<commit_message>
The Raven Barracks added
</commit_message>
<xml_diff>
--- a/Mordheim-BorderTownBurning/Dokumente/Szenario PDFs/Border Town Burning Scenarios.docx
+++ b/Mordheim-BorderTownBurning/Dokumente/Szenario PDFs/Border Town Burning Scenarios.docx
@@ -1,6 +1,6 @@
 
 <file path=word/document.xml><?xml version="1.0" encoding="utf-8"?>
-<w:document xmlns:wpc="http://schemas.microsoft.com/office/word/2010/wordprocessingCanvas" xmlns:mc="http://schemas.openxmlformats.org/markup-compatibility/2006" xmlns:o="urn:schemas-microsoft-com:office:office" xmlns:r="http://schemas.openxmlformats.org/officeDocument/2006/relationships" xmlns:m="http://schemas.openxmlformats.org/officeDocument/2006/math" xmlns:v="urn:schemas-microsoft-com:vml" xmlns:wp14="http://schemas.microsoft.com/office/word/2010/wordprocessingDrawing" xmlns:wp="http://schemas.openxmlformats.org/drawingml/2006/wordprocessingDrawing" xmlns:w10="urn:schemas-microsoft-com:office:word" xmlns:w="http://schemas.openxmlformats.org/wordprocessingml/2006/main" xmlns:w14="http://schemas.microsoft.com/office/word/2010/wordml" xmlns:wpg="http://schemas.microsoft.com/office/word/2010/wordprocessingGroup" xmlns:wpi="http://schemas.microsoft.com/office/word/2010/wordprocessingInk" xmlns:wne="http://schemas.microsoft.com/office/word/2006/wordml" xmlns:wps="http://schemas.microsoft.com/office/word/2010/wordprocessingShape" mc:Ignorable="w14 wp14">
+<w:document xmlns:wpc="http://schemas.microsoft.com/office/word/2010/wordprocessingCanvas" xmlns:mc="http://schemas.openxmlformats.org/markup-compatibility/2006" xmlns:o="urn:schemas-microsoft-com:office:office" xmlns:r="http://schemas.openxmlformats.org/officeDocument/2006/relationships" xmlns:m="http://schemas.openxmlformats.org/officeDocument/2006/math" xmlns:v="urn:schemas-microsoft-com:vml" xmlns:wp14="http://schemas.microsoft.com/office/word/2010/wordprocessingDrawing" xmlns:wp="http://schemas.openxmlformats.org/drawingml/2006/wordprocessingDrawing" xmlns:w10="urn:schemas-microsoft-com:office:word" xmlns:w="http://schemas.openxmlformats.org/wordprocessingml/2006/main" xmlns:w14="http://schemas.microsoft.com/office/word/2010/wordml" xmlns:w15="http://schemas.microsoft.com/office/word/2012/wordml" xmlns:wpg="http://schemas.microsoft.com/office/word/2010/wordprocessingGroup" xmlns:wpi="http://schemas.microsoft.com/office/word/2010/wordprocessingInk" xmlns:wne="http://schemas.microsoft.com/office/word/2006/wordml" xmlns:wps="http://schemas.microsoft.com/office/word/2010/wordprocessingShape" mc:Ignorable="w14 w15 wp14">
   <w:body>
     <w:p>
       <w:pPr>
@@ -447,12 +447,12 @@
       <w:pPr>
         <w:spacing w:after="0" w:line="240" w:lineRule="auto"/>
         <w:sectPr>
-          <w:headerReference w:type="even" r:id="rId8"/>
-          <w:headerReference w:type="default" r:id="rId9"/>
-          <w:footerReference w:type="even" r:id="rId10"/>
-          <w:footerReference w:type="default" r:id="rId11"/>
-          <w:headerReference w:type="first" r:id="rId12"/>
-          <w:footerReference w:type="first" r:id="rId13"/>
+          <w:headerReference w:type="even" r:id="rId7"/>
+          <w:headerReference w:type="default" r:id="rId8"/>
+          <w:footerReference w:type="even" r:id="rId9"/>
+          <w:footerReference w:type="default" r:id="rId10"/>
+          <w:headerReference w:type="first" r:id="rId11"/>
+          <w:footerReference w:type="first" r:id="rId12"/>
           <w:pgSz w:w="11906" w:h="16838"/>
           <w:pgMar w:top="1440" w:right="1417" w:bottom="1440" w:left="1417" w:header="720" w:footer="720" w:gutter="0"/>
           <w:cols w:space="720"/>
@@ -530,7 +530,7 @@
                     </pic:cNvPicPr>
                   </pic:nvPicPr>
                   <pic:blipFill>
-                    <a:blip r:embed="rId14"/>
+                    <a:blip r:embed="rId13"/>
                     <a:stretch>
                       <a:fillRect/>
                     </a:stretch>
@@ -586,7 +586,7 @@
                     </pic:cNvPicPr>
                   </pic:nvPicPr>
                   <pic:blipFill>
-                    <a:blip r:embed="rId15"/>
+                    <a:blip r:embed="rId14"/>
                     <a:stretch>
                       <a:fillRect/>
                     </a:stretch>
@@ -2304,8 +2304,8 @@
           <w:color w:val="000000"/>
         </w:rPr>
         <w:sectPr>
-          <w:headerReference w:type="default" r:id="rId16"/>
-          <w:footerReference w:type="default" r:id="rId17"/>
+          <w:headerReference w:type="default" r:id="rId15"/>
+          <w:footerReference w:type="default" r:id="rId16"/>
           <w:pgSz w:w="11906" w:h="16838"/>
           <w:pgMar w:top="1417" w:right="1417" w:bottom="1134" w:left="1417" w:header="0" w:footer="0" w:gutter="0"/>
           <w:cols w:space="720"/>
@@ -8592,7 +8592,15 @@
       </w:r>
       <w:proofErr w:type="spellEnd"/>
       <w:r>
-        <w:t>) the warbands leader destroys it and gains +1 extra experience.</w:t>
+        <w:t xml:space="preserve">) the </w:t>
+      </w:r>
+      <w:proofErr w:type="spellStart"/>
+      <w:r>
+        <w:t>warbands</w:t>
+      </w:r>
+      <w:proofErr w:type="spellEnd"/>
+      <w:r>
+        <w:t xml:space="preserve"> leader destroys it and gains +1 extra experience.</w:t>
       </w:r>
     </w:p>
     <w:p>
@@ -12942,7 +12950,16 @@
           <w:rFonts w:cstheme="minorHAnsi"/>
           <w:color w:val="000000"/>
         </w:rPr>
-        <w:t>The winning warband is the warband (among those still at the table) who has searched the most counters.</w:t>
+        <w:t>Th</w:t>
+      </w:r>
+      <w:bookmarkStart w:id="2" w:name="_GoBack"/>
+      <w:bookmarkEnd w:id="2"/>
+      <w:r>
+        <w:rPr>
+          <w:rFonts w:cstheme="minorHAnsi"/>
+          <w:color w:val="000000"/>
+        </w:rPr>
+        <w:t>e winning warband is the warband (among those still at the table) who has searched the most counters.</w:t>
       </w:r>
     </w:p>
     <w:p>
@@ -13369,8 +13386,6 @@
         </w:rPr>
         <w:t>Rewards</w:t>
       </w:r>
-      <w:bookmarkStart w:id="2" w:name="_GoBack"/>
-      <w:bookmarkEnd w:id="2"/>
     </w:p>
     <w:p>
       <w:pPr>
@@ -13694,7 +13709,21 @@
                 <w:rFonts w:cstheme="minorHAnsi"/>
                 <w:color w:val="000000"/>
               </w:rPr>
-              <w:t>3 - 5</w:t>
+              <w:t xml:space="preserve">3 </w:t>
+            </w:r>
+            <w:r>
+              <w:rPr>
+                <w:rFonts w:cstheme="minorHAnsi"/>
+                <w:color w:val="000000"/>
+              </w:rPr>
+              <w:t>–</w:t>
+            </w:r>
+            <w:r>
+              <w:rPr>
+                <w:rFonts w:cstheme="minorHAnsi"/>
+                <w:color w:val="000000"/>
+              </w:rPr>
+              <w:t xml:space="preserve"> 5</w:t>
             </w:r>
           </w:p>
         </w:tc>
@@ -14044,16 +14073,1742 @@
       <w:pPr>
         <w:spacing w:before="240" w:after="0" w:line="240" w:lineRule="auto"/>
         <w:rPr>
+          <w:rFonts w:cstheme="minorHAnsi"/>
+          <w:color w:val="000000"/>
+        </w:rPr>
+      </w:pPr>
+      <w:r>
+        <w:rPr>
+          <w:rFonts w:cstheme="minorHAnsi"/>
+          <w:color w:val="000000"/>
+        </w:rPr>
+        <w:t xml:space="preserve">If two or more warbands are still tied, all </w:t>
+      </w:r>
+      <w:proofErr w:type="spellStart"/>
+      <w:r>
+        <w:rPr>
+          <w:rFonts w:cstheme="minorHAnsi"/>
+          <w:color w:val="000000"/>
+        </w:rPr>
+        <w:t>warbands</w:t>
+      </w:r>
+      <w:proofErr w:type="spellEnd"/>
+      <w:r>
+        <w:rPr>
+          <w:rFonts w:cstheme="minorHAnsi"/>
+          <w:color w:val="000000"/>
+        </w:rPr>
+        <w:t xml:space="preserve"> are considered winners.</w:t>
+      </w:r>
+    </w:p>
+    <w:p>
+      <w:r>
+        <w:br w:type="page"/>
+      </w:r>
+    </w:p>
+    <w:p>
+      <w:pPr>
+        <w:pStyle w:val="berschrift1"/>
+        <w:numPr>
+          <w:ilvl w:val="0"/>
+          <w:numId w:val="1"/>
+        </w:numPr>
+        <w:rPr>
+          <w:color w:val="000000"/>
+        </w:rPr>
+      </w:pPr>
+      <w:r>
+        <w:rPr>
+          <w:color w:val="000000"/>
+        </w:rPr>
+        <w:lastRenderedPageBreak/>
+        <w:t>The Raven Barracks</w:t>
+      </w:r>
+    </w:p>
+    <w:p>
+      <w:pPr>
+        <w:pStyle w:val="berschrift2"/>
+        <w:rPr>
+          <w:color w:val="000000"/>
+        </w:rPr>
+      </w:pPr>
+      <w:r>
+        <w:rPr>
+          <w:color w:val="000000"/>
+        </w:rPr>
+        <w:t>Terrain</w:t>
+      </w:r>
+    </w:p>
+    <w:p>
+      <w:r>
+        <w:t xml:space="preserve">Urban </w:t>
+      </w:r>
+      <w:r>
+        <w:t>area</w:t>
+      </w:r>
+      <w:r>
+        <w:t>.</w:t>
+      </w:r>
+    </w:p>
+    <w:p>
+      <w:pPr>
+        <w:pStyle w:val="berschrift2"/>
+        <w:rPr>
+          <w:color w:val="000000"/>
+        </w:rPr>
+      </w:pPr>
+      <w:r>
+        <w:rPr>
+          <w:color w:val="000000"/>
+        </w:rPr>
+        <w:t>Territory</w:t>
+      </w:r>
+    </w:p>
+    <w:p>
+      <w:proofErr w:type="spellStart"/>
+      <w:r>
+        <w:t>Cathayan</w:t>
+      </w:r>
+      <w:proofErr w:type="spellEnd"/>
+      <w:r>
+        <w:t xml:space="preserve"> Borderlands</w:t>
+      </w:r>
+    </w:p>
+    <w:p>
+      <w:pPr>
+        <w:pStyle w:val="berschrift2"/>
+        <w:rPr>
+          <w:color w:val="000000"/>
+        </w:rPr>
+      </w:pPr>
+      <w:r>
+        <w:rPr>
+          <w:color w:val="000000"/>
+        </w:rPr>
+        <w:t>Ending the Game</w:t>
+      </w:r>
+    </w:p>
+    <w:p>
+      <w:r>
+        <w:t xml:space="preserve">Additionally, the game ends when all </w:t>
+      </w:r>
+      <w:r>
+        <w:t>crates</w:t>
+      </w:r>
+      <w:r>
+        <w:t xml:space="preserve"> have been </w:t>
+      </w:r>
+      <w:r>
+        <w:t>picked up</w:t>
+      </w:r>
+      <w:r>
+        <w:t>.</w:t>
+      </w:r>
+    </w:p>
+    <w:p>
+      <w:pPr>
+        <w:pStyle w:val="berschrift2"/>
+        <w:rPr>
+          <w:color w:val="000000"/>
+        </w:rPr>
+      </w:pPr>
+      <w:r>
+        <w:rPr>
+          <w:color w:val="000000"/>
+        </w:rPr>
+        <w:t>Special Rules</w:t>
+      </w:r>
+    </w:p>
+    <w:p>
+      <w:r>
+        <w:rPr>
+          <w:b/>
+        </w:rPr>
+        <w:t>Supply Crates</w:t>
+      </w:r>
+      <w:r>
+        <w:t xml:space="preserve">: Each player places </w:t>
+      </w:r>
+      <w:r>
+        <w:t>D3 +1 crate counters</w:t>
+      </w:r>
+      <w:r>
+        <w:t xml:space="preserve"> on the table. All counters must be placed at least </w:t>
+      </w:r>
+      <w:r>
+        <w:t>10</w:t>
+      </w:r>
+      <w:r>
+        <w:t xml:space="preserve">” from any edge. All counters must be placed at least </w:t>
+      </w:r>
+      <w:r>
+        <w:t>6</w:t>
+      </w:r>
+      <w:r>
+        <w:t>” from any other counter.</w:t>
+      </w:r>
+      <w:r>
+        <w:t xml:space="preserve"> </w:t>
+      </w:r>
+      <w:r>
+        <w:t>The players take turns to place a counter. Roll a D6 for each player to determine the order in which players are placing the counters. The highest roll goes first.</w:t>
+      </w:r>
+    </w:p>
+    <w:p>
+      <w:r>
+        <w:t xml:space="preserve">When moving in contact with a counter the movement for that model ends. </w:t>
+      </w:r>
+    </w:p>
+    <w:p>
+      <w:r>
+        <w:t>When a warrior first touches a crate roll a D6. On 1 a trap has been activated. D3 Arrows are fired at that model at Strength 3. Only one trap per crate.</w:t>
+      </w:r>
+    </w:p>
+    <w:p/>
+    <w:p>
+      <w:r>
+        <w:t xml:space="preserve">Each crate can be carried by a single model at normal movement rate (no running allowed). Two models may carry a crate, in which case they may run. While carrying a crate, the model may not fire any missile weapons or use any spells. If attacked, the crate will be dropped, ready to be carried by anyone coming into contact with it. Once a model escapes off the board with the crate, the model and crate cannot return to the board. Each crate in the possession of a </w:t>
+      </w:r>
+      <w:proofErr w:type="spellStart"/>
+      <w:r>
+        <w:t>warband</w:t>
+      </w:r>
+      <w:proofErr w:type="spellEnd"/>
+      <w:r>
+        <w:t xml:space="preserve"> at the end of the game earns them a roll on the Crate table below.</w:t>
+      </w:r>
+    </w:p>
+    <w:p/>
+    <w:p>
+      <w:pPr>
+        <w:pStyle w:val="berschrift2"/>
+        <w:rPr>
+          <w:color w:val="000000"/>
+        </w:rPr>
+      </w:pPr>
+      <w:r>
+        <w:rPr>
+          <w:color w:val="000000"/>
+        </w:rPr>
+        <w:t>Rewards</w:t>
+      </w:r>
+    </w:p>
+    <w:tbl>
+      <w:tblPr>
+        <w:tblW w:w="3741" w:type="dxa"/>
+        <w:tblInd w:w="55" w:type="dxa"/>
+        <w:tblBorders>
+          <w:top w:val="single" w:sz="2" w:space="0" w:color="000000"/>
+          <w:left w:val="single" w:sz="2" w:space="0" w:color="000000"/>
+          <w:bottom w:val="single" w:sz="2" w:space="0" w:color="000000"/>
+          <w:insideH w:val="single" w:sz="2" w:space="0" w:color="000000"/>
+        </w:tblBorders>
+        <w:tblCellMar>
+          <w:top w:w="55" w:type="dxa"/>
+          <w:left w:w="52" w:type="dxa"/>
+          <w:bottom w:w="55" w:type="dxa"/>
+          <w:right w:w="55" w:type="dxa"/>
+        </w:tblCellMar>
+        <w:tblLook w:val="04A0" w:firstRow="1" w:lastRow="0" w:firstColumn="1" w:lastColumn="0" w:noHBand="0" w:noVBand="1"/>
+      </w:tblPr>
+      <w:tblGrid>
+        <w:gridCol w:w="793"/>
+        <w:gridCol w:w="2948"/>
+      </w:tblGrid>
+      <w:tr>
+        <w:tc>
+          <w:tcPr>
+            <w:tcW w:w="793" w:type="dxa"/>
+            <w:tcBorders>
+              <w:top w:val="single" w:sz="2" w:space="0" w:color="000000"/>
+              <w:left w:val="single" w:sz="2" w:space="0" w:color="000000"/>
+              <w:bottom w:val="single" w:sz="2" w:space="0" w:color="000000"/>
+            </w:tcBorders>
+            <w:shd w:val="clear" w:color="auto" w:fill="auto"/>
+          </w:tcPr>
+          <w:p>
+            <w:pPr>
+              <w:spacing w:before="240" w:after="0" w:line="240" w:lineRule="auto"/>
+              <w:rPr>
+                <w:rFonts w:asciiTheme="minorHAnsi" w:hAnsiTheme="minorHAnsi" w:cstheme="minorHAnsi"/>
+                <w:b/>
+                <w:bCs/>
+                <w:color w:val="000000"/>
+              </w:rPr>
+            </w:pPr>
+            <w:r>
+              <w:rPr>
+                <w:rFonts w:cstheme="minorHAnsi"/>
+                <w:b/>
+                <w:bCs/>
+                <w:color w:val="000000"/>
+              </w:rPr>
+              <w:t>Item</w:t>
+            </w:r>
+          </w:p>
+        </w:tc>
+        <w:tc>
+          <w:tcPr>
+            <w:tcW w:w="2948" w:type="dxa"/>
+            <w:tcBorders>
+              <w:top w:val="single" w:sz="2" w:space="0" w:color="000000"/>
+              <w:left w:val="single" w:sz="2" w:space="0" w:color="000000"/>
+              <w:bottom w:val="single" w:sz="2" w:space="0" w:color="000000"/>
+              <w:right w:val="single" w:sz="2" w:space="0" w:color="000000"/>
+            </w:tcBorders>
+            <w:shd w:val="clear" w:color="auto" w:fill="auto"/>
+          </w:tcPr>
+          <w:p>
+            <w:pPr>
+              <w:spacing w:before="240" w:after="0" w:line="240" w:lineRule="auto"/>
+              <w:rPr>
+                <w:rFonts w:asciiTheme="minorHAnsi" w:hAnsiTheme="minorHAnsi" w:cstheme="minorHAnsi"/>
+                <w:b/>
+                <w:bCs/>
+                <w:color w:val="000000"/>
+              </w:rPr>
+            </w:pPr>
+            <w:r>
+              <w:rPr>
+                <w:rFonts w:cstheme="minorHAnsi"/>
+                <w:b/>
+                <w:bCs/>
+                <w:color w:val="000000"/>
+              </w:rPr>
+              <w:t>Result on 4D6</w:t>
+            </w:r>
+          </w:p>
+        </w:tc>
+      </w:tr>
+      <w:tr>
+        <w:trPr>
+          <w:trHeight w:val="442"/>
+        </w:trPr>
+        <w:tc>
+          <w:tcPr>
+            <w:tcW w:w="793" w:type="dxa"/>
+            <w:tcBorders>
+              <w:top w:val="single" w:sz="2" w:space="0" w:color="000000"/>
+              <w:left w:val="single" w:sz="2" w:space="0" w:color="000000"/>
+              <w:bottom w:val="single" w:sz="2" w:space="0" w:color="000000"/>
+            </w:tcBorders>
+            <w:shd w:val="clear" w:color="auto" w:fill="auto"/>
+          </w:tcPr>
+          <w:p>
+            <w:pPr>
+              <w:spacing w:after="0" w:line="240" w:lineRule="auto"/>
+              <w:rPr>
+                <w:rFonts w:asciiTheme="minorHAnsi" w:hAnsiTheme="minorHAnsi" w:cstheme="minorHAnsi"/>
+                <w:color w:val="000000"/>
+              </w:rPr>
+            </w:pPr>
+            <w:r>
+              <w:rPr>
+                <w:rFonts w:cstheme="minorHAnsi"/>
+                <w:color w:val="000000"/>
+              </w:rPr>
+              <w:t>4</w:t>
+            </w:r>
+          </w:p>
+        </w:tc>
+        <w:tc>
+          <w:tcPr>
+            <w:tcW w:w="2948" w:type="dxa"/>
+            <w:tcBorders>
+              <w:top w:val="single" w:sz="2" w:space="0" w:color="000000"/>
+              <w:left w:val="single" w:sz="2" w:space="0" w:color="000000"/>
+              <w:bottom w:val="single" w:sz="2" w:space="0" w:color="000000"/>
+              <w:right w:val="single" w:sz="2" w:space="0" w:color="000000"/>
+            </w:tcBorders>
+            <w:shd w:val="clear" w:color="auto" w:fill="auto"/>
+          </w:tcPr>
+          <w:p>
+            <w:pPr>
+              <w:spacing w:after="0" w:line="240" w:lineRule="auto"/>
+              <w:rPr>
+                <w:rFonts w:asciiTheme="minorHAnsi" w:hAnsiTheme="minorHAnsi" w:cstheme="minorHAnsi"/>
+                <w:color w:val="000000"/>
+              </w:rPr>
+            </w:pPr>
+            <w:r>
+              <w:rPr>
+                <w:rFonts w:cstheme="minorHAnsi"/>
+                <w:color w:val="000000"/>
+              </w:rPr>
+              <w:t>Rabbits Foot, Tarot Cards &amp; Gems. These are worth 100 GC (can be sold for 50) and can be worn to get +1 to find rare items</w:t>
+            </w:r>
+          </w:p>
+        </w:tc>
+      </w:tr>
+      <w:tr>
+        <w:tc>
+          <w:tcPr>
+            <w:tcW w:w="793" w:type="dxa"/>
+            <w:tcBorders>
+              <w:top w:val="single" w:sz="2" w:space="0" w:color="000000"/>
+              <w:left w:val="single" w:sz="2" w:space="0" w:color="000000"/>
+              <w:bottom w:val="single" w:sz="2" w:space="0" w:color="000000"/>
+            </w:tcBorders>
+            <w:shd w:val="clear" w:color="auto" w:fill="auto"/>
+          </w:tcPr>
+          <w:p>
+            <w:pPr>
+              <w:spacing w:after="0" w:line="240" w:lineRule="auto"/>
+              <w:rPr>
+                <w:rFonts w:asciiTheme="minorHAnsi" w:hAnsiTheme="minorHAnsi" w:cstheme="minorHAnsi"/>
+                <w:color w:val="000000"/>
+              </w:rPr>
+            </w:pPr>
+            <w:r>
+              <w:rPr>
+                <w:rFonts w:cstheme="minorHAnsi"/>
+                <w:color w:val="000000"/>
+              </w:rPr>
+              <w:t>5</w:t>
+            </w:r>
+          </w:p>
+        </w:tc>
+        <w:tc>
+          <w:tcPr>
+            <w:tcW w:w="2948" w:type="dxa"/>
+            <w:tcBorders>
+              <w:top w:val="single" w:sz="2" w:space="0" w:color="000000"/>
+              <w:left w:val="single" w:sz="2" w:space="0" w:color="000000"/>
+              <w:bottom w:val="single" w:sz="2" w:space="0" w:color="000000"/>
+              <w:right w:val="single" w:sz="2" w:space="0" w:color="000000"/>
+            </w:tcBorders>
+            <w:shd w:val="clear" w:color="auto" w:fill="auto"/>
+          </w:tcPr>
+          <w:p>
+            <w:pPr>
+              <w:spacing w:after="0" w:line="240" w:lineRule="auto"/>
+              <w:rPr>
+                <w:rFonts w:cstheme="minorHAnsi"/>
+                <w:color w:val="000000"/>
+              </w:rPr>
+            </w:pPr>
+            <w:r>
+              <w:rPr>
+                <w:rFonts w:cstheme="minorHAnsi"/>
+                <w:color w:val="000000"/>
+              </w:rPr>
+              <w:t>Blunderbuss</w:t>
+            </w:r>
+          </w:p>
+        </w:tc>
+      </w:tr>
+      <w:tr>
+        <w:tc>
+          <w:tcPr>
+            <w:tcW w:w="793" w:type="dxa"/>
+            <w:tcBorders>
+              <w:top w:val="single" w:sz="2" w:space="0" w:color="000000"/>
+              <w:left w:val="single" w:sz="2" w:space="0" w:color="000000"/>
+              <w:bottom w:val="single" w:sz="2" w:space="0" w:color="000000"/>
+              <w:right w:val="single" w:sz="2" w:space="0" w:color="000000"/>
+            </w:tcBorders>
+            <w:shd w:val="clear" w:color="auto" w:fill="auto"/>
+          </w:tcPr>
+          <w:p>
+            <w:pPr>
+              <w:spacing w:after="0" w:line="240" w:lineRule="auto"/>
+              <w:rPr>
+                <w:rFonts w:asciiTheme="minorHAnsi" w:hAnsiTheme="minorHAnsi" w:cstheme="minorHAnsi"/>
+                <w:color w:val="000000"/>
+              </w:rPr>
+            </w:pPr>
+            <w:r>
+              <w:rPr>
+                <w:rFonts w:cstheme="minorHAnsi"/>
+                <w:color w:val="000000"/>
+              </w:rPr>
+              <w:t>6</w:t>
+            </w:r>
+          </w:p>
+        </w:tc>
+        <w:tc>
+          <w:tcPr>
+            <w:tcW w:w="2948" w:type="dxa"/>
+            <w:tcBorders>
+              <w:top w:val="single" w:sz="2" w:space="0" w:color="000000"/>
+              <w:left w:val="single" w:sz="2" w:space="0" w:color="000000"/>
+              <w:bottom w:val="single" w:sz="2" w:space="0" w:color="000000"/>
+              <w:right w:val="single" w:sz="2" w:space="0" w:color="000000"/>
+            </w:tcBorders>
+            <w:shd w:val="clear" w:color="auto" w:fill="auto"/>
+          </w:tcPr>
+          <w:p>
+            <w:pPr>
+              <w:pStyle w:val="TableContents"/>
+              <w:rPr>
+                <w:rFonts w:asciiTheme="minorHAnsi" w:hAnsiTheme="minorHAnsi" w:cstheme="minorHAnsi"/>
+                <w:color w:val="000000"/>
+              </w:rPr>
+            </w:pPr>
+            <w:r>
+              <w:rPr>
+                <w:rFonts w:asciiTheme="minorHAnsi" w:hAnsiTheme="minorHAnsi" w:cstheme="minorHAnsi"/>
+                <w:color w:val="000000"/>
+              </w:rPr>
+              <w:t>Medicine chest, can be used as D6 does of Healing Herbs</w:t>
+            </w:r>
+            <w:r>
+              <w:rPr>
+                <w:rFonts w:asciiTheme="minorHAnsi" w:hAnsiTheme="minorHAnsi" w:cstheme="minorHAnsi"/>
+                <w:color w:val="000000"/>
+              </w:rPr>
+              <w:t xml:space="preserve"> </w:t>
+            </w:r>
+            <w:r>
+              <w:rPr>
+                <w:rFonts w:asciiTheme="minorHAnsi" w:hAnsiTheme="minorHAnsi" w:cstheme="minorHAnsi"/>
+                <w:color w:val="000000"/>
+              </w:rPr>
+              <w:t xml:space="preserve">or as one off to allow a reroll on the </w:t>
+            </w:r>
+            <w:r>
+              <w:rPr>
+                <w:rFonts w:asciiTheme="minorHAnsi" w:hAnsiTheme="minorHAnsi" w:cstheme="minorHAnsi"/>
+                <w:color w:val="000000"/>
+              </w:rPr>
+              <w:lastRenderedPageBreak/>
+              <w:t>Hero Serious Injury</w:t>
+            </w:r>
+            <w:r>
+              <w:rPr>
+                <w:rFonts w:asciiTheme="minorHAnsi" w:hAnsiTheme="minorHAnsi" w:cstheme="minorHAnsi"/>
+                <w:color w:val="000000"/>
+              </w:rPr>
+              <w:t xml:space="preserve"> </w:t>
+            </w:r>
+            <w:r>
+              <w:rPr>
+                <w:rFonts w:asciiTheme="minorHAnsi" w:hAnsiTheme="minorHAnsi" w:cstheme="minorHAnsi"/>
+                <w:color w:val="000000"/>
+              </w:rPr>
+              <w:t xml:space="preserve">Table (unless the result was pit fight or </w:t>
+            </w:r>
+            <w:r>
+              <w:rPr>
+                <w:rFonts w:asciiTheme="minorHAnsi" w:hAnsiTheme="minorHAnsi" w:cstheme="minorHAnsi"/>
+                <w:color w:val="000000"/>
+              </w:rPr>
+              <w:t>c</w:t>
+            </w:r>
+            <w:r>
+              <w:rPr>
+                <w:rFonts w:asciiTheme="minorHAnsi" w:hAnsiTheme="minorHAnsi" w:cstheme="minorHAnsi"/>
+                <w:color w:val="000000"/>
+              </w:rPr>
+              <w:t>aptured).</w:t>
+            </w:r>
+          </w:p>
+        </w:tc>
+      </w:tr>
+      <w:tr>
+        <w:tc>
+          <w:tcPr>
+            <w:tcW w:w="793" w:type="dxa"/>
+            <w:tcBorders>
+              <w:top w:val="single" w:sz="2" w:space="0" w:color="000000"/>
+              <w:left w:val="single" w:sz="2" w:space="0" w:color="000000"/>
+              <w:bottom w:val="single" w:sz="2" w:space="0" w:color="000000"/>
+              <w:right w:val="single" w:sz="2" w:space="0" w:color="000000"/>
+            </w:tcBorders>
+            <w:shd w:val="clear" w:color="auto" w:fill="auto"/>
+          </w:tcPr>
+          <w:p>
+            <w:pPr>
+              <w:pStyle w:val="TableContents"/>
+              <w:rPr>
+                <w:rFonts w:asciiTheme="minorHAnsi" w:hAnsiTheme="minorHAnsi" w:cstheme="minorHAnsi"/>
+                <w:color w:val="000000"/>
+              </w:rPr>
+            </w:pPr>
+            <w:r>
+              <w:rPr>
+                <w:rFonts w:cstheme="minorHAnsi"/>
+                <w:color w:val="000000"/>
+              </w:rPr>
+              <w:lastRenderedPageBreak/>
+              <w:t>7</w:t>
+            </w:r>
+          </w:p>
+        </w:tc>
+        <w:tc>
+          <w:tcPr>
+            <w:tcW w:w="2948" w:type="dxa"/>
+            <w:tcBorders>
+              <w:top w:val="single" w:sz="2" w:space="0" w:color="000000"/>
+              <w:left w:val="single" w:sz="2" w:space="0" w:color="000000"/>
+              <w:bottom w:val="single" w:sz="2" w:space="0" w:color="000000"/>
+              <w:right w:val="single" w:sz="2" w:space="0" w:color="000000"/>
+            </w:tcBorders>
+            <w:shd w:val="clear" w:color="auto" w:fill="auto"/>
+          </w:tcPr>
+          <w:p>
+            <w:pPr>
+              <w:pStyle w:val="TableContents"/>
+              <w:rPr>
+                <w:rFonts w:asciiTheme="minorHAnsi" w:hAnsiTheme="minorHAnsi" w:cstheme="minorHAnsi"/>
+                <w:color w:val="000000"/>
+              </w:rPr>
+            </w:pPr>
+            <w:r>
+              <w:rPr>
+                <w:rFonts w:cstheme="minorHAnsi"/>
+                <w:color w:val="000000"/>
+              </w:rPr>
+              <w:t xml:space="preserve">Heavy </w:t>
+            </w:r>
+            <w:proofErr w:type="spellStart"/>
+            <w:r>
+              <w:rPr>
+                <w:rFonts w:cstheme="minorHAnsi"/>
+                <w:color w:val="000000"/>
+              </w:rPr>
+              <w:t>Armour</w:t>
+            </w:r>
+            <w:proofErr w:type="spellEnd"/>
+          </w:p>
+        </w:tc>
+      </w:tr>
+      <w:tr>
+        <w:trPr>
+          <w:trHeight w:val="442"/>
+        </w:trPr>
+        <w:tc>
+          <w:tcPr>
+            <w:tcW w:w="793" w:type="dxa"/>
+            <w:tcBorders>
+              <w:top w:val="single" w:sz="2" w:space="0" w:color="000000"/>
+              <w:left w:val="single" w:sz="2" w:space="0" w:color="000000"/>
+              <w:bottom w:val="single" w:sz="2" w:space="0" w:color="000000"/>
+            </w:tcBorders>
+            <w:shd w:val="clear" w:color="auto" w:fill="auto"/>
+          </w:tcPr>
+          <w:p>
+            <w:pPr>
+              <w:spacing w:after="0" w:line="240" w:lineRule="auto"/>
+              <w:rPr>
+                <w:rFonts w:asciiTheme="minorHAnsi" w:hAnsiTheme="minorHAnsi" w:cstheme="minorHAnsi"/>
+                <w:color w:val="000000"/>
+              </w:rPr>
+            </w:pPr>
+            <w:r>
+              <w:rPr>
+                <w:rFonts w:cstheme="minorHAnsi"/>
+                <w:color w:val="000000"/>
+              </w:rPr>
+              <w:t>8</w:t>
+            </w:r>
+          </w:p>
+        </w:tc>
+        <w:tc>
+          <w:tcPr>
+            <w:tcW w:w="2948" w:type="dxa"/>
+            <w:tcBorders>
+              <w:top w:val="single" w:sz="2" w:space="0" w:color="000000"/>
+              <w:left w:val="single" w:sz="2" w:space="0" w:color="000000"/>
+              <w:bottom w:val="single" w:sz="2" w:space="0" w:color="000000"/>
+              <w:right w:val="single" w:sz="2" w:space="0" w:color="000000"/>
+            </w:tcBorders>
+            <w:shd w:val="clear" w:color="auto" w:fill="auto"/>
+          </w:tcPr>
+          <w:p>
+            <w:pPr>
+              <w:spacing w:after="0" w:line="240" w:lineRule="auto"/>
+              <w:rPr>
+                <w:rFonts w:asciiTheme="minorHAnsi" w:hAnsiTheme="minorHAnsi" w:cstheme="minorHAnsi"/>
+                <w:color w:val="000000"/>
+              </w:rPr>
+            </w:pPr>
+            <w:r>
+              <w:rPr>
+                <w:rFonts w:cstheme="minorHAnsi"/>
+                <w:color w:val="000000"/>
+              </w:rPr>
+              <w:t>Elven Cloak</w:t>
+            </w:r>
+          </w:p>
+        </w:tc>
+      </w:tr>
+      <w:tr>
+        <w:tc>
+          <w:tcPr>
+            <w:tcW w:w="793" w:type="dxa"/>
+            <w:tcBorders>
+              <w:top w:val="single" w:sz="2" w:space="0" w:color="000000"/>
+              <w:left w:val="single" w:sz="2" w:space="0" w:color="000000"/>
+              <w:bottom w:val="single" w:sz="2" w:space="0" w:color="000000"/>
+            </w:tcBorders>
+            <w:shd w:val="clear" w:color="auto" w:fill="auto"/>
+          </w:tcPr>
+          <w:p>
+            <w:pPr>
+              <w:spacing w:after="0" w:line="240" w:lineRule="auto"/>
+              <w:rPr>
+                <w:rFonts w:asciiTheme="minorHAnsi" w:hAnsiTheme="minorHAnsi" w:cstheme="minorHAnsi"/>
+                <w:color w:val="000000"/>
+              </w:rPr>
+            </w:pPr>
+            <w:r>
+              <w:rPr>
+                <w:rFonts w:cstheme="minorHAnsi"/>
+                <w:color w:val="000000"/>
+              </w:rPr>
+              <w:t>9</w:t>
+            </w:r>
+          </w:p>
+        </w:tc>
+        <w:tc>
+          <w:tcPr>
+            <w:tcW w:w="2948" w:type="dxa"/>
+            <w:tcBorders>
+              <w:top w:val="single" w:sz="2" w:space="0" w:color="000000"/>
+              <w:left w:val="single" w:sz="2" w:space="0" w:color="000000"/>
+              <w:bottom w:val="single" w:sz="2" w:space="0" w:color="000000"/>
+              <w:right w:val="single" w:sz="2" w:space="0" w:color="000000"/>
+            </w:tcBorders>
+            <w:shd w:val="clear" w:color="auto" w:fill="auto"/>
+          </w:tcPr>
+          <w:p>
+            <w:pPr>
+              <w:spacing w:after="0" w:line="240" w:lineRule="auto"/>
+              <w:rPr>
+                <w:rFonts w:cstheme="minorHAnsi"/>
+                <w:color w:val="000000"/>
+              </w:rPr>
+            </w:pPr>
+            <w:r>
+              <w:rPr>
+                <w:rFonts w:cstheme="minorHAnsi"/>
+                <w:color w:val="000000"/>
+              </w:rPr>
+              <w:t>D3 Shields &amp; Swords</w:t>
+            </w:r>
+          </w:p>
+        </w:tc>
+      </w:tr>
+      <w:tr>
+        <w:tc>
+          <w:tcPr>
+            <w:tcW w:w="793" w:type="dxa"/>
+            <w:tcBorders>
+              <w:top w:val="single" w:sz="2" w:space="0" w:color="000000"/>
+              <w:left w:val="single" w:sz="2" w:space="0" w:color="000000"/>
+              <w:bottom w:val="single" w:sz="2" w:space="0" w:color="000000"/>
+              <w:right w:val="single" w:sz="2" w:space="0" w:color="000000"/>
+            </w:tcBorders>
+            <w:shd w:val="clear" w:color="auto" w:fill="auto"/>
+          </w:tcPr>
+          <w:p>
+            <w:pPr>
+              <w:spacing w:after="0" w:line="240" w:lineRule="auto"/>
+              <w:rPr>
+                <w:rFonts w:asciiTheme="minorHAnsi" w:hAnsiTheme="minorHAnsi" w:cstheme="minorHAnsi"/>
+                <w:color w:val="000000"/>
+              </w:rPr>
+            </w:pPr>
+            <w:r>
+              <w:rPr>
+                <w:rFonts w:cstheme="minorHAnsi"/>
+                <w:color w:val="000000"/>
+              </w:rPr>
+              <w:t>10, 11</w:t>
+            </w:r>
+          </w:p>
+        </w:tc>
+        <w:tc>
+          <w:tcPr>
+            <w:tcW w:w="2948" w:type="dxa"/>
+            <w:tcBorders>
+              <w:top w:val="single" w:sz="2" w:space="0" w:color="000000"/>
+              <w:left w:val="single" w:sz="2" w:space="0" w:color="000000"/>
+              <w:bottom w:val="single" w:sz="2" w:space="0" w:color="000000"/>
+              <w:right w:val="single" w:sz="2" w:space="0" w:color="000000"/>
+            </w:tcBorders>
+            <w:shd w:val="clear" w:color="auto" w:fill="auto"/>
+          </w:tcPr>
+          <w:p>
+            <w:pPr>
+              <w:pStyle w:val="TableContents"/>
+              <w:rPr>
+                <w:rFonts w:asciiTheme="minorHAnsi" w:hAnsiTheme="minorHAnsi" w:cstheme="minorHAnsi"/>
+                <w:color w:val="000000"/>
+              </w:rPr>
+            </w:pPr>
+            <w:r>
+              <w:rPr>
+                <w:rFonts w:asciiTheme="minorHAnsi" w:hAnsiTheme="minorHAnsi" w:cstheme="minorHAnsi"/>
+                <w:color w:val="000000"/>
+              </w:rPr>
+              <w:t xml:space="preserve">4D6 GC. Roll D6: On 6 also one dose of </w:t>
+            </w:r>
+            <w:proofErr w:type="spellStart"/>
+            <w:r>
+              <w:rPr>
+                <w:rFonts w:asciiTheme="minorHAnsi" w:hAnsiTheme="minorHAnsi" w:cstheme="minorHAnsi"/>
+                <w:color w:val="000000"/>
+              </w:rPr>
+              <w:t>Bugman’s</w:t>
+            </w:r>
+            <w:proofErr w:type="spellEnd"/>
+            <w:r>
+              <w:rPr>
+                <w:rFonts w:asciiTheme="minorHAnsi" w:hAnsiTheme="minorHAnsi" w:cstheme="minorHAnsi"/>
+                <w:color w:val="000000"/>
+              </w:rPr>
+              <w:t xml:space="preserve"> Ale.</w:t>
+            </w:r>
+          </w:p>
+        </w:tc>
+      </w:tr>
+      <w:tr>
+        <w:tc>
+          <w:tcPr>
+            <w:tcW w:w="793" w:type="dxa"/>
+            <w:tcBorders>
+              <w:top w:val="single" w:sz="2" w:space="0" w:color="000000"/>
+              <w:left w:val="single" w:sz="2" w:space="0" w:color="000000"/>
+              <w:bottom w:val="single" w:sz="2" w:space="0" w:color="000000"/>
+              <w:right w:val="single" w:sz="2" w:space="0" w:color="000000"/>
+            </w:tcBorders>
+            <w:shd w:val="clear" w:color="auto" w:fill="auto"/>
+          </w:tcPr>
+          <w:p>
+            <w:pPr>
+              <w:pStyle w:val="TableContents"/>
+              <w:rPr>
+                <w:rFonts w:asciiTheme="minorHAnsi" w:hAnsiTheme="minorHAnsi" w:cstheme="minorHAnsi"/>
+                <w:color w:val="000000"/>
+              </w:rPr>
+            </w:pPr>
+            <w:r>
+              <w:rPr>
+                <w:rFonts w:cstheme="minorHAnsi"/>
+                <w:color w:val="000000"/>
+              </w:rPr>
+              <w:t>12 - 16</w:t>
+            </w:r>
+          </w:p>
+        </w:tc>
+        <w:tc>
+          <w:tcPr>
+            <w:tcW w:w="2948" w:type="dxa"/>
+            <w:tcBorders>
+              <w:top w:val="single" w:sz="2" w:space="0" w:color="000000"/>
+              <w:left w:val="single" w:sz="2" w:space="0" w:color="000000"/>
+              <w:bottom w:val="single" w:sz="2" w:space="0" w:color="000000"/>
+              <w:right w:val="single" w:sz="2" w:space="0" w:color="000000"/>
+            </w:tcBorders>
+            <w:shd w:val="clear" w:color="auto" w:fill="auto"/>
+          </w:tcPr>
+          <w:p>
+            <w:pPr>
+              <w:pStyle w:val="TableContents"/>
+              <w:rPr>
+                <w:rFonts w:asciiTheme="minorHAnsi" w:hAnsiTheme="minorHAnsi" w:cstheme="minorHAnsi"/>
+                <w:color w:val="000000"/>
+              </w:rPr>
+            </w:pPr>
+            <w:r>
+              <w:rPr>
+                <w:rFonts w:cstheme="minorHAnsi"/>
+                <w:color w:val="000000"/>
+              </w:rPr>
+              <w:t>4D6 GC</w:t>
+            </w:r>
+          </w:p>
+        </w:tc>
+      </w:tr>
+      <w:tr>
+        <w:trPr>
+          <w:trHeight w:val="442"/>
+        </w:trPr>
+        <w:tc>
+          <w:tcPr>
+            <w:tcW w:w="793" w:type="dxa"/>
+            <w:tcBorders>
+              <w:top w:val="single" w:sz="2" w:space="0" w:color="000000"/>
+              <w:left w:val="single" w:sz="2" w:space="0" w:color="000000"/>
+              <w:bottom w:val="single" w:sz="2" w:space="0" w:color="000000"/>
+            </w:tcBorders>
+            <w:shd w:val="clear" w:color="auto" w:fill="auto"/>
+          </w:tcPr>
+          <w:p>
+            <w:pPr>
+              <w:spacing w:after="0" w:line="240" w:lineRule="auto"/>
+              <w:rPr>
+                <w:rFonts w:asciiTheme="minorHAnsi" w:hAnsiTheme="minorHAnsi" w:cstheme="minorHAnsi"/>
+                <w:color w:val="000000"/>
+              </w:rPr>
+            </w:pPr>
+            <w:r>
+              <w:rPr>
+                <w:rFonts w:cstheme="minorHAnsi"/>
+                <w:color w:val="000000"/>
+              </w:rPr>
+              <w:t>17, 18</w:t>
+            </w:r>
+          </w:p>
+        </w:tc>
+        <w:tc>
+          <w:tcPr>
+            <w:tcW w:w="2948" w:type="dxa"/>
+            <w:tcBorders>
+              <w:top w:val="single" w:sz="2" w:space="0" w:color="000000"/>
+              <w:left w:val="single" w:sz="2" w:space="0" w:color="000000"/>
+              <w:bottom w:val="single" w:sz="2" w:space="0" w:color="000000"/>
+              <w:right w:val="single" w:sz="2" w:space="0" w:color="000000"/>
+            </w:tcBorders>
+            <w:shd w:val="clear" w:color="auto" w:fill="auto"/>
+          </w:tcPr>
+          <w:p>
+            <w:pPr>
+              <w:spacing w:after="0" w:line="240" w:lineRule="auto"/>
+              <w:rPr>
+                <w:rFonts w:asciiTheme="minorHAnsi" w:hAnsiTheme="minorHAnsi" w:cstheme="minorHAnsi"/>
+                <w:color w:val="000000"/>
+              </w:rPr>
+            </w:pPr>
+            <w:r>
+              <w:rPr>
+                <w:rFonts w:cstheme="minorHAnsi"/>
+                <w:color w:val="000000"/>
+              </w:rPr>
+              <w:t>2D6 GC, D3 Toughened Leathers. Roll D6: On 6 also a fancy hat (+2” Leadership)</w:t>
+            </w:r>
+          </w:p>
+        </w:tc>
+      </w:tr>
+      <w:tr>
+        <w:tc>
+          <w:tcPr>
+            <w:tcW w:w="793" w:type="dxa"/>
+            <w:tcBorders>
+              <w:top w:val="single" w:sz="2" w:space="0" w:color="000000"/>
+              <w:left w:val="single" w:sz="2" w:space="0" w:color="000000"/>
+              <w:bottom w:val="single" w:sz="2" w:space="0" w:color="000000"/>
+            </w:tcBorders>
+            <w:shd w:val="clear" w:color="auto" w:fill="auto"/>
+          </w:tcPr>
+          <w:p>
+            <w:pPr>
+              <w:spacing w:after="0" w:line="240" w:lineRule="auto"/>
+              <w:rPr>
+                <w:rFonts w:asciiTheme="minorHAnsi" w:hAnsiTheme="minorHAnsi" w:cstheme="minorHAnsi"/>
+                <w:color w:val="000000"/>
+              </w:rPr>
+            </w:pPr>
+            <w:r>
+              <w:rPr>
+                <w:rFonts w:cstheme="minorHAnsi"/>
+                <w:color w:val="000000"/>
+              </w:rPr>
+              <w:t>19</w:t>
+            </w:r>
+          </w:p>
+        </w:tc>
+        <w:tc>
+          <w:tcPr>
+            <w:tcW w:w="2948" w:type="dxa"/>
+            <w:tcBorders>
+              <w:top w:val="single" w:sz="2" w:space="0" w:color="000000"/>
+              <w:left w:val="single" w:sz="2" w:space="0" w:color="000000"/>
+              <w:bottom w:val="single" w:sz="2" w:space="0" w:color="000000"/>
+              <w:right w:val="single" w:sz="2" w:space="0" w:color="000000"/>
+            </w:tcBorders>
+            <w:shd w:val="clear" w:color="auto" w:fill="auto"/>
+          </w:tcPr>
+          <w:p>
+            <w:pPr>
+              <w:spacing w:after="0" w:line="240" w:lineRule="auto"/>
+              <w:rPr>
+                <w:rFonts w:cstheme="minorHAnsi"/>
+                <w:color w:val="000000"/>
+              </w:rPr>
+            </w:pPr>
+            <w:r>
+              <w:rPr>
+                <w:rFonts w:cstheme="minorHAnsi"/>
+                <w:color w:val="000000"/>
+              </w:rPr>
+              <w:t xml:space="preserve">4D6 GC. Roll D6: On 1-3 also a </w:t>
+            </w:r>
+            <w:proofErr w:type="spellStart"/>
+            <w:r>
+              <w:rPr>
+                <w:rFonts w:cstheme="minorHAnsi"/>
+                <w:color w:val="000000"/>
+              </w:rPr>
+              <w:t>Wyrdstone</w:t>
+            </w:r>
+            <w:proofErr w:type="spellEnd"/>
+            <w:r>
+              <w:rPr>
+                <w:rFonts w:cstheme="minorHAnsi"/>
+                <w:color w:val="000000"/>
+              </w:rPr>
+              <w:t xml:space="preserve"> Pendulum, on 4-6 also one </w:t>
+            </w:r>
+            <w:proofErr w:type="spellStart"/>
+            <w:r>
+              <w:rPr>
+                <w:rFonts w:cstheme="minorHAnsi"/>
+                <w:color w:val="000000"/>
+              </w:rPr>
+              <w:t>Cathayan</w:t>
+            </w:r>
+            <w:proofErr w:type="spellEnd"/>
+            <w:r>
+              <w:rPr>
+                <w:rFonts w:cstheme="minorHAnsi"/>
+                <w:color w:val="000000"/>
+              </w:rPr>
+              <w:t xml:space="preserve"> Silk</w:t>
+            </w:r>
+            <w:r>
+              <w:rPr>
+                <w:rFonts w:cstheme="minorHAnsi"/>
+                <w:color w:val="000000"/>
+              </w:rPr>
+              <w:t>.</w:t>
+            </w:r>
+          </w:p>
+        </w:tc>
+      </w:tr>
+      <w:tr>
+        <w:tc>
+          <w:tcPr>
+            <w:tcW w:w="793" w:type="dxa"/>
+            <w:tcBorders>
+              <w:top w:val="single" w:sz="2" w:space="0" w:color="000000"/>
+              <w:left w:val="single" w:sz="2" w:space="0" w:color="000000"/>
+              <w:bottom w:val="single" w:sz="2" w:space="0" w:color="000000"/>
+              <w:right w:val="single" w:sz="2" w:space="0" w:color="000000"/>
+            </w:tcBorders>
+            <w:shd w:val="clear" w:color="auto" w:fill="auto"/>
+          </w:tcPr>
+          <w:p>
+            <w:pPr>
+              <w:spacing w:after="0" w:line="240" w:lineRule="auto"/>
+              <w:rPr>
+                <w:rFonts w:asciiTheme="minorHAnsi" w:hAnsiTheme="minorHAnsi" w:cstheme="minorHAnsi"/>
+                <w:color w:val="000000"/>
+              </w:rPr>
+            </w:pPr>
+            <w:r>
+              <w:rPr>
+                <w:rFonts w:cstheme="minorHAnsi"/>
+                <w:color w:val="000000"/>
+              </w:rPr>
+              <w:t>20</w:t>
+            </w:r>
+          </w:p>
+        </w:tc>
+        <w:tc>
+          <w:tcPr>
+            <w:tcW w:w="2948" w:type="dxa"/>
+            <w:tcBorders>
+              <w:top w:val="single" w:sz="2" w:space="0" w:color="000000"/>
+              <w:left w:val="single" w:sz="2" w:space="0" w:color="000000"/>
+              <w:bottom w:val="single" w:sz="2" w:space="0" w:color="000000"/>
+              <w:right w:val="single" w:sz="2" w:space="0" w:color="000000"/>
+            </w:tcBorders>
+            <w:shd w:val="clear" w:color="auto" w:fill="auto"/>
+          </w:tcPr>
+          <w:p>
+            <w:pPr>
+              <w:pStyle w:val="TableContents"/>
+              <w:rPr>
+                <w:rFonts w:asciiTheme="minorHAnsi" w:hAnsiTheme="minorHAnsi" w:cstheme="minorHAnsi"/>
+                <w:color w:val="000000"/>
+              </w:rPr>
+            </w:pPr>
+            <w:r>
+              <w:rPr>
+                <w:rFonts w:asciiTheme="minorHAnsi" w:hAnsiTheme="minorHAnsi" w:cstheme="minorHAnsi"/>
+                <w:color w:val="000000"/>
+              </w:rPr>
+              <w:t xml:space="preserve">5D6 GC, Superior </w:t>
+            </w:r>
+            <w:proofErr w:type="spellStart"/>
+            <w:r>
+              <w:rPr>
+                <w:rFonts w:asciiTheme="minorHAnsi" w:hAnsiTheme="minorHAnsi" w:cstheme="minorHAnsi"/>
+                <w:color w:val="000000"/>
+              </w:rPr>
+              <w:t>Blackpowder</w:t>
+            </w:r>
+            <w:proofErr w:type="spellEnd"/>
+          </w:p>
+        </w:tc>
+      </w:tr>
+      <w:tr>
+        <w:tc>
+          <w:tcPr>
+            <w:tcW w:w="793" w:type="dxa"/>
+            <w:tcBorders>
+              <w:top w:val="single" w:sz="2" w:space="0" w:color="000000"/>
+              <w:left w:val="single" w:sz="2" w:space="0" w:color="000000"/>
+              <w:bottom w:val="single" w:sz="2" w:space="0" w:color="000000"/>
+              <w:right w:val="single" w:sz="2" w:space="0" w:color="000000"/>
+            </w:tcBorders>
+            <w:shd w:val="clear" w:color="auto" w:fill="auto"/>
+          </w:tcPr>
+          <w:p>
+            <w:pPr>
+              <w:pStyle w:val="TableContents"/>
+              <w:rPr>
+                <w:rFonts w:asciiTheme="minorHAnsi" w:hAnsiTheme="minorHAnsi" w:cstheme="minorHAnsi"/>
+                <w:color w:val="000000"/>
+              </w:rPr>
+            </w:pPr>
+            <w:r>
+              <w:rPr>
+                <w:rFonts w:cstheme="minorHAnsi"/>
+                <w:color w:val="000000"/>
+              </w:rPr>
+              <w:t>21</w:t>
+            </w:r>
+          </w:p>
+        </w:tc>
+        <w:tc>
+          <w:tcPr>
+            <w:tcW w:w="2948" w:type="dxa"/>
+            <w:tcBorders>
+              <w:top w:val="single" w:sz="2" w:space="0" w:color="000000"/>
+              <w:left w:val="single" w:sz="2" w:space="0" w:color="000000"/>
+              <w:bottom w:val="single" w:sz="2" w:space="0" w:color="000000"/>
+              <w:right w:val="single" w:sz="2" w:space="0" w:color="000000"/>
+            </w:tcBorders>
+            <w:shd w:val="clear" w:color="auto" w:fill="auto"/>
+          </w:tcPr>
+          <w:p>
+            <w:pPr>
+              <w:pStyle w:val="TableContents"/>
+              <w:rPr>
+                <w:rFonts w:asciiTheme="minorHAnsi" w:hAnsiTheme="minorHAnsi" w:cstheme="minorHAnsi"/>
+                <w:color w:val="000000"/>
+              </w:rPr>
+            </w:pPr>
+            <w:r>
+              <w:rPr>
+                <w:rFonts w:cstheme="minorHAnsi"/>
+                <w:color w:val="000000"/>
+              </w:rPr>
+              <w:t>D3 Crossbows with Hunting Arrows for one game.</w:t>
+            </w:r>
+          </w:p>
+        </w:tc>
+      </w:tr>
+      <w:tr>
+        <w:trPr>
+          <w:trHeight w:val="442"/>
+        </w:trPr>
+        <w:tc>
+          <w:tcPr>
+            <w:tcW w:w="793" w:type="dxa"/>
+            <w:tcBorders>
+              <w:top w:val="single" w:sz="2" w:space="0" w:color="000000"/>
+              <w:left w:val="single" w:sz="2" w:space="0" w:color="000000"/>
+              <w:bottom w:val="single" w:sz="2" w:space="0" w:color="000000"/>
+            </w:tcBorders>
+            <w:shd w:val="clear" w:color="auto" w:fill="auto"/>
+          </w:tcPr>
+          <w:p>
+            <w:pPr>
+              <w:spacing w:after="0" w:line="240" w:lineRule="auto"/>
+              <w:rPr>
+                <w:rFonts w:asciiTheme="minorHAnsi" w:hAnsiTheme="minorHAnsi" w:cstheme="minorHAnsi"/>
+                <w:color w:val="000000"/>
+              </w:rPr>
+            </w:pPr>
+            <w:r>
+              <w:rPr>
+                <w:rFonts w:cstheme="minorHAnsi"/>
+                <w:color w:val="000000"/>
+              </w:rPr>
+              <w:t>22</w:t>
+            </w:r>
+          </w:p>
+        </w:tc>
+        <w:tc>
+          <w:tcPr>
+            <w:tcW w:w="2948" w:type="dxa"/>
+            <w:tcBorders>
+              <w:top w:val="single" w:sz="2" w:space="0" w:color="000000"/>
+              <w:left w:val="single" w:sz="2" w:space="0" w:color="000000"/>
+              <w:bottom w:val="single" w:sz="2" w:space="0" w:color="000000"/>
+              <w:right w:val="single" w:sz="2" w:space="0" w:color="000000"/>
+            </w:tcBorders>
+            <w:shd w:val="clear" w:color="auto" w:fill="auto"/>
+          </w:tcPr>
+          <w:p>
+            <w:pPr>
+              <w:spacing w:after="0" w:line="240" w:lineRule="auto"/>
+              <w:rPr>
+                <w:rFonts w:asciiTheme="minorHAnsi" w:hAnsiTheme="minorHAnsi" w:cstheme="minorHAnsi"/>
+                <w:color w:val="000000"/>
+              </w:rPr>
+            </w:pPr>
+            <w:r>
+              <w:rPr>
+                <w:rFonts w:cstheme="minorHAnsi"/>
+                <w:color w:val="000000"/>
+              </w:rPr>
+              <w:t xml:space="preserve">D3 Light </w:t>
+            </w:r>
+            <w:proofErr w:type="spellStart"/>
+            <w:r>
+              <w:rPr>
+                <w:rFonts w:cstheme="minorHAnsi"/>
+                <w:color w:val="000000"/>
+              </w:rPr>
+              <w:t>Armour</w:t>
+            </w:r>
+            <w:proofErr w:type="spellEnd"/>
+          </w:p>
+        </w:tc>
+      </w:tr>
+      <w:tr>
+        <w:tc>
+          <w:tcPr>
+            <w:tcW w:w="793" w:type="dxa"/>
+            <w:tcBorders>
+              <w:top w:val="single" w:sz="2" w:space="0" w:color="000000"/>
+              <w:left w:val="single" w:sz="2" w:space="0" w:color="000000"/>
+              <w:bottom w:val="single" w:sz="2" w:space="0" w:color="000000"/>
+            </w:tcBorders>
+            <w:shd w:val="clear" w:color="auto" w:fill="auto"/>
+          </w:tcPr>
+          <w:p>
+            <w:pPr>
+              <w:spacing w:after="0" w:line="240" w:lineRule="auto"/>
+              <w:rPr>
+                <w:rFonts w:asciiTheme="minorHAnsi" w:hAnsiTheme="minorHAnsi" w:cstheme="minorHAnsi"/>
+                <w:color w:val="000000"/>
+              </w:rPr>
+            </w:pPr>
+            <w:r>
+              <w:rPr>
+                <w:rFonts w:cstheme="minorHAnsi"/>
+                <w:color w:val="000000"/>
+              </w:rPr>
+              <w:t>23</w:t>
+            </w:r>
+          </w:p>
+        </w:tc>
+        <w:tc>
+          <w:tcPr>
+            <w:tcW w:w="2948" w:type="dxa"/>
+            <w:tcBorders>
+              <w:top w:val="single" w:sz="2" w:space="0" w:color="000000"/>
+              <w:left w:val="single" w:sz="2" w:space="0" w:color="000000"/>
+              <w:bottom w:val="single" w:sz="2" w:space="0" w:color="000000"/>
+              <w:right w:val="single" w:sz="2" w:space="0" w:color="000000"/>
+            </w:tcBorders>
+            <w:shd w:val="clear" w:color="auto" w:fill="auto"/>
+          </w:tcPr>
+          <w:p>
+            <w:pPr>
+              <w:spacing w:after="0" w:line="240" w:lineRule="auto"/>
+              <w:rPr>
+                <w:rFonts w:cstheme="minorHAnsi"/>
+                <w:color w:val="000000"/>
+              </w:rPr>
+            </w:pPr>
+            <w:r>
+              <w:rPr>
+                <w:rFonts w:cstheme="minorHAnsi"/>
+                <w:color w:val="000000"/>
+              </w:rPr>
+              <w:t>Hunting Rifle</w:t>
+            </w:r>
+          </w:p>
+        </w:tc>
+      </w:tr>
+      <w:tr>
+        <w:tc>
+          <w:tcPr>
+            <w:tcW w:w="793" w:type="dxa"/>
+            <w:tcBorders>
+              <w:top w:val="single" w:sz="2" w:space="0" w:color="000000"/>
+              <w:left w:val="single" w:sz="2" w:space="0" w:color="000000"/>
+              <w:bottom w:val="single" w:sz="2" w:space="0" w:color="000000"/>
+              <w:right w:val="single" w:sz="2" w:space="0" w:color="000000"/>
+            </w:tcBorders>
+            <w:shd w:val="clear" w:color="auto" w:fill="auto"/>
+          </w:tcPr>
+          <w:p>
+            <w:pPr>
+              <w:spacing w:after="0" w:line="240" w:lineRule="auto"/>
+              <w:rPr>
+                <w:rFonts w:asciiTheme="minorHAnsi" w:hAnsiTheme="minorHAnsi" w:cstheme="minorHAnsi"/>
+                <w:color w:val="000000"/>
+              </w:rPr>
+            </w:pPr>
+            <w:r>
+              <w:rPr>
+                <w:rFonts w:cstheme="minorHAnsi"/>
+                <w:color w:val="000000"/>
+              </w:rPr>
+              <w:t>24</w:t>
+            </w:r>
+          </w:p>
+        </w:tc>
+        <w:tc>
+          <w:tcPr>
+            <w:tcW w:w="2948" w:type="dxa"/>
+            <w:tcBorders>
+              <w:top w:val="single" w:sz="2" w:space="0" w:color="000000"/>
+              <w:left w:val="single" w:sz="2" w:space="0" w:color="000000"/>
+              <w:bottom w:val="single" w:sz="2" w:space="0" w:color="000000"/>
+              <w:right w:val="single" w:sz="2" w:space="0" w:color="000000"/>
+            </w:tcBorders>
+            <w:shd w:val="clear" w:color="auto" w:fill="auto"/>
+          </w:tcPr>
+          <w:p>
+            <w:pPr>
+              <w:pStyle w:val="TableContents"/>
+              <w:rPr>
+                <w:rFonts w:asciiTheme="minorHAnsi" w:hAnsiTheme="minorHAnsi" w:cstheme="minorHAnsi"/>
+                <w:color w:val="000000"/>
+              </w:rPr>
+            </w:pPr>
+            <w:proofErr w:type="spellStart"/>
+            <w:r>
+              <w:rPr>
+                <w:rFonts w:asciiTheme="minorHAnsi" w:hAnsiTheme="minorHAnsi" w:cstheme="minorHAnsi"/>
+                <w:color w:val="000000"/>
+              </w:rPr>
+              <w:t>Gromril</w:t>
+            </w:r>
+            <w:proofErr w:type="spellEnd"/>
+            <w:r>
+              <w:rPr>
+                <w:rFonts w:asciiTheme="minorHAnsi" w:hAnsiTheme="minorHAnsi" w:cstheme="minorHAnsi"/>
+                <w:color w:val="000000"/>
+              </w:rPr>
+              <w:t xml:space="preserve"> </w:t>
+            </w:r>
+            <w:proofErr w:type="spellStart"/>
+            <w:r>
+              <w:rPr>
+                <w:rFonts w:asciiTheme="minorHAnsi" w:hAnsiTheme="minorHAnsi" w:cstheme="minorHAnsi"/>
+                <w:color w:val="000000"/>
+              </w:rPr>
+              <w:t>Armour</w:t>
+            </w:r>
+            <w:proofErr w:type="spellEnd"/>
+          </w:p>
+        </w:tc>
+      </w:tr>
+    </w:tbl>
+    <w:p>
+      <w:pPr>
+        <w:pStyle w:val="berschrift2"/>
+        <w:rPr>
+          <w:color w:val="000000"/>
+        </w:rPr>
+        <w:sectPr>
+          <w:pgSz w:w="11906" w:h="16838"/>
+          <w:pgMar w:top="1417" w:right="1417" w:bottom="1134" w:left="1417" w:header="0" w:footer="0" w:gutter="0"/>
+          <w:cols w:space="720"/>
+          <w:formProt w:val="0"/>
+          <w:docGrid w:linePitch="100" w:charSpace="8192"/>
+        </w:sectPr>
+      </w:pPr>
+    </w:p>
+    <w:p>
+      <w:pPr>
+        <w:pStyle w:val="berschrift2"/>
+        <w:rPr>
+          <w:color w:val="000000"/>
+        </w:rPr>
+      </w:pPr>
+      <w:r>
+        <w:rPr>
+          <w:color w:val="000000"/>
+        </w:rPr>
+        <w:lastRenderedPageBreak/>
+        <w:t>Experience</w:t>
+      </w:r>
+    </w:p>
+    <w:p>
+      <w:pPr>
+        <w:spacing w:before="240" w:after="0" w:line="240" w:lineRule="auto"/>
+        <w:rPr>
           <w:rFonts w:asciiTheme="minorHAnsi" w:hAnsiTheme="minorHAnsi" w:cstheme="minorHAnsi"/>
-          <w:color w:val="000000"/>
         </w:rPr>
       </w:pPr>
       <w:r>
         <w:rPr>
           <w:rFonts w:cstheme="minorHAnsi"/>
-          <w:color w:val="000000"/>
-        </w:rPr>
-        <w:t>If two or more warbands are still tied, all warbands are considered winners.</w:t>
+          <w:b/>
+        </w:rPr>
+        <w:t>+1 Survives</w:t>
+      </w:r>
+      <w:r>
+        <w:rPr>
+          <w:rFonts w:cstheme="minorHAnsi"/>
+        </w:rPr>
+        <w:t>. If a Hero or Henchman group survives the battle, they gain +1 Experience.</w:t>
+      </w:r>
+    </w:p>
+    <w:p>
+      <w:pPr>
+        <w:spacing w:before="240" w:after="0" w:line="240" w:lineRule="auto"/>
+        <w:rPr>
+          <w:rFonts w:asciiTheme="minorHAnsi" w:hAnsiTheme="minorHAnsi" w:cstheme="minorHAnsi"/>
+        </w:rPr>
+      </w:pPr>
+      <w:r>
+        <w:rPr>
+          <w:rFonts w:cstheme="minorHAnsi"/>
+          <w:b/>
+        </w:rPr>
+        <w:t>+1 Winning Leader</w:t>
+      </w:r>
+      <w:r>
+        <w:rPr>
+          <w:rFonts w:cstheme="minorHAnsi"/>
+        </w:rPr>
+        <w:t xml:space="preserve">. The leader of the winning </w:t>
+      </w:r>
+      <w:proofErr w:type="spellStart"/>
+      <w:r>
+        <w:rPr>
+          <w:rFonts w:cstheme="minorHAnsi"/>
+        </w:rPr>
+        <w:t>warband</w:t>
+      </w:r>
+      <w:proofErr w:type="spellEnd"/>
+      <w:r>
+        <w:rPr>
+          <w:rFonts w:cstheme="minorHAnsi"/>
+        </w:rPr>
+        <w:t xml:space="preserve"> gains +1 extra Experience.</w:t>
+      </w:r>
+    </w:p>
+    <w:p>
+      <w:pPr>
+        <w:spacing w:before="240" w:after="0" w:line="240" w:lineRule="auto"/>
+        <w:rPr>
+          <w:rFonts w:cstheme="minorHAnsi"/>
+          <w:color w:val="000000"/>
+        </w:rPr>
+      </w:pPr>
+      <w:r>
+        <w:rPr>
+          <w:rFonts w:cstheme="minorHAnsi"/>
+          <w:b/>
+          <w:bCs/>
+          <w:color w:val="000000"/>
+        </w:rPr>
+        <w:t>+1 Per Enemy Out of Action.</w:t>
+      </w:r>
+      <w:r>
+        <w:rPr>
+          <w:rFonts w:cstheme="minorHAnsi"/>
+          <w:b/>
+          <w:bCs/>
+          <w:color w:val="000000"/>
+          <w:sz w:val="28"/>
+          <w:szCs w:val="28"/>
+        </w:rPr>
+        <w:t xml:space="preserve"> </w:t>
+      </w:r>
+      <w:r>
+        <w:rPr>
+          <w:rFonts w:cstheme="minorHAnsi"/>
+          <w:color w:val="000000"/>
+        </w:rPr>
+        <w:t>Any Hero or Henchmen group earns +1 Experience for each enemy he puts out of action.</w:t>
+      </w:r>
+    </w:p>
+    <w:p>
+      <w:pPr>
+        <w:spacing w:before="240" w:after="0" w:line="240" w:lineRule="auto"/>
+        <w:rPr>
+          <w:rFonts w:asciiTheme="minorHAnsi" w:hAnsiTheme="minorHAnsi" w:cstheme="minorHAnsi"/>
+          <w:b/>
+          <w:bCs/>
+          <w:color w:val="000000"/>
+          <w:sz w:val="28"/>
+          <w:szCs w:val="28"/>
+        </w:rPr>
+      </w:pPr>
+      <w:r>
+        <w:rPr>
+          <w:rFonts w:cstheme="minorHAnsi"/>
+          <w:b/>
+          <w:bCs/>
+          <w:color w:val="000000"/>
+        </w:rPr>
+        <w:t>+1 Most Supplies.</w:t>
+      </w:r>
+      <w:r>
+        <w:rPr>
+          <w:rFonts w:cstheme="minorHAnsi"/>
+          <w:b/>
+          <w:bCs/>
+          <w:color w:val="000000"/>
+          <w:sz w:val="28"/>
+          <w:szCs w:val="28"/>
+        </w:rPr>
+        <w:t xml:space="preserve"> </w:t>
+      </w:r>
+      <w:r>
+        <w:rPr>
+          <w:rFonts w:cstheme="minorHAnsi"/>
+        </w:rPr>
+        <w:t xml:space="preserve">The leader of the </w:t>
+      </w:r>
+      <w:proofErr w:type="spellStart"/>
+      <w:r>
+        <w:rPr>
+          <w:rFonts w:cstheme="minorHAnsi"/>
+        </w:rPr>
+        <w:t>warband</w:t>
+      </w:r>
+      <w:proofErr w:type="spellEnd"/>
+      <w:r>
+        <w:rPr>
+          <w:rFonts w:cstheme="minorHAnsi"/>
+        </w:rPr>
+        <w:t xml:space="preserve"> with the most crates gains +1 extra Experience.</w:t>
+      </w:r>
+    </w:p>
+    <w:p>
+      <w:pPr>
+        <w:spacing w:before="240" w:after="0" w:line="240" w:lineRule="auto"/>
+        <w:rPr>
+          <w:rFonts w:asciiTheme="minorHAnsi" w:hAnsiTheme="minorHAnsi" w:cstheme="minorHAnsi"/>
+          <w:b/>
+          <w:bCs/>
+          <w:color w:val="000000"/>
+          <w:sz w:val="28"/>
+          <w:szCs w:val="28"/>
+        </w:rPr>
+      </w:pPr>
+      <w:r>
+        <w:rPr>
+          <w:rFonts w:cstheme="minorHAnsi"/>
+          <w:b/>
+          <w:bCs/>
+          <w:color w:val="000000"/>
+        </w:rPr>
+        <w:t>+1 Merchandise.</w:t>
+      </w:r>
+      <w:r>
+        <w:rPr>
+          <w:rFonts w:cstheme="minorHAnsi"/>
+          <w:b/>
+          <w:bCs/>
+          <w:color w:val="000000"/>
+          <w:sz w:val="28"/>
+          <w:szCs w:val="28"/>
+        </w:rPr>
+        <w:t xml:space="preserve"> </w:t>
+      </w:r>
+      <w:r>
+        <w:rPr>
+          <w:rFonts w:cstheme="minorHAnsi"/>
+          <w:color w:val="000000"/>
+        </w:rPr>
+        <w:t>A warrior that carries a crate off the board earns +1 Experience. Only one Experience per crate is awarded.</w:t>
+      </w:r>
+    </w:p>
+    <w:p>
+      <w:pPr>
+        <w:pStyle w:val="berschrift2"/>
+        <w:rPr>
+          <w:color w:val="000000"/>
+        </w:rPr>
+      </w:pPr>
+      <w:r>
+        <w:rPr>
+          <w:color w:val="000000"/>
+        </w:rPr>
+        <w:t>Winning the game</w:t>
+      </w:r>
+    </w:p>
+    <w:p>
+      <w:pPr>
+        <w:spacing w:before="240" w:after="0" w:line="240" w:lineRule="auto"/>
+        <w:rPr>
+          <w:rFonts w:asciiTheme="minorHAnsi" w:hAnsiTheme="minorHAnsi" w:cstheme="minorHAnsi"/>
+          <w:color w:val="000000"/>
+        </w:rPr>
+      </w:pPr>
+      <w:r>
+        <w:rPr>
+          <w:rFonts w:cstheme="minorHAnsi"/>
+          <w:color w:val="000000"/>
+        </w:rPr>
+        <w:t xml:space="preserve">The winning </w:t>
+      </w:r>
+      <w:proofErr w:type="spellStart"/>
+      <w:r>
+        <w:rPr>
+          <w:rFonts w:cstheme="minorHAnsi"/>
+          <w:color w:val="000000"/>
+        </w:rPr>
+        <w:t>warband</w:t>
+      </w:r>
+      <w:proofErr w:type="spellEnd"/>
+      <w:r>
+        <w:rPr>
+          <w:rFonts w:cstheme="minorHAnsi"/>
+          <w:color w:val="000000"/>
+        </w:rPr>
+        <w:t xml:space="preserve"> is the </w:t>
+      </w:r>
+      <w:proofErr w:type="spellStart"/>
+      <w:r>
+        <w:rPr>
+          <w:rFonts w:cstheme="minorHAnsi"/>
+          <w:color w:val="000000"/>
+        </w:rPr>
+        <w:t>warband</w:t>
+      </w:r>
+      <w:proofErr w:type="spellEnd"/>
+      <w:r>
+        <w:rPr>
+          <w:rFonts w:cstheme="minorHAnsi"/>
+          <w:color w:val="000000"/>
+        </w:rPr>
+        <w:t xml:space="preserve"> (among those still at the table) who has picked up the most crates.</w:t>
+      </w:r>
+    </w:p>
+    <w:p>
+      <w:pPr>
+        <w:spacing w:before="240" w:after="0" w:line="240" w:lineRule="auto"/>
+        <w:rPr>
+          <w:rFonts w:asciiTheme="minorHAnsi" w:hAnsiTheme="minorHAnsi" w:cstheme="minorHAnsi"/>
+          <w:color w:val="000000"/>
+        </w:rPr>
+      </w:pPr>
+      <w:r>
+        <w:rPr>
+          <w:rFonts w:cstheme="minorHAnsi"/>
+          <w:color w:val="000000"/>
+        </w:rPr>
+        <w:t xml:space="preserve">If two or more </w:t>
+      </w:r>
+      <w:proofErr w:type="spellStart"/>
+      <w:r>
+        <w:rPr>
+          <w:rFonts w:cstheme="minorHAnsi"/>
+          <w:color w:val="000000"/>
+        </w:rPr>
+        <w:t>warbands</w:t>
+      </w:r>
+      <w:proofErr w:type="spellEnd"/>
+      <w:r>
+        <w:rPr>
+          <w:rFonts w:cstheme="minorHAnsi"/>
+          <w:color w:val="000000"/>
+        </w:rPr>
+        <w:t xml:space="preserve"> are tied, the </w:t>
+      </w:r>
+      <w:proofErr w:type="spellStart"/>
+      <w:r>
+        <w:rPr>
+          <w:rFonts w:cstheme="minorHAnsi"/>
+          <w:color w:val="000000"/>
+        </w:rPr>
+        <w:t>warband</w:t>
+      </w:r>
+      <w:proofErr w:type="spellEnd"/>
+      <w:r>
+        <w:rPr>
+          <w:rFonts w:cstheme="minorHAnsi"/>
+          <w:color w:val="000000"/>
+        </w:rPr>
+        <w:t xml:space="preserve"> who put more </w:t>
+      </w:r>
+      <w:proofErr w:type="spellStart"/>
+      <w:r>
+        <w:rPr>
+          <w:rFonts w:cstheme="minorHAnsi"/>
+          <w:color w:val="000000"/>
+        </w:rPr>
+        <w:t>enemiess</w:t>
+      </w:r>
+      <w:proofErr w:type="spellEnd"/>
+      <w:r>
+        <w:rPr>
+          <w:rFonts w:cstheme="minorHAnsi"/>
+          <w:color w:val="000000"/>
+        </w:rPr>
+        <w:t xml:space="preserve"> </w:t>
+      </w:r>
+      <w:proofErr w:type="spellStart"/>
+      <w:r>
+        <w:rPr>
+          <w:rFonts w:cstheme="minorHAnsi"/>
+          <w:color w:val="000000"/>
+        </w:rPr>
+        <w:t>ooA</w:t>
+      </w:r>
+      <w:proofErr w:type="spellEnd"/>
+      <w:r>
+        <w:rPr>
+          <w:rFonts w:cstheme="minorHAnsi"/>
+          <w:color w:val="000000"/>
+        </w:rPr>
+        <w:t xml:space="preserve"> is the winner.</w:t>
+      </w:r>
+    </w:p>
+    <w:p>
+      <w:pPr>
+        <w:spacing w:before="240" w:after="0" w:line="240" w:lineRule="auto"/>
+        <w:rPr>
+          <w:rFonts w:asciiTheme="minorHAnsi" w:hAnsiTheme="minorHAnsi" w:cstheme="minorHAnsi"/>
+          <w:color w:val="000000"/>
+        </w:rPr>
+      </w:pPr>
+      <w:r>
+        <w:rPr>
+          <w:rFonts w:cstheme="minorHAnsi"/>
+          <w:color w:val="000000"/>
+        </w:rPr>
+        <w:t xml:space="preserve">If two or more </w:t>
+      </w:r>
+      <w:proofErr w:type="spellStart"/>
+      <w:r>
+        <w:rPr>
+          <w:rFonts w:cstheme="minorHAnsi"/>
+          <w:color w:val="000000"/>
+        </w:rPr>
+        <w:t>warbands</w:t>
+      </w:r>
+      <w:proofErr w:type="spellEnd"/>
+      <w:r>
+        <w:rPr>
+          <w:rFonts w:cstheme="minorHAnsi"/>
+          <w:color w:val="000000"/>
+        </w:rPr>
+        <w:t xml:space="preserve"> are still tied, all </w:t>
+      </w:r>
+      <w:proofErr w:type="spellStart"/>
+      <w:r>
+        <w:rPr>
+          <w:rFonts w:cstheme="minorHAnsi"/>
+          <w:color w:val="000000"/>
+        </w:rPr>
+        <w:t>warbands</w:t>
+      </w:r>
+      <w:proofErr w:type="spellEnd"/>
+      <w:r>
+        <w:rPr>
+          <w:rFonts w:cstheme="minorHAnsi"/>
+          <w:color w:val="000000"/>
+        </w:rPr>
+        <w:t xml:space="preserve"> are considered winners.</w:t>
       </w:r>
     </w:p>
     <w:sectPr>
@@ -14068,7 +15823,7 @@
 </file>
 
 <file path=word/endnotes.xml><?xml version="1.0" encoding="utf-8"?>
-<w:endnotes xmlns:wpc="http://schemas.microsoft.com/office/word/2010/wordprocessingCanvas" xmlns:mc="http://schemas.openxmlformats.org/markup-compatibility/2006" xmlns:o="urn:schemas-microsoft-com:office:office" xmlns:r="http://schemas.openxmlformats.org/officeDocument/2006/relationships" xmlns:m="http://schemas.openxmlformats.org/officeDocument/2006/math" xmlns:v="urn:schemas-microsoft-com:vml" xmlns:wp14="http://schemas.microsoft.com/office/word/2010/wordprocessingDrawing" xmlns:wp="http://schemas.openxmlformats.org/drawingml/2006/wordprocessingDrawing" xmlns:w10="urn:schemas-microsoft-com:office:word" xmlns:w="http://schemas.openxmlformats.org/wordprocessingml/2006/main" xmlns:w14="http://schemas.microsoft.com/office/word/2010/wordml" xmlns:wpg="http://schemas.microsoft.com/office/word/2010/wordprocessingGroup" xmlns:wpi="http://schemas.microsoft.com/office/word/2010/wordprocessingInk" xmlns:wne="http://schemas.microsoft.com/office/word/2006/wordml" xmlns:wps="http://schemas.microsoft.com/office/word/2010/wordprocessingShape" mc:Ignorable="w14 wp14">
+<w:endnotes xmlns:wpc="http://schemas.microsoft.com/office/word/2010/wordprocessingCanvas" xmlns:mc="http://schemas.openxmlformats.org/markup-compatibility/2006" xmlns:o="urn:schemas-microsoft-com:office:office" xmlns:r="http://schemas.openxmlformats.org/officeDocument/2006/relationships" xmlns:m="http://schemas.openxmlformats.org/officeDocument/2006/math" xmlns:v="urn:schemas-microsoft-com:vml" xmlns:wp14="http://schemas.microsoft.com/office/word/2010/wordprocessingDrawing" xmlns:wp="http://schemas.openxmlformats.org/drawingml/2006/wordprocessingDrawing" xmlns:w10="urn:schemas-microsoft-com:office:word" xmlns:w="http://schemas.openxmlformats.org/wordprocessingml/2006/main" xmlns:w14="http://schemas.microsoft.com/office/word/2010/wordml" xmlns:w15="http://schemas.microsoft.com/office/word/2012/wordml" xmlns:wpg="http://schemas.microsoft.com/office/word/2010/wordprocessingGroup" xmlns:wpi="http://schemas.microsoft.com/office/word/2010/wordprocessingInk" xmlns:wne="http://schemas.microsoft.com/office/word/2006/wordml" xmlns:wps="http://schemas.microsoft.com/office/word/2010/wordprocessingShape" mc:Ignorable="w14 w15 wp14">
   <w:endnote w:type="separator" w:id="-1">
     <w:p>
       <w:pPr>
@@ -14093,7 +15848,7 @@
 </file>
 
 <file path=word/footer1.xml><?xml version="1.0" encoding="utf-8"?>
-<w:ftr xmlns:wpc="http://schemas.microsoft.com/office/word/2010/wordprocessingCanvas" xmlns:mc="http://schemas.openxmlformats.org/markup-compatibility/2006" xmlns:o="urn:schemas-microsoft-com:office:office" xmlns:r="http://schemas.openxmlformats.org/officeDocument/2006/relationships" xmlns:m="http://schemas.openxmlformats.org/officeDocument/2006/math" xmlns:v="urn:schemas-microsoft-com:vml" xmlns:wp14="http://schemas.microsoft.com/office/word/2010/wordprocessingDrawing" xmlns:wp="http://schemas.openxmlformats.org/drawingml/2006/wordprocessingDrawing" xmlns:w10="urn:schemas-microsoft-com:office:word" xmlns:w="http://schemas.openxmlformats.org/wordprocessingml/2006/main" xmlns:w14="http://schemas.microsoft.com/office/word/2010/wordml" xmlns:wpg="http://schemas.microsoft.com/office/word/2010/wordprocessingGroup" xmlns:wpi="http://schemas.microsoft.com/office/word/2010/wordprocessingInk" xmlns:wne="http://schemas.microsoft.com/office/word/2006/wordml" xmlns:wps="http://schemas.microsoft.com/office/word/2010/wordprocessingShape" mc:Ignorable="w14 wp14">
+<w:ftr xmlns:wpc="http://schemas.microsoft.com/office/word/2010/wordprocessingCanvas" xmlns:mc="http://schemas.openxmlformats.org/markup-compatibility/2006" xmlns:o="urn:schemas-microsoft-com:office:office" xmlns:r="http://schemas.openxmlformats.org/officeDocument/2006/relationships" xmlns:m="http://schemas.openxmlformats.org/officeDocument/2006/math" xmlns:v="urn:schemas-microsoft-com:vml" xmlns:wp14="http://schemas.microsoft.com/office/word/2010/wordprocessingDrawing" xmlns:wp="http://schemas.openxmlformats.org/drawingml/2006/wordprocessingDrawing" xmlns:w10="urn:schemas-microsoft-com:office:word" xmlns:w="http://schemas.openxmlformats.org/wordprocessingml/2006/main" xmlns:w14="http://schemas.microsoft.com/office/word/2010/wordml" xmlns:w15="http://schemas.microsoft.com/office/word/2012/wordml" xmlns:wpg="http://schemas.microsoft.com/office/word/2010/wordprocessingGroup" xmlns:wpi="http://schemas.microsoft.com/office/word/2010/wordprocessingInk" xmlns:wne="http://schemas.microsoft.com/office/word/2006/wordml" xmlns:wps="http://schemas.microsoft.com/office/word/2010/wordprocessingShape" mc:Ignorable="w14 w15 wp14">
   <w:p>
     <w:pPr>
       <w:pStyle w:val="Fuzeile"/>
@@ -14103,7 +15858,7 @@
 </file>
 
 <file path=word/footer2.xml><?xml version="1.0" encoding="utf-8"?>
-<w:ftr xmlns:wpc="http://schemas.microsoft.com/office/word/2010/wordprocessingCanvas" xmlns:mc="http://schemas.openxmlformats.org/markup-compatibility/2006" xmlns:o="urn:schemas-microsoft-com:office:office" xmlns:r="http://schemas.openxmlformats.org/officeDocument/2006/relationships" xmlns:m="http://schemas.openxmlformats.org/officeDocument/2006/math" xmlns:v="urn:schemas-microsoft-com:vml" xmlns:wp14="http://schemas.microsoft.com/office/word/2010/wordprocessingDrawing" xmlns:wp="http://schemas.openxmlformats.org/drawingml/2006/wordprocessingDrawing" xmlns:w10="urn:schemas-microsoft-com:office:word" xmlns:w="http://schemas.openxmlformats.org/wordprocessingml/2006/main" xmlns:w14="http://schemas.microsoft.com/office/word/2010/wordml" xmlns:wpg="http://schemas.microsoft.com/office/word/2010/wordprocessingGroup" xmlns:wpi="http://schemas.microsoft.com/office/word/2010/wordprocessingInk" xmlns:wne="http://schemas.microsoft.com/office/word/2006/wordml" xmlns:wps="http://schemas.microsoft.com/office/word/2010/wordprocessingShape" mc:Ignorable="w14 wp14">
+<w:ftr xmlns:wpc="http://schemas.microsoft.com/office/word/2010/wordprocessingCanvas" xmlns:mc="http://schemas.openxmlformats.org/markup-compatibility/2006" xmlns:o="urn:schemas-microsoft-com:office:office" xmlns:r="http://schemas.openxmlformats.org/officeDocument/2006/relationships" xmlns:m="http://schemas.openxmlformats.org/officeDocument/2006/math" xmlns:v="urn:schemas-microsoft-com:vml" xmlns:wp14="http://schemas.microsoft.com/office/word/2010/wordprocessingDrawing" xmlns:wp="http://schemas.openxmlformats.org/drawingml/2006/wordprocessingDrawing" xmlns:w10="urn:schemas-microsoft-com:office:word" xmlns:w="http://schemas.openxmlformats.org/wordprocessingml/2006/main" xmlns:w14="http://schemas.microsoft.com/office/word/2010/wordml" xmlns:w15="http://schemas.microsoft.com/office/word/2012/wordml" xmlns:wpg="http://schemas.microsoft.com/office/word/2010/wordprocessingGroup" xmlns:wpi="http://schemas.microsoft.com/office/word/2010/wordprocessingInk" xmlns:wne="http://schemas.microsoft.com/office/word/2006/wordml" xmlns:wps="http://schemas.microsoft.com/office/word/2010/wordprocessingShape" mc:Ignorable="w14 w15 wp14">
   <w:p>
     <w:pPr>
       <w:pStyle w:val="Fuzeile"/>
@@ -14113,7 +15868,7 @@
 </file>
 
 <file path=word/footer3.xml><?xml version="1.0" encoding="utf-8"?>
-<w:ftr xmlns:wpc="http://schemas.microsoft.com/office/word/2010/wordprocessingCanvas" xmlns:mc="http://schemas.openxmlformats.org/markup-compatibility/2006" xmlns:o="urn:schemas-microsoft-com:office:office" xmlns:r="http://schemas.openxmlformats.org/officeDocument/2006/relationships" xmlns:m="http://schemas.openxmlformats.org/officeDocument/2006/math" xmlns:v="urn:schemas-microsoft-com:vml" xmlns:wp14="http://schemas.microsoft.com/office/word/2010/wordprocessingDrawing" xmlns:wp="http://schemas.openxmlformats.org/drawingml/2006/wordprocessingDrawing" xmlns:w10="urn:schemas-microsoft-com:office:word" xmlns:w="http://schemas.openxmlformats.org/wordprocessingml/2006/main" xmlns:w14="http://schemas.microsoft.com/office/word/2010/wordml" xmlns:wpg="http://schemas.microsoft.com/office/word/2010/wordprocessingGroup" xmlns:wpi="http://schemas.microsoft.com/office/word/2010/wordprocessingInk" xmlns:wne="http://schemas.microsoft.com/office/word/2006/wordml" xmlns:wps="http://schemas.microsoft.com/office/word/2010/wordprocessingShape" mc:Ignorable="w14 wp14">
+<w:ftr xmlns:wpc="http://schemas.microsoft.com/office/word/2010/wordprocessingCanvas" xmlns:mc="http://schemas.openxmlformats.org/markup-compatibility/2006" xmlns:o="urn:schemas-microsoft-com:office:office" xmlns:r="http://schemas.openxmlformats.org/officeDocument/2006/relationships" xmlns:m="http://schemas.openxmlformats.org/officeDocument/2006/math" xmlns:v="urn:schemas-microsoft-com:vml" xmlns:wp14="http://schemas.microsoft.com/office/word/2010/wordprocessingDrawing" xmlns:wp="http://schemas.openxmlformats.org/drawingml/2006/wordprocessingDrawing" xmlns:w10="urn:schemas-microsoft-com:office:word" xmlns:w="http://schemas.openxmlformats.org/wordprocessingml/2006/main" xmlns:w14="http://schemas.microsoft.com/office/word/2010/wordml" xmlns:w15="http://schemas.microsoft.com/office/word/2012/wordml" xmlns:wpg="http://schemas.microsoft.com/office/word/2010/wordprocessingGroup" xmlns:wpi="http://schemas.microsoft.com/office/word/2010/wordprocessingInk" xmlns:wne="http://schemas.microsoft.com/office/word/2006/wordml" xmlns:wps="http://schemas.microsoft.com/office/word/2010/wordprocessingShape" mc:Ignorable="w14 w15 wp14">
   <w:p>
     <w:pPr>
       <w:pStyle w:val="Fuzeile"/>
@@ -14123,7 +15878,7 @@
 </file>
 
 <file path=word/footer4.xml><?xml version="1.0" encoding="utf-8"?>
-<w:ftr xmlns:wpc="http://schemas.microsoft.com/office/word/2010/wordprocessingCanvas" xmlns:mc="http://schemas.openxmlformats.org/markup-compatibility/2006" xmlns:o="urn:schemas-microsoft-com:office:office" xmlns:r="http://schemas.openxmlformats.org/officeDocument/2006/relationships" xmlns:m="http://schemas.openxmlformats.org/officeDocument/2006/math" xmlns:v="urn:schemas-microsoft-com:vml" xmlns:wp14="http://schemas.microsoft.com/office/word/2010/wordprocessingDrawing" xmlns:wp="http://schemas.openxmlformats.org/drawingml/2006/wordprocessingDrawing" xmlns:w10="urn:schemas-microsoft-com:office:word" xmlns:w="http://schemas.openxmlformats.org/wordprocessingml/2006/main" xmlns:w14="http://schemas.microsoft.com/office/word/2010/wordml" xmlns:wpg="http://schemas.microsoft.com/office/word/2010/wordprocessingGroup" xmlns:wpi="http://schemas.microsoft.com/office/word/2010/wordprocessingInk" xmlns:wne="http://schemas.microsoft.com/office/word/2006/wordml" xmlns:wps="http://schemas.microsoft.com/office/word/2010/wordprocessingShape" mc:Ignorable="w14 wp14">
+<w:ftr xmlns:wpc="http://schemas.microsoft.com/office/word/2010/wordprocessingCanvas" xmlns:mc="http://schemas.openxmlformats.org/markup-compatibility/2006" xmlns:o="urn:schemas-microsoft-com:office:office" xmlns:r="http://schemas.openxmlformats.org/officeDocument/2006/relationships" xmlns:m="http://schemas.openxmlformats.org/officeDocument/2006/math" xmlns:v="urn:schemas-microsoft-com:vml" xmlns:wp14="http://schemas.microsoft.com/office/word/2010/wordprocessingDrawing" xmlns:wp="http://schemas.openxmlformats.org/drawingml/2006/wordprocessingDrawing" xmlns:w10="urn:schemas-microsoft-com:office:word" xmlns:w="http://schemas.openxmlformats.org/wordprocessingml/2006/main" xmlns:w14="http://schemas.microsoft.com/office/word/2010/wordml" xmlns:w15="http://schemas.microsoft.com/office/word/2012/wordml" xmlns:wpg="http://schemas.microsoft.com/office/word/2010/wordprocessingGroup" xmlns:wpi="http://schemas.microsoft.com/office/word/2010/wordprocessingInk" xmlns:wne="http://schemas.microsoft.com/office/word/2006/wordml" xmlns:wps="http://schemas.microsoft.com/office/word/2010/wordprocessingShape" mc:Ignorable="w14 w15 wp14">
   <w:p>
     <w:pPr>
       <w:pStyle w:val="Fuzeile"/>
@@ -14133,7 +15888,7 @@
 </file>
 
 <file path=word/footnotes.xml><?xml version="1.0" encoding="utf-8"?>
-<w:footnotes xmlns:wpc="http://schemas.microsoft.com/office/word/2010/wordprocessingCanvas" xmlns:mc="http://schemas.openxmlformats.org/markup-compatibility/2006" xmlns:o="urn:schemas-microsoft-com:office:office" xmlns:r="http://schemas.openxmlformats.org/officeDocument/2006/relationships" xmlns:m="http://schemas.openxmlformats.org/officeDocument/2006/math" xmlns:v="urn:schemas-microsoft-com:vml" xmlns:wp14="http://schemas.microsoft.com/office/word/2010/wordprocessingDrawing" xmlns:wp="http://schemas.openxmlformats.org/drawingml/2006/wordprocessingDrawing" xmlns:w10="urn:schemas-microsoft-com:office:word" xmlns:w="http://schemas.openxmlformats.org/wordprocessingml/2006/main" xmlns:w14="http://schemas.microsoft.com/office/word/2010/wordml" xmlns:wpg="http://schemas.microsoft.com/office/word/2010/wordprocessingGroup" xmlns:wpi="http://schemas.microsoft.com/office/word/2010/wordprocessingInk" xmlns:wne="http://schemas.microsoft.com/office/word/2006/wordml" xmlns:wps="http://schemas.microsoft.com/office/word/2010/wordprocessingShape" mc:Ignorable="w14 wp14">
+<w:footnotes xmlns:wpc="http://schemas.microsoft.com/office/word/2010/wordprocessingCanvas" xmlns:mc="http://schemas.openxmlformats.org/markup-compatibility/2006" xmlns:o="urn:schemas-microsoft-com:office:office" xmlns:r="http://schemas.openxmlformats.org/officeDocument/2006/relationships" xmlns:m="http://schemas.openxmlformats.org/officeDocument/2006/math" xmlns:v="urn:schemas-microsoft-com:vml" xmlns:wp14="http://schemas.microsoft.com/office/word/2010/wordprocessingDrawing" xmlns:wp="http://schemas.openxmlformats.org/drawingml/2006/wordprocessingDrawing" xmlns:w10="urn:schemas-microsoft-com:office:word" xmlns:w="http://schemas.openxmlformats.org/wordprocessingml/2006/main" xmlns:w14="http://schemas.microsoft.com/office/word/2010/wordml" xmlns:w15="http://schemas.microsoft.com/office/word/2012/wordml" xmlns:wpg="http://schemas.microsoft.com/office/word/2010/wordprocessingGroup" xmlns:wpi="http://schemas.microsoft.com/office/word/2010/wordprocessingInk" xmlns:wne="http://schemas.microsoft.com/office/word/2006/wordml" xmlns:wps="http://schemas.microsoft.com/office/word/2010/wordprocessingShape" mc:Ignorable="w14 w15 wp14">
   <w:footnote w:type="separator" w:id="-1">
     <w:p>
       <w:pPr>
@@ -14158,7 +15913,7 @@
 </file>
 
 <file path=word/header1.xml><?xml version="1.0" encoding="utf-8"?>
-<w:hdr xmlns:wpc="http://schemas.microsoft.com/office/word/2010/wordprocessingCanvas" xmlns:mc="http://schemas.openxmlformats.org/markup-compatibility/2006" xmlns:o="urn:schemas-microsoft-com:office:office" xmlns:r="http://schemas.openxmlformats.org/officeDocument/2006/relationships" xmlns:m="http://schemas.openxmlformats.org/officeDocument/2006/math" xmlns:v="urn:schemas-microsoft-com:vml" xmlns:wp14="http://schemas.microsoft.com/office/word/2010/wordprocessingDrawing" xmlns:wp="http://schemas.openxmlformats.org/drawingml/2006/wordprocessingDrawing" xmlns:w10="urn:schemas-microsoft-com:office:word" xmlns:w="http://schemas.openxmlformats.org/wordprocessingml/2006/main" xmlns:w14="http://schemas.microsoft.com/office/word/2010/wordml" xmlns:wpg="http://schemas.microsoft.com/office/word/2010/wordprocessingGroup" xmlns:wpi="http://schemas.microsoft.com/office/word/2010/wordprocessingInk" xmlns:wne="http://schemas.microsoft.com/office/word/2006/wordml" xmlns:wps="http://schemas.microsoft.com/office/word/2010/wordprocessingShape" mc:Ignorable="w14 wp14">
+<w:hdr xmlns:wpc="http://schemas.microsoft.com/office/word/2010/wordprocessingCanvas" xmlns:mc="http://schemas.openxmlformats.org/markup-compatibility/2006" xmlns:o="urn:schemas-microsoft-com:office:office" xmlns:r="http://schemas.openxmlformats.org/officeDocument/2006/relationships" xmlns:m="http://schemas.openxmlformats.org/officeDocument/2006/math" xmlns:v="urn:schemas-microsoft-com:vml" xmlns:wp14="http://schemas.microsoft.com/office/word/2010/wordprocessingDrawing" xmlns:wp="http://schemas.openxmlformats.org/drawingml/2006/wordprocessingDrawing" xmlns:w10="urn:schemas-microsoft-com:office:word" xmlns:w="http://schemas.openxmlformats.org/wordprocessingml/2006/main" xmlns:w14="http://schemas.microsoft.com/office/word/2010/wordml" xmlns:w15="http://schemas.microsoft.com/office/word/2012/wordml" xmlns:wpg="http://schemas.microsoft.com/office/word/2010/wordprocessingGroup" xmlns:wpi="http://schemas.microsoft.com/office/word/2010/wordprocessingInk" xmlns:wne="http://schemas.microsoft.com/office/word/2006/wordml" xmlns:wps="http://schemas.microsoft.com/office/word/2010/wordprocessingShape" mc:Ignorable="w14 w15 wp14">
   <w:p>
     <w:pPr>
       <w:pStyle w:val="Kopfzeile"/>
@@ -14168,7 +15923,7 @@
 </file>
 
 <file path=word/header2.xml><?xml version="1.0" encoding="utf-8"?>
-<w:hdr xmlns:wpc="http://schemas.microsoft.com/office/word/2010/wordprocessingCanvas" xmlns:mc="http://schemas.openxmlformats.org/markup-compatibility/2006" xmlns:o="urn:schemas-microsoft-com:office:office" xmlns:r="http://schemas.openxmlformats.org/officeDocument/2006/relationships" xmlns:m="http://schemas.openxmlformats.org/officeDocument/2006/math" xmlns:v="urn:schemas-microsoft-com:vml" xmlns:wp14="http://schemas.microsoft.com/office/word/2010/wordprocessingDrawing" xmlns:wp="http://schemas.openxmlformats.org/drawingml/2006/wordprocessingDrawing" xmlns:w10="urn:schemas-microsoft-com:office:word" xmlns:w="http://schemas.openxmlformats.org/wordprocessingml/2006/main" xmlns:w14="http://schemas.microsoft.com/office/word/2010/wordml" xmlns:wpg="http://schemas.microsoft.com/office/word/2010/wordprocessingGroup" xmlns:wpi="http://schemas.microsoft.com/office/word/2010/wordprocessingInk" xmlns:wne="http://schemas.microsoft.com/office/word/2006/wordml" xmlns:wps="http://schemas.microsoft.com/office/word/2010/wordprocessingShape" mc:Ignorable="w14 wp14">
+<w:hdr xmlns:wpc="http://schemas.microsoft.com/office/word/2010/wordprocessingCanvas" xmlns:mc="http://schemas.openxmlformats.org/markup-compatibility/2006" xmlns:o="urn:schemas-microsoft-com:office:office" xmlns:r="http://schemas.openxmlformats.org/officeDocument/2006/relationships" xmlns:m="http://schemas.openxmlformats.org/officeDocument/2006/math" xmlns:v="urn:schemas-microsoft-com:vml" xmlns:wp14="http://schemas.microsoft.com/office/word/2010/wordprocessingDrawing" xmlns:wp="http://schemas.openxmlformats.org/drawingml/2006/wordprocessingDrawing" xmlns:w10="urn:schemas-microsoft-com:office:word" xmlns:w="http://schemas.openxmlformats.org/wordprocessingml/2006/main" xmlns:w14="http://schemas.microsoft.com/office/word/2010/wordml" xmlns:w15="http://schemas.microsoft.com/office/word/2012/wordml" xmlns:wpg="http://schemas.microsoft.com/office/word/2010/wordprocessingGroup" xmlns:wpi="http://schemas.microsoft.com/office/word/2010/wordprocessingInk" xmlns:wne="http://schemas.microsoft.com/office/word/2006/wordml" xmlns:wps="http://schemas.microsoft.com/office/word/2010/wordprocessingShape" mc:Ignorable="w14 w15 wp14">
   <w:p>
     <w:pPr>
       <w:pStyle w:val="Kopfzeile"/>
@@ -14178,7 +15933,7 @@
 </file>
 
 <file path=word/header3.xml><?xml version="1.0" encoding="utf-8"?>
-<w:hdr xmlns:wpc="http://schemas.microsoft.com/office/word/2010/wordprocessingCanvas" xmlns:mc="http://schemas.openxmlformats.org/markup-compatibility/2006" xmlns:o="urn:schemas-microsoft-com:office:office" xmlns:r="http://schemas.openxmlformats.org/officeDocument/2006/relationships" xmlns:m="http://schemas.openxmlformats.org/officeDocument/2006/math" xmlns:v="urn:schemas-microsoft-com:vml" xmlns:wp14="http://schemas.microsoft.com/office/word/2010/wordprocessingDrawing" xmlns:wp="http://schemas.openxmlformats.org/drawingml/2006/wordprocessingDrawing" xmlns:w10="urn:schemas-microsoft-com:office:word" xmlns:w="http://schemas.openxmlformats.org/wordprocessingml/2006/main" xmlns:w14="http://schemas.microsoft.com/office/word/2010/wordml" xmlns:wpg="http://schemas.microsoft.com/office/word/2010/wordprocessingGroup" xmlns:wpi="http://schemas.microsoft.com/office/word/2010/wordprocessingInk" xmlns:wne="http://schemas.microsoft.com/office/word/2006/wordml" xmlns:wps="http://schemas.microsoft.com/office/word/2010/wordprocessingShape" mc:Ignorable="w14 wp14">
+<w:hdr xmlns:wpc="http://schemas.microsoft.com/office/word/2010/wordprocessingCanvas" xmlns:mc="http://schemas.openxmlformats.org/markup-compatibility/2006" xmlns:o="urn:schemas-microsoft-com:office:office" xmlns:r="http://schemas.openxmlformats.org/officeDocument/2006/relationships" xmlns:m="http://schemas.openxmlformats.org/officeDocument/2006/math" xmlns:v="urn:schemas-microsoft-com:vml" xmlns:wp14="http://schemas.microsoft.com/office/word/2010/wordprocessingDrawing" xmlns:wp="http://schemas.openxmlformats.org/drawingml/2006/wordprocessingDrawing" xmlns:w10="urn:schemas-microsoft-com:office:word" xmlns:w="http://schemas.openxmlformats.org/wordprocessingml/2006/main" xmlns:w14="http://schemas.microsoft.com/office/word/2010/wordml" xmlns:w15="http://schemas.microsoft.com/office/word/2012/wordml" xmlns:wpg="http://schemas.microsoft.com/office/word/2010/wordprocessingGroup" xmlns:wpi="http://schemas.microsoft.com/office/word/2010/wordprocessingInk" xmlns:wne="http://schemas.microsoft.com/office/word/2006/wordml" xmlns:wps="http://schemas.microsoft.com/office/word/2010/wordprocessingShape" mc:Ignorable="w14 w15 wp14">
   <w:p>
     <w:pPr>
       <w:pStyle w:val="Kopfzeile"/>
@@ -14188,7 +15943,7 @@
 </file>
 
 <file path=word/header4.xml><?xml version="1.0" encoding="utf-8"?>
-<w:hdr xmlns:wpc="http://schemas.microsoft.com/office/word/2010/wordprocessingCanvas" xmlns:mc="http://schemas.openxmlformats.org/markup-compatibility/2006" xmlns:o="urn:schemas-microsoft-com:office:office" xmlns:r="http://schemas.openxmlformats.org/officeDocument/2006/relationships" xmlns:m="http://schemas.openxmlformats.org/officeDocument/2006/math" xmlns:v="urn:schemas-microsoft-com:vml" xmlns:wp14="http://schemas.microsoft.com/office/word/2010/wordprocessingDrawing" xmlns:wp="http://schemas.openxmlformats.org/drawingml/2006/wordprocessingDrawing" xmlns:w10="urn:schemas-microsoft-com:office:word" xmlns:w="http://schemas.openxmlformats.org/wordprocessingml/2006/main" xmlns:w14="http://schemas.microsoft.com/office/word/2010/wordml" xmlns:wpg="http://schemas.microsoft.com/office/word/2010/wordprocessingGroup" xmlns:wpi="http://schemas.microsoft.com/office/word/2010/wordprocessingInk" xmlns:wne="http://schemas.microsoft.com/office/word/2006/wordml" xmlns:wps="http://schemas.microsoft.com/office/word/2010/wordprocessingShape" mc:Ignorable="w14 wp14">
+<w:hdr xmlns:wpc="http://schemas.microsoft.com/office/word/2010/wordprocessingCanvas" xmlns:mc="http://schemas.openxmlformats.org/markup-compatibility/2006" xmlns:o="urn:schemas-microsoft-com:office:office" xmlns:r="http://schemas.openxmlformats.org/officeDocument/2006/relationships" xmlns:m="http://schemas.openxmlformats.org/officeDocument/2006/math" xmlns:v="urn:schemas-microsoft-com:vml" xmlns:wp14="http://schemas.microsoft.com/office/word/2010/wordprocessingDrawing" xmlns:wp="http://schemas.openxmlformats.org/drawingml/2006/wordprocessingDrawing" xmlns:w10="urn:schemas-microsoft-com:office:word" xmlns:w="http://schemas.openxmlformats.org/wordprocessingml/2006/main" xmlns:w14="http://schemas.microsoft.com/office/word/2010/wordml" xmlns:w15="http://schemas.microsoft.com/office/word/2012/wordml" xmlns:wpg="http://schemas.microsoft.com/office/word/2010/wordprocessingGroup" xmlns:wpi="http://schemas.microsoft.com/office/word/2010/wordprocessingInk" xmlns:wne="http://schemas.microsoft.com/office/word/2006/wordml" xmlns:wps="http://schemas.microsoft.com/office/word/2010/wordprocessingShape" mc:Ignorable="w14 w15 wp14">
   <w:p>
     <w:pPr>
       <w:pStyle w:val="Kopfzeile"/>
@@ -14198,8 +15953,8 @@
 </file>
 
 <file path=word/numbering.xml><?xml version="1.0" encoding="utf-8"?>
-<w:numbering xmlns:wpc="http://schemas.microsoft.com/office/word/2010/wordprocessingCanvas" xmlns:mc="http://schemas.openxmlformats.org/markup-compatibility/2006" xmlns:o="urn:schemas-microsoft-com:office:office" xmlns:r="http://schemas.openxmlformats.org/officeDocument/2006/relationships" xmlns:m="http://schemas.openxmlformats.org/officeDocument/2006/math" xmlns:v="urn:schemas-microsoft-com:vml" xmlns:wp14="http://schemas.microsoft.com/office/word/2010/wordprocessingDrawing" xmlns:wp="http://schemas.openxmlformats.org/drawingml/2006/wordprocessingDrawing" xmlns:w10="urn:schemas-microsoft-com:office:word" xmlns:w="http://schemas.openxmlformats.org/wordprocessingml/2006/main" xmlns:w14="http://schemas.microsoft.com/office/word/2010/wordml" xmlns:wpg="http://schemas.microsoft.com/office/word/2010/wordprocessingGroup" xmlns:wpi="http://schemas.microsoft.com/office/word/2010/wordprocessingInk" xmlns:wne="http://schemas.microsoft.com/office/word/2006/wordml" xmlns:wps="http://schemas.microsoft.com/office/word/2010/wordprocessingShape" mc:Ignorable="w14 wp14">
-  <w:abstractNum w:abstractNumId="0">
+<w:numbering xmlns:wpc="http://schemas.microsoft.com/office/word/2010/wordprocessingCanvas" xmlns:mc="http://schemas.openxmlformats.org/markup-compatibility/2006" xmlns:o="urn:schemas-microsoft-com:office:office" xmlns:r="http://schemas.openxmlformats.org/officeDocument/2006/relationships" xmlns:m="http://schemas.openxmlformats.org/officeDocument/2006/math" xmlns:v="urn:schemas-microsoft-com:vml" xmlns:wp14="http://schemas.microsoft.com/office/word/2010/wordprocessingDrawing" xmlns:wp="http://schemas.openxmlformats.org/drawingml/2006/wordprocessingDrawing" xmlns:w10="urn:schemas-microsoft-com:office:word" xmlns:w="http://schemas.openxmlformats.org/wordprocessingml/2006/main" xmlns:w14="http://schemas.microsoft.com/office/word/2010/wordml" xmlns:w15="http://schemas.microsoft.com/office/word/2012/wordml" xmlns:wpg="http://schemas.microsoft.com/office/word/2010/wordprocessingGroup" xmlns:wpi="http://schemas.microsoft.com/office/word/2010/wordprocessingInk" xmlns:wne="http://schemas.microsoft.com/office/word/2006/wordml" xmlns:wps="http://schemas.microsoft.com/office/word/2010/wordprocessingShape" mc:Ignorable="w14 w15 wp14">
+  <w:abstractNum w:abstractNumId="0" w15:restartNumberingAfterBreak="0">
     <w:nsid w:val="16C245AC"/>
     <w:multiLevelType w:val="multilevel"/>
     <w:tmpl w:val="1396CCE0"/>
@@ -14285,7 +16040,7 @@
       </w:pPr>
     </w:lvl>
   </w:abstractNum>
-  <w:abstractNum w:abstractNumId="1">
+  <w:abstractNum w:abstractNumId="1" w15:restartNumberingAfterBreak="0">
     <w:nsid w:val="33726BF5"/>
     <w:multiLevelType w:val="multilevel"/>
     <w:tmpl w:val="59B4DC30"/>
@@ -14425,7 +16180,7 @@
       </w:rPr>
     </w:lvl>
   </w:abstractNum>
-  <w:abstractNum w:abstractNumId="2">
+  <w:abstractNum w:abstractNumId="2" w15:restartNumberingAfterBreak="0">
     <w:nsid w:val="3BE50CE5"/>
     <w:multiLevelType w:val="multilevel"/>
     <w:tmpl w:val="BEFA04AA"/>
@@ -14516,7 +16271,7 @@
       </w:pPr>
     </w:lvl>
   </w:abstractNum>
-  <w:abstractNum w:abstractNumId="3">
+  <w:abstractNum w:abstractNumId="3" w15:restartNumberingAfterBreak="0">
     <w:nsid w:val="6B7777A4"/>
     <w:multiLevelType w:val="multilevel"/>
     <w:tmpl w:val="4BEE78EE"/>
@@ -14627,7 +16382,7 @@
 </file>
 
 <file path=word/styles.xml><?xml version="1.0" encoding="utf-8"?>
-<w:styles xmlns:mc="http://schemas.openxmlformats.org/markup-compatibility/2006" xmlns:r="http://schemas.openxmlformats.org/officeDocument/2006/relationships" xmlns:w="http://schemas.openxmlformats.org/wordprocessingml/2006/main" xmlns:w14="http://schemas.microsoft.com/office/word/2010/wordml" mc:Ignorable="w14">
+<w:styles xmlns:mc="http://schemas.openxmlformats.org/markup-compatibility/2006" xmlns:r="http://schemas.openxmlformats.org/officeDocument/2006/relationships" xmlns:w="http://schemas.openxmlformats.org/wordprocessingml/2006/main" xmlns:w14="http://schemas.microsoft.com/office/word/2010/wordml" xmlns:w15="http://schemas.microsoft.com/office/word/2012/wordml" mc:Ignorable="w14 w15">
   <w:docDefaults>
     <w:rPrDefault>
       <w:rPr>
@@ -14638,144 +16393,378 @@
     </w:rPrDefault>
     <w:pPrDefault/>
   </w:docDefaults>
-  <w:latentStyles w:defLockedState="0" w:defUIPriority="99" w:defSemiHidden="1" w:defUnhideWhenUsed="1" w:defQFormat="0" w:count="267">
-    <w:lsdException w:name="Normal" w:semiHidden="0" w:uiPriority="0" w:unhideWhenUsed="0" w:qFormat="1"/>
-    <w:lsdException w:name="heading 1" w:semiHidden="0" w:uiPriority="9" w:unhideWhenUsed="0" w:qFormat="1"/>
-    <w:lsdException w:name="heading 2" w:uiPriority="9" w:qFormat="1"/>
-    <w:lsdException w:name="heading 3" w:uiPriority="9" w:qFormat="1"/>
-    <w:lsdException w:name="heading 4" w:uiPriority="9" w:qFormat="1"/>
-    <w:lsdException w:name="heading 5" w:uiPriority="9" w:qFormat="1"/>
-    <w:lsdException w:name="heading 6" w:uiPriority="9" w:qFormat="1"/>
-    <w:lsdException w:name="heading 7" w:uiPriority="9" w:qFormat="1"/>
-    <w:lsdException w:name="heading 8" w:uiPriority="9" w:qFormat="1"/>
-    <w:lsdException w:name="heading 9" w:uiPriority="9" w:qFormat="1"/>
-    <w:lsdException w:name="toc 1" w:uiPriority="39"/>
-    <w:lsdException w:name="toc 2" w:uiPriority="39"/>
-    <w:lsdException w:name="toc 3" w:uiPriority="39"/>
-    <w:lsdException w:name="toc 4" w:uiPriority="39"/>
-    <w:lsdException w:name="toc 5" w:uiPriority="39"/>
-    <w:lsdException w:name="toc 6" w:uiPriority="39"/>
-    <w:lsdException w:name="toc 7" w:uiPriority="39"/>
-    <w:lsdException w:name="toc 8" w:uiPriority="39"/>
-    <w:lsdException w:name="toc 9" w:uiPriority="39"/>
-    <w:lsdException w:name="caption" w:uiPriority="35" w:qFormat="1"/>
-    <w:lsdException w:name="Title" w:semiHidden="0" w:uiPriority="10" w:unhideWhenUsed="0" w:qFormat="1"/>
-    <w:lsdException w:name="Default Paragraph Font" w:uiPriority="1"/>
-    <w:lsdException w:name="Subtitle" w:semiHidden="0" w:uiPriority="11" w:unhideWhenUsed="0" w:qFormat="1"/>
-    <w:lsdException w:name="Strong" w:semiHidden="0" w:uiPriority="22" w:unhideWhenUsed="0" w:qFormat="1"/>
-    <w:lsdException w:name="Emphasis" w:semiHidden="0" w:uiPriority="20" w:unhideWhenUsed="0" w:qFormat="1"/>
-    <w:lsdException w:name="Table Grid" w:semiHidden="0" w:uiPriority="39" w:unhideWhenUsed="0"/>
-    <w:lsdException w:name="Placeholder Text" w:unhideWhenUsed="0"/>
-    <w:lsdException w:name="No Spacing" w:semiHidden="0" w:uiPriority="1" w:unhideWhenUsed="0" w:qFormat="1"/>
-    <w:lsdException w:name="Light Shading" w:semiHidden="0" w:uiPriority="60" w:unhideWhenUsed="0"/>
-    <w:lsdException w:name="Light List" w:semiHidden="0" w:uiPriority="61" w:unhideWhenUsed="0"/>
-    <w:lsdException w:name="Light Grid" w:semiHidden="0" w:uiPriority="62" w:unhideWhenUsed="0"/>
-    <w:lsdException w:name="Medium Shading 1" w:semiHidden="0" w:uiPriority="63" w:unhideWhenUsed="0"/>
-    <w:lsdException w:name="Medium Shading 2" w:semiHidden="0" w:uiPriority="64" w:unhideWhenUsed="0"/>
-    <w:lsdException w:name="Medium List 1" w:semiHidden="0" w:uiPriority="65" w:unhideWhenUsed="0"/>
-    <w:lsdException w:name="Medium List 2" w:semiHidden="0" w:uiPriority="66" w:unhideWhenUsed="0"/>
-    <w:lsdException w:name="Medium Grid 1" w:semiHidden="0" w:uiPriority="67" w:unhideWhenUsed="0"/>
-    <w:lsdException w:name="Medium Grid 2" w:semiHidden="0" w:uiPriority="68" w:unhideWhenUsed="0"/>
-    <w:lsdException w:name="Medium Grid 3" w:semiHidden="0" w:uiPriority="69" w:unhideWhenUsed="0"/>
-    <w:lsdException w:name="Dark List" w:semiHidden="0" w:uiPriority="70" w:unhideWhenUsed="0"/>
-    <w:lsdException w:name="Colorful Shading" w:semiHidden="0" w:uiPriority="71" w:unhideWhenUsed="0"/>
-    <w:lsdException w:name="Colorful List" w:semiHidden="0" w:uiPriority="72" w:unhideWhenUsed="0"/>
-    <w:lsdException w:name="Colorful Grid" w:semiHidden="0" w:uiPriority="73" w:unhideWhenUsed="0"/>
-    <w:lsdException w:name="Light Shading Accent 1" w:semiHidden="0" w:uiPriority="60" w:unhideWhenUsed="0"/>
-    <w:lsdException w:name="Light List Accent 1" w:semiHidden="0" w:uiPriority="61" w:unhideWhenUsed="0"/>
-    <w:lsdException w:name="Light Grid Accent 1" w:semiHidden="0" w:uiPriority="62" w:unhideWhenUsed="0"/>
-    <w:lsdException w:name="Medium Shading 1 Accent 1" w:semiHidden="0" w:uiPriority="63" w:unhideWhenUsed="0"/>
-    <w:lsdException w:name="Medium Shading 2 Accent 1" w:semiHidden="0" w:uiPriority="64" w:unhideWhenUsed="0"/>
-    <w:lsdException w:name="Medium List 1 Accent 1" w:semiHidden="0" w:uiPriority="65" w:unhideWhenUsed="0"/>
-    <w:lsdException w:name="Revision" w:unhideWhenUsed="0"/>
-    <w:lsdException w:name="List Paragraph" w:semiHidden="0" w:uiPriority="34" w:unhideWhenUsed="0" w:qFormat="1"/>
-    <w:lsdException w:name="Quote" w:semiHidden="0" w:uiPriority="29" w:unhideWhenUsed="0" w:qFormat="1"/>
-    <w:lsdException w:name="Intense Quote" w:semiHidden="0" w:uiPriority="30" w:unhideWhenUsed="0" w:qFormat="1"/>
-    <w:lsdException w:name="Medium List 2 Accent 1" w:semiHidden="0" w:uiPriority="66" w:unhideWhenUsed="0"/>
-    <w:lsdException w:name="Medium Grid 1 Accent 1" w:semiHidden="0" w:uiPriority="67" w:unhideWhenUsed="0"/>
-    <w:lsdException w:name="Medium Grid 2 Accent 1" w:semiHidden="0" w:uiPriority="68" w:unhideWhenUsed="0"/>
-    <w:lsdException w:name="Medium Grid 3 Accent 1" w:semiHidden="0" w:uiPriority="69" w:unhideWhenUsed="0"/>
-    <w:lsdException w:name="Dark List Accent 1" w:semiHidden="0" w:uiPriority="70" w:unhideWhenUsed="0"/>
-    <w:lsdException w:name="Colorful Shading Accent 1" w:semiHidden="0" w:uiPriority="71" w:unhideWhenUsed="0"/>
-    <w:lsdException w:name="Colorful List Accent 1" w:semiHidden="0" w:uiPriority="72" w:unhideWhenUsed="0"/>
-    <w:lsdException w:name="Colorful Grid Accent 1" w:semiHidden="0" w:uiPriority="73" w:unhideWhenUsed="0"/>
-    <w:lsdException w:name="Light Shading Accent 2" w:semiHidden="0" w:uiPriority="60" w:unhideWhenUsed="0"/>
-    <w:lsdException w:name="Light List Accent 2" w:semiHidden="0" w:uiPriority="61" w:unhideWhenUsed="0"/>
-    <w:lsdException w:name="Light Grid Accent 2" w:semiHidden="0" w:uiPriority="62" w:unhideWhenUsed="0"/>
-    <w:lsdException w:name="Medium Shading 1 Accent 2" w:semiHidden="0" w:uiPriority="63" w:unhideWhenUsed="0"/>
-    <w:lsdException w:name="Medium Shading 2 Accent 2" w:semiHidden="0" w:uiPriority="64" w:unhideWhenUsed="0"/>
-    <w:lsdException w:name="Medium List 1 Accent 2" w:semiHidden="0" w:uiPriority="65" w:unhideWhenUsed="0"/>
-    <w:lsdException w:name="Medium List 2 Accent 2" w:semiHidden="0" w:uiPriority="66" w:unhideWhenUsed="0"/>
-    <w:lsdException w:name="Medium Grid 1 Accent 2" w:semiHidden="0" w:uiPriority="67" w:unhideWhenUsed="0"/>
-    <w:lsdException w:name="Medium Grid 2 Accent 2" w:semiHidden="0" w:uiPriority="68" w:unhideWhenUsed="0"/>
-    <w:lsdException w:name="Medium Grid 3 Accent 2" w:semiHidden="0" w:uiPriority="69" w:unhideWhenUsed="0"/>
-    <w:lsdException w:name="Dark List Accent 2" w:semiHidden="0" w:uiPriority="70" w:unhideWhenUsed="0"/>
-    <w:lsdException w:name="Colorful Shading Accent 2" w:semiHidden="0" w:uiPriority="71" w:unhideWhenUsed="0"/>
-    <w:lsdException w:name="Colorful List Accent 2" w:semiHidden="0" w:uiPriority="72" w:unhideWhenUsed="0"/>
-    <w:lsdException w:name="Colorful Grid Accent 2" w:semiHidden="0" w:uiPriority="73" w:unhideWhenUsed="0"/>
-    <w:lsdException w:name="Light Shading Accent 3" w:semiHidden="0" w:uiPriority="60" w:unhideWhenUsed="0"/>
-    <w:lsdException w:name="Light List Accent 3" w:semiHidden="0" w:uiPriority="61" w:unhideWhenUsed="0"/>
-    <w:lsdException w:name="Light Grid Accent 3" w:semiHidden="0" w:uiPriority="62" w:unhideWhenUsed="0"/>
-    <w:lsdException w:name="Medium Shading 1 Accent 3" w:semiHidden="0" w:uiPriority="63" w:unhideWhenUsed="0"/>
-    <w:lsdException w:name="Medium Shading 2 Accent 3" w:semiHidden="0" w:uiPriority="64" w:unhideWhenUsed="0"/>
-    <w:lsdException w:name="Medium List 1 Accent 3" w:semiHidden="0" w:uiPriority="65" w:unhideWhenUsed="0"/>
-    <w:lsdException w:name="Medium List 2 Accent 3" w:semiHidden="0" w:uiPriority="66" w:unhideWhenUsed="0"/>
-    <w:lsdException w:name="Medium Grid 1 Accent 3" w:semiHidden="0" w:uiPriority="67" w:unhideWhenUsed="0"/>
-    <w:lsdException w:name="Medium Grid 2 Accent 3" w:semiHidden="0" w:uiPriority="68" w:unhideWhenUsed="0"/>
-    <w:lsdException w:name="Medium Grid 3 Accent 3" w:semiHidden="0" w:uiPriority="69" w:unhideWhenUsed="0"/>
-    <w:lsdException w:name="Dark List Accent 3" w:semiHidden="0" w:uiPriority="70" w:unhideWhenUsed="0"/>
-    <w:lsdException w:name="Colorful Shading Accent 3" w:semiHidden="0" w:uiPriority="71" w:unhideWhenUsed="0"/>
-    <w:lsdException w:name="Colorful List Accent 3" w:semiHidden="0" w:uiPriority="72" w:unhideWhenUsed="0"/>
-    <w:lsdException w:name="Colorful Grid Accent 3" w:semiHidden="0" w:uiPriority="73" w:unhideWhenUsed="0"/>
-    <w:lsdException w:name="Light Shading Accent 4" w:semiHidden="0" w:uiPriority="60" w:unhideWhenUsed="0"/>
-    <w:lsdException w:name="Light List Accent 4" w:semiHidden="0" w:uiPriority="61" w:unhideWhenUsed="0"/>
-    <w:lsdException w:name="Light Grid Accent 4" w:semiHidden="0" w:uiPriority="62" w:unhideWhenUsed="0"/>
-    <w:lsdException w:name="Medium Shading 1 Accent 4" w:semiHidden="0" w:uiPriority="63" w:unhideWhenUsed="0"/>
-    <w:lsdException w:name="Medium Shading 2 Accent 4" w:semiHidden="0" w:uiPriority="64" w:unhideWhenUsed="0"/>
-    <w:lsdException w:name="Medium List 1 Accent 4" w:semiHidden="0" w:uiPriority="65" w:unhideWhenUsed="0"/>
-    <w:lsdException w:name="Medium List 2 Accent 4" w:semiHidden="0" w:uiPriority="66" w:unhideWhenUsed="0"/>
-    <w:lsdException w:name="Medium Grid 1 Accent 4" w:semiHidden="0" w:uiPriority="67" w:unhideWhenUsed="0"/>
-    <w:lsdException w:name="Medium Grid 2 Accent 4" w:semiHidden="0" w:uiPriority="68" w:unhideWhenUsed="0"/>
-    <w:lsdException w:name="Medium Grid 3 Accent 4" w:semiHidden="0" w:uiPriority="69" w:unhideWhenUsed="0"/>
-    <w:lsdException w:name="Dark List Accent 4" w:semiHidden="0" w:uiPriority="70" w:unhideWhenUsed="0"/>
-    <w:lsdException w:name="Colorful Shading Accent 4" w:semiHidden="0" w:uiPriority="71" w:unhideWhenUsed="0"/>
-    <w:lsdException w:name="Colorful List Accent 4" w:semiHidden="0" w:uiPriority="72" w:unhideWhenUsed="0"/>
-    <w:lsdException w:name="Colorful Grid Accent 4" w:semiHidden="0" w:uiPriority="73" w:unhideWhenUsed="0"/>
-    <w:lsdException w:name="Light Shading Accent 5" w:semiHidden="0" w:uiPriority="60" w:unhideWhenUsed="0"/>
-    <w:lsdException w:name="Light List Accent 5" w:semiHidden="0" w:uiPriority="61" w:unhideWhenUsed="0"/>
-    <w:lsdException w:name="Light Grid Accent 5" w:semiHidden="0" w:uiPriority="62" w:unhideWhenUsed="0"/>
-    <w:lsdException w:name="Medium Shading 1 Accent 5" w:semiHidden="0" w:uiPriority="63" w:unhideWhenUsed="0"/>
-    <w:lsdException w:name="Medium Shading 2 Accent 5" w:semiHidden="0" w:uiPriority="64" w:unhideWhenUsed="0"/>
-    <w:lsdException w:name="Medium List 1 Accent 5" w:semiHidden="0" w:uiPriority="65" w:unhideWhenUsed="0"/>
-    <w:lsdException w:name="Medium List 2 Accent 5" w:semiHidden="0" w:uiPriority="66" w:unhideWhenUsed="0"/>
-    <w:lsdException w:name="Medium Grid 1 Accent 5" w:semiHidden="0" w:uiPriority="67" w:unhideWhenUsed="0"/>
-    <w:lsdException w:name="Medium Grid 2 Accent 5" w:semiHidden="0" w:uiPriority="68" w:unhideWhenUsed="0"/>
-    <w:lsdException w:name="Medium Grid 3 Accent 5" w:semiHidden="0" w:uiPriority="69" w:unhideWhenUsed="0"/>
-    <w:lsdException w:name="Dark List Accent 5" w:semiHidden="0" w:uiPriority="70" w:unhideWhenUsed="0"/>
-    <w:lsdException w:name="Colorful Shading Accent 5" w:semiHidden="0" w:uiPriority="71" w:unhideWhenUsed="0"/>
-    <w:lsdException w:name="Colorful List Accent 5" w:semiHidden="0" w:uiPriority="72" w:unhideWhenUsed="0"/>
-    <w:lsdException w:name="Colorful Grid Accent 5" w:semiHidden="0" w:uiPriority="73" w:unhideWhenUsed="0"/>
-    <w:lsdException w:name="Light Shading Accent 6" w:semiHidden="0" w:uiPriority="60" w:unhideWhenUsed="0"/>
-    <w:lsdException w:name="Light List Accent 6" w:semiHidden="0" w:uiPriority="61" w:unhideWhenUsed="0"/>
-    <w:lsdException w:name="Light Grid Accent 6" w:semiHidden="0" w:uiPriority="62" w:unhideWhenUsed="0"/>
-    <w:lsdException w:name="Medium Shading 1 Accent 6" w:semiHidden="0" w:uiPriority="63" w:unhideWhenUsed="0"/>
-    <w:lsdException w:name="Medium Shading 2 Accent 6" w:semiHidden="0" w:uiPriority="64" w:unhideWhenUsed="0"/>
-    <w:lsdException w:name="Medium List 1 Accent 6" w:semiHidden="0" w:uiPriority="65" w:unhideWhenUsed="0"/>
-    <w:lsdException w:name="Medium List 2 Accent 6" w:semiHidden="0" w:uiPriority="66" w:unhideWhenUsed="0"/>
-    <w:lsdException w:name="Medium Grid 1 Accent 6" w:semiHidden="0" w:uiPriority="67" w:unhideWhenUsed="0"/>
-    <w:lsdException w:name="Medium Grid 2 Accent 6" w:semiHidden="0" w:uiPriority="68" w:unhideWhenUsed="0"/>
-    <w:lsdException w:name="Medium Grid 3 Accent 6" w:semiHidden="0" w:uiPriority="69" w:unhideWhenUsed="0"/>
-    <w:lsdException w:name="Dark List Accent 6" w:semiHidden="0" w:uiPriority="70" w:unhideWhenUsed="0"/>
-    <w:lsdException w:name="Colorful Shading Accent 6" w:semiHidden="0" w:uiPriority="71" w:unhideWhenUsed="0"/>
-    <w:lsdException w:name="Colorful List Accent 6" w:semiHidden="0" w:uiPriority="72" w:unhideWhenUsed="0"/>
-    <w:lsdException w:name="Colorful Grid Accent 6" w:semiHidden="0" w:uiPriority="73" w:unhideWhenUsed="0"/>
-    <w:lsdException w:name="Subtle Emphasis" w:semiHidden="0" w:uiPriority="19" w:unhideWhenUsed="0" w:qFormat="1"/>
-    <w:lsdException w:name="Intense Emphasis" w:semiHidden="0" w:uiPriority="21" w:unhideWhenUsed="0" w:qFormat="1"/>
-    <w:lsdException w:name="Subtle Reference" w:semiHidden="0" w:uiPriority="31" w:unhideWhenUsed="0" w:qFormat="1"/>
-    <w:lsdException w:name="Intense Reference" w:semiHidden="0" w:uiPriority="32" w:unhideWhenUsed="0" w:qFormat="1"/>
-    <w:lsdException w:name="Book Title" w:semiHidden="0" w:uiPriority="33" w:unhideWhenUsed="0" w:qFormat="1"/>
-    <w:lsdException w:name="Bibliography" w:uiPriority="37"/>
-    <w:lsdException w:name="TOC Heading" w:uiPriority="39" w:qFormat="1"/>
+  <w:latentStyles w:defLockedState="0" w:defUIPriority="99" w:defSemiHidden="0" w:defUnhideWhenUsed="0" w:defQFormat="0" w:count="371">
+    <w:lsdException w:name="Normal" w:uiPriority="0" w:qFormat="1"/>
+    <w:lsdException w:name="heading 1" w:uiPriority="9" w:qFormat="1"/>
+    <w:lsdException w:name="heading 2" w:semiHidden="1" w:uiPriority="9" w:unhideWhenUsed="1" w:qFormat="1"/>
+    <w:lsdException w:name="heading 3" w:semiHidden="1" w:uiPriority="9" w:unhideWhenUsed="1" w:qFormat="1"/>
+    <w:lsdException w:name="heading 4" w:semiHidden="1" w:uiPriority="9" w:unhideWhenUsed="1" w:qFormat="1"/>
+    <w:lsdException w:name="heading 5" w:semiHidden="1" w:uiPriority="9" w:unhideWhenUsed="1" w:qFormat="1"/>
+    <w:lsdException w:name="heading 6" w:semiHidden="1" w:uiPriority="9" w:unhideWhenUsed="1" w:qFormat="1"/>
+    <w:lsdException w:name="heading 7" w:semiHidden="1" w:uiPriority="9" w:unhideWhenUsed="1" w:qFormat="1"/>
+    <w:lsdException w:name="heading 8" w:semiHidden="1" w:uiPriority="9" w:unhideWhenUsed="1" w:qFormat="1"/>
+    <w:lsdException w:name="heading 9" w:semiHidden="1" w:uiPriority="9" w:unhideWhenUsed="1" w:qFormat="1"/>
+    <w:lsdException w:name="index 1" w:semiHidden="1" w:unhideWhenUsed="1"/>
+    <w:lsdException w:name="index 2" w:semiHidden="1" w:unhideWhenUsed="1"/>
+    <w:lsdException w:name="index 3" w:semiHidden="1" w:unhideWhenUsed="1"/>
+    <w:lsdException w:name="index 4" w:semiHidden="1" w:unhideWhenUsed="1"/>
+    <w:lsdException w:name="index 5" w:semiHidden="1" w:unhideWhenUsed="1"/>
+    <w:lsdException w:name="index 6" w:semiHidden="1" w:unhideWhenUsed="1"/>
+    <w:lsdException w:name="index 7" w:semiHidden="1" w:unhideWhenUsed="1"/>
+    <w:lsdException w:name="index 8" w:semiHidden="1" w:unhideWhenUsed="1"/>
+    <w:lsdException w:name="index 9" w:semiHidden="1" w:unhideWhenUsed="1"/>
+    <w:lsdException w:name="toc 1" w:semiHidden="1" w:uiPriority="39" w:unhideWhenUsed="1"/>
+    <w:lsdException w:name="toc 2" w:semiHidden="1" w:uiPriority="39" w:unhideWhenUsed="1"/>
+    <w:lsdException w:name="toc 3" w:semiHidden="1" w:uiPriority="39" w:unhideWhenUsed="1"/>
+    <w:lsdException w:name="toc 4" w:semiHidden="1" w:uiPriority="39" w:unhideWhenUsed="1"/>
+    <w:lsdException w:name="toc 5" w:semiHidden="1" w:uiPriority="39" w:unhideWhenUsed="1"/>
+    <w:lsdException w:name="toc 6" w:semiHidden="1" w:uiPriority="39" w:unhideWhenUsed="1"/>
+    <w:lsdException w:name="toc 7" w:semiHidden="1" w:uiPriority="39" w:unhideWhenUsed="1"/>
+    <w:lsdException w:name="toc 8" w:semiHidden="1" w:uiPriority="39" w:unhideWhenUsed="1"/>
+    <w:lsdException w:name="toc 9" w:semiHidden="1" w:uiPriority="39" w:unhideWhenUsed="1"/>
+    <w:lsdException w:name="Normal Indent" w:semiHidden="1" w:unhideWhenUsed="1"/>
+    <w:lsdException w:name="footnote text" w:semiHidden="1" w:unhideWhenUsed="1"/>
+    <w:lsdException w:name="annotation text" w:semiHidden="1" w:unhideWhenUsed="1"/>
+    <w:lsdException w:name="header" w:semiHidden="1" w:unhideWhenUsed="1"/>
+    <w:lsdException w:name="footer" w:semiHidden="1" w:unhideWhenUsed="1"/>
+    <w:lsdException w:name="index heading" w:semiHidden="1" w:unhideWhenUsed="1"/>
+    <w:lsdException w:name="caption" w:semiHidden="1" w:uiPriority="35" w:unhideWhenUsed="1" w:qFormat="1"/>
+    <w:lsdException w:name="table of figures" w:semiHidden="1" w:unhideWhenUsed="1"/>
+    <w:lsdException w:name="envelope address" w:semiHidden="1" w:unhideWhenUsed="1"/>
+    <w:lsdException w:name="envelope return" w:semiHidden="1" w:unhideWhenUsed="1"/>
+    <w:lsdException w:name="footnote reference" w:semiHidden="1" w:unhideWhenUsed="1"/>
+    <w:lsdException w:name="annotation reference" w:semiHidden="1" w:unhideWhenUsed="1"/>
+    <w:lsdException w:name="line number" w:semiHidden="1" w:unhideWhenUsed="1"/>
+    <w:lsdException w:name="page number" w:semiHidden="1" w:unhideWhenUsed="1"/>
+    <w:lsdException w:name="endnote reference" w:semiHidden="1" w:unhideWhenUsed="1"/>
+    <w:lsdException w:name="endnote text" w:semiHidden="1" w:unhideWhenUsed="1"/>
+    <w:lsdException w:name="table of authorities" w:semiHidden="1" w:unhideWhenUsed="1"/>
+    <w:lsdException w:name="macro" w:semiHidden="1" w:unhideWhenUsed="1"/>
+    <w:lsdException w:name="toa heading" w:semiHidden="1" w:unhideWhenUsed="1"/>
+    <w:lsdException w:name="List" w:semiHidden="1" w:unhideWhenUsed="1"/>
+    <w:lsdException w:name="List Bullet" w:semiHidden="1" w:unhideWhenUsed="1"/>
+    <w:lsdException w:name="List Number" w:semiHidden="1" w:unhideWhenUsed="1"/>
+    <w:lsdException w:name="List 2" w:semiHidden="1" w:unhideWhenUsed="1"/>
+    <w:lsdException w:name="List 3" w:semiHidden="1" w:unhideWhenUsed="1"/>
+    <w:lsdException w:name="List 4" w:semiHidden="1" w:unhideWhenUsed="1"/>
+    <w:lsdException w:name="List 5" w:semiHidden="1" w:unhideWhenUsed="1"/>
+    <w:lsdException w:name="List Bullet 2" w:semiHidden="1" w:unhideWhenUsed="1"/>
+    <w:lsdException w:name="List Bullet 3" w:semiHidden="1" w:unhideWhenUsed="1"/>
+    <w:lsdException w:name="List Bullet 4" w:semiHidden="1" w:unhideWhenUsed="1"/>
+    <w:lsdException w:name="List Bullet 5" w:semiHidden="1" w:unhideWhenUsed="1"/>
+    <w:lsdException w:name="List Number 2" w:semiHidden="1" w:unhideWhenUsed="1"/>
+    <w:lsdException w:name="List Number 3" w:semiHidden="1" w:unhideWhenUsed="1"/>
+    <w:lsdException w:name="List Number 4" w:semiHidden="1" w:unhideWhenUsed="1"/>
+    <w:lsdException w:name="List Number 5" w:semiHidden="1" w:unhideWhenUsed="1"/>
+    <w:lsdException w:name="Title" w:uiPriority="10" w:qFormat="1"/>
+    <w:lsdException w:name="Closing" w:semiHidden="1" w:unhideWhenUsed="1"/>
+    <w:lsdException w:name="Signature" w:semiHidden="1" w:unhideWhenUsed="1"/>
+    <w:lsdException w:name="Default Paragraph Font" w:semiHidden="1" w:uiPriority="1" w:unhideWhenUsed="1"/>
+    <w:lsdException w:name="Body Text" w:semiHidden="1" w:unhideWhenUsed="1"/>
+    <w:lsdException w:name="Body Text Indent" w:semiHidden="1" w:unhideWhenUsed="1"/>
+    <w:lsdException w:name="List Continue" w:semiHidden="1" w:unhideWhenUsed="1"/>
+    <w:lsdException w:name="List Continue 2" w:semiHidden="1" w:unhideWhenUsed="1"/>
+    <w:lsdException w:name="List Continue 3" w:semiHidden="1" w:unhideWhenUsed="1"/>
+    <w:lsdException w:name="List Continue 4" w:semiHidden="1" w:unhideWhenUsed="1"/>
+    <w:lsdException w:name="List Continue 5" w:semiHidden="1" w:unhideWhenUsed="1"/>
+    <w:lsdException w:name="Message Header" w:semiHidden="1" w:unhideWhenUsed="1"/>
+    <w:lsdException w:name="Subtitle" w:uiPriority="11" w:qFormat="1"/>
+    <w:lsdException w:name="Salutation" w:semiHidden="1" w:unhideWhenUsed="1"/>
+    <w:lsdException w:name="Date" w:semiHidden="1" w:unhideWhenUsed="1"/>
+    <w:lsdException w:name="Body Text First Indent" w:semiHidden="1" w:unhideWhenUsed="1"/>
+    <w:lsdException w:name="Body Text First Indent 2" w:semiHidden="1" w:unhideWhenUsed="1"/>
+    <w:lsdException w:name="Note Heading" w:semiHidden="1" w:unhideWhenUsed="1"/>
+    <w:lsdException w:name="Body Text 2" w:semiHidden="1" w:unhideWhenUsed="1"/>
+    <w:lsdException w:name="Body Text 3" w:semiHidden="1" w:unhideWhenUsed="1"/>
+    <w:lsdException w:name="Body Text Indent 2" w:semiHidden="1" w:unhideWhenUsed="1"/>
+    <w:lsdException w:name="Body Text Indent 3" w:semiHidden="1" w:unhideWhenUsed="1"/>
+    <w:lsdException w:name="Block Text" w:semiHidden="1" w:unhideWhenUsed="1"/>
+    <w:lsdException w:name="Hyperlink" w:semiHidden="1" w:unhideWhenUsed="1"/>
+    <w:lsdException w:name="FollowedHyperlink" w:semiHidden="1" w:unhideWhenUsed="1"/>
+    <w:lsdException w:name="Strong" w:uiPriority="22" w:qFormat="1"/>
+    <w:lsdException w:name="Emphasis" w:uiPriority="20" w:qFormat="1"/>
+    <w:lsdException w:name="Document Map" w:semiHidden="1" w:unhideWhenUsed="1"/>
+    <w:lsdException w:name="Plain Text" w:semiHidden="1" w:unhideWhenUsed="1"/>
+    <w:lsdException w:name="E-mail Signature" w:semiHidden="1" w:unhideWhenUsed="1"/>
+    <w:lsdException w:name="HTML Top of Form" w:semiHidden="1" w:unhideWhenUsed="1"/>
+    <w:lsdException w:name="HTML Bottom of Form" w:semiHidden="1" w:unhideWhenUsed="1"/>
+    <w:lsdException w:name="Normal (Web)" w:semiHidden="1" w:unhideWhenUsed="1"/>
+    <w:lsdException w:name="HTML Acronym" w:semiHidden="1" w:unhideWhenUsed="1"/>
+    <w:lsdException w:name="HTML Address" w:semiHidden="1" w:unhideWhenUsed="1"/>
+    <w:lsdException w:name="HTML Cite" w:semiHidden="1" w:unhideWhenUsed="1"/>
+    <w:lsdException w:name="HTML Code" w:semiHidden="1" w:unhideWhenUsed="1"/>
+    <w:lsdException w:name="HTML Definition" w:semiHidden="1" w:unhideWhenUsed="1"/>
+    <w:lsdException w:name="HTML Keyboard" w:semiHidden="1" w:unhideWhenUsed="1"/>
+    <w:lsdException w:name="HTML Preformatted" w:semiHidden="1" w:unhideWhenUsed="1"/>
+    <w:lsdException w:name="HTML Sample" w:semiHidden="1" w:unhideWhenUsed="1"/>
+    <w:lsdException w:name="HTML Typewriter" w:semiHidden="1" w:unhideWhenUsed="1"/>
+    <w:lsdException w:name="HTML Variable" w:semiHidden="1" w:unhideWhenUsed="1"/>
+    <w:lsdException w:name="Normal Table" w:semiHidden="1" w:unhideWhenUsed="1"/>
+    <w:lsdException w:name="annotation subject" w:semiHidden="1" w:unhideWhenUsed="1"/>
+    <w:lsdException w:name="No List" w:semiHidden="1" w:unhideWhenUsed="1"/>
+    <w:lsdException w:name="Outline List 1" w:semiHidden="1" w:unhideWhenUsed="1"/>
+    <w:lsdException w:name="Outline List 2" w:semiHidden="1" w:unhideWhenUsed="1"/>
+    <w:lsdException w:name="Outline List 3" w:semiHidden="1" w:unhideWhenUsed="1"/>
+    <w:lsdException w:name="Table Simple 1" w:semiHidden="1" w:unhideWhenUsed="1"/>
+    <w:lsdException w:name="Table Simple 2" w:semiHidden="1" w:unhideWhenUsed="1"/>
+    <w:lsdException w:name="Table Simple 3" w:semiHidden="1" w:unhideWhenUsed="1"/>
+    <w:lsdException w:name="Table Classic 1" w:semiHidden="1" w:unhideWhenUsed="1"/>
+    <w:lsdException w:name="Table Classic 2" w:semiHidden="1" w:unhideWhenUsed="1"/>
+    <w:lsdException w:name="Table Classic 3" w:semiHidden="1" w:unhideWhenUsed="1"/>
+    <w:lsdException w:name="Table Classic 4" w:semiHidden="1" w:unhideWhenUsed="1"/>
+    <w:lsdException w:name="Table Colorful 1" w:semiHidden="1" w:unhideWhenUsed="1"/>
+    <w:lsdException w:name="Table Colorful 2" w:semiHidden="1" w:unhideWhenUsed="1"/>
+    <w:lsdException w:name="Table Colorful 3" w:semiHidden="1" w:unhideWhenUsed="1"/>
+    <w:lsdException w:name="Table Columns 1" w:semiHidden="1" w:unhideWhenUsed="1"/>
+    <w:lsdException w:name="Table Columns 2" w:semiHidden="1" w:unhideWhenUsed="1"/>
+    <w:lsdException w:name="Table Columns 3" w:semiHidden="1" w:unhideWhenUsed="1"/>
+    <w:lsdException w:name="Table Columns 4" w:semiHidden="1" w:unhideWhenUsed="1"/>
+    <w:lsdException w:name="Table Columns 5" w:semiHidden="1" w:unhideWhenUsed="1"/>
+    <w:lsdException w:name="Table Grid 1" w:semiHidden="1" w:unhideWhenUsed="1"/>
+    <w:lsdException w:name="Table Grid 2" w:semiHidden="1" w:unhideWhenUsed="1"/>
+    <w:lsdException w:name="Table Grid 3" w:semiHidden="1" w:unhideWhenUsed="1"/>
+    <w:lsdException w:name="Table Grid 4" w:semiHidden="1" w:unhideWhenUsed="1"/>
+    <w:lsdException w:name="Table Grid 5" w:semiHidden="1" w:unhideWhenUsed="1"/>
+    <w:lsdException w:name="Table Grid 6" w:semiHidden="1" w:unhideWhenUsed="1"/>
+    <w:lsdException w:name="Table Grid 7" w:semiHidden="1" w:unhideWhenUsed="1"/>
+    <w:lsdException w:name="Table Grid 8" w:semiHidden="1" w:unhideWhenUsed="1"/>
+    <w:lsdException w:name="Table List 1" w:semiHidden="1" w:unhideWhenUsed="1"/>
+    <w:lsdException w:name="Table List 2" w:semiHidden="1" w:unhideWhenUsed="1"/>
+    <w:lsdException w:name="Table List 3" w:semiHidden="1" w:unhideWhenUsed="1"/>
+    <w:lsdException w:name="Table List 4" w:semiHidden="1" w:unhideWhenUsed="1"/>
+    <w:lsdException w:name="Table List 5" w:semiHidden="1" w:unhideWhenUsed="1"/>
+    <w:lsdException w:name="Table List 6" w:semiHidden="1" w:unhideWhenUsed="1"/>
+    <w:lsdException w:name="Table List 7" w:semiHidden="1" w:unhideWhenUsed="1"/>
+    <w:lsdException w:name="Table List 8" w:semiHidden="1" w:unhideWhenUsed="1"/>
+    <w:lsdException w:name="Table 3D effects 1" w:semiHidden="1" w:unhideWhenUsed="1"/>
+    <w:lsdException w:name="Table 3D effects 2" w:semiHidden="1" w:unhideWhenUsed="1"/>
+    <w:lsdException w:name="Table 3D effects 3" w:semiHidden="1" w:unhideWhenUsed="1"/>
+    <w:lsdException w:name="Table Contemporary" w:semiHidden="1" w:unhideWhenUsed="1"/>
+    <w:lsdException w:name="Table Elegant" w:semiHidden="1" w:unhideWhenUsed="1"/>
+    <w:lsdException w:name="Table Professional" w:semiHidden="1" w:unhideWhenUsed="1"/>
+    <w:lsdException w:name="Table Subtle 1" w:semiHidden="1" w:unhideWhenUsed="1"/>
+    <w:lsdException w:name="Table Subtle 2" w:semiHidden="1" w:unhideWhenUsed="1"/>
+    <w:lsdException w:name="Table Web 1" w:semiHidden="1" w:unhideWhenUsed="1"/>
+    <w:lsdException w:name="Table Web 2" w:semiHidden="1" w:unhideWhenUsed="1"/>
+    <w:lsdException w:name="Table Web 3" w:semiHidden="1" w:unhideWhenUsed="1"/>
+    <w:lsdException w:name="Balloon Text" w:semiHidden="1" w:unhideWhenUsed="1"/>
+    <w:lsdException w:name="Table Grid" w:uiPriority="39"/>
+    <w:lsdException w:name="Table Theme" w:semiHidden="1" w:unhideWhenUsed="1"/>
+    <w:lsdException w:name="Placeholder Text" w:semiHidden="1"/>
+    <w:lsdException w:name="No Spacing" w:uiPriority="1" w:qFormat="1"/>
+    <w:lsdException w:name="Light Shading" w:uiPriority="60"/>
+    <w:lsdException w:name="Light List" w:uiPriority="61"/>
+    <w:lsdException w:name="Light Grid" w:uiPriority="62"/>
+    <w:lsdException w:name="Medium Shading 1" w:uiPriority="63"/>
+    <w:lsdException w:name="Medium Shading 2" w:uiPriority="64"/>
+    <w:lsdException w:name="Medium List 1" w:uiPriority="65"/>
+    <w:lsdException w:name="Medium List 2" w:uiPriority="66"/>
+    <w:lsdException w:name="Medium Grid 1" w:uiPriority="67"/>
+    <w:lsdException w:name="Medium Grid 2" w:uiPriority="68"/>
+    <w:lsdException w:name="Medium Grid 3" w:uiPriority="69"/>
+    <w:lsdException w:name="Dark List" w:uiPriority="70"/>
+    <w:lsdException w:name="Colorful Shading" w:uiPriority="71"/>
+    <w:lsdException w:name="Colorful List" w:uiPriority="72"/>
+    <w:lsdException w:name="Colorful Grid" w:uiPriority="73"/>
+    <w:lsdException w:name="Light Shading Accent 1" w:uiPriority="60"/>
+    <w:lsdException w:name="Light List Accent 1" w:uiPriority="61"/>
+    <w:lsdException w:name="Light Grid Accent 1" w:uiPriority="62"/>
+    <w:lsdException w:name="Medium Shading 1 Accent 1" w:uiPriority="63"/>
+    <w:lsdException w:name="Medium Shading 2 Accent 1" w:uiPriority="64"/>
+    <w:lsdException w:name="Medium List 1 Accent 1" w:uiPriority="65"/>
+    <w:lsdException w:name="Revision" w:semiHidden="1"/>
+    <w:lsdException w:name="List Paragraph" w:uiPriority="34" w:qFormat="1"/>
+    <w:lsdException w:name="Quote" w:uiPriority="29" w:qFormat="1"/>
+    <w:lsdException w:name="Intense Quote" w:uiPriority="30" w:qFormat="1"/>
+    <w:lsdException w:name="Medium List 2 Accent 1" w:uiPriority="66"/>
+    <w:lsdException w:name="Medium Grid 1 Accent 1" w:uiPriority="67"/>
+    <w:lsdException w:name="Medium Grid 2 Accent 1" w:uiPriority="68"/>
+    <w:lsdException w:name="Medium Grid 3 Accent 1" w:uiPriority="69"/>
+    <w:lsdException w:name="Dark List Accent 1" w:uiPriority="70"/>
+    <w:lsdException w:name="Colorful Shading Accent 1" w:uiPriority="71"/>
+    <w:lsdException w:name="Colorful List Accent 1" w:uiPriority="72"/>
+    <w:lsdException w:name="Colorful Grid Accent 1" w:uiPriority="73"/>
+    <w:lsdException w:name="Light Shading Accent 2" w:uiPriority="60"/>
+    <w:lsdException w:name="Light List Accent 2" w:uiPriority="61"/>
+    <w:lsdException w:name="Light Grid Accent 2" w:uiPriority="62"/>
+    <w:lsdException w:name="Medium Shading 1 Accent 2" w:uiPriority="63"/>
+    <w:lsdException w:name="Medium Shading 2 Accent 2" w:uiPriority="64"/>
+    <w:lsdException w:name="Medium List 1 Accent 2" w:uiPriority="65"/>
+    <w:lsdException w:name="Medium List 2 Accent 2" w:uiPriority="66"/>
+    <w:lsdException w:name="Medium Grid 1 Accent 2" w:uiPriority="67"/>
+    <w:lsdException w:name="Medium Grid 2 Accent 2" w:uiPriority="68"/>
+    <w:lsdException w:name="Medium Grid 3 Accent 2" w:uiPriority="69"/>
+    <w:lsdException w:name="Dark List Accent 2" w:uiPriority="70"/>
+    <w:lsdException w:name="Colorful Shading Accent 2" w:uiPriority="71"/>
+    <w:lsdException w:name="Colorful List Accent 2" w:uiPriority="72"/>
+    <w:lsdException w:name="Colorful Grid Accent 2" w:uiPriority="73"/>
+    <w:lsdException w:name="Light Shading Accent 3" w:uiPriority="60"/>
+    <w:lsdException w:name="Light List Accent 3" w:uiPriority="61"/>
+    <w:lsdException w:name="Light Grid Accent 3" w:uiPriority="62"/>
+    <w:lsdException w:name="Medium Shading 1 Accent 3" w:uiPriority="63"/>
+    <w:lsdException w:name="Medium Shading 2 Accent 3" w:uiPriority="64"/>
+    <w:lsdException w:name="Medium List 1 Accent 3" w:uiPriority="65"/>
+    <w:lsdException w:name="Medium List 2 Accent 3" w:uiPriority="66"/>
+    <w:lsdException w:name="Medium Grid 1 Accent 3" w:uiPriority="67"/>
+    <w:lsdException w:name="Medium Grid 2 Accent 3" w:uiPriority="68"/>
+    <w:lsdException w:name="Medium Grid 3 Accent 3" w:uiPriority="69"/>
+    <w:lsdException w:name="Dark List Accent 3" w:uiPriority="70"/>
+    <w:lsdException w:name="Colorful Shading Accent 3" w:uiPriority="71"/>
+    <w:lsdException w:name="Colorful List Accent 3" w:uiPriority="72"/>
+    <w:lsdException w:name="Colorful Grid Accent 3" w:uiPriority="73"/>
+    <w:lsdException w:name="Light Shading Accent 4" w:uiPriority="60"/>
+    <w:lsdException w:name="Light List Accent 4" w:uiPriority="61"/>
+    <w:lsdException w:name="Light Grid Accent 4" w:uiPriority="62"/>
+    <w:lsdException w:name="Medium Shading 1 Accent 4" w:uiPriority="63"/>
+    <w:lsdException w:name="Medium Shading 2 Accent 4" w:uiPriority="64"/>
+    <w:lsdException w:name="Medium List 1 Accent 4" w:uiPriority="65"/>
+    <w:lsdException w:name="Medium List 2 Accent 4" w:uiPriority="66"/>
+    <w:lsdException w:name="Medium Grid 1 Accent 4" w:uiPriority="67"/>
+    <w:lsdException w:name="Medium Grid 2 Accent 4" w:uiPriority="68"/>
+    <w:lsdException w:name="Medium Grid 3 Accent 4" w:uiPriority="69"/>
+    <w:lsdException w:name="Dark List Accent 4" w:uiPriority="70"/>
+    <w:lsdException w:name="Colorful Shading Accent 4" w:uiPriority="71"/>
+    <w:lsdException w:name="Colorful List Accent 4" w:uiPriority="72"/>
+    <w:lsdException w:name="Colorful Grid Accent 4" w:uiPriority="73"/>
+    <w:lsdException w:name="Light Shading Accent 5" w:uiPriority="60"/>
+    <w:lsdException w:name="Light List Accent 5" w:uiPriority="61"/>
+    <w:lsdException w:name="Light Grid Accent 5" w:uiPriority="62"/>
+    <w:lsdException w:name="Medium Shading 1 Accent 5" w:uiPriority="63"/>
+    <w:lsdException w:name="Medium Shading 2 Accent 5" w:uiPriority="64"/>
+    <w:lsdException w:name="Medium List 1 Accent 5" w:uiPriority="65"/>
+    <w:lsdException w:name="Medium List 2 Accent 5" w:uiPriority="66"/>
+    <w:lsdException w:name="Medium Grid 1 Accent 5" w:uiPriority="67"/>
+    <w:lsdException w:name="Medium Grid 2 Accent 5" w:uiPriority="68"/>
+    <w:lsdException w:name="Medium Grid 3 Accent 5" w:uiPriority="69"/>
+    <w:lsdException w:name="Dark List Accent 5" w:uiPriority="70"/>
+    <w:lsdException w:name="Colorful Shading Accent 5" w:uiPriority="71"/>
+    <w:lsdException w:name="Colorful List Accent 5" w:uiPriority="72"/>
+    <w:lsdException w:name="Colorful Grid Accent 5" w:uiPriority="73"/>
+    <w:lsdException w:name="Light Shading Accent 6" w:uiPriority="60"/>
+    <w:lsdException w:name="Light List Accent 6" w:uiPriority="61"/>
+    <w:lsdException w:name="Light Grid Accent 6" w:uiPriority="62"/>
+    <w:lsdException w:name="Medium Shading 1 Accent 6" w:uiPriority="63"/>
+    <w:lsdException w:name="Medium Shading 2 Accent 6" w:uiPriority="64"/>
+    <w:lsdException w:name="Medium List 1 Accent 6" w:uiPriority="65"/>
+    <w:lsdException w:name="Medium List 2 Accent 6" w:uiPriority="66"/>
+    <w:lsdException w:name="Medium Grid 1 Accent 6" w:uiPriority="67"/>
+    <w:lsdException w:name="Medium Grid 2 Accent 6" w:uiPriority="68"/>
+    <w:lsdException w:name="Medium Grid 3 Accent 6" w:uiPriority="69"/>
+    <w:lsdException w:name="Dark List Accent 6" w:uiPriority="70"/>
+    <w:lsdException w:name="Colorful Shading Accent 6" w:uiPriority="71"/>
+    <w:lsdException w:name="Colorful List Accent 6" w:uiPriority="72"/>
+    <w:lsdException w:name="Colorful Grid Accent 6" w:uiPriority="73"/>
+    <w:lsdException w:name="Subtle Emphasis" w:uiPriority="19" w:qFormat="1"/>
+    <w:lsdException w:name="Intense Emphasis" w:uiPriority="21" w:qFormat="1"/>
+    <w:lsdException w:name="Subtle Reference" w:uiPriority="31" w:qFormat="1"/>
+    <w:lsdException w:name="Intense Reference" w:uiPriority="32" w:qFormat="1"/>
+    <w:lsdException w:name="Book Title" w:uiPriority="33" w:qFormat="1"/>
+    <w:lsdException w:name="Bibliography" w:semiHidden="1" w:uiPriority="37" w:unhideWhenUsed="1"/>
+    <w:lsdException w:name="TOC Heading" w:semiHidden="1" w:uiPriority="39" w:unhideWhenUsed="1" w:qFormat="1"/>
+    <w:lsdException w:name="Plain Table 1" w:uiPriority="41"/>
+    <w:lsdException w:name="Plain Table 2" w:uiPriority="42"/>
+    <w:lsdException w:name="Plain Table 3" w:uiPriority="43"/>
+    <w:lsdException w:name="Plain Table 4" w:uiPriority="44"/>
+    <w:lsdException w:name="Plain Table 5" w:uiPriority="45"/>
+    <w:lsdException w:name="Grid Table Light" w:uiPriority="40"/>
+    <w:lsdException w:name="Grid Table 1 Light" w:uiPriority="46"/>
+    <w:lsdException w:name="Grid Table 2" w:uiPriority="47"/>
+    <w:lsdException w:name="Grid Table 3" w:uiPriority="48"/>
+    <w:lsdException w:name="Grid Table 4" w:uiPriority="49"/>
+    <w:lsdException w:name="Grid Table 5 Dark" w:uiPriority="50"/>
+    <w:lsdException w:name="Grid Table 6 Colorful" w:uiPriority="51"/>
+    <w:lsdException w:name="Grid Table 7 Colorful" w:uiPriority="52"/>
+    <w:lsdException w:name="Grid Table 1 Light Accent 1" w:uiPriority="46"/>
+    <w:lsdException w:name="Grid Table 2 Accent 1" w:uiPriority="47"/>
+    <w:lsdException w:name="Grid Table 3 Accent 1" w:uiPriority="48"/>
+    <w:lsdException w:name="Grid Table 4 Accent 1" w:uiPriority="49"/>
+    <w:lsdException w:name="Grid Table 5 Dark Accent 1" w:uiPriority="50"/>
+    <w:lsdException w:name="Grid Table 6 Colorful Accent 1" w:uiPriority="51"/>
+    <w:lsdException w:name="Grid Table 7 Colorful Accent 1" w:uiPriority="52"/>
+    <w:lsdException w:name="Grid Table 1 Light Accent 2" w:uiPriority="46"/>
+    <w:lsdException w:name="Grid Table 2 Accent 2" w:uiPriority="47"/>
+    <w:lsdException w:name="Grid Table 3 Accent 2" w:uiPriority="48"/>
+    <w:lsdException w:name="Grid Table 4 Accent 2" w:uiPriority="49"/>
+    <w:lsdException w:name="Grid Table 5 Dark Accent 2" w:uiPriority="50"/>
+    <w:lsdException w:name="Grid Table 6 Colorful Accent 2" w:uiPriority="51"/>
+    <w:lsdException w:name="Grid Table 7 Colorful Accent 2" w:uiPriority="52"/>
+    <w:lsdException w:name="Grid Table 1 Light Accent 3" w:uiPriority="46"/>
+    <w:lsdException w:name="Grid Table 2 Accent 3" w:uiPriority="47"/>
+    <w:lsdException w:name="Grid Table 3 Accent 3" w:uiPriority="48"/>
+    <w:lsdException w:name="Grid Table 4 Accent 3" w:uiPriority="49"/>
+    <w:lsdException w:name="Grid Table 5 Dark Accent 3" w:uiPriority="50"/>
+    <w:lsdException w:name="Grid Table 6 Colorful Accent 3" w:uiPriority="51"/>
+    <w:lsdException w:name="Grid Table 7 Colorful Accent 3" w:uiPriority="52"/>
+    <w:lsdException w:name="Grid Table 1 Light Accent 4" w:uiPriority="46"/>
+    <w:lsdException w:name="Grid Table 2 Accent 4" w:uiPriority="47"/>
+    <w:lsdException w:name="Grid Table 3 Accent 4" w:uiPriority="48"/>
+    <w:lsdException w:name="Grid Table 4 Accent 4" w:uiPriority="49"/>
+    <w:lsdException w:name="Grid Table 5 Dark Accent 4" w:uiPriority="50"/>
+    <w:lsdException w:name="Grid Table 6 Colorful Accent 4" w:uiPriority="51"/>
+    <w:lsdException w:name="Grid Table 7 Colorful Accent 4" w:uiPriority="52"/>
+    <w:lsdException w:name="Grid Table 1 Light Accent 5" w:uiPriority="46"/>
+    <w:lsdException w:name="Grid Table 2 Accent 5" w:uiPriority="47"/>
+    <w:lsdException w:name="Grid Table 3 Accent 5" w:uiPriority="48"/>
+    <w:lsdException w:name="Grid Table 4 Accent 5" w:uiPriority="49"/>
+    <w:lsdException w:name="Grid Table 5 Dark Accent 5" w:uiPriority="50"/>
+    <w:lsdException w:name="Grid Table 6 Colorful Accent 5" w:uiPriority="51"/>
+    <w:lsdException w:name="Grid Table 7 Colorful Accent 5" w:uiPriority="52"/>
+    <w:lsdException w:name="Grid Table 1 Light Accent 6" w:uiPriority="46"/>
+    <w:lsdException w:name="Grid Table 2 Accent 6" w:uiPriority="47"/>
+    <w:lsdException w:name="Grid Table 3 Accent 6" w:uiPriority="48"/>
+    <w:lsdException w:name="Grid Table 4 Accent 6" w:uiPriority="49"/>
+    <w:lsdException w:name="Grid Table 5 Dark Accent 6" w:uiPriority="50"/>
+    <w:lsdException w:name="Grid Table 6 Colorful Accent 6" w:uiPriority="51"/>
+    <w:lsdException w:name="Grid Table 7 Colorful Accent 6" w:uiPriority="52"/>
+    <w:lsdException w:name="List Table 1 Light" w:uiPriority="46"/>
+    <w:lsdException w:name="List Table 2" w:uiPriority="47"/>
+    <w:lsdException w:name="List Table 3" w:uiPriority="48"/>
+    <w:lsdException w:name="List Table 4" w:uiPriority="49"/>
+    <w:lsdException w:name="List Table 5 Dark" w:uiPriority="50"/>
+    <w:lsdException w:name="List Table 6 Colorful" w:uiPriority="51"/>
+    <w:lsdException w:name="List Table 7 Colorful" w:uiPriority="52"/>
+    <w:lsdException w:name="List Table 1 Light Accent 1" w:uiPriority="46"/>
+    <w:lsdException w:name="List Table 2 Accent 1" w:uiPriority="47"/>
+    <w:lsdException w:name="List Table 3 Accent 1" w:uiPriority="48"/>
+    <w:lsdException w:name="List Table 4 Accent 1" w:uiPriority="49"/>
+    <w:lsdException w:name="List Table 5 Dark Accent 1" w:uiPriority="50"/>
+    <w:lsdException w:name="List Table 6 Colorful Accent 1" w:uiPriority="51"/>
+    <w:lsdException w:name="List Table 7 Colorful Accent 1" w:uiPriority="52"/>
+    <w:lsdException w:name="List Table 1 Light Accent 2" w:uiPriority="46"/>
+    <w:lsdException w:name="List Table 2 Accent 2" w:uiPriority="47"/>
+    <w:lsdException w:name="List Table 3 Accent 2" w:uiPriority="48"/>
+    <w:lsdException w:name="List Table 4 Accent 2" w:uiPriority="49"/>
+    <w:lsdException w:name="List Table 5 Dark Accent 2" w:uiPriority="50"/>
+    <w:lsdException w:name="List Table 6 Colorful Accent 2" w:uiPriority="51"/>
+    <w:lsdException w:name="List Table 7 Colorful Accent 2" w:uiPriority="52"/>
+    <w:lsdException w:name="List Table 1 Light Accent 3" w:uiPriority="46"/>
+    <w:lsdException w:name="List Table 2 Accent 3" w:uiPriority="47"/>
+    <w:lsdException w:name="List Table 3 Accent 3" w:uiPriority="48"/>
+    <w:lsdException w:name="List Table 4 Accent 3" w:uiPriority="49"/>
+    <w:lsdException w:name="List Table 5 Dark Accent 3" w:uiPriority="50"/>
+    <w:lsdException w:name="List Table 6 Colorful Accent 3" w:uiPriority="51"/>
+    <w:lsdException w:name="List Table 7 Colorful Accent 3" w:uiPriority="52"/>
+    <w:lsdException w:name="List Table 1 Light Accent 4" w:uiPriority="46"/>
+    <w:lsdException w:name="List Table 2 Accent 4" w:uiPriority="47"/>
+    <w:lsdException w:name="List Table 3 Accent 4" w:uiPriority="48"/>
+    <w:lsdException w:name="List Table 4 Accent 4" w:uiPriority="49"/>
+    <w:lsdException w:name="List Table 5 Dark Accent 4" w:uiPriority="50"/>
+    <w:lsdException w:name="List Table 6 Colorful Accent 4" w:uiPriority="51"/>
+    <w:lsdException w:name="List Table 7 Colorful Accent 4" w:uiPriority="52"/>
+    <w:lsdException w:name="List Table 1 Light Accent 5" w:uiPriority="46"/>
+    <w:lsdException w:name="List Table 2 Accent 5" w:uiPriority="47"/>
+    <w:lsdException w:name="List Table 3 Accent 5" w:uiPriority="48"/>
+    <w:lsdException w:name="List Table 4 Accent 5" w:uiPriority="49"/>
+    <w:lsdException w:name="List Table 5 Dark Accent 5" w:uiPriority="50"/>
+    <w:lsdException w:name="List Table 6 Colorful Accent 5" w:uiPriority="51"/>
+    <w:lsdException w:name="List Table 7 Colorful Accent 5" w:uiPriority="52"/>
+    <w:lsdException w:name="List Table 1 Light Accent 6" w:uiPriority="46"/>
+    <w:lsdException w:name="List Table 2 Accent 6" w:uiPriority="47"/>
+    <w:lsdException w:name="List Table 3 Accent 6" w:uiPriority="48"/>
+    <w:lsdException w:name="List Table 4 Accent 6" w:uiPriority="49"/>
+    <w:lsdException w:name="List Table 5 Dark Accent 6" w:uiPriority="50"/>
+    <w:lsdException w:name="List Table 6 Colorful Accent 6" w:uiPriority="51"/>
+    <w:lsdException w:name="List Table 7 Colorful Accent 6" w:uiPriority="52"/>
   </w:latentStyles>
   <w:style w:type="paragraph" w:default="1" w:styleId="Standard">
     <w:name w:val="Normal"/>
@@ -15587,967 +17576,6 @@
 </w:styles>
 </file>
 
-<file path=word/stylesWithEffects.xml><?xml version="1.0" encoding="utf-8"?>
-<w:styles xmlns:wpc="http://schemas.microsoft.com/office/word/2010/wordprocessingCanvas" xmlns:mc="http://schemas.openxmlformats.org/markup-compatibility/2006" xmlns:o="urn:schemas-microsoft-com:office:office" xmlns:r="http://schemas.openxmlformats.org/officeDocument/2006/relationships" xmlns:m="http://schemas.openxmlformats.org/officeDocument/2006/math" xmlns:v="urn:schemas-microsoft-com:vml" xmlns:wp14="http://schemas.microsoft.com/office/word/2010/wordprocessingDrawing" xmlns:wp="http://schemas.openxmlformats.org/drawingml/2006/wordprocessingDrawing" xmlns:w10="urn:schemas-microsoft-com:office:word" xmlns:w="http://schemas.openxmlformats.org/wordprocessingml/2006/main" xmlns:w14="http://schemas.microsoft.com/office/word/2010/wordml" xmlns:wpg="http://schemas.microsoft.com/office/word/2010/wordprocessingGroup" xmlns:wpi="http://schemas.microsoft.com/office/word/2010/wordprocessingInk" xmlns:wne="http://schemas.microsoft.com/office/word/2006/wordml" xmlns:wps="http://schemas.microsoft.com/office/word/2010/wordprocessingShape" mc:Ignorable="w14 wp14">
-  <w:docDefaults>
-    <w:rPrDefault>
-      <w:rPr>
-        <w:rFonts w:ascii="Calibri" w:eastAsia="Calibri" w:hAnsi="Calibri" w:cs="Calibri"/>
-        <w:szCs w:val="22"/>
-        <w:lang w:val="en-US" w:eastAsia="zh-CN" w:bidi="hi-IN"/>
-      </w:rPr>
-    </w:rPrDefault>
-    <w:pPrDefault/>
-  </w:docDefaults>
-  <w:latentStyles w:defLockedState="0" w:defUIPriority="99" w:defSemiHidden="1" w:defUnhideWhenUsed="1" w:defQFormat="0" w:count="267">
-    <w:lsdException w:name="Normal" w:semiHidden="0" w:uiPriority="0" w:unhideWhenUsed="0" w:qFormat="1"/>
-    <w:lsdException w:name="heading 1" w:semiHidden="0" w:uiPriority="9" w:unhideWhenUsed="0" w:qFormat="1"/>
-    <w:lsdException w:name="heading 2" w:uiPriority="9" w:qFormat="1"/>
-    <w:lsdException w:name="heading 3" w:uiPriority="9" w:qFormat="1"/>
-    <w:lsdException w:name="heading 4" w:uiPriority="9" w:qFormat="1"/>
-    <w:lsdException w:name="heading 5" w:uiPriority="9" w:qFormat="1"/>
-    <w:lsdException w:name="heading 6" w:uiPriority="9" w:qFormat="1"/>
-    <w:lsdException w:name="heading 7" w:uiPriority="9" w:qFormat="1"/>
-    <w:lsdException w:name="heading 8" w:uiPriority="9" w:qFormat="1"/>
-    <w:lsdException w:name="heading 9" w:uiPriority="9" w:qFormat="1"/>
-    <w:lsdException w:name="toc 1" w:uiPriority="39"/>
-    <w:lsdException w:name="toc 2" w:uiPriority="39"/>
-    <w:lsdException w:name="toc 3" w:uiPriority="39"/>
-    <w:lsdException w:name="toc 4" w:uiPriority="39"/>
-    <w:lsdException w:name="toc 5" w:uiPriority="39"/>
-    <w:lsdException w:name="toc 6" w:uiPriority="39"/>
-    <w:lsdException w:name="toc 7" w:uiPriority="39"/>
-    <w:lsdException w:name="toc 8" w:uiPriority="39"/>
-    <w:lsdException w:name="toc 9" w:uiPriority="39"/>
-    <w:lsdException w:name="caption" w:uiPriority="35" w:qFormat="1"/>
-    <w:lsdException w:name="Title" w:semiHidden="0" w:uiPriority="10" w:unhideWhenUsed="0" w:qFormat="1"/>
-    <w:lsdException w:name="Default Paragraph Font" w:uiPriority="1"/>
-    <w:lsdException w:name="Subtitle" w:semiHidden="0" w:uiPriority="11" w:unhideWhenUsed="0" w:qFormat="1"/>
-    <w:lsdException w:name="Strong" w:semiHidden="0" w:uiPriority="22" w:unhideWhenUsed="0" w:qFormat="1"/>
-    <w:lsdException w:name="Emphasis" w:semiHidden="0" w:uiPriority="20" w:unhideWhenUsed="0" w:qFormat="1"/>
-    <w:lsdException w:name="Table Grid" w:semiHidden="0" w:uiPriority="39" w:unhideWhenUsed="0"/>
-    <w:lsdException w:name="Placeholder Text" w:unhideWhenUsed="0"/>
-    <w:lsdException w:name="No Spacing" w:semiHidden="0" w:uiPriority="1" w:unhideWhenUsed="0" w:qFormat="1"/>
-    <w:lsdException w:name="Light Shading" w:semiHidden="0" w:uiPriority="60" w:unhideWhenUsed="0"/>
-    <w:lsdException w:name="Light List" w:semiHidden="0" w:uiPriority="61" w:unhideWhenUsed="0"/>
-    <w:lsdException w:name="Light Grid" w:semiHidden="0" w:uiPriority="62" w:unhideWhenUsed="0"/>
-    <w:lsdException w:name="Medium Shading 1" w:semiHidden="0" w:uiPriority="63" w:unhideWhenUsed="0"/>
-    <w:lsdException w:name="Medium Shading 2" w:semiHidden="0" w:uiPriority="64" w:unhideWhenUsed="0"/>
-    <w:lsdException w:name="Medium List 1" w:semiHidden="0" w:uiPriority="65" w:unhideWhenUsed="0"/>
-    <w:lsdException w:name="Medium List 2" w:semiHidden="0" w:uiPriority="66" w:unhideWhenUsed="0"/>
-    <w:lsdException w:name="Medium Grid 1" w:semiHidden="0" w:uiPriority="67" w:unhideWhenUsed="0"/>
-    <w:lsdException w:name="Medium Grid 2" w:semiHidden="0" w:uiPriority="68" w:unhideWhenUsed="0"/>
-    <w:lsdException w:name="Medium Grid 3" w:semiHidden="0" w:uiPriority="69" w:unhideWhenUsed="0"/>
-    <w:lsdException w:name="Dark List" w:semiHidden="0" w:uiPriority="70" w:unhideWhenUsed="0"/>
-    <w:lsdException w:name="Colorful Shading" w:semiHidden="0" w:uiPriority="71" w:unhideWhenUsed="0"/>
-    <w:lsdException w:name="Colorful List" w:semiHidden="0" w:uiPriority="72" w:unhideWhenUsed="0"/>
-    <w:lsdException w:name="Colorful Grid" w:semiHidden="0" w:uiPriority="73" w:unhideWhenUsed="0"/>
-    <w:lsdException w:name="Light Shading Accent 1" w:semiHidden="0" w:uiPriority="60" w:unhideWhenUsed="0"/>
-    <w:lsdException w:name="Light List Accent 1" w:semiHidden="0" w:uiPriority="61" w:unhideWhenUsed="0"/>
-    <w:lsdException w:name="Light Grid Accent 1" w:semiHidden="0" w:uiPriority="62" w:unhideWhenUsed="0"/>
-    <w:lsdException w:name="Medium Shading 1 Accent 1" w:semiHidden="0" w:uiPriority="63" w:unhideWhenUsed="0"/>
-    <w:lsdException w:name="Medium Shading 2 Accent 1" w:semiHidden="0" w:uiPriority="64" w:unhideWhenUsed="0"/>
-    <w:lsdException w:name="Medium List 1 Accent 1" w:semiHidden="0" w:uiPriority="65" w:unhideWhenUsed="0"/>
-    <w:lsdException w:name="Revision" w:unhideWhenUsed="0"/>
-    <w:lsdException w:name="List Paragraph" w:semiHidden="0" w:uiPriority="34" w:unhideWhenUsed="0" w:qFormat="1"/>
-    <w:lsdException w:name="Quote" w:semiHidden="0" w:uiPriority="29" w:unhideWhenUsed="0" w:qFormat="1"/>
-    <w:lsdException w:name="Intense Quote" w:semiHidden="0" w:uiPriority="30" w:unhideWhenUsed="0" w:qFormat="1"/>
-    <w:lsdException w:name="Medium List 2 Accent 1" w:semiHidden="0" w:uiPriority="66" w:unhideWhenUsed="0"/>
-    <w:lsdException w:name="Medium Grid 1 Accent 1" w:semiHidden="0" w:uiPriority="67" w:unhideWhenUsed="0"/>
-    <w:lsdException w:name="Medium Grid 2 Accent 1" w:semiHidden="0" w:uiPriority="68" w:unhideWhenUsed="0"/>
-    <w:lsdException w:name="Medium Grid 3 Accent 1" w:semiHidden="0" w:uiPriority="69" w:unhideWhenUsed="0"/>
-    <w:lsdException w:name="Dark List Accent 1" w:semiHidden="0" w:uiPriority="70" w:unhideWhenUsed="0"/>
-    <w:lsdException w:name="Colorful Shading Accent 1" w:semiHidden="0" w:uiPriority="71" w:unhideWhenUsed="0"/>
-    <w:lsdException w:name="Colorful List Accent 1" w:semiHidden="0" w:uiPriority="72" w:unhideWhenUsed="0"/>
-    <w:lsdException w:name="Colorful Grid Accent 1" w:semiHidden="0" w:uiPriority="73" w:unhideWhenUsed="0"/>
-    <w:lsdException w:name="Light Shading Accent 2" w:semiHidden="0" w:uiPriority="60" w:unhideWhenUsed="0"/>
-    <w:lsdException w:name="Light List Accent 2" w:semiHidden="0" w:uiPriority="61" w:unhideWhenUsed="0"/>
-    <w:lsdException w:name="Light Grid Accent 2" w:semiHidden="0" w:uiPriority="62" w:unhideWhenUsed="0"/>
-    <w:lsdException w:name="Medium Shading 1 Accent 2" w:semiHidden="0" w:uiPriority="63" w:unhideWhenUsed="0"/>
-    <w:lsdException w:name="Medium Shading 2 Accent 2" w:semiHidden="0" w:uiPriority="64" w:unhideWhenUsed="0"/>
-    <w:lsdException w:name="Medium List 1 Accent 2" w:semiHidden="0" w:uiPriority="65" w:unhideWhenUsed="0"/>
-    <w:lsdException w:name="Medium List 2 Accent 2" w:semiHidden="0" w:uiPriority="66" w:unhideWhenUsed="0"/>
-    <w:lsdException w:name="Medium Grid 1 Accent 2" w:semiHidden="0" w:uiPriority="67" w:unhideWhenUsed="0"/>
-    <w:lsdException w:name="Medium Grid 2 Accent 2" w:semiHidden="0" w:uiPriority="68" w:unhideWhenUsed="0"/>
-    <w:lsdException w:name="Medium Grid 3 Accent 2" w:semiHidden="0" w:uiPriority="69" w:unhideWhenUsed="0"/>
-    <w:lsdException w:name="Dark List Accent 2" w:semiHidden="0" w:uiPriority="70" w:unhideWhenUsed="0"/>
-    <w:lsdException w:name="Colorful Shading Accent 2" w:semiHidden="0" w:uiPriority="71" w:unhideWhenUsed="0"/>
-    <w:lsdException w:name="Colorful List Accent 2" w:semiHidden="0" w:uiPriority="72" w:unhideWhenUsed="0"/>
-    <w:lsdException w:name="Colorful Grid Accent 2" w:semiHidden="0" w:uiPriority="73" w:unhideWhenUsed="0"/>
-    <w:lsdException w:name="Light Shading Accent 3" w:semiHidden="0" w:uiPriority="60" w:unhideWhenUsed="0"/>
-    <w:lsdException w:name="Light List Accent 3" w:semiHidden="0" w:uiPriority="61" w:unhideWhenUsed="0"/>
-    <w:lsdException w:name="Light Grid Accent 3" w:semiHidden="0" w:uiPriority="62" w:unhideWhenUsed="0"/>
-    <w:lsdException w:name="Medium Shading 1 Accent 3" w:semiHidden="0" w:uiPriority="63" w:unhideWhenUsed="0"/>
-    <w:lsdException w:name="Medium Shading 2 Accent 3" w:semiHidden="0" w:uiPriority="64" w:unhideWhenUsed="0"/>
-    <w:lsdException w:name="Medium List 1 Accent 3" w:semiHidden="0" w:uiPriority="65" w:unhideWhenUsed="0"/>
-    <w:lsdException w:name="Medium List 2 Accent 3" w:semiHidden="0" w:uiPriority="66" w:unhideWhenUsed="0"/>
-    <w:lsdException w:name="Medium Grid 1 Accent 3" w:semiHidden="0" w:uiPriority="67" w:unhideWhenUsed="0"/>
-    <w:lsdException w:name="Medium Grid 2 Accent 3" w:semiHidden="0" w:uiPriority="68" w:unhideWhenUsed="0"/>
-    <w:lsdException w:name="Medium Grid 3 Accent 3" w:semiHidden="0" w:uiPriority="69" w:unhideWhenUsed="0"/>
-    <w:lsdException w:name="Dark List Accent 3" w:semiHidden="0" w:uiPriority="70" w:unhideWhenUsed="0"/>
-    <w:lsdException w:name="Colorful Shading Accent 3" w:semiHidden="0" w:uiPriority="71" w:unhideWhenUsed="0"/>
-    <w:lsdException w:name="Colorful List Accent 3" w:semiHidden="0" w:uiPriority="72" w:unhideWhenUsed="0"/>
-    <w:lsdException w:name="Colorful Grid Accent 3" w:semiHidden="0" w:uiPriority="73" w:unhideWhenUsed="0"/>
-    <w:lsdException w:name="Light Shading Accent 4" w:semiHidden="0" w:uiPriority="60" w:unhideWhenUsed="0"/>
-    <w:lsdException w:name="Light List Accent 4" w:semiHidden="0" w:uiPriority="61" w:unhideWhenUsed="0"/>
-    <w:lsdException w:name="Light Grid Accent 4" w:semiHidden="0" w:uiPriority="62" w:unhideWhenUsed="0"/>
-    <w:lsdException w:name="Medium Shading 1 Accent 4" w:semiHidden="0" w:uiPriority="63" w:unhideWhenUsed="0"/>
-    <w:lsdException w:name="Medium Shading 2 Accent 4" w:semiHidden="0" w:uiPriority="64" w:unhideWhenUsed="0"/>
-    <w:lsdException w:name="Medium List 1 Accent 4" w:semiHidden="0" w:uiPriority="65" w:unhideWhenUsed="0"/>
-    <w:lsdException w:name="Medium List 2 Accent 4" w:semiHidden="0" w:uiPriority="66" w:unhideWhenUsed="0"/>
-    <w:lsdException w:name="Medium Grid 1 Accent 4" w:semiHidden="0" w:uiPriority="67" w:unhideWhenUsed="0"/>
-    <w:lsdException w:name="Medium Grid 2 Accent 4" w:semiHidden="0" w:uiPriority="68" w:unhideWhenUsed="0"/>
-    <w:lsdException w:name="Medium Grid 3 Accent 4" w:semiHidden="0" w:uiPriority="69" w:unhideWhenUsed="0"/>
-    <w:lsdException w:name="Dark List Accent 4" w:semiHidden="0" w:uiPriority="70" w:unhideWhenUsed="0"/>
-    <w:lsdException w:name="Colorful Shading Accent 4" w:semiHidden="0" w:uiPriority="71" w:unhideWhenUsed="0"/>
-    <w:lsdException w:name="Colorful List Accent 4" w:semiHidden="0" w:uiPriority="72" w:unhideWhenUsed="0"/>
-    <w:lsdException w:name="Colorful Grid Accent 4" w:semiHidden="0" w:uiPriority="73" w:unhideWhenUsed="0"/>
-    <w:lsdException w:name="Light Shading Accent 5" w:semiHidden="0" w:uiPriority="60" w:unhideWhenUsed="0"/>
-    <w:lsdException w:name="Light List Accent 5" w:semiHidden="0" w:uiPriority="61" w:unhideWhenUsed="0"/>
-    <w:lsdException w:name="Light Grid Accent 5" w:semiHidden="0" w:uiPriority="62" w:unhideWhenUsed="0"/>
-    <w:lsdException w:name="Medium Shading 1 Accent 5" w:semiHidden="0" w:uiPriority="63" w:unhideWhenUsed="0"/>
-    <w:lsdException w:name="Medium Shading 2 Accent 5" w:semiHidden="0" w:uiPriority="64" w:unhideWhenUsed="0"/>
-    <w:lsdException w:name="Medium List 1 Accent 5" w:semiHidden="0" w:uiPriority="65" w:unhideWhenUsed="0"/>
-    <w:lsdException w:name="Medium List 2 Accent 5" w:semiHidden="0" w:uiPriority="66" w:unhideWhenUsed="0"/>
-    <w:lsdException w:name="Medium Grid 1 Accent 5" w:semiHidden="0" w:uiPriority="67" w:unhideWhenUsed="0"/>
-    <w:lsdException w:name="Medium Grid 2 Accent 5" w:semiHidden="0" w:uiPriority="68" w:unhideWhenUsed="0"/>
-    <w:lsdException w:name="Medium Grid 3 Accent 5" w:semiHidden="0" w:uiPriority="69" w:unhideWhenUsed="0"/>
-    <w:lsdException w:name="Dark List Accent 5" w:semiHidden="0" w:uiPriority="70" w:unhideWhenUsed="0"/>
-    <w:lsdException w:name="Colorful Shading Accent 5" w:semiHidden="0" w:uiPriority="71" w:unhideWhenUsed="0"/>
-    <w:lsdException w:name="Colorful List Accent 5" w:semiHidden="0" w:uiPriority="72" w:unhideWhenUsed="0"/>
-    <w:lsdException w:name="Colorful Grid Accent 5" w:semiHidden="0" w:uiPriority="73" w:unhideWhenUsed="0"/>
-    <w:lsdException w:name="Light Shading Accent 6" w:semiHidden="0" w:uiPriority="60" w:unhideWhenUsed="0"/>
-    <w:lsdException w:name="Light List Accent 6" w:semiHidden="0" w:uiPriority="61" w:unhideWhenUsed="0"/>
-    <w:lsdException w:name="Light Grid Accent 6" w:semiHidden="0" w:uiPriority="62" w:unhideWhenUsed="0"/>
-    <w:lsdException w:name="Medium Shading 1 Accent 6" w:semiHidden="0" w:uiPriority="63" w:unhideWhenUsed="0"/>
-    <w:lsdException w:name="Medium Shading 2 Accent 6" w:semiHidden="0" w:uiPriority="64" w:unhideWhenUsed="0"/>
-    <w:lsdException w:name="Medium List 1 Accent 6" w:semiHidden="0" w:uiPriority="65" w:unhideWhenUsed="0"/>
-    <w:lsdException w:name="Medium List 2 Accent 6" w:semiHidden="0" w:uiPriority="66" w:unhideWhenUsed="0"/>
-    <w:lsdException w:name="Medium Grid 1 Accent 6" w:semiHidden="0" w:uiPriority="67" w:unhideWhenUsed="0"/>
-    <w:lsdException w:name="Medium Grid 2 Accent 6" w:semiHidden="0" w:uiPriority="68" w:unhideWhenUsed="0"/>
-    <w:lsdException w:name="Medium Grid 3 Accent 6" w:semiHidden="0" w:uiPriority="69" w:unhideWhenUsed="0"/>
-    <w:lsdException w:name="Dark List Accent 6" w:semiHidden="0" w:uiPriority="70" w:unhideWhenUsed="0"/>
-    <w:lsdException w:name="Colorful Shading Accent 6" w:semiHidden="0" w:uiPriority="71" w:unhideWhenUsed="0"/>
-    <w:lsdException w:name="Colorful List Accent 6" w:semiHidden="0" w:uiPriority="72" w:unhideWhenUsed="0"/>
-    <w:lsdException w:name="Colorful Grid Accent 6" w:semiHidden="0" w:uiPriority="73" w:unhideWhenUsed="0"/>
-    <w:lsdException w:name="Subtle Emphasis" w:semiHidden="0" w:uiPriority="19" w:unhideWhenUsed="0" w:qFormat="1"/>
-    <w:lsdException w:name="Intense Emphasis" w:semiHidden="0" w:uiPriority="21" w:unhideWhenUsed="0" w:qFormat="1"/>
-    <w:lsdException w:name="Subtle Reference" w:semiHidden="0" w:uiPriority="31" w:unhideWhenUsed="0" w:qFormat="1"/>
-    <w:lsdException w:name="Intense Reference" w:semiHidden="0" w:uiPriority="32" w:unhideWhenUsed="0" w:qFormat="1"/>
-    <w:lsdException w:name="Book Title" w:semiHidden="0" w:uiPriority="33" w:unhideWhenUsed="0" w:qFormat="1"/>
-    <w:lsdException w:name="Bibliography" w:uiPriority="37"/>
-    <w:lsdException w:name="TOC Heading" w:uiPriority="39" w:qFormat="1"/>
-  </w:latentStyles>
-  <w:style w:type="paragraph" w:default="1" w:styleId="Standard">
-    <w:name w:val="Normal"/>
-    <w:qFormat/>
-    <w:pPr>
-      <w:spacing w:after="200" w:line="276" w:lineRule="auto"/>
-    </w:pPr>
-    <w:rPr>
-      <w:sz w:val="22"/>
-    </w:rPr>
-  </w:style>
-  <w:style w:type="paragraph" w:styleId="berschrift1">
-    <w:name w:val="heading 1"/>
-    <w:basedOn w:val="Standard"/>
-    <w:next w:val="Standard"/>
-    <w:uiPriority w:val="9"/>
-    <w:qFormat/>
-    <w:rsid w:val="00F918C8"/>
-    <w:pPr>
-      <w:keepNext/>
-      <w:keepLines/>
-      <w:spacing w:before="240" w:after="0"/>
-      <w:outlineLvl w:val="0"/>
-    </w:pPr>
-    <w:rPr>
-      <w:rFonts w:asciiTheme="majorHAnsi" w:eastAsiaTheme="majorEastAsia" w:hAnsiTheme="majorHAnsi" w:cstheme="majorBidi"/>
-      <w:b/>
-      <w:bCs/>
-      <w:color w:val="365F91" w:themeColor="accent1" w:themeShade="BF"/>
-      <w:sz w:val="28"/>
-      <w:szCs w:val="28"/>
-    </w:rPr>
-  </w:style>
-  <w:style w:type="paragraph" w:styleId="berschrift2">
-    <w:name w:val="heading 2"/>
-    <w:basedOn w:val="Standard"/>
-    <w:next w:val="Standard"/>
-    <w:uiPriority w:val="9"/>
-    <w:unhideWhenUsed/>
-    <w:qFormat/>
-    <w:rsid w:val="004F5879"/>
-    <w:pPr>
-      <w:keepNext/>
-      <w:keepLines/>
-      <w:spacing w:before="200"/>
-      <w:outlineLvl w:val="1"/>
-    </w:pPr>
-    <w:rPr>
-      <w:rFonts w:asciiTheme="majorHAnsi" w:eastAsiaTheme="majorEastAsia" w:hAnsiTheme="majorHAnsi" w:cstheme="majorBidi"/>
-      <w:b/>
-      <w:bCs/>
-      <w:color w:val="4F81BD" w:themeColor="accent1"/>
-      <w:sz w:val="26"/>
-      <w:szCs w:val="26"/>
-    </w:rPr>
-  </w:style>
-  <w:style w:type="paragraph" w:styleId="berschrift3">
-    <w:name w:val="heading 3"/>
-    <w:basedOn w:val="Standard"/>
-    <w:next w:val="Standard"/>
-    <w:uiPriority w:val="9"/>
-    <w:semiHidden/>
-    <w:unhideWhenUsed/>
-    <w:qFormat/>
-    <w:pPr>
-      <w:keepNext/>
-      <w:keepLines/>
-      <w:widowControl w:val="0"/>
-      <w:spacing w:before="280" w:after="80"/>
-      <w:outlineLvl w:val="2"/>
-    </w:pPr>
-    <w:rPr>
-      <w:b/>
-      <w:sz w:val="28"/>
-      <w:szCs w:val="28"/>
-    </w:rPr>
-  </w:style>
-  <w:style w:type="paragraph" w:styleId="berschrift4">
-    <w:name w:val="heading 4"/>
-    <w:basedOn w:val="Standard"/>
-    <w:next w:val="Standard"/>
-    <w:uiPriority w:val="9"/>
-    <w:semiHidden/>
-    <w:unhideWhenUsed/>
-    <w:qFormat/>
-    <w:pPr>
-      <w:keepNext/>
-      <w:keepLines/>
-      <w:widowControl w:val="0"/>
-      <w:spacing w:before="240" w:after="40"/>
-      <w:outlineLvl w:val="3"/>
-    </w:pPr>
-    <w:rPr>
-      <w:b/>
-      <w:sz w:val="24"/>
-      <w:szCs w:val="24"/>
-    </w:rPr>
-  </w:style>
-  <w:style w:type="paragraph" w:styleId="berschrift5">
-    <w:name w:val="heading 5"/>
-    <w:basedOn w:val="Standard"/>
-    <w:next w:val="Standard"/>
-    <w:uiPriority w:val="9"/>
-    <w:semiHidden/>
-    <w:unhideWhenUsed/>
-    <w:qFormat/>
-    <w:pPr>
-      <w:keepNext/>
-      <w:keepLines/>
-      <w:widowControl w:val="0"/>
-      <w:spacing w:before="220" w:after="40"/>
-      <w:outlineLvl w:val="4"/>
-    </w:pPr>
-    <w:rPr>
-      <w:b/>
-    </w:rPr>
-  </w:style>
-  <w:style w:type="paragraph" w:styleId="berschrift6">
-    <w:name w:val="heading 6"/>
-    <w:basedOn w:val="Standard"/>
-    <w:next w:val="Standard"/>
-    <w:uiPriority w:val="9"/>
-    <w:semiHidden/>
-    <w:unhideWhenUsed/>
-    <w:qFormat/>
-    <w:pPr>
-      <w:keepNext/>
-      <w:keepLines/>
-      <w:widowControl w:val="0"/>
-      <w:spacing w:before="200" w:after="40"/>
-      <w:outlineLvl w:val="5"/>
-    </w:pPr>
-    <w:rPr>
-      <w:b/>
-      <w:sz w:val="20"/>
-      <w:szCs w:val="20"/>
-    </w:rPr>
-  </w:style>
-  <w:style w:type="character" w:default="1" w:styleId="Absatz-Standardschriftart">
-    <w:name w:val="Default Paragraph Font"/>
-    <w:uiPriority w:val="1"/>
-    <w:semiHidden/>
-    <w:unhideWhenUsed/>
-  </w:style>
-  <w:style w:type="table" w:default="1" w:styleId="NormaleTabelle">
-    <w:name w:val="Normal Table"/>
-    <w:uiPriority w:val="99"/>
-    <w:semiHidden/>
-    <w:unhideWhenUsed/>
-    <w:tblPr>
-      <w:tblInd w:w="0" w:type="dxa"/>
-      <w:tblCellMar>
-        <w:top w:w="0" w:type="dxa"/>
-        <w:left w:w="108" w:type="dxa"/>
-        <w:bottom w:w="0" w:type="dxa"/>
-        <w:right w:w="108" w:type="dxa"/>
-      </w:tblCellMar>
-    </w:tblPr>
-  </w:style>
-  <w:style w:type="numbering" w:default="1" w:styleId="KeineListe">
-    <w:name w:val="No List"/>
-    <w:uiPriority w:val="99"/>
-    <w:semiHidden/>
-    <w:unhideWhenUsed/>
-  </w:style>
-  <w:style w:type="character" w:customStyle="1" w:styleId="berschrift1Zchn">
-    <w:name w:val="Überschrift 1 Zchn"/>
-    <w:basedOn w:val="Absatz-Standardschriftart"/>
-    <w:uiPriority w:val="9"/>
-    <w:qFormat/>
-    <w:rsid w:val="00F918C8"/>
-    <w:rPr>
-      <w:rFonts w:asciiTheme="majorHAnsi" w:eastAsiaTheme="majorEastAsia" w:hAnsiTheme="majorHAnsi" w:cstheme="majorBidi"/>
-      <w:b/>
-      <w:bCs/>
-      <w:color w:val="365F91" w:themeColor="accent1" w:themeShade="BF"/>
-      <w:sz w:val="28"/>
-      <w:szCs w:val="28"/>
-    </w:rPr>
-  </w:style>
-  <w:style w:type="character" w:customStyle="1" w:styleId="berschrift2Zchn">
-    <w:name w:val="Überschrift 2 Zchn"/>
-    <w:basedOn w:val="Absatz-Standardschriftart"/>
-    <w:uiPriority w:val="9"/>
-    <w:qFormat/>
-    <w:rsid w:val="004F5879"/>
-    <w:rPr>
-      <w:rFonts w:asciiTheme="majorHAnsi" w:eastAsiaTheme="majorEastAsia" w:hAnsiTheme="majorHAnsi" w:cstheme="majorBidi"/>
-      <w:b/>
-      <w:bCs/>
-      <w:color w:val="4F81BD" w:themeColor="accent1"/>
-      <w:sz w:val="26"/>
-      <w:szCs w:val="26"/>
-    </w:rPr>
-  </w:style>
-  <w:style w:type="character" w:customStyle="1" w:styleId="TitelZchn">
-    <w:name w:val="Titel Zchn"/>
-    <w:basedOn w:val="Absatz-Standardschriftart"/>
-    <w:link w:val="Titel"/>
-    <w:uiPriority w:val="10"/>
-    <w:qFormat/>
-    <w:rsid w:val="00796272"/>
-    <w:rPr>
-      <w:rFonts w:asciiTheme="majorHAnsi" w:eastAsiaTheme="majorEastAsia" w:hAnsiTheme="majorHAnsi" w:cstheme="majorBidi"/>
-      <w:color w:val="17365D" w:themeColor="text2" w:themeShade="BF"/>
-      <w:spacing w:val="5"/>
-      <w:kern w:val="2"/>
-      <w:sz w:val="52"/>
-      <w:szCs w:val="52"/>
-    </w:rPr>
-  </w:style>
-  <w:style w:type="character" w:customStyle="1" w:styleId="SprechblasentextZchn">
-    <w:name w:val="Sprechblasentext Zchn"/>
-    <w:basedOn w:val="Absatz-Standardschriftart"/>
-    <w:link w:val="Sprechblasentext"/>
-    <w:uiPriority w:val="99"/>
-    <w:semiHidden/>
-    <w:qFormat/>
-    <w:rsid w:val="00F51241"/>
-    <w:rPr>
-      <w:rFonts w:ascii="Tahoma" w:hAnsi="Tahoma" w:cs="Tahoma"/>
-      <w:sz w:val="16"/>
-      <w:szCs w:val="16"/>
-    </w:rPr>
-  </w:style>
-  <w:style w:type="character" w:customStyle="1" w:styleId="ListLabel1">
-    <w:name w:val="ListLabel 1"/>
-    <w:qFormat/>
-    <w:rPr>
-      <w:rFonts w:eastAsia="Cambria" w:cs="Cambria"/>
-      <w:sz w:val="28"/>
-      <w:szCs w:val="28"/>
-    </w:rPr>
-  </w:style>
-  <w:style w:type="character" w:customStyle="1" w:styleId="KopfzeileZchn">
-    <w:name w:val="Kopfzeile Zchn"/>
-    <w:basedOn w:val="Absatz-Standardschriftart"/>
-    <w:link w:val="Kopfzeile"/>
-    <w:uiPriority w:val="99"/>
-    <w:qFormat/>
-    <w:rsid w:val="00547358"/>
-    <w:rPr>
-      <w:rFonts w:cs="Mangal"/>
-      <w:szCs w:val="20"/>
-    </w:rPr>
-  </w:style>
-  <w:style w:type="character" w:customStyle="1" w:styleId="FuzeileZchn">
-    <w:name w:val="Fußzeile Zchn"/>
-    <w:basedOn w:val="Absatz-Standardschriftart"/>
-    <w:link w:val="Fuzeile"/>
-    <w:uiPriority w:val="99"/>
-    <w:qFormat/>
-    <w:rsid w:val="00547358"/>
-    <w:rPr>
-      <w:rFonts w:cs="Mangal"/>
-      <w:szCs w:val="20"/>
-    </w:rPr>
-  </w:style>
-  <w:style w:type="character" w:customStyle="1" w:styleId="ListLabel2">
-    <w:name w:val="ListLabel 2"/>
-    <w:qFormat/>
-    <w:rPr>
-      <w:rFonts w:eastAsia="Cambria" w:cs="Cambria"/>
-      <w:sz w:val="28"/>
-      <w:szCs w:val="28"/>
-    </w:rPr>
-  </w:style>
-  <w:style w:type="character" w:customStyle="1" w:styleId="ListLabel3">
-    <w:name w:val="ListLabel 3"/>
-    <w:qFormat/>
-    <w:rPr>
-      <w:rFonts w:eastAsia="Calibri" w:cs="Calibri"/>
-    </w:rPr>
-  </w:style>
-  <w:style w:type="character" w:customStyle="1" w:styleId="ListLabel4">
-    <w:name w:val="ListLabel 4"/>
-    <w:qFormat/>
-    <w:rPr>
-      <w:rFonts w:cs="Courier New"/>
-    </w:rPr>
-  </w:style>
-  <w:style w:type="character" w:customStyle="1" w:styleId="ListLabel5">
-    <w:name w:val="ListLabel 5"/>
-    <w:qFormat/>
-    <w:rPr>
-      <w:rFonts w:cs="Courier New"/>
-    </w:rPr>
-  </w:style>
-  <w:style w:type="character" w:customStyle="1" w:styleId="ListLabel6">
-    <w:name w:val="ListLabel 6"/>
-    <w:qFormat/>
-    <w:rPr>
-      <w:rFonts w:cs="Courier New"/>
-    </w:rPr>
-  </w:style>
-  <w:style w:type="character" w:customStyle="1" w:styleId="ListLabel7">
-    <w:name w:val="ListLabel 7"/>
-    <w:qFormat/>
-    <w:rPr>
-      <w:rFonts w:eastAsia="Calibri" w:cs="Calibri"/>
-      <w:b/>
-    </w:rPr>
-  </w:style>
-  <w:style w:type="character" w:customStyle="1" w:styleId="ListLabel8">
-    <w:name w:val="ListLabel 8"/>
-    <w:qFormat/>
-    <w:rPr>
-      <w:rFonts w:cs="Courier New"/>
-    </w:rPr>
-  </w:style>
-  <w:style w:type="character" w:customStyle="1" w:styleId="ListLabel9">
-    <w:name w:val="ListLabel 9"/>
-    <w:qFormat/>
-    <w:rPr>
-      <w:rFonts w:cs="Courier New"/>
-    </w:rPr>
-  </w:style>
-  <w:style w:type="character" w:customStyle="1" w:styleId="ListLabel10">
-    <w:name w:val="ListLabel 10"/>
-    <w:qFormat/>
-    <w:rPr>
-      <w:rFonts w:cs="Courier New"/>
-    </w:rPr>
-  </w:style>
-  <w:style w:type="character" w:customStyle="1" w:styleId="Bullets">
-    <w:name w:val="Bullets"/>
-    <w:qFormat/>
-    <w:rPr>
-      <w:rFonts w:ascii="OpenSymbol" w:eastAsia="OpenSymbol" w:hAnsi="OpenSymbol" w:cs="OpenSymbol"/>
-    </w:rPr>
-  </w:style>
-  <w:style w:type="character" w:customStyle="1" w:styleId="ListLabel11">
-    <w:name w:val="ListLabel 11"/>
-    <w:qFormat/>
-    <w:rPr>
-      <w:rFonts w:eastAsia="Cambria" w:cs="Cambria"/>
-      <w:sz w:val="28"/>
-      <w:szCs w:val="28"/>
-    </w:rPr>
-  </w:style>
-  <w:style w:type="character" w:customStyle="1" w:styleId="ListLabel12">
-    <w:name w:val="ListLabel 12"/>
-    <w:qFormat/>
-    <w:rPr>
-      <w:rFonts w:cs="OpenSymbol"/>
-    </w:rPr>
-  </w:style>
-  <w:style w:type="character" w:customStyle="1" w:styleId="ListLabel13">
-    <w:name w:val="ListLabel 13"/>
-    <w:qFormat/>
-    <w:rPr>
-      <w:rFonts w:cs="OpenSymbol"/>
-    </w:rPr>
-  </w:style>
-  <w:style w:type="character" w:customStyle="1" w:styleId="ListLabel14">
-    <w:name w:val="ListLabel 14"/>
-    <w:qFormat/>
-    <w:rPr>
-      <w:rFonts w:cs="OpenSymbol"/>
-    </w:rPr>
-  </w:style>
-  <w:style w:type="character" w:customStyle="1" w:styleId="ListLabel15">
-    <w:name w:val="ListLabel 15"/>
-    <w:qFormat/>
-    <w:rPr>
-      <w:rFonts w:cs="OpenSymbol"/>
-    </w:rPr>
-  </w:style>
-  <w:style w:type="character" w:customStyle="1" w:styleId="ListLabel16">
-    <w:name w:val="ListLabel 16"/>
-    <w:qFormat/>
-    <w:rPr>
-      <w:rFonts w:cs="OpenSymbol"/>
-    </w:rPr>
-  </w:style>
-  <w:style w:type="character" w:customStyle="1" w:styleId="ListLabel17">
-    <w:name w:val="ListLabel 17"/>
-    <w:qFormat/>
-    <w:rPr>
-      <w:rFonts w:cs="OpenSymbol"/>
-    </w:rPr>
-  </w:style>
-  <w:style w:type="character" w:customStyle="1" w:styleId="ListLabel18">
-    <w:name w:val="ListLabel 18"/>
-    <w:qFormat/>
-    <w:rPr>
-      <w:rFonts w:cs="OpenSymbol"/>
-    </w:rPr>
-  </w:style>
-  <w:style w:type="character" w:customStyle="1" w:styleId="ListLabel19">
-    <w:name w:val="ListLabel 19"/>
-    <w:qFormat/>
-    <w:rPr>
-      <w:rFonts w:cs="OpenSymbol"/>
-    </w:rPr>
-  </w:style>
-  <w:style w:type="character" w:customStyle="1" w:styleId="ListLabel20">
-    <w:name w:val="ListLabel 20"/>
-    <w:qFormat/>
-    <w:rPr>
-      <w:rFonts w:cs="OpenSymbol"/>
-    </w:rPr>
-  </w:style>
-  <w:style w:type="paragraph" w:customStyle="1" w:styleId="Heading">
-    <w:name w:val="Heading"/>
-    <w:basedOn w:val="Standard"/>
-    <w:next w:val="Textkrper"/>
-    <w:qFormat/>
-    <w:pPr>
-      <w:keepNext/>
-      <w:spacing w:before="240" w:after="120"/>
-    </w:pPr>
-    <w:rPr>
-      <w:rFonts w:ascii="Liberation Sans" w:eastAsia="Noto Sans CJK SC Regular" w:hAnsi="Liberation Sans" w:cs="Lohit Devanagari"/>
-      <w:sz w:val="28"/>
-      <w:szCs w:val="28"/>
-    </w:rPr>
-  </w:style>
-  <w:style w:type="paragraph" w:styleId="Textkrper">
-    <w:name w:val="Body Text"/>
-    <w:basedOn w:val="Standard"/>
-    <w:pPr>
-      <w:spacing w:after="140"/>
-    </w:pPr>
-  </w:style>
-  <w:style w:type="paragraph" w:styleId="Liste">
-    <w:name w:val="List"/>
-    <w:basedOn w:val="Textkrper"/>
-    <w:rPr>
-      <w:rFonts w:cs="Lohit Devanagari"/>
-    </w:rPr>
-  </w:style>
-  <w:style w:type="paragraph" w:styleId="Beschriftung">
-    <w:name w:val="caption"/>
-    <w:basedOn w:val="Standard"/>
-    <w:qFormat/>
-    <w:pPr>
-      <w:suppressLineNumbers/>
-      <w:spacing w:before="120" w:after="120"/>
-    </w:pPr>
-    <w:rPr>
-      <w:rFonts w:cs="Lohit Devanagari"/>
-      <w:i/>
-      <w:iCs/>
-      <w:sz w:val="24"/>
-      <w:szCs w:val="24"/>
-    </w:rPr>
-  </w:style>
-  <w:style w:type="paragraph" w:customStyle="1" w:styleId="Index">
-    <w:name w:val="Index"/>
-    <w:basedOn w:val="Standard"/>
-    <w:qFormat/>
-    <w:pPr>
-      <w:suppressLineNumbers/>
-    </w:pPr>
-    <w:rPr>
-      <w:rFonts w:cs="Lohit Devanagari"/>
-    </w:rPr>
-  </w:style>
-  <w:style w:type="paragraph" w:customStyle="1" w:styleId="LO-normal">
-    <w:name w:val="LO-normal"/>
-    <w:qFormat/>
-    <w:rPr>
-      <w:sz w:val="22"/>
-    </w:rPr>
-  </w:style>
-  <w:style w:type="paragraph" w:styleId="Titel">
-    <w:name w:val="Title"/>
-    <w:basedOn w:val="Standard"/>
-    <w:next w:val="Standard"/>
-    <w:link w:val="TitelZchn"/>
-    <w:uiPriority w:val="10"/>
-    <w:qFormat/>
-    <w:rsid w:val="00796272"/>
-    <w:pPr>
-      <w:pBdr>
-        <w:bottom w:val="single" w:sz="8" w:space="4" w:color="4F81BD"/>
-      </w:pBdr>
-      <w:spacing w:after="300" w:line="240" w:lineRule="auto"/>
-      <w:contextualSpacing/>
-    </w:pPr>
-    <w:rPr>
-      <w:rFonts w:asciiTheme="majorHAnsi" w:eastAsiaTheme="majorEastAsia" w:hAnsiTheme="majorHAnsi" w:cstheme="majorBidi"/>
-      <w:color w:val="17365D" w:themeColor="text2" w:themeShade="BF"/>
-      <w:spacing w:val="5"/>
-      <w:kern w:val="2"/>
-      <w:sz w:val="52"/>
-      <w:szCs w:val="52"/>
-    </w:rPr>
-  </w:style>
-  <w:style w:type="paragraph" w:styleId="Listenabsatz">
-    <w:name w:val="List Paragraph"/>
-    <w:basedOn w:val="Standard"/>
-    <w:uiPriority w:val="34"/>
-    <w:qFormat/>
-    <w:rsid w:val="00D762CD"/>
-    <w:pPr>
-      <w:ind w:left="720"/>
-      <w:contextualSpacing/>
-    </w:pPr>
-  </w:style>
-  <w:style w:type="paragraph" w:styleId="Sprechblasentext">
-    <w:name w:val="Balloon Text"/>
-    <w:basedOn w:val="Standard"/>
-    <w:link w:val="SprechblasentextZchn"/>
-    <w:uiPriority w:val="99"/>
-    <w:semiHidden/>
-    <w:unhideWhenUsed/>
-    <w:qFormat/>
-    <w:rsid w:val="00F51241"/>
-    <w:pPr>
-      <w:spacing w:after="0" w:line="240" w:lineRule="auto"/>
-    </w:pPr>
-    <w:rPr>
-      <w:rFonts w:ascii="Tahoma" w:hAnsi="Tahoma" w:cs="Tahoma"/>
-      <w:sz w:val="16"/>
-      <w:szCs w:val="16"/>
-    </w:rPr>
-  </w:style>
-  <w:style w:type="paragraph" w:styleId="Untertitel">
-    <w:name w:val="Subtitle"/>
-    <w:basedOn w:val="LO-normal"/>
-    <w:next w:val="Standard"/>
-    <w:uiPriority w:val="11"/>
-    <w:qFormat/>
-    <w:pPr>
-      <w:keepNext/>
-      <w:keepLines/>
-      <w:spacing w:before="360" w:after="80"/>
-    </w:pPr>
-    <w:rPr>
-      <w:rFonts w:ascii="Georgia" w:eastAsia="Georgia" w:hAnsi="Georgia" w:cs="Georgia"/>
-      <w:i/>
-      <w:color w:val="666666"/>
-      <w:sz w:val="48"/>
-      <w:szCs w:val="48"/>
-    </w:rPr>
-  </w:style>
-  <w:style w:type="paragraph" w:customStyle="1" w:styleId="TableContents">
-    <w:name w:val="Table Contents"/>
-    <w:basedOn w:val="Standard"/>
-    <w:qFormat/>
-    <w:pPr>
-      <w:suppressLineNumbers/>
-    </w:pPr>
-  </w:style>
-  <w:style w:type="paragraph" w:styleId="Kopfzeile">
-    <w:name w:val="header"/>
-    <w:basedOn w:val="Standard"/>
-    <w:link w:val="KopfzeileZchn"/>
-    <w:uiPriority w:val="99"/>
-    <w:unhideWhenUsed/>
-    <w:rsid w:val="00547358"/>
-    <w:pPr>
-      <w:tabs>
-        <w:tab w:val="center" w:pos="4703"/>
-        <w:tab w:val="right" w:pos="9406"/>
-      </w:tabs>
-      <w:spacing w:after="0" w:line="240" w:lineRule="auto"/>
-    </w:pPr>
-    <w:rPr>
-      <w:rFonts w:cs="Mangal"/>
-      <w:szCs w:val="20"/>
-    </w:rPr>
-  </w:style>
-  <w:style w:type="paragraph" w:styleId="Fuzeile">
-    <w:name w:val="footer"/>
-    <w:basedOn w:val="Standard"/>
-    <w:link w:val="FuzeileZchn"/>
-    <w:uiPriority w:val="99"/>
-    <w:unhideWhenUsed/>
-    <w:rsid w:val="00547358"/>
-    <w:pPr>
-      <w:tabs>
-        <w:tab w:val="center" w:pos="4703"/>
-        <w:tab w:val="right" w:pos="9406"/>
-      </w:tabs>
-      <w:spacing w:after="0" w:line="240" w:lineRule="auto"/>
-    </w:pPr>
-    <w:rPr>
-      <w:rFonts w:cs="Mangal"/>
-      <w:szCs w:val="20"/>
-    </w:rPr>
-  </w:style>
-  <w:style w:type="table" w:styleId="Tabellenraster">
-    <w:name w:val="Table Grid"/>
-    <w:basedOn w:val="NormaleTabelle"/>
-    <w:uiPriority w:val="59"/>
-    <w:rsid w:val="00C81FDA"/>
-    <w:tblPr>
-      <w:tblBorders>
-        <w:top w:val="single" w:sz="4" w:space="0" w:color="auto"/>
-        <w:left w:val="single" w:sz="4" w:space="0" w:color="auto"/>
-        <w:bottom w:val="single" w:sz="4" w:space="0" w:color="auto"/>
-        <w:right w:val="single" w:sz="4" w:space="0" w:color="auto"/>
-        <w:insideH w:val="single" w:sz="4" w:space="0" w:color="auto"/>
-        <w:insideV w:val="single" w:sz="4" w:space="0" w:color="auto"/>
-      </w:tblBorders>
-    </w:tblPr>
-  </w:style>
-  <w:style w:type="table" w:styleId="HelleSchattierung">
-    <w:name w:val="Light Shading"/>
-    <w:basedOn w:val="NormaleTabelle"/>
-    <w:uiPriority w:val="60"/>
-    <w:rsid w:val="00C81FDA"/>
-    <w:rPr>
-      <w:color w:val="000000" w:themeColor="text1" w:themeShade="BF"/>
-    </w:rPr>
-    <w:tblPr>
-      <w:tblStyleRowBandSize w:val="1"/>
-      <w:tblStyleColBandSize w:val="1"/>
-      <w:tblBorders>
-        <w:top w:val="single" w:sz="8" w:space="0" w:color="000000" w:themeColor="text1"/>
-        <w:bottom w:val="single" w:sz="8" w:space="0" w:color="000000" w:themeColor="text1"/>
-      </w:tblBorders>
-    </w:tblPr>
-    <w:tblStylePr w:type="firstRow">
-      <w:pPr>
-        <w:spacing w:before="0" w:after="0" w:line="240" w:lineRule="auto"/>
-      </w:pPr>
-      <w:rPr>
-        <w:b/>
-        <w:bCs/>
-      </w:rPr>
-      <w:tblPr/>
-      <w:tcPr>
-        <w:tcBorders>
-          <w:top w:val="single" w:sz="8" w:space="0" w:color="000000" w:themeColor="text1"/>
-          <w:left w:val="nil"/>
-          <w:bottom w:val="single" w:sz="8" w:space="0" w:color="000000" w:themeColor="text1"/>
-          <w:right w:val="nil"/>
-          <w:insideH w:val="nil"/>
-          <w:insideV w:val="nil"/>
-        </w:tcBorders>
-      </w:tcPr>
-    </w:tblStylePr>
-    <w:tblStylePr w:type="lastRow">
-      <w:pPr>
-        <w:spacing w:before="0" w:after="0" w:line="240" w:lineRule="auto"/>
-      </w:pPr>
-      <w:rPr>
-        <w:b/>
-        <w:bCs/>
-      </w:rPr>
-      <w:tblPr/>
-      <w:tcPr>
-        <w:tcBorders>
-          <w:top w:val="single" w:sz="8" w:space="0" w:color="000000" w:themeColor="text1"/>
-          <w:left w:val="nil"/>
-          <w:bottom w:val="single" w:sz="8" w:space="0" w:color="000000" w:themeColor="text1"/>
-          <w:right w:val="nil"/>
-          <w:insideH w:val="nil"/>
-          <w:insideV w:val="nil"/>
-        </w:tcBorders>
-      </w:tcPr>
-    </w:tblStylePr>
-    <w:tblStylePr w:type="firstCol">
-      <w:rPr>
-        <w:b/>
-        <w:bCs/>
-      </w:rPr>
-    </w:tblStylePr>
-    <w:tblStylePr w:type="lastCol">
-      <w:rPr>
-        <w:b/>
-        <w:bCs/>
-      </w:rPr>
-    </w:tblStylePr>
-    <w:tblStylePr w:type="band1Vert">
-      <w:tblPr/>
-      <w:tcPr>
-        <w:tcBorders>
-          <w:left w:val="nil"/>
-          <w:right w:val="nil"/>
-          <w:insideH w:val="nil"/>
-          <w:insideV w:val="nil"/>
-        </w:tcBorders>
-        <w:shd w:val="clear" w:color="auto" w:fill="C0C0C0" w:themeFill="text1" w:themeFillTint="3F"/>
-      </w:tcPr>
-    </w:tblStylePr>
-    <w:tblStylePr w:type="band1Horz">
-      <w:tblPr/>
-      <w:tcPr>
-        <w:tcBorders>
-          <w:left w:val="nil"/>
-          <w:right w:val="nil"/>
-          <w:insideH w:val="nil"/>
-          <w:insideV w:val="nil"/>
-        </w:tcBorders>
-        <w:shd w:val="clear" w:color="auto" w:fill="C0C0C0" w:themeFill="text1" w:themeFillTint="3F"/>
-      </w:tcPr>
-    </w:tblStylePr>
-  </w:style>
-  <w:style w:type="table" w:styleId="MittleresRaster2">
-    <w:name w:val="Medium Grid 2"/>
-    <w:basedOn w:val="NormaleTabelle"/>
-    <w:uiPriority w:val="68"/>
-    <w:rsid w:val="007C04D3"/>
-    <w:rPr>
-      <w:rFonts w:asciiTheme="majorHAnsi" w:eastAsiaTheme="majorEastAsia" w:hAnsiTheme="majorHAnsi" w:cstheme="majorBidi"/>
-      <w:color w:val="000000" w:themeColor="text1"/>
-    </w:rPr>
-    <w:tblPr>
-      <w:tblStyleRowBandSize w:val="1"/>
-      <w:tblStyleColBandSize w:val="1"/>
-      <w:tblBorders>
-        <w:top w:val="single" w:sz="8" w:space="0" w:color="000000" w:themeColor="text1"/>
-        <w:left w:val="single" w:sz="8" w:space="0" w:color="000000" w:themeColor="text1"/>
-        <w:bottom w:val="single" w:sz="8" w:space="0" w:color="000000" w:themeColor="text1"/>
-        <w:right w:val="single" w:sz="8" w:space="0" w:color="000000" w:themeColor="text1"/>
-        <w:insideH w:val="single" w:sz="8" w:space="0" w:color="000000" w:themeColor="text1"/>
-        <w:insideV w:val="single" w:sz="8" w:space="0" w:color="000000" w:themeColor="text1"/>
-      </w:tblBorders>
-    </w:tblPr>
-    <w:tcPr>
-      <w:shd w:val="clear" w:color="auto" w:fill="C0C0C0" w:themeFill="text1" w:themeFillTint="3F"/>
-    </w:tcPr>
-    <w:tblStylePr w:type="firstRow">
-      <w:rPr>
-        <w:b/>
-        <w:bCs/>
-        <w:color w:val="000000" w:themeColor="text1"/>
-      </w:rPr>
-      <w:tblPr/>
-      <w:tcPr>
-        <w:shd w:val="clear" w:color="auto" w:fill="E6E6E6" w:themeFill="text1" w:themeFillTint="19"/>
-      </w:tcPr>
-    </w:tblStylePr>
-    <w:tblStylePr w:type="lastRow">
-      <w:rPr>
-        <w:b/>
-        <w:bCs/>
-        <w:color w:val="000000" w:themeColor="text1"/>
-      </w:rPr>
-      <w:tblPr/>
-      <w:tcPr>
-        <w:tcBorders>
-          <w:top w:val="single" w:sz="12" w:space="0" w:color="000000" w:themeColor="text1"/>
-          <w:left w:val="nil"/>
-          <w:bottom w:val="nil"/>
-          <w:right w:val="nil"/>
-          <w:insideH w:val="nil"/>
-          <w:insideV w:val="nil"/>
-        </w:tcBorders>
-        <w:shd w:val="clear" w:color="auto" w:fill="FFFFFF" w:themeFill="background1"/>
-      </w:tcPr>
-    </w:tblStylePr>
-    <w:tblStylePr w:type="firstCol">
-      <w:rPr>
-        <w:b/>
-        <w:bCs/>
-        <w:color w:val="000000" w:themeColor="text1"/>
-      </w:rPr>
-      <w:tblPr/>
-      <w:tcPr>
-        <w:tcBorders>
-          <w:top w:val="nil"/>
-          <w:left w:val="nil"/>
-          <w:bottom w:val="nil"/>
-          <w:right w:val="nil"/>
-          <w:insideH w:val="nil"/>
-          <w:insideV w:val="nil"/>
-        </w:tcBorders>
-        <w:shd w:val="clear" w:color="auto" w:fill="FFFFFF" w:themeFill="background1"/>
-      </w:tcPr>
-    </w:tblStylePr>
-    <w:tblStylePr w:type="lastCol">
-      <w:rPr>
-        <w:b w:val="0"/>
-        <w:bCs w:val="0"/>
-        <w:color w:val="000000" w:themeColor="text1"/>
-      </w:rPr>
-      <w:tblPr/>
-      <w:tcPr>
-        <w:tcBorders>
-          <w:top w:val="nil"/>
-          <w:left w:val="nil"/>
-          <w:bottom w:val="nil"/>
-          <w:right w:val="nil"/>
-          <w:insideH w:val="nil"/>
-          <w:insideV w:val="nil"/>
-        </w:tcBorders>
-        <w:shd w:val="clear" w:color="auto" w:fill="CCCCCC" w:themeFill="text1" w:themeFillTint="33"/>
-      </w:tcPr>
-    </w:tblStylePr>
-    <w:tblStylePr w:type="band1Vert">
-      <w:tblPr/>
-      <w:tcPr>
-        <w:shd w:val="clear" w:color="auto" w:fill="808080" w:themeFill="text1" w:themeFillTint="7F"/>
-      </w:tcPr>
-    </w:tblStylePr>
-    <w:tblStylePr w:type="band1Horz">
-      <w:tblPr/>
-      <w:tcPr>
-        <w:tcBorders>
-          <w:insideH w:val="single" w:sz="6" w:space="0" w:color="000000" w:themeColor="text1"/>
-          <w:insideV w:val="single" w:sz="6" w:space="0" w:color="000000" w:themeColor="text1"/>
-        </w:tcBorders>
-        <w:shd w:val="clear" w:color="auto" w:fill="808080" w:themeFill="text1" w:themeFillTint="7F"/>
-      </w:tcPr>
-    </w:tblStylePr>
-    <w:tblStylePr w:type="nwCell">
-      <w:tblPr/>
-      <w:tcPr>
-        <w:shd w:val="clear" w:color="auto" w:fill="FFFFFF" w:themeFill="background1"/>
-      </w:tcPr>
-    </w:tblStylePr>
-  </w:style>
-</w:styles>
-</file>
-
 <file path=word/theme/theme1.xml><?xml version="1.0" encoding="utf-8"?>
 <a:theme xmlns:a="http://schemas.openxmlformats.org/drawingml/2006/main" name="Larissa">
   <a:themeElements>

</xml_diff>

<commit_message>
DWTG scenario rule update
</commit_message>
<xml_diff>
--- a/Mordheim-BorderTownBurning/Dokumente/Szenario PDFs/Border Town Burning Scenarios.docx
+++ b/Mordheim-BorderTownBurning/Dokumente/Szenario PDFs/Border Town Burning Scenarios.docx
@@ -523,16 +523,6 @@
       <w:r>
         <w:rPr/>
         <w:t>. Any Hero earns +1 Experience for each enemy he puts out of action.</w:t>
-      </w:r>
-    </w:p>
-    <w:p>
-      <w:pPr>
-        <w:pStyle w:val="Normal"/>
-        <w:spacing w:lineRule="auto" w:line="240" w:before="0" w:after="0"/>
-        <w:rPr/>
-      </w:pPr>
-      <w:r>
-        <w:rPr/>
       </w:r>
     </w:p>
     <w:p>
@@ -11939,7 +11929,7 @@
         </w:tblBorders>
         <w:tblCellMar>
           <w:top w:w="55" w:type="dxa"/>
-          <w:left w:w="48" w:type="dxa"/>
+          <w:left w:w="47" w:type="dxa"/>
           <w:bottom w:w="55" w:type="dxa"/>
           <w:right w:w="55" w:type="dxa"/>
         </w:tblCellMar>
@@ -13370,7 +13360,7 @@
         </w:tblBorders>
         <w:tblCellMar>
           <w:top w:w="55" w:type="dxa"/>
-          <w:left w:w="48" w:type="dxa"/>
+          <w:left w:w="47" w:type="dxa"/>
           <w:bottom w:w="55" w:type="dxa"/>
           <w:right w:w="55" w:type="dxa"/>
         </w:tblCellMar>
@@ -14028,7 +14018,7 @@
         </w:tblBorders>
         <w:tblCellMar>
           <w:top w:w="55" w:type="dxa"/>
-          <w:left w:w="48" w:type="dxa"/>
+          <w:left w:w="47" w:type="dxa"/>
           <w:bottom w:w="55" w:type="dxa"/>
           <w:right w:w="55" w:type="dxa"/>
         </w:tblCellMar>
@@ -14880,7 +14870,7 @@
         </w:tblBorders>
         <w:tblCellMar>
           <w:top w:w="55" w:type="dxa"/>
-          <w:left w:w="48" w:type="dxa"/>
+          <w:left w:w="47" w:type="dxa"/>
           <w:bottom w:w="55" w:type="dxa"/>
           <w:right w:w="55" w:type="dxa"/>
         </w:tblCellMar>
@@ -15486,7 +15476,7 @@
         </w:tblBorders>
         <w:tblCellMar>
           <w:top w:w="55" w:type="dxa"/>
-          <w:left w:w="48" w:type="dxa"/>
+          <w:left w:w="47" w:type="dxa"/>
           <w:bottom w:w="55" w:type="dxa"/>
           <w:right w:w="55" w:type="dxa"/>
         </w:tblCellMar>
@@ -15907,7 +15897,7 @@
         </w:tblBorders>
         <w:tblCellMar>
           <w:top w:w="55" w:type="dxa"/>
-          <w:left w:w="48" w:type="dxa"/>
+          <w:left w:w="47" w:type="dxa"/>
           <w:bottom w:w="55" w:type="dxa"/>
           <w:right w:w="55" w:type="dxa"/>
         </w:tblCellMar>
@@ -16717,7 +16707,7 @@
         </w:tblBorders>
         <w:tblCellMar>
           <w:top w:w="55" w:type="dxa"/>
-          <w:left w:w="48" w:type="dxa"/>
+          <w:left w:w="47" w:type="dxa"/>
           <w:bottom w:w="55" w:type="dxa"/>
           <w:right w:w="55" w:type="dxa"/>
         </w:tblCellMar>
@@ -18301,7 +18291,7 @@
         </w:tblBorders>
         <w:tblCellMar>
           <w:top w:w="55" w:type="dxa"/>
-          <w:left w:w="51" w:type="dxa"/>
+          <w:left w:w="50" w:type="dxa"/>
           <w:bottom w:w="55" w:type="dxa"/>
           <w:right w:w="55" w:type="dxa"/>
         </w:tblCellMar>
@@ -18314,10 +18304,10 @@
         <w:gridCol w:w="907"/>
         <w:gridCol w:w="908"/>
         <w:gridCol w:w="909"/>
-        <w:gridCol w:w="908"/>
+        <w:gridCol w:w="909"/>
         <w:gridCol w:w="907"/>
         <w:gridCol w:w="907"/>
-        <w:gridCol w:w="904"/>
+        <w:gridCol w:w="903"/>
       </w:tblGrid>
       <w:tr>
         <w:trPr/>
@@ -18509,7 +18499,7 @@
         </w:tc>
         <w:tc>
           <w:tcPr>
-            <w:tcW w:w="908" w:type="dxa"/>
+            <w:tcW w:w="909" w:type="dxa"/>
             <w:tcBorders>
               <w:top w:val="single" w:sz="2" w:space="0" w:color="000000"/>
               <w:left w:val="single" w:sz="2" w:space="0" w:color="000000"/>
@@ -18602,7 +18592,7 @@
         </w:tc>
         <w:tc>
           <w:tcPr>
-            <w:tcW w:w="904" w:type="dxa"/>
+            <w:tcW w:w="903" w:type="dxa"/>
             <w:tcBorders>
               <w:top w:val="single" w:sz="2" w:space="0" w:color="000000"/>
               <w:left w:val="single" w:sz="2" w:space="0" w:color="000000"/>
@@ -18782,7 +18772,7 @@
         </w:tc>
         <w:tc>
           <w:tcPr>
-            <w:tcW w:w="908" w:type="dxa"/>
+            <w:tcW w:w="909" w:type="dxa"/>
             <w:tcBorders>
               <w:top w:val="single" w:sz="2" w:space="0" w:color="000000"/>
               <w:left w:val="single" w:sz="2" w:space="0" w:color="000000"/>
@@ -18854,7 +18844,7 @@
         </w:tc>
         <w:tc>
           <w:tcPr>
-            <w:tcW w:w="904" w:type="dxa"/>
+            <w:tcW w:w="903" w:type="dxa"/>
             <w:tcBorders>
               <w:top w:val="single" w:sz="2" w:space="0" w:color="000000"/>
               <w:left w:val="single" w:sz="2" w:space="0" w:color="000000"/>
@@ -19005,14 +18995,7 @@
           <w:rFonts w:cs="Calibri" w:cstheme="minorHAnsi"/>
           <w:color w:val="000000"/>
         </w:rPr>
-        <w:t xml:space="preserve">1-2 </w:t>
-      </w:r>
-      <w:r>
-        <w:rPr>
-          <w:rFonts w:cs="Calibri" w:cstheme="minorHAnsi"/>
-          <w:color w:val="000000"/>
-        </w:rPr>
-        <w:t>Grab-It: Nearest model has to pass a init test.</w:t>
+        <w:t>1-2 Grab-It: Nearest model has to pass a init test.</w:t>
       </w:r>
     </w:p>
     <w:p>
@@ -19031,14 +19014,7 @@
           <w:rFonts w:cs="Calibri" w:cstheme="minorHAnsi"/>
           <w:color w:val="000000"/>
         </w:rPr>
-        <w:t>→</w:t>
-      </w:r>
-      <w:r>
-        <w:rPr>
-          <w:rFonts w:cs="Calibri" w:cstheme="minorHAnsi"/>
-          <w:color w:val="000000"/>
-        </w:rPr>
-        <w:t xml:space="preserve"> </w:t>
+        <w:t xml:space="preserve">→ </w:t>
       </w:r>
       <w:r>
         <w:rPr>
@@ -19063,14 +19039,7 @@
           <w:rFonts w:cs="Calibri" w:cstheme="minorHAnsi"/>
           <w:color w:val="000000"/>
         </w:rPr>
-        <w:t xml:space="preserve">3-6 </w:t>
-      </w:r>
-      <w:r>
-        <w:rPr>
-          <w:rFonts w:cs="Calibri" w:cstheme="minorHAnsi"/>
-          <w:color w:val="000000"/>
-        </w:rPr>
-        <w:t xml:space="preserve">Tree strike: single attack with D6 wounds if it hits. </w:t>
+        <w:t xml:space="preserve">3-6 Tree strike: single attack with D6 wounds if it hits. </w:t>
       </w:r>
       <w:r>
         <w:rPr>
@@ -19082,19 +19051,7 @@
           <w:highlight w:val="yellow"/>
           <w:lang w:val="en-US" w:eastAsia="zh-CN" w:bidi="hi-IN"/>
         </w:rPr>
-        <w:t xml:space="preserve">Ist das shooting oder hand to hand combat? </w:t>
-      </w:r>
-      <w:r>
-        <w:rPr>
-          <w:rFonts w:eastAsia="Calibri" w:cs="Calibri" w:cstheme="minorHAnsi"/>
-          <w:color w:val="000000"/>
-          <w:kern w:val="0"/>
-          <w:sz w:val="22"/>
-          <w:szCs w:val="22"/>
-          <w:highlight w:val="yellow"/>
-          <w:lang w:val="en-US" w:eastAsia="zh-CN" w:bidi="hi-IN"/>
-        </w:rPr>
-        <w:t>Welche Reichweite haben die Bäume beim werfen?</w:t>
+        <w:t>Ist das shooting oder hand to hand combat? Welche Reichweite haben die Bäume beim werfen?</w:t>
       </w:r>
     </w:p>
     <w:p>
@@ -19342,24 +19299,35 @@
       <w:pPr>
         <w:pStyle w:val="Normal"/>
         <w:spacing w:lineRule="auto" w:line="240" w:before="240" w:after="0"/>
+        <w:rPr/>
+      </w:pPr>
+      <w:r>
         <w:rPr>
           <w:rFonts w:cs="Calibri" w:cstheme="minorHAnsi"/>
           <w:color w:val="000000"/>
         </w:rPr>
-      </w:pPr>
+        <w:t xml:space="preserve">→ </w:t>
+      </w:r>
       <w:r>
         <w:rPr>
           <w:rFonts w:cs="Calibri" w:cstheme="minorHAnsi"/>
           <w:color w:val="000000"/>
         </w:rPr>
-        <w:t xml:space="preserve">→ </w:t>
+        <w:t xml:space="preserve">If the test is passed, the chest can be carried by a </w:t>
       </w:r>
       <w:r>
         <w:rPr>
           <w:rFonts w:cs="Calibri" w:cstheme="minorHAnsi"/>
           <w:color w:val="000000"/>
         </w:rPr>
-        <w:t>If the test is passed, the chest can be carried by a hero at it’s movement speed. See carry treasure rules in mordheim core pdf / house rules. Two models who carry the treasure can run.</w:t>
+        <w:t>model</w:t>
+      </w:r>
+      <w:r>
+        <w:rPr>
+          <w:rFonts w:cs="Calibri" w:cstheme="minorHAnsi"/>
+          <w:color w:val="000000"/>
+        </w:rPr>
+        <w:t xml:space="preserve"> at it’s movement speed. See carry treasure rules in mordheim core pdf / house rules. Two models who carry the treasure can run.</w:t>
       </w:r>
     </w:p>
     <w:p>
@@ -19406,6 +19374,34 @@
           <w:color w:val="000000"/>
         </w:rPr>
         <w:t>If the iniative -1 test is failed, the giant wakes up</w:t>
+      </w:r>
+    </w:p>
+    <w:p>
+      <w:pPr>
+        <w:pStyle w:val="Normal"/>
+        <w:spacing w:lineRule="auto" w:line="240" w:before="240" w:after="0"/>
+        <w:rPr/>
+      </w:pPr>
+      <w:r>
+        <w:rPr>
+          <w:rFonts w:cs="Calibri" w:cstheme="minorHAnsi"/>
+          <w:color w:val="000000"/>
+        </w:rPr>
+        <w:t>→</w:t>
+      </w:r>
+      <w:r>
+        <w:rPr>
+          <w:rFonts w:cs="Calibri" w:cstheme="minorHAnsi"/>
+          <w:color w:val="000000"/>
+        </w:rPr>
+        <w:t xml:space="preserve"> </w:t>
+      </w:r>
+      <w:r>
+        <w:rPr>
+          <w:rFonts w:cs="Calibri" w:cstheme="minorHAnsi"/>
+          <w:color w:val="000000"/>
+        </w:rPr>
+        <w:t>In case that the giant get ooA, the killer receives the bag of gold.</w:t>
       </w:r>
     </w:p>
     <w:p>
@@ -19553,7 +19549,7 @@
         </w:tblBorders>
         <w:tblCellMar>
           <w:top w:w="55" w:type="dxa"/>
-          <w:left w:w="51" w:type="dxa"/>
+          <w:left w:w="50" w:type="dxa"/>
           <w:bottom w:w="55" w:type="dxa"/>
           <w:right w:w="55" w:type="dxa"/>
         </w:tblCellMar>
@@ -20184,17 +20180,21 @@
           <w:numId w:val="4"/>
         </w:numPr>
         <w:spacing w:lineRule="auto" w:line="240" w:before="240" w:after="0"/>
+        <w:rPr/>
+      </w:pPr>
+      <w:r>
         <w:rPr>
           <w:rFonts w:cs="Calibri" w:cstheme="minorHAnsi"/>
           <w:color w:val="000000"/>
         </w:rPr>
-      </w:pPr>
+        <w:t xml:space="preserve">If the giant is ooA. </w:t>
+      </w:r>
       <w:r>
         <w:rPr>
           <w:rFonts w:cs="Calibri" w:cstheme="minorHAnsi"/>
           <w:color w:val="000000"/>
         </w:rPr>
-        <w:t>If the giant is ooA</w:t>
+        <w:t xml:space="preserve">The </w:t>
       </w:r>
     </w:p>
     <w:p>
@@ -22559,6 +22559,142 @@
       <w:rFonts w:cs="OpenSymbol"/>
     </w:rPr>
   </w:style>
+  <w:style w:type="character" w:styleId="ListLabel92">
+    <w:name w:val="ListLabel 92"/>
+    <w:qFormat/>
+    <w:rPr>
+      <w:rFonts w:eastAsia="Cambria" w:cs="Cambria"/>
+      <w:sz w:val="28"/>
+      <w:szCs w:val="28"/>
+    </w:rPr>
+  </w:style>
+  <w:style w:type="character" w:styleId="ListLabel93">
+    <w:name w:val="ListLabel 93"/>
+    <w:qFormat/>
+    <w:rPr>
+      <w:rFonts w:cs="OpenSymbol"/>
+    </w:rPr>
+  </w:style>
+  <w:style w:type="character" w:styleId="ListLabel94">
+    <w:name w:val="ListLabel 94"/>
+    <w:qFormat/>
+    <w:rPr>
+      <w:rFonts w:cs="OpenSymbol"/>
+    </w:rPr>
+  </w:style>
+  <w:style w:type="character" w:styleId="ListLabel95">
+    <w:name w:val="ListLabel 95"/>
+    <w:qFormat/>
+    <w:rPr>
+      <w:rFonts w:cs="OpenSymbol"/>
+    </w:rPr>
+  </w:style>
+  <w:style w:type="character" w:styleId="ListLabel96">
+    <w:name w:val="ListLabel 96"/>
+    <w:qFormat/>
+    <w:rPr>
+      <w:rFonts w:cs="OpenSymbol"/>
+    </w:rPr>
+  </w:style>
+  <w:style w:type="character" w:styleId="ListLabel97">
+    <w:name w:val="ListLabel 97"/>
+    <w:qFormat/>
+    <w:rPr>
+      <w:rFonts w:cs="OpenSymbol"/>
+    </w:rPr>
+  </w:style>
+  <w:style w:type="character" w:styleId="ListLabel98">
+    <w:name w:val="ListLabel 98"/>
+    <w:qFormat/>
+    <w:rPr>
+      <w:rFonts w:cs="OpenSymbol"/>
+    </w:rPr>
+  </w:style>
+  <w:style w:type="character" w:styleId="ListLabel99">
+    <w:name w:val="ListLabel 99"/>
+    <w:qFormat/>
+    <w:rPr>
+      <w:rFonts w:cs="OpenSymbol"/>
+    </w:rPr>
+  </w:style>
+  <w:style w:type="character" w:styleId="ListLabel100">
+    <w:name w:val="ListLabel 100"/>
+    <w:qFormat/>
+    <w:rPr>
+      <w:rFonts w:cs="OpenSymbol"/>
+    </w:rPr>
+  </w:style>
+  <w:style w:type="character" w:styleId="ListLabel101">
+    <w:name w:val="ListLabel 101"/>
+    <w:qFormat/>
+    <w:rPr>
+      <w:rFonts w:cs="OpenSymbol"/>
+    </w:rPr>
+  </w:style>
+  <w:style w:type="character" w:styleId="ListLabel102">
+    <w:name w:val="ListLabel 102"/>
+    <w:qFormat/>
+    <w:rPr>
+      <w:rFonts w:cs="OpenSymbol"/>
+      <w:b w:val="false"/>
+    </w:rPr>
+  </w:style>
+  <w:style w:type="character" w:styleId="ListLabel103">
+    <w:name w:val="ListLabel 103"/>
+    <w:qFormat/>
+    <w:rPr>
+      <w:rFonts w:cs="OpenSymbol"/>
+    </w:rPr>
+  </w:style>
+  <w:style w:type="character" w:styleId="ListLabel104">
+    <w:name w:val="ListLabel 104"/>
+    <w:qFormat/>
+    <w:rPr>
+      <w:rFonts w:cs="OpenSymbol"/>
+    </w:rPr>
+  </w:style>
+  <w:style w:type="character" w:styleId="ListLabel105">
+    <w:name w:val="ListLabel 105"/>
+    <w:qFormat/>
+    <w:rPr>
+      <w:rFonts w:cs="OpenSymbol"/>
+    </w:rPr>
+  </w:style>
+  <w:style w:type="character" w:styleId="ListLabel106">
+    <w:name w:val="ListLabel 106"/>
+    <w:qFormat/>
+    <w:rPr>
+      <w:rFonts w:cs="OpenSymbol"/>
+    </w:rPr>
+  </w:style>
+  <w:style w:type="character" w:styleId="ListLabel107">
+    <w:name w:val="ListLabel 107"/>
+    <w:qFormat/>
+    <w:rPr>
+      <w:rFonts w:cs="OpenSymbol"/>
+    </w:rPr>
+  </w:style>
+  <w:style w:type="character" w:styleId="ListLabel108">
+    <w:name w:val="ListLabel 108"/>
+    <w:qFormat/>
+    <w:rPr>
+      <w:rFonts w:cs="OpenSymbol"/>
+    </w:rPr>
+  </w:style>
+  <w:style w:type="character" w:styleId="ListLabel109">
+    <w:name w:val="ListLabel 109"/>
+    <w:qFormat/>
+    <w:rPr>
+      <w:rFonts w:cs="OpenSymbol"/>
+    </w:rPr>
+  </w:style>
+  <w:style w:type="character" w:styleId="ListLabel110">
+    <w:name w:val="ListLabel 110"/>
+    <w:qFormat/>
+    <w:rPr>
+      <w:rFonts w:cs="OpenSymbol"/>
+    </w:rPr>
+  </w:style>
   <w:style w:type="paragraph" w:styleId="Heading" w:customStyle="1">
     <w:name w:val="Heading"/>
     <w:basedOn w:val="Normal"/>

</xml_diff>

<commit_message>
Dont wahe the giant scenario info added - no alliances allowed
</commit_message>
<xml_diff>
--- a/Mordheim-BorderTownBurning/Dokumente/Szenario PDFs/Border Town Burning Scenarios.docx
+++ b/Mordheim-BorderTownBurning/Dokumente/Szenario PDFs/Border Town Burning Scenarios.docx
@@ -523,16 +523,6 @@
       <w:r>
         <w:rPr/>
         <w:t>. Any Hero earns +1 Experience for each enemy he puts out of action.</w:t>
-      </w:r>
-    </w:p>
-    <w:p>
-      <w:pPr>
-        <w:pStyle w:val="Normal"/>
-        <w:spacing w:lineRule="auto" w:line="240" w:before="0" w:after="0"/>
-        <w:rPr/>
-      </w:pPr>
-      <w:r>
-        <w:rPr/>
       </w:r>
     </w:p>
     <w:p>
@@ -11919,7 +11909,7 @@
         </w:tblBorders>
         <w:tblCellMar>
           <w:top w:w="55" w:type="dxa"/>
-          <w:left w:w="46" w:type="dxa"/>
+          <w:left w:w="45" w:type="dxa"/>
           <w:bottom w:w="55" w:type="dxa"/>
           <w:right w:w="55" w:type="dxa"/>
         </w:tblCellMar>
@@ -13350,7 +13340,7 @@
         </w:tblBorders>
         <w:tblCellMar>
           <w:top w:w="55" w:type="dxa"/>
-          <w:left w:w="46" w:type="dxa"/>
+          <w:left w:w="45" w:type="dxa"/>
           <w:bottom w:w="55" w:type="dxa"/>
           <w:right w:w="55" w:type="dxa"/>
         </w:tblCellMar>
@@ -14008,7 +13998,7 @@
         </w:tblBorders>
         <w:tblCellMar>
           <w:top w:w="55" w:type="dxa"/>
-          <w:left w:w="46" w:type="dxa"/>
+          <w:left w:w="45" w:type="dxa"/>
           <w:bottom w:w="55" w:type="dxa"/>
           <w:right w:w="55" w:type="dxa"/>
         </w:tblCellMar>
@@ -14860,7 +14850,7 @@
         </w:tblBorders>
         <w:tblCellMar>
           <w:top w:w="55" w:type="dxa"/>
-          <w:left w:w="46" w:type="dxa"/>
+          <w:left w:w="45" w:type="dxa"/>
           <w:bottom w:w="55" w:type="dxa"/>
           <w:right w:w="55" w:type="dxa"/>
         </w:tblCellMar>
@@ -15466,7 +15456,7 @@
         </w:tblBorders>
         <w:tblCellMar>
           <w:top w:w="55" w:type="dxa"/>
-          <w:left w:w="46" w:type="dxa"/>
+          <w:left w:w="45" w:type="dxa"/>
           <w:bottom w:w="55" w:type="dxa"/>
           <w:right w:w="55" w:type="dxa"/>
         </w:tblCellMar>
@@ -15887,7 +15877,7 @@
         </w:tblBorders>
         <w:tblCellMar>
           <w:top w:w="55" w:type="dxa"/>
-          <w:left w:w="46" w:type="dxa"/>
+          <w:left w:w="45" w:type="dxa"/>
           <w:bottom w:w="55" w:type="dxa"/>
           <w:right w:w="55" w:type="dxa"/>
         </w:tblCellMar>
@@ -16697,7 +16687,7 @@
         </w:tblBorders>
         <w:tblCellMar>
           <w:top w:w="55" w:type="dxa"/>
-          <w:left w:w="46" w:type="dxa"/>
+          <w:left w:w="45" w:type="dxa"/>
           <w:bottom w:w="55" w:type="dxa"/>
           <w:right w:w="55" w:type="dxa"/>
         </w:tblCellMar>
@@ -18281,7 +18271,7 @@
         </w:tblBorders>
         <w:tblCellMar>
           <w:top w:w="55" w:type="dxa"/>
-          <w:left w:w="49" w:type="dxa"/>
+          <w:left w:w="48" w:type="dxa"/>
           <w:bottom w:w="55" w:type="dxa"/>
           <w:right w:w="55" w:type="dxa"/>
         </w:tblCellMar>
@@ -18295,9 +18285,9 @@
         <w:gridCol w:w="908"/>
         <w:gridCol w:w="909"/>
         <w:gridCol w:w="909"/>
-        <w:gridCol w:w="908"/>
+        <w:gridCol w:w="909"/>
         <w:gridCol w:w="907"/>
-        <w:gridCol w:w="902"/>
+        <w:gridCol w:w="901"/>
       </w:tblGrid>
       <w:tr>
         <w:trPr/>
@@ -18520,7 +18510,7 @@
         </w:tc>
         <w:tc>
           <w:tcPr>
-            <w:tcW w:w="908" w:type="dxa"/>
+            <w:tcW w:w="909" w:type="dxa"/>
             <w:tcBorders>
               <w:top w:val="single" w:sz="2" w:space="0" w:color="000000"/>
               <w:left w:val="single" w:sz="2" w:space="0" w:color="000000"/>
@@ -18582,7 +18572,7 @@
         </w:tc>
         <w:tc>
           <w:tcPr>
-            <w:tcW w:w="902" w:type="dxa"/>
+            <w:tcW w:w="901" w:type="dxa"/>
             <w:tcBorders>
               <w:top w:val="single" w:sz="2" w:space="0" w:color="000000"/>
               <w:left w:val="single" w:sz="2" w:space="0" w:color="000000"/>
@@ -18786,7 +18776,7 @@
         </w:tc>
         <w:tc>
           <w:tcPr>
-            <w:tcW w:w="908" w:type="dxa"/>
+            <w:tcW w:w="909" w:type="dxa"/>
             <w:tcBorders>
               <w:top w:val="single" w:sz="2" w:space="0" w:color="000000"/>
               <w:left w:val="single" w:sz="2" w:space="0" w:color="000000"/>
@@ -18834,7 +18824,7 @@
         </w:tc>
         <w:tc>
           <w:tcPr>
-            <w:tcW w:w="902" w:type="dxa"/>
+            <w:tcW w:w="901" w:type="dxa"/>
             <w:tcBorders>
               <w:top w:val="single" w:sz="2" w:space="0" w:color="000000"/>
               <w:left w:val="single" w:sz="2" w:space="0" w:color="000000"/>
@@ -19011,21 +19001,7 @@
           <w:rFonts w:cs="Calibri" w:cstheme="minorHAnsi"/>
           <w:color w:val="000000"/>
         </w:rPr>
-        <w:t xml:space="preserve">If not passed, the </w:t>
-      </w:r>
-      <w:r>
-        <w:rPr>
-          <w:rFonts w:cs="Calibri" w:cstheme="minorHAnsi"/>
-          <w:color w:val="000000"/>
-        </w:rPr>
-        <w:t>model</w:t>
-      </w:r>
-      <w:r>
-        <w:rPr>
-          <w:rFonts w:cs="Calibri" w:cstheme="minorHAnsi"/>
-          <w:color w:val="000000"/>
-        </w:rPr>
-        <w:t xml:space="preserve"> looses it’s head and has to be removed from roster.</w:t>
+        <w:t>If not passed, the model looses it’s head and has to be removed from roster.</w:t>
       </w:r>
     </w:p>
     <w:p>
@@ -19043,35 +19019,7 @@
           <w:rFonts w:cs="Calibri" w:cstheme="minorHAnsi"/>
           <w:color w:val="000000"/>
         </w:rPr>
-        <w:t xml:space="preserve">3-6 Tree strike: single </w:t>
-      </w:r>
-      <w:r>
-        <w:rPr>
-          <w:rFonts w:cs="Calibri" w:cstheme="minorHAnsi"/>
-          <w:color w:val="000000"/>
-        </w:rPr>
-        <w:t xml:space="preserve">hand to hand combat </w:t>
-      </w:r>
-      <w:r>
-        <w:rPr>
-          <w:rFonts w:cs="Calibri" w:cstheme="minorHAnsi"/>
-          <w:color w:val="000000"/>
-        </w:rPr>
-        <w:t xml:space="preserve">attack with D6 wounds if it hits </w:t>
-      </w:r>
-      <w:r>
-        <w:rPr>
-          <w:rFonts w:cs="Calibri" w:cstheme="minorHAnsi"/>
-          <w:color w:val="000000"/>
-        </w:rPr>
-        <w:t>(use his WS)</w:t>
-      </w:r>
-      <w:r>
-        <w:rPr>
-          <w:rFonts w:cs="Calibri" w:cstheme="minorHAnsi"/>
-          <w:color w:val="000000"/>
-        </w:rPr>
-        <w:t>.</w:t>
+        <w:t>3-6 Tree strike: single hand to hand combat attack with D6 wounds if it hits (use his WS).</w:t>
       </w:r>
     </w:p>
     <w:p>
@@ -19137,22 +19085,15 @@
         </w:numPr>
         <w:spacing w:lineRule="auto" w:line="240" w:before="240" w:after="0"/>
         <w:rPr>
-          <w:rFonts w:cstheme="minorHAnsi"/>
-        </w:rPr>
-      </w:pPr>
-      <w:r>
-        <w:rPr>
           <w:rFonts w:cs="Calibri" w:cstheme="minorHAnsi"/>
-          <w:color w:val="000000"/>
-        </w:rPr>
-        <w:t xml:space="preserve">Staggered, but not down: </w:t>
-      </w:r>
+        </w:rPr>
+      </w:pPr>
       <w:r>
         <w:rPr>
           <w:rFonts w:cs="Calibri" w:cstheme="minorHAnsi"/>
           <w:color w:val="000000"/>
         </w:rPr>
-        <w:t>instead of knocked down reduce attacks by 1 until it’s regeneration phase</w:t>
+        <w:t>Staggered, but not down: instead of knocked down reduce attacks by 1 until it’s regeneration phase</w:t>
       </w:r>
     </w:p>
     <w:p>
@@ -19183,50 +19124,15 @@
           <w:numId w:val="3"/>
         </w:numPr>
         <w:spacing w:lineRule="auto" w:line="240" w:before="240" w:after="0"/>
+        <w:rPr/>
+      </w:pPr>
+      <w:r>
         <w:rPr>
           <w:rFonts w:cs="Calibri" w:cstheme="minorHAnsi"/>
           <w:color w:val="000000"/>
         </w:rPr>
-      </w:pPr>
-      <w:r>
-        <w:rPr>
-          <w:rFonts w:cs="Calibri" w:cstheme="minorHAnsi"/>
-          <w:color w:val="000000"/>
-        </w:rPr>
-        <w:t>Possible Allies: Orcs &amp; Goblins, Beastmen and warbands with the Lure of Fortune.</w:t>
-      </w:r>
-    </w:p>
-    <w:p>
-      <w:pPr>
-        <w:pStyle w:val="Normal"/>
-        <w:spacing w:lineRule="auto" w:line="240" w:before="240" w:after="0"/>
-        <w:ind w:left="720" w:hanging="0"/>
-        <w:rPr/>
-      </w:pPr>
-      <w:r>
-        <w:rPr>
-          <w:rFonts w:cs="Calibri" w:cstheme="minorHAnsi"/>
-          <w:color w:val="000000"/>
-        </w:rPr>
-        <w:t>See btb.pdf p.78</w:t>
-      </w:r>
-    </w:p>
-    <w:p>
-      <w:pPr>
-        <w:pStyle w:val="Normal"/>
-        <w:spacing w:lineRule="auto" w:line="240" w:before="240" w:after="0"/>
-        <w:ind w:left="720" w:hanging="0"/>
-        <w:rPr/>
-      </w:pPr>
-      <w:bookmarkStart w:id="3" w:name="__DdeLink__1750_457558936"/>
-      <w:r>
-        <w:rPr>
-          <w:rFonts w:cs="Calibri" w:cstheme="minorHAnsi"/>
-          <w:color w:val="000000"/>
-        </w:rPr>
-        <w:t>If the giant is allied to a warband, the giant is under it’s control. He is aweak.</w:t>
-      </w:r>
-      <w:bookmarkEnd w:id="3"/>
+        <w:t>No alliance for this scenario</w:t>
+      </w:r>
     </w:p>
     <w:p>
       <w:pPr>
@@ -19567,7 +19473,7 @@
         </w:tblBorders>
         <w:tblCellMar>
           <w:top w:w="55" w:type="dxa"/>
-          <w:left w:w="49" w:type="dxa"/>
+          <w:left w:w="48" w:type="dxa"/>
           <w:bottom w:w="55" w:type="dxa"/>
           <w:right w:w="55" w:type="dxa"/>
         </w:tblCellMar>
@@ -22842,6 +22748,142 @@
       <w:rFonts w:cs="OpenSymbol"/>
     </w:rPr>
   </w:style>
+  <w:style w:type="character" w:styleId="ListLabel130">
+    <w:name w:val="ListLabel 130"/>
+    <w:qFormat/>
+    <w:rPr>
+      <w:rFonts w:eastAsia="Cambria" w:cs="Cambria"/>
+      <w:sz w:val="28"/>
+      <w:szCs w:val="28"/>
+    </w:rPr>
+  </w:style>
+  <w:style w:type="character" w:styleId="ListLabel131">
+    <w:name w:val="ListLabel 131"/>
+    <w:qFormat/>
+    <w:rPr>
+      <w:rFonts w:cs="OpenSymbol"/>
+    </w:rPr>
+  </w:style>
+  <w:style w:type="character" w:styleId="ListLabel132">
+    <w:name w:val="ListLabel 132"/>
+    <w:qFormat/>
+    <w:rPr>
+      <w:rFonts w:cs="OpenSymbol"/>
+    </w:rPr>
+  </w:style>
+  <w:style w:type="character" w:styleId="ListLabel133">
+    <w:name w:val="ListLabel 133"/>
+    <w:qFormat/>
+    <w:rPr>
+      <w:rFonts w:cs="OpenSymbol"/>
+    </w:rPr>
+  </w:style>
+  <w:style w:type="character" w:styleId="ListLabel134">
+    <w:name w:val="ListLabel 134"/>
+    <w:qFormat/>
+    <w:rPr>
+      <w:rFonts w:cs="OpenSymbol"/>
+    </w:rPr>
+  </w:style>
+  <w:style w:type="character" w:styleId="ListLabel135">
+    <w:name w:val="ListLabel 135"/>
+    <w:qFormat/>
+    <w:rPr>
+      <w:rFonts w:cs="OpenSymbol"/>
+    </w:rPr>
+  </w:style>
+  <w:style w:type="character" w:styleId="ListLabel136">
+    <w:name w:val="ListLabel 136"/>
+    <w:qFormat/>
+    <w:rPr>
+      <w:rFonts w:cs="OpenSymbol"/>
+    </w:rPr>
+  </w:style>
+  <w:style w:type="character" w:styleId="ListLabel137">
+    <w:name w:val="ListLabel 137"/>
+    <w:qFormat/>
+    <w:rPr>
+      <w:rFonts w:cs="OpenSymbol"/>
+    </w:rPr>
+  </w:style>
+  <w:style w:type="character" w:styleId="ListLabel138">
+    <w:name w:val="ListLabel 138"/>
+    <w:qFormat/>
+    <w:rPr>
+      <w:rFonts w:cs="OpenSymbol"/>
+    </w:rPr>
+  </w:style>
+  <w:style w:type="character" w:styleId="ListLabel139">
+    <w:name w:val="ListLabel 139"/>
+    <w:qFormat/>
+    <w:rPr>
+      <w:rFonts w:cs="OpenSymbol"/>
+    </w:rPr>
+  </w:style>
+  <w:style w:type="character" w:styleId="ListLabel140">
+    <w:name w:val="ListLabel 140"/>
+    <w:qFormat/>
+    <w:rPr>
+      <w:rFonts w:cs="OpenSymbol"/>
+      <w:b w:val="false"/>
+    </w:rPr>
+  </w:style>
+  <w:style w:type="character" w:styleId="ListLabel141">
+    <w:name w:val="ListLabel 141"/>
+    <w:qFormat/>
+    <w:rPr>
+      <w:rFonts w:cs="OpenSymbol"/>
+    </w:rPr>
+  </w:style>
+  <w:style w:type="character" w:styleId="ListLabel142">
+    <w:name w:val="ListLabel 142"/>
+    <w:qFormat/>
+    <w:rPr>
+      <w:rFonts w:cs="OpenSymbol"/>
+    </w:rPr>
+  </w:style>
+  <w:style w:type="character" w:styleId="ListLabel143">
+    <w:name w:val="ListLabel 143"/>
+    <w:qFormat/>
+    <w:rPr>
+      <w:rFonts w:cs="OpenSymbol"/>
+    </w:rPr>
+  </w:style>
+  <w:style w:type="character" w:styleId="ListLabel144">
+    <w:name w:val="ListLabel 144"/>
+    <w:qFormat/>
+    <w:rPr>
+      <w:rFonts w:cs="OpenSymbol"/>
+    </w:rPr>
+  </w:style>
+  <w:style w:type="character" w:styleId="ListLabel145">
+    <w:name w:val="ListLabel 145"/>
+    <w:qFormat/>
+    <w:rPr>
+      <w:rFonts w:cs="OpenSymbol"/>
+    </w:rPr>
+  </w:style>
+  <w:style w:type="character" w:styleId="ListLabel146">
+    <w:name w:val="ListLabel 146"/>
+    <w:qFormat/>
+    <w:rPr>
+      <w:rFonts w:cs="OpenSymbol"/>
+    </w:rPr>
+  </w:style>
+  <w:style w:type="character" w:styleId="ListLabel147">
+    <w:name w:val="ListLabel 147"/>
+    <w:qFormat/>
+    <w:rPr>
+      <w:rFonts w:cs="OpenSymbol"/>
+    </w:rPr>
+  </w:style>
+  <w:style w:type="character" w:styleId="ListLabel148">
+    <w:name w:val="ListLabel 148"/>
+    <w:qFormat/>
+    <w:rPr>
+      <w:rFonts w:cs="OpenSymbol"/>
+    </w:rPr>
+  </w:style>
   <w:style w:type="paragraph" w:styleId="Heading" w:customStyle="1">
     <w:name w:val="Heading"/>
     <w:basedOn w:val="Normal"/>

</xml_diff>

<commit_message>
vampire hunters documentation update
</commit_message>
<xml_diff>
--- a/Mordheim-BorderTownBurning/Dokumente/Szenario PDFs/Border Town Burning Scenarios.docx
+++ b/Mordheim-BorderTownBurning/Dokumente/Szenario PDFs/Border Town Burning Scenarios.docx
@@ -523,16 +523,6 @@
       <w:r>
         <w:rPr/>
         <w:t>. Any Hero earns +1 Experience for each enemy he puts out of action.</w:t>
-      </w:r>
-    </w:p>
-    <w:p>
-      <w:pPr>
-        <w:pStyle w:val="Normal"/>
-        <w:spacing w:lineRule="auto" w:line="240" w:before="0" w:after="0"/>
-        <w:rPr/>
-      </w:pPr>
-      <w:r>
-        <w:rPr/>
       </w:r>
     </w:p>
     <w:p>
@@ -4319,9 +4309,9 @@
         <w:gridCol w:w="569"/>
         <w:gridCol w:w="566"/>
         <w:gridCol w:w="566"/>
+        <w:gridCol w:w="567"/>
+        <w:gridCol w:w="568"/>
         <w:gridCol w:w="566"/>
-        <w:gridCol w:w="568"/>
-        <w:gridCol w:w="567"/>
       </w:tblGrid>
       <w:tr>
         <w:trPr/>
@@ -4583,7 +4573,7 @@
         </w:tc>
         <w:tc>
           <w:tcPr>
-            <w:tcW w:w="566" w:type="dxa"/>
+            <w:tcW w:w="567" w:type="dxa"/>
             <w:tcBorders>
               <w:top w:val="single" w:sz="8" w:space="0" w:color="000000"/>
               <w:left w:val="single" w:sz="8" w:space="0" w:color="000000"/>
@@ -4647,7 +4637,7 @@
         </w:tc>
         <w:tc>
           <w:tcPr>
-            <w:tcW w:w="567" w:type="dxa"/>
+            <w:tcW w:w="566" w:type="dxa"/>
             <w:tcBorders>
               <w:top w:val="single" w:sz="8" w:space="0" w:color="000000"/>
               <w:left w:val="single" w:sz="8" w:space="0" w:color="000000"/>
@@ -4938,7 +4928,7 @@
         </w:tc>
         <w:tc>
           <w:tcPr>
-            <w:tcW w:w="566" w:type="dxa"/>
+            <w:tcW w:w="567" w:type="dxa"/>
             <w:tcBorders>
               <w:top w:val="single" w:sz="8" w:space="0" w:color="000000"/>
               <w:left w:val="single" w:sz="8" w:space="0" w:color="000000"/>
@@ -5002,7 +4992,7 @@
         </w:tc>
         <w:tc>
           <w:tcPr>
-            <w:tcW w:w="567" w:type="dxa"/>
+            <w:tcW w:w="566" w:type="dxa"/>
             <w:tcBorders>
               <w:top w:val="single" w:sz="8" w:space="0" w:color="000000"/>
               <w:left w:val="single" w:sz="8" w:space="0" w:color="000000"/>
@@ -7706,9 +7696,9 @@
         <w:gridCol w:w="569"/>
         <w:gridCol w:w="566"/>
         <w:gridCol w:w="566"/>
+        <w:gridCol w:w="567"/>
+        <w:gridCol w:w="568"/>
         <w:gridCol w:w="566"/>
-        <w:gridCol w:w="568"/>
-        <w:gridCol w:w="567"/>
       </w:tblGrid>
       <w:tr>
         <w:trPr/>
@@ -7970,7 +7960,7 @@
         </w:tc>
         <w:tc>
           <w:tcPr>
-            <w:tcW w:w="566" w:type="dxa"/>
+            <w:tcW w:w="567" w:type="dxa"/>
             <w:tcBorders>
               <w:top w:val="single" w:sz="8" w:space="0" w:color="000000"/>
               <w:left w:val="single" w:sz="8" w:space="0" w:color="000000"/>
@@ -8034,7 +8024,7 @@
         </w:tc>
         <w:tc>
           <w:tcPr>
-            <w:tcW w:w="567" w:type="dxa"/>
+            <w:tcW w:w="566" w:type="dxa"/>
             <w:tcBorders>
               <w:top w:val="single" w:sz="8" w:space="0" w:color="000000"/>
               <w:left w:val="single" w:sz="8" w:space="0" w:color="000000"/>
@@ -8325,7 +8315,7 @@
         </w:tc>
         <w:tc>
           <w:tcPr>
-            <w:tcW w:w="566" w:type="dxa"/>
+            <w:tcW w:w="567" w:type="dxa"/>
             <w:tcBorders>
               <w:top w:val="single" w:sz="8" w:space="0" w:color="000000"/>
               <w:left w:val="single" w:sz="8" w:space="0" w:color="000000"/>
@@ -8389,7 +8379,7 @@
         </w:tc>
         <w:tc>
           <w:tcPr>
-            <w:tcW w:w="567" w:type="dxa"/>
+            <w:tcW w:w="566" w:type="dxa"/>
             <w:tcBorders>
               <w:top w:val="single" w:sz="8" w:space="0" w:color="000000"/>
               <w:left w:val="single" w:sz="8" w:space="0" w:color="000000"/>
@@ -9778,14 +9768,14 @@
         <w:tblLook w:noVBand="1" w:val="04a0" w:noHBand="0" w:lastColumn="0" w:firstColumn="1" w:lastRow="0" w:firstRow="1"/>
       </w:tblPr>
       <w:tblGrid>
-        <w:gridCol w:w="1521"/>
-        <w:gridCol w:w="8366"/>
+        <w:gridCol w:w="1520"/>
+        <w:gridCol w:w="8367"/>
       </w:tblGrid>
       <w:tr>
         <w:trPr/>
         <w:tc>
           <w:tcPr>
-            <w:tcW w:w="1521" w:type="dxa"/>
+            <w:tcW w:w="1520" w:type="dxa"/>
             <w:tcBorders>
               <w:top w:val="single" w:sz="8" w:space="0" w:color="000000"/>
               <w:left w:val="single" w:sz="8" w:space="0" w:color="000000"/>
@@ -9817,7 +9807,7 @@
         </w:tc>
         <w:tc>
           <w:tcPr>
-            <w:tcW w:w="8366" w:type="dxa"/>
+            <w:tcW w:w="8367" w:type="dxa"/>
             <w:tcBorders>
               <w:top w:val="single" w:sz="8" w:space="0" w:color="000000"/>
               <w:left w:val="single" w:sz="8" w:space="0" w:color="000000"/>
@@ -9852,7 +9842,7 @@
         <w:trPr/>
         <w:tc>
           <w:tcPr>
-            <w:tcW w:w="1521" w:type="dxa"/>
+            <w:tcW w:w="1520" w:type="dxa"/>
             <w:tcBorders>
               <w:top w:val="single" w:sz="8" w:space="0" w:color="000000"/>
               <w:left w:val="single" w:sz="8" w:space="0" w:color="000000"/>
@@ -9884,7 +9874,7 @@
         </w:tc>
         <w:tc>
           <w:tcPr>
-            <w:tcW w:w="8366" w:type="dxa"/>
+            <w:tcW w:w="8367" w:type="dxa"/>
             <w:tcBorders>
               <w:top w:val="single" w:sz="8" w:space="0" w:color="000000"/>
               <w:left w:val="single" w:sz="8" w:space="0" w:color="000000"/>
@@ -9919,7 +9909,7 @@
         <w:trPr/>
         <w:tc>
           <w:tcPr>
-            <w:tcW w:w="1521" w:type="dxa"/>
+            <w:tcW w:w="1520" w:type="dxa"/>
             <w:tcBorders>
               <w:top w:val="single" w:sz="8" w:space="0" w:color="000000"/>
               <w:left w:val="single" w:sz="8" w:space="0" w:color="000000"/>
@@ -9951,7 +9941,7 @@
         </w:tc>
         <w:tc>
           <w:tcPr>
-            <w:tcW w:w="8366" w:type="dxa"/>
+            <w:tcW w:w="8367" w:type="dxa"/>
             <w:tcBorders>
               <w:top w:val="single" w:sz="8" w:space="0" w:color="000000"/>
               <w:left w:val="single" w:sz="8" w:space="0" w:color="000000"/>
@@ -9986,7 +9976,7 @@
         <w:trPr/>
         <w:tc>
           <w:tcPr>
-            <w:tcW w:w="1521" w:type="dxa"/>
+            <w:tcW w:w="1520" w:type="dxa"/>
             <w:tcBorders>
               <w:top w:val="single" w:sz="8" w:space="0" w:color="000000"/>
               <w:left w:val="single" w:sz="8" w:space="0" w:color="000000"/>
@@ -10018,7 +10008,7 @@
         </w:tc>
         <w:tc>
           <w:tcPr>
-            <w:tcW w:w="8366" w:type="dxa"/>
+            <w:tcW w:w="8367" w:type="dxa"/>
             <w:tcBorders>
               <w:top w:val="single" w:sz="8" w:space="0" w:color="000000"/>
               <w:left w:val="single" w:sz="8" w:space="0" w:color="000000"/>
@@ -10053,7 +10043,7 @@
         <w:trPr/>
         <w:tc>
           <w:tcPr>
-            <w:tcW w:w="1521" w:type="dxa"/>
+            <w:tcW w:w="1520" w:type="dxa"/>
             <w:tcBorders>
               <w:top w:val="single" w:sz="8" w:space="0" w:color="000000"/>
               <w:left w:val="single" w:sz="8" w:space="0" w:color="000000"/>
@@ -10085,7 +10075,7 @@
         </w:tc>
         <w:tc>
           <w:tcPr>
-            <w:tcW w:w="8366" w:type="dxa"/>
+            <w:tcW w:w="8367" w:type="dxa"/>
             <w:tcBorders>
               <w:top w:val="single" w:sz="8" w:space="0" w:color="000000"/>
               <w:left w:val="single" w:sz="8" w:space="0" w:color="000000"/>
@@ -10120,7 +10110,7 @@
         <w:trPr/>
         <w:tc>
           <w:tcPr>
-            <w:tcW w:w="1521" w:type="dxa"/>
+            <w:tcW w:w="1520" w:type="dxa"/>
             <w:tcBorders>
               <w:top w:val="single" w:sz="8" w:space="0" w:color="000000"/>
               <w:left w:val="single" w:sz="8" w:space="0" w:color="000000"/>
@@ -10152,7 +10142,7 @@
         </w:tc>
         <w:tc>
           <w:tcPr>
-            <w:tcW w:w="8366" w:type="dxa"/>
+            <w:tcW w:w="8367" w:type="dxa"/>
             <w:tcBorders>
               <w:top w:val="single" w:sz="8" w:space="0" w:color="000000"/>
               <w:left w:val="single" w:sz="8" w:space="0" w:color="000000"/>
@@ -10166,6 +10156,7 @@
           <w:p>
             <w:pPr>
               <w:pStyle w:val="Normal"/>
+              <w:spacing w:lineRule="auto" w:line="276"/>
               <w:rPr>
                 <w:color w:val="000000"/>
               </w:rPr>
@@ -10180,6 +10171,7 @@
           <w:p>
             <w:pPr>
               <w:pStyle w:val="Normal"/>
+              <w:spacing w:lineRule="auto" w:line="276"/>
               <w:rPr>
                 <w:color w:val="000000"/>
               </w:rPr>
@@ -10228,7 +10220,7 @@
         <w:trPr/>
         <w:tc>
           <w:tcPr>
-            <w:tcW w:w="1521" w:type="dxa"/>
+            <w:tcW w:w="1520" w:type="dxa"/>
             <w:tcBorders>
               <w:top w:val="single" w:sz="8" w:space="0" w:color="000000"/>
               <w:left w:val="single" w:sz="8" w:space="0" w:color="000000"/>
@@ -10260,7 +10252,7 @@
         </w:tc>
         <w:tc>
           <w:tcPr>
-            <w:tcW w:w="8366" w:type="dxa"/>
+            <w:tcW w:w="8367" w:type="dxa"/>
             <w:tcBorders>
               <w:top w:val="single" w:sz="8" w:space="0" w:color="000000"/>
               <w:left w:val="single" w:sz="8" w:space="0" w:color="000000"/>
@@ -10274,6 +10266,7 @@
           <w:p>
             <w:pPr>
               <w:pStyle w:val="Normal"/>
+              <w:spacing w:lineRule="auto" w:line="276"/>
               <w:rPr>
                 <w:color w:val="000000"/>
               </w:rPr>
@@ -10309,7 +10302,7 @@
         <w:trPr/>
         <w:tc>
           <w:tcPr>
-            <w:tcW w:w="1521" w:type="dxa"/>
+            <w:tcW w:w="1520" w:type="dxa"/>
             <w:tcBorders>
               <w:top w:val="single" w:sz="8" w:space="0" w:color="000000"/>
               <w:left w:val="single" w:sz="8" w:space="0" w:color="000000"/>
@@ -10341,7 +10334,7 @@
         </w:tc>
         <w:tc>
           <w:tcPr>
-            <w:tcW w:w="8366" w:type="dxa"/>
+            <w:tcW w:w="8367" w:type="dxa"/>
             <w:tcBorders>
               <w:top w:val="single" w:sz="8" w:space="0" w:color="000000"/>
               <w:left w:val="single" w:sz="8" w:space="0" w:color="000000"/>
@@ -10355,6 +10348,7 @@
           <w:p>
             <w:pPr>
               <w:pStyle w:val="Normal"/>
+              <w:spacing w:lineRule="auto" w:line="276"/>
               <w:rPr>
                 <w:color w:val="000000"/>
               </w:rPr>
@@ -10959,9 +10953,9 @@
         <w:gridCol w:w="569"/>
         <w:gridCol w:w="566"/>
         <w:gridCol w:w="566"/>
+        <w:gridCol w:w="567"/>
+        <w:gridCol w:w="568"/>
         <w:gridCol w:w="566"/>
-        <w:gridCol w:w="568"/>
-        <w:gridCol w:w="567"/>
       </w:tblGrid>
       <w:tr>
         <w:trPr/>
@@ -11167,7 +11161,7 @@
         </w:tc>
         <w:tc>
           <w:tcPr>
-            <w:tcW w:w="566" w:type="dxa"/>
+            <w:tcW w:w="567" w:type="dxa"/>
             <w:tcBorders>
               <w:top w:val="single" w:sz="8" w:space="0" w:color="000000"/>
               <w:left w:val="single" w:sz="8" w:space="0" w:color="000000"/>
@@ -11217,7 +11211,7 @@
         </w:tc>
         <w:tc>
           <w:tcPr>
-            <w:tcW w:w="567" w:type="dxa"/>
+            <w:tcW w:w="566" w:type="dxa"/>
             <w:tcBorders>
               <w:top w:val="single" w:sz="8" w:space="0" w:color="000000"/>
               <w:left w:val="single" w:sz="8" w:space="0" w:color="000000"/>
@@ -11445,7 +11439,7 @@
         </w:tc>
         <w:tc>
           <w:tcPr>
-            <w:tcW w:w="566" w:type="dxa"/>
+            <w:tcW w:w="567" w:type="dxa"/>
             <w:tcBorders>
               <w:top w:val="single" w:sz="8" w:space="0" w:color="000000"/>
               <w:left w:val="single" w:sz="8" w:space="0" w:color="000000"/>
@@ -11495,7 +11489,7 @@
         </w:tc>
         <w:tc>
           <w:tcPr>
-            <w:tcW w:w="567" w:type="dxa"/>
+            <w:tcW w:w="566" w:type="dxa"/>
             <w:tcBorders>
               <w:top w:val="single" w:sz="8" w:space="0" w:color="000000"/>
               <w:left w:val="single" w:sz="8" w:space="0" w:color="000000"/>
@@ -11895,7 +11889,7 @@
         </w:tblBorders>
         <w:tblCellMar>
           <w:top w:w="55" w:type="dxa"/>
-          <w:left w:w="44" w:type="dxa"/>
+          <w:left w:w="43" w:type="dxa"/>
           <w:bottom w:w="55" w:type="dxa"/>
           <w:right w:w="55" w:type="dxa"/>
         </w:tblCellMar>
@@ -13326,7 +13320,7 @@
         </w:tblBorders>
         <w:tblCellMar>
           <w:top w:w="55" w:type="dxa"/>
-          <w:left w:w="44" w:type="dxa"/>
+          <w:left w:w="43" w:type="dxa"/>
           <w:bottom w:w="55" w:type="dxa"/>
           <w:right w:w="55" w:type="dxa"/>
         </w:tblCellMar>
@@ -13984,7 +13978,7 @@
         </w:tblBorders>
         <w:tblCellMar>
           <w:top w:w="55" w:type="dxa"/>
-          <w:left w:w="44" w:type="dxa"/>
+          <w:left w:w="43" w:type="dxa"/>
           <w:bottom w:w="55" w:type="dxa"/>
           <w:right w:w="55" w:type="dxa"/>
         </w:tblCellMar>
@@ -14836,7 +14830,7 @@
         </w:tblBorders>
         <w:tblCellMar>
           <w:top w:w="55" w:type="dxa"/>
-          <w:left w:w="44" w:type="dxa"/>
+          <w:left w:w="43" w:type="dxa"/>
           <w:bottom w:w="55" w:type="dxa"/>
           <w:right w:w="55" w:type="dxa"/>
         </w:tblCellMar>
@@ -15442,7 +15436,7 @@
         </w:tblBorders>
         <w:tblCellMar>
           <w:top w:w="55" w:type="dxa"/>
-          <w:left w:w="44" w:type="dxa"/>
+          <w:left w:w="43" w:type="dxa"/>
           <w:bottom w:w="55" w:type="dxa"/>
           <w:right w:w="55" w:type="dxa"/>
         </w:tblCellMar>
@@ -15863,7 +15857,7 @@
         </w:tblBorders>
         <w:tblCellMar>
           <w:top w:w="55" w:type="dxa"/>
-          <w:left w:w="44" w:type="dxa"/>
+          <w:left w:w="43" w:type="dxa"/>
           <w:bottom w:w="55" w:type="dxa"/>
           <w:right w:w="55" w:type="dxa"/>
         </w:tblCellMar>
@@ -16673,7 +16667,7 @@
         </w:tblBorders>
         <w:tblCellMar>
           <w:top w:w="55" w:type="dxa"/>
-          <w:left w:w="44" w:type="dxa"/>
+          <w:left w:w="43" w:type="dxa"/>
           <w:bottom w:w="55" w:type="dxa"/>
           <w:right w:w="55" w:type="dxa"/>
         </w:tblCellMar>
@@ -18170,7 +18164,7 @@
         </w:tblBorders>
         <w:tblCellMar>
           <w:top w:w="55" w:type="dxa"/>
-          <w:left w:w="44" w:type="dxa"/>
+          <w:left w:w="43" w:type="dxa"/>
           <w:bottom w:w="55" w:type="dxa"/>
           <w:right w:w="55" w:type="dxa"/>
         </w:tblCellMar>
@@ -18927,7 +18921,7 @@
         </w:tblBorders>
         <w:tblCellMar>
           <w:top w:w="55" w:type="dxa"/>
-          <w:left w:w="44" w:type="dxa"/>
+          <w:left w:w="43" w:type="dxa"/>
           <w:bottom w:w="55" w:type="dxa"/>
           <w:right w:w="55" w:type="dxa"/>
         </w:tblCellMar>
@@ -19452,7 +19446,7 @@
         </w:tblBorders>
         <w:tblCellMar>
           <w:top w:w="55" w:type="dxa"/>
-          <w:left w:w="44" w:type="dxa"/>
+          <w:left w:w="43" w:type="dxa"/>
           <w:bottom w:w="55" w:type="dxa"/>
           <w:right w:w="55" w:type="dxa"/>
         </w:tblCellMar>
@@ -20467,7 +20461,7 @@
         </w:tblBorders>
         <w:tblCellMar>
           <w:top w:w="55" w:type="dxa"/>
-          <w:left w:w="47" w:type="dxa"/>
+          <w:left w:w="46" w:type="dxa"/>
           <w:bottom w:w="55" w:type="dxa"/>
           <w:right w:w="55" w:type="dxa"/>
         </w:tblCellMar>
@@ -21663,7 +21657,7 @@
         </w:tblBorders>
         <w:tblCellMar>
           <w:top w:w="55" w:type="dxa"/>
-          <w:left w:w="47" w:type="dxa"/>
+          <w:left w:w="46" w:type="dxa"/>
           <w:bottom w:w="55" w:type="dxa"/>
           <w:right w:w="55" w:type="dxa"/>
         </w:tblCellMar>
@@ -24034,6 +24028,10 @@
     <w:p>
       <w:pPr>
         <w:pStyle w:val="Normal"/>
+        <w:numPr>
+          <w:ilvl w:val="0"/>
+          <w:numId w:val="7"/>
+        </w:numPr>
         <w:rPr/>
       </w:pPr>
       <w:r>
@@ -24044,11 +24042,61 @@
     <w:p>
       <w:pPr>
         <w:pStyle w:val="Normal"/>
-        <w:rPr/>
-      </w:pPr>
-      <w:r>
-        <w:rPr/>
-        <w:t>The treasure chest has been carried the deploy zone of the carrying warrior.</w:t>
+        <w:numPr>
+          <w:ilvl w:val="0"/>
+          <w:numId w:val="0"/>
+        </w:numPr>
+        <w:ind w:left="720" w:hanging="0"/>
+        <w:rPr/>
+      </w:pPr>
+      <w:r>
+        <w:rPr/>
+        <w:t>In case that the treasure has not been picked up, no one gets it.</w:t>
+      </w:r>
+    </w:p>
+    <w:p>
+      <w:pPr>
+        <w:pStyle w:val="Normal"/>
+        <w:numPr>
+          <w:ilvl w:val="0"/>
+          <w:numId w:val="0"/>
+        </w:numPr>
+        <w:ind w:left="720" w:hanging="0"/>
+        <w:rPr/>
+      </w:pPr>
+      <w:r>
+        <w:rPr/>
+        <w:t>In case that the treasure is carried, the carrying warband may keep it.</w:t>
+      </w:r>
+    </w:p>
+    <w:p>
+      <w:pPr>
+        <w:pStyle w:val="Normal"/>
+        <w:numPr>
+          <w:ilvl w:val="0"/>
+          <w:numId w:val="7"/>
+        </w:numPr>
+        <w:rPr/>
+      </w:pPr>
+      <w:r>
+        <w:rPr/>
+        <w:t xml:space="preserve">The treasure chest has been carried </w:t>
+      </w:r>
+      <w:r>
+        <w:rPr/>
+        <w:t xml:space="preserve">to </w:t>
+      </w:r>
+      <w:r>
+        <w:rPr/>
+        <w:t>the deploy zone of the carrying warrior/</w:t>
+      </w:r>
+      <w:r>
+        <w:rPr/>
+        <w:t>warband</w:t>
+      </w:r>
+      <w:r>
+        <w:rPr/>
+        <w:t>.</w:t>
       </w:r>
     </w:p>
     <w:p>
@@ -24107,7 +24155,7 @@
         </w:tblBorders>
         <w:tblCellMar>
           <w:top w:w="55" w:type="dxa"/>
-          <w:left w:w="53" w:type="dxa"/>
+          <w:left w:w="52" w:type="dxa"/>
           <w:bottom w:w="55" w:type="dxa"/>
           <w:right w:w="55" w:type="dxa"/>
         </w:tblCellMar>
@@ -24578,33 +24626,42 @@
     <w:p>
       <w:pPr>
         <w:pStyle w:val="Normal"/>
-        <w:rPr>
-          <w:highlight w:val="yellow"/>
-        </w:rPr>
-      </w:pPr>
-      <w:r>
-        <w:rPr>
-          <w:highlight w:val="yellow"/>
-        </w:rPr>
-      </w:r>
-    </w:p>
-    <w:p>
-      <w:pPr>
-        <w:pStyle w:val="Normal"/>
-        <w:rPr/>
-      </w:pPr>
-      <w:r>
-        <w:rPr/>
-        <w:t>Weapons and armor: Claws without penality for that.</w:t>
-      </w:r>
-    </w:p>
-    <w:p>
-      <w:pPr>
-        <w:pStyle w:val="Normal"/>
-        <w:rPr/>
-      </w:pPr>
-      <w:r>
-        <w:rPr/>
+        <w:rPr/>
+      </w:pPr>
+      <w:r>
+        <w:rPr>
+          <w:b/>
+          <w:bCs/>
+        </w:rPr>
+        <w:t>Weapons and armor:</w:t>
+      </w:r>
+      <w:r>
+        <w:rPr/>
+        <w:t xml:space="preserve"> Claws without </w:t>
+      </w:r>
+      <w:r>
+        <w:rPr/>
+        <w:t>penalty</w:t>
+      </w:r>
+      <w:r>
+        <w:rPr/>
+        <w:t xml:space="preserve"> for that.</w:t>
+      </w:r>
+    </w:p>
+    <w:p>
+      <w:pPr>
+        <w:pStyle w:val="Normal"/>
+        <w:rPr>
+          <w:b/>
+          <w:b/>
+          <w:bCs/>
+        </w:rPr>
+      </w:pPr>
+      <w:r>
+        <w:rPr>
+          <w:b/>
+          <w:bCs/>
+        </w:rPr>
         <w:t>Rules:</w:t>
       </w:r>
     </w:p>
@@ -24633,7 +24690,23 @@
       </w:pPr>
       <w:r>
         <w:rPr/>
-        <w:t>Bloodlust – Once a warrior has suffered a wound from a vampire, the warrior gets a -1 Iniative penality (nor skaven).</w:t>
+        <w:t xml:space="preserve">Bloodlust – Once a warrior has suffered a wound from a vampire, the warrior gets a -1 Iniative </w:t>
+      </w:r>
+      <w:r>
+        <w:rPr/>
+        <w:t>penalty</w:t>
+      </w:r>
+      <w:r>
+        <w:rPr/>
+        <w:t xml:space="preserve"> (no</w:t>
+      </w:r>
+      <w:r>
+        <w:rPr/>
+        <w:t>t</w:t>
+      </w:r>
+      <w:r>
+        <w:rPr/>
+        <w:t xml:space="preserve"> skaven).</w:t>
       </w:r>
     </w:p>
     <w:p>
@@ -24643,12 +24716,20 @@
           <w:ilvl w:val="0"/>
           <w:numId w:val="0"/>
         </w:numPr>
-        <w:ind w:left="1440" w:hanging="0"/>
-        <w:rPr/>
-      </w:pPr>
-      <w:r>
-        <w:rPr/>
-        <w:t>After the scenario and after the serious injury step, if the warrior is still alive roll 2D6: on 2 the warrior has fallen into damnation, remove hin from the roster. On 3-12 nothing bad happen.</w:t>
+        <w:ind w:hanging="0"/>
+        <w:rPr/>
+      </w:pPr>
+      <w:r>
+        <w:rPr/>
+        <w:t>After the scenario and after the serious injury step, if the warrior is still alive roll 2D6: on 2 the warrior has fallen into damnation, remove hi</w:t>
+      </w:r>
+      <w:r>
+        <w:rPr/>
+        <w:t>m</w:t>
+      </w:r>
+      <w:r>
+        <w:rPr/>
+        <w:t xml:space="preserve"> from the roster. On 3-12 nothing bad happen.</w:t>
       </w:r>
     </w:p>
     <w:p>
@@ -24704,17 +24785,33 @@
       </w:pPr>
       <w:r>
         <w:rPr/>
-        <w:t>If there is one building left, the vampire is played in the last building. A warband has to go into the building and aweak him.</w:t>
-      </w:r>
-    </w:p>
-    <w:p>
-      <w:pPr>
-        <w:pStyle w:val="Normal"/>
-        <w:rPr/>
-      </w:pPr>
-      <w:r>
-        <w:rPr/>
-        <w:t>The warrior who finds the vampire is pushed bach D6+2” towards the entrance of the building.</w:t>
+        <w:t xml:space="preserve">If there is one building left, the vampire is played in the last building. A warband has to go into the building and </w:t>
+      </w:r>
+      <w:r>
+        <w:rPr/>
+        <w:t>awake</w:t>
+      </w:r>
+      <w:r>
+        <w:rPr/>
+        <w:t xml:space="preserve"> him.</w:t>
+      </w:r>
+    </w:p>
+    <w:p>
+      <w:pPr>
+        <w:pStyle w:val="Normal"/>
+        <w:rPr/>
+      </w:pPr>
+      <w:r>
+        <w:rPr/>
+        <w:t>The warrior who finds the vampire is pushed bac</w:t>
+      </w:r>
+      <w:r>
+        <w:rPr/>
+        <w:t>k</w:t>
+      </w:r>
+      <w:r>
+        <w:rPr/>
+        <w:t xml:space="preserve"> D6+2” towards the entrance of the building.</w:t>
       </w:r>
     </w:p>
     <w:p>
@@ -24775,7 +24872,7 @@
         <w:rPr>
           <w:color w:val="000000"/>
         </w:rPr>
-        <w:t>All warriors within 2” of the vampires path  will be attacked by the vampire. Usings it’s WS and S2.</w:t>
+        <w:t>All warriors within 2” of the vampires path  will be attacked by the vampire. Using it’s WS and S2.</w:t>
       </w:r>
     </w:p>
     <w:p>
@@ -24830,7 +24927,35 @@
           <w:color w:val="000000"/>
           <w:highlight w:val="yellow"/>
         </w:rPr>
-        <w:t>Wird er dann langsamer wenn er 0 Wunden hat? Das macht keinen sinn wenn er das ist dann dauert das Spiel nur künstlich länger.</w:t>
+        <w:t xml:space="preserve">Wird er dann langsamer wenn er 0 Wunden hat? Das macht keinen sinn, </w:t>
+      </w:r>
+      <w:r>
+        <w:rPr>
+          <w:color w:val="000000"/>
+          <w:highlight w:val="yellow"/>
+        </w:rPr>
+        <w:t>denn</w:t>
+      </w:r>
+      <w:r>
+        <w:rPr>
+          <w:color w:val="000000"/>
+          <w:highlight w:val="yellow"/>
+        </w:rPr>
+        <w:t xml:space="preserve"> wenn er das ist, </w:t>
+      </w:r>
+      <w:r>
+        <w:rPr>
+          <w:color w:val="000000"/>
+          <w:highlight w:val="yellow"/>
+        </w:rPr>
+        <w:t xml:space="preserve">dann </w:t>
+      </w:r>
+      <w:r>
+        <w:rPr>
+          <w:color w:val="000000"/>
+          <w:highlight w:val="yellow"/>
+        </w:rPr>
+        <w:t>dauert das Spiel nur künstlich länger.</w:t>
       </w:r>
     </w:p>
     <w:p>
@@ -24906,7 +25031,7 @@
         </w:tblBorders>
         <w:tblCellMar>
           <w:top w:w="55" w:type="dxa"/>
-          <w:left w:w="53" w:type="dxa"/>
+          <w:left w:w="52" w:type="dxa"/>
           <w:bottom w:w="55" w:type="dxa"/>
           <w:right w:w="55" w:type="dxa"/>
         </w:tblCellMar>
@@ -25381,18 +25506,32 @@
       </w:pPr>
       <w:r>
         <w:rPr>
-          <w:color w:val="000000"/>
-        </w:rPr>
-        <w:t>Weapons and armor: Nor armour, No special rules, just the two attacks. He has a sword but without the parry rule.</w:t>
-      </w:r>
-    </w:p>
-    <w:p>
-      <w:pPr>
-        <w:pStyle w:val="Normal"/>
-        <w:rPr/>
-      </w:pPr>
-      <w:r>
-        <w:rPr>
+          <w:b/>
+          <w:bCs/>
+          <w:color w:val="000000"/>
+        </w:rPr>
+        <w:t>Weapons and armor:</w:t>
+      </w:r>
+      <w:r>
+        <w:rPr>
+          <w:color w:val="000000"/>
+        </w:rPr>
+        <w:t xml:space="preserve"> Nor armour, No special rules, just the two attacks. He has a sword but without the parry rule.</w:t>
+      </w:r>
+    </w:p>
+    <w:p>
+      <w:pPr>
+        <w:pStyle w:val="Normal"/>
+        <w:rPr>
+          <w:b/>
+          <w:b/>
+          <w:bCs/>
+        </w:rPr>
+      </w:pPr>
+      <w:r>
+        <w:rPr>
+          <w:b/>
+          <w:bCs/>
           <w:color w:val="000000"/>
         </w:rPr>
         <w:t>Rules:</w:t>
@@ -25513,6 +25652,36 @@
       <w:r>
         <w:rPr/>
         <w:t>Two warrior who carry the treasure can run.</w:t>
+      </w:r>
+    </w:p>
+    <w:p>
+      <w:pPr>
+        <w:pStyle w:val="Normal"/>
+        <w:rPr/>
+      </w:pPr>
+      <w:r>
+        <w:rPr/>
+        <w:t>To get the treasure, the warrior(s) may carry the treasure to their deploy zone (within 8” of the table edge).</w:t>
+      </w:r>
+    </w:p>
+    <w:p>
+      <w:pPr>
+        <w:pStyle w:val="Normal"/>
+        <w:rPr/>
+      </w:pPr>
+      <w:r>
+        <w:rPr/>
+        <w:t>If a carrier is charged, the carrier drops the treasure chest automatically. The treasure then counts as not picked up, but it stays in base contact so the preciously carrier can move on if he survives the fight.</w:t>
+      </w:r>
+    </w:p>
+    <w:p>
+      <w:pPr>
+        <w:pStyle w:val="Normal"/>
+        <w:rPr/>
+      </w:pPr>
+      <w:r>
+        <w:rPr/>
+        <w:t>The treasure can not be carried by warriors of two different warband.</w:t>
       </w:r>
     </w:p>
     <w:p>
@@ -25551,7 +25720,7 @@
         </w:tblBorders>
         <w:tblCellMar>
           <w:top w:w="55" w:type="dxa"/>
-          <w:left w:w="53" w:type="dxa"/>
+          <w:left w:w="52" w:type="dxa"/>
           <w:bottom w:w="55" w:type="dxa"/>
           <w:right w:w="55" w:type="dxa"/>
         </w:tblCellMar>
@@ -25764,7 +25933,7 @@
         </w:tblBorders>
         <w:tblCellMar>
           <w:top w:w="55" w:type="dxa"/>
-          <w:left w:w="53" w:type="dxa"/>
+          <w:left w:w="52" w:type="dxa"/>
           <w:bottom w:w="55" w:type="dxa"/>
           <w:right w:w="55" w:type="dxa"/>
         </w:tblCellMar>
@@ -27071,6 +27240,7 @@
   </w:abstractNum>
   <w:abstractNum w:abstractNumId="5">
     <w:lvl w:ilvl="0">
+      <w:start w:val="1"/>
       <w:numFmt w:val="bullet"/>
       <w:lvlText w:val="-"/>
       <w:lvlJc w:val="left"/>
@@ -27105,6 +27275,7 @@
       </w:pPr>
       <w:rPr>
         <w:rFonts w:ascii="Wingdings" w:hAnsi="Wingdings" w:cs="Wingdings" w:hint="default"/>
+        <w:rFonts w:cs="Wingdings"/>
       </w:rPr>
     </w:lvl>
     <w:lvl w:ilvl="3">
@@ -27117,6 +27288,7 @@
       </w:pPr>
       <w:rPr>
         <w:rFonts w:ascii="Symbol" w:hAnsi="Symbol" w:cs="Symbol" w:hint="default"/>
+        <w:rFonts w:cs="Symbol"/>
       </w:rPr>
     </w:lvl>
     <w:lvl w:ilvl="4">
@@ -27142,6 +27314,7 @@
       </w:pPr>
       <w:rPr>
         <w:rFonts w:ascii="Wingdings" w:hAnsi="Wingdings" w:cs="Wingdings" w:hint="default"/>
+        <w:rFonts w:cs="Wingdings"/>
       </w:rPr>
     </w:lvl>
     <w:lvl w:ilvl="6">
@@ -27154,6 +27327,7 @@
       </w:pPr>
       <w:rPr>
         <w:rFonts w:ascii="Symbol" w:hAnsi="Symbol" w:cs="Symbol" w:hint="default"/>
+        <w:rFonts w:cs="Symbol"/>
       </w:rPr>
     </w:lvl>
     <w:lvl w:ilvl="7">
@@ -27179,6 +27353,7 @@
       </w:pPr>
       <w:rPr>
         <w:rFonts w:ascii="Wingdings" w:hAnsi="Wingdings" w:cs="Wingdings" w:hint="default"/>
+        <w:rFonts w:cs="Wingdings"/>
       </w:rPr>
     </w:lvl>
   </w:abstractNum>
@@ -27193,6 +27368,7 @@
       </w:pPr>
       <w:rPr>
         <w:rFonts w:ascii="Symbol" w:hAnsi="Symbol" w:cs="Symbol" w:hint="default"/>
+        <w:rFonts w:cs="Symbol"/>
       </w:rPr>
     </w:lvl>
     <w:lvl w:ilvl="1">
@@ -27218,6 +27394,7 @@
       </w:pPr>
       <w:rPr>
         <w:rFonts w:ascii="Wingdings" w:hAnsi="Wingdings" w:cs="Wingdings" w:hint="default"/>
+        <w:rFonts w:cs="Wingdings"/>
       </w:rPr>
     </w:lvl>
     <w:lvl w:ilvl="3">
@@ -27230,6 +27407,7 @@
       </w:pPr>
       <w:rPr>
         <w:rFonts w:ascii="Symbol" w:hAnsi="Symbol" w:cs="Symbol" w:hint="default"/>
+        <w:rFonts w:cs="Symbol"/>
       </w:rPr>
     </w:lvl>
     <w:lvl w:ilvl="4">
@@ -27255,6 +27433,7 @@
       </w:pPr>
       <w:rPr>
         <w:rFonts w:ascii="Wingdings" w:hAnsi="Wingdings" w:cs="Wingdings" w:hint="default"/>
+        <w:rFonts w:cs="Wingdings"/>
       </w:rPr>
     </w:lvl>
     <w:lvl w:ilvl="6">
@@ -27267,6 +27446,7 @@
       </w:pPr>
       <w:rPr>
         <w:rFonts w:ascii="Symbol" w:hAnsi="Symbol" w:cs="Symbol" w:hint="default"/>
+        <w:rFonts w:cs="Symbol"/>
       </w:rPr>
     </w:lvl>
     <w:lvl w:ilvl="7">
@@ -27292,10 +27472,157 @@
       </w:pPr>
       <w:rPr>
         <w:rFonts w:ascii="Wingdings" w:hAnsi="Wingdings" w:cs="Wingdings" w:hint="default"/>
+        <w:rFonts w:cs="Wingdings"/>
       </w:rPr>
     </w:lvl>
   </w:abstractNum>
   <w:abstractNum w:abstractNumId="7">
+    <w:lvl w:ilvl="0">
+      <w:start w:val="1"/>
+      <w:numFmt w:val="bullet"/>
+      <w:lvlText w:val=""/>
+      <w:lvlJc w:val="left"/>
+      <w:pPr>
+        <w:tabs>
+          <w:tab w:val="num" w:pos="720"/>
+        </w:tabs>
+        <w:ind w:left="720" w:hanging="360"/>
+      </w:pPr>
+      <w:rPr>
+        <w:rFonts w:ascii="Symbol" w:hAnsi="Symbol" w:cs="Symbol" w:hint="default"/>
+        <w:rFonts w:cs="OpenSymbol"/>
+      </w:rPr>
+    </w:lvl>
+    <w:lvl w:ilvl="1">
+      <w:start w:val="1"/>
+      <w:numFmt w:val="bullet"/>
+      <w:lvlText w:val="◦"/>
+      <w:lvlJc w:val="left"/>
+      <w:pPr>
+        <w:tabs>
+          <w:tab w:val="num" w:pos="1080"/>
+        </w:tabs>
+        <w:ind w:left="1080" w:hanging="360"/>
+      </w:pPr>
+      <w:rPr>
+        <w:rFonts w:ascii="OpenSymbol" w:hAnsi="OpenSymbol" w:cs="OpenSymbol" w:hint="default"/>
+        <w:rFonts w:cs="OpenSymbol"/>
+      </w:rPr>
+    </w:lvl>
+    <w:lvl w:ilvl="2">
+      <w:start w:val="1"/>
+      <w:numFmt w:val="bullet"/>
+      <w:lvlText w:val="▪"/>
+      <w:lvlJc w:val="left"/>
+      <w:pPr>
+        <w:tabs>
+          <w:tab w:val="num" w:pos="1440"/>
+        </w:tabs>
+        <w:ind w:left="1440" w:hanging="360"/>
+      </w:pPr>
+      <w:rPr>
+        <w:rFonts w:ascii="OpenSymbol" w:hAnsi="OpenSymbol" w:cs="OpenSymbol" w:hint="default"/>
+        <w:rFonts w:cs="OpenSymbol"/>
+      </w:rPr>
+    </w:lvl>
+    <w:lvl w:ilvl="3">
+      <w:start w:val="1"/>
+      <w:numFmt w:val="bullet"/>
+      <w:lvlText w:val=""/>
+      <w:lvlJc w:val="left"/>
+      <w:pPr>
+        <w:tabs>
+          <w:tab w:val="num" w:pos="1800"/>
+        </w:tabs>
+        <w:ind w:left="1800" w:hanging="360"/>
+      </w:pPr>
+      <w:rPr>
+        <w:rFonts w:ascii="Symbol" w:hAnsi="Symbol" w:cs="Symbol" w:hint="default"/>
+        <w:rFonts w:cs="OpenSymbol"/>
+      </w:rPr>
+    </w:lvl>
+    <w:lvl w:ilvl="4">
+      <w:start w:val="1"/>
+      <w:numFmt w:val="bullet"/>
+      <w:lvlText w:val="◦"/>
+      <w:lvlJc w:val="left"/>
+      <w:pPr>
+        <w:tabs>
+          <w:tab w:val="num" w:pos="2160"/>
+        </w:tabs>
+        <w:ind w:left="2160" w:hanging="360"/>
+      </w:pPr>
+      <w:rPr>
+        <w:rFonts w:ascii="OpenSymbol" w:hAnsi="OpenSymbol" w:cs="OpenSymbol" w:hint="default"/>
+        <w:rFonts w:cs="OpenSymbol"/>
+      </w:rPr>
+    </w:lvl>
+    <w:lvl w:ilvl="5">
+      <w:start w:val="1"/>
+      <w:numFmt w:val="bullet"/>
+      <w:lvlText w:val="▪"/>
+      <w:lvlJc w:val="left"/>
+      <w:pPr>
+        <w:tabs>
+          <w:tab w:val="num" w:pos="2520"/>
+        </w:tabs>
+        <w:ind w:left="2520" w:hanging="360"/>
+      </w:pPr>
+      <w:rPr>
+        <w:rFonts w:ascii="OpenSymbol" w:hAnsi="OpenSymbol" w:cs="OpenSymbol" w:hint="default"/>
+        <w:rFonts w:cs="OpenSymbol"/>
+      </w:rPr>
+    </w:lvl>
+    <w:lvl w:ilvl="6">
+      <w:start w:val="1"/>
+      <w:numFmt w:val="bullet"/>
+      <w:lvlText w:val=""/>
+      <w:lvlJc w:val="left"/>
+      <w:pPr>
+        <w:tabs>
+          <w:tab w:val="num" w:pos="2880"/>
+        </w:tabs>
+        <w:ind w:left="2880" w:hanging="360"/>
+      </w:pPr>
+      <w:rPr>
+        <w:rFonts w:ascii="Symbol" w:hAnsi="Symbol" w:cs="Symbol" w:hint="default"/>
+        <w:rFonts w:cs="OpenSymbol"/>
+      </w:rPr>
+    </w:lvl>
+    <w:lvl w:ilvl="7">
+      <w:start w:val="1"/>
+      <w:numFmt w:val="bullet"/>
+      <w:lvlText w:val="◦"/>
+      <w:lvlJc w:val="left"/>
+      <w:pPr>
+        <w:tabs>
+          <w:tab w:val="num" w:pos="3240"/>
+        </w:tabs>
+        <w:ind w:left="3240" w:hanging="360"/>
+      </w:pPr>
+      <w:rPr>
+        <w:rFonts w:ascii="OpenSymbol" w:hAnsi="OpenSymbol" w:cs="OpenSymbol" w:hint="default"/>
+        <w:rFonts w:cs="OpenSymbol"/>
+      </w:rPr>
+    </w:lvl>
+    <w:lvl w:ilvl="8">
+      <w:start w:val="1"/>
+      <w:numFmt w:val="bullet"/>
+      <w:lvlText w:val="▪"/>
+      <w:lvlJc w:val="left"/>
+      <w:pPr>
+        <w:tabs>
+          <w:tab w:val="num" w:pos="3600"/>
+        </w:tabs>
+        <w:ind w:left="3600" w:hanging="360"/>
+      </w:pPr>
+      <w:rPr>
+        <w:rFonts w:ascii="OpenSymbol" w:hAnsi="OpenSymbol" w:cs="OpenSymbol" w:hint="default"/>
+        <w:rFonts w:cs="OpenSymbol"/>
+      </w:rPr>
+    </w:lvl>
+  </w:abstractNum>
+  <w:abstractNum w:abstractNumId="8">
     <w:lvl w:ilvl="0">
       <w:start w:val="1"/>
       <w:numFmt w:val="none"/>
@@ -27407,6 +27734,9 @@
   </w:num>
   <w:num w:numId="7">
     <w:abstractNumId w:val="7"/>
+  </w:num>
+  <w:num w:numId="8">
+    <w:abstractNumId w:val="8"/>
   </w:num>
 </w:numbering>
 </file>
@@ -29316,6 +29646,268 @@
       <w:rFonts w:cs="Courier New"/>
     </w:rPr>
   </w:style>
+  <w:style w:type="character" w:styleId="ListLabel175">
+    <w:name w:val="ListLabel 175"/>
+    <w:qFormat/>
+    <w:rPr>
+      <w:rFonts w:eastAsia="Cambria" w:cs="Cambria"/>
+      <w:sz w:val="28"/>
+      <w:szCs w:val="28"/>
+    </w:rPr>
+  </w:style>
+  <w:style w:type="character" w:styleId="ListLabel176">
+    <w:name w:val="ListLabel 176"/>
+    <w:qFormat/>
+    <w:rPr>
+      <w:rFonts w:cs="OpenSymbol"/>
+    </w:rPr>
+  </w:style>
+  <w:style w:type="character" w:styleId="ListLabel177">
+    <w:name w:val="ListLabel 177"/>
+    <w:qFormat/>
+    <w:rPr>
+      <w:rFonts w:cs="OpenSymbol"/>
+    </w:rPr>
+  </w:style>
+  <w:style w:type="character" w:styleId="ListLabel178">
+    <w:name w:val="ListLabel 178"/>
+    <w:qFormat/>
+    <w:rPr>
+      <w:rFonts w:cs="OpenSymbol"/>
+    </w:rPr>
+  </w:style>
+  <w:style w:type="character" w:styleId="ListLabel179">
+    <w:name w:val="ListLabel 179"/>
+    <w:qFormat/>
+    <w:rPr>
+      <w:rFonts w:cs="OpenSymbol"/>
+    </w:rPr>
+  </w:style>
+  <w:style w:type="character" w:styleId="ListLabel180">
+    <w:name w:val="ListLabel 180"/>
+    <w:qFormat/>
+    <w:rPr>
+      <w:rFonts w:cs="OpenSymbol"/>
+    </w:rPr>
+  </w:style>
+  <w:style w:type="character" w:styleId="ListLabel181">
+    <w:name w:val="ListLabel 181"/>
+    <w:qFormat/>
+    <w:rPr>
+      <w:rFonts w:cs="OpenSymbol"/>
+    </w:rPr>
+  </w:style>
+  <w:style w:type="character" w:styleId="ListLabel182">
+    <w:name w:val="ListLabel 182"/>
+    <w:qFormat/>
+    <w:rPr>
+      <w:rFonts w:cs="OpenSymbol"/>
+    </w:rPr>
+  </w:style>
+  <w:style w:type="character" w:styleId="ListLabel183">
+    <w:name w:val="ListLabel 183"/>
+    <w:qFormat/>
+    <w:rPr>
+      <w:rFonts w:cs="OpenSymbol"/>
+    </w:rPr>
+  </w:style>
+  <w:style w:type="character" w:styleId="ListLabel184">
+    <w:name w:val="ListLabel 184"/>
+    <w:qFormat/>
+    <w:rPr>
+      <w:rFonts w:cs="OpenSymbol"/>
+    </w:rPr>
+  </w:style>
+  <w:style w:type="character" w:styleId="ListLabel185">
+    <w:name w:val="ListLabel 185"/>
+    <w:qFormat/>
+    <w:rPr>
+      <w:rFonts w:cs="OpenSymbol"/>
+      <w:b w:val="false"/>
+    </w:rPr>
+  </w:style>
+  <w:style w:type="character" w:styleId="ListLabel186">
+    <w:name w:val="ListLabel 186"/>
+    <w:qFormat/>
+    <w:rPr>
+      <w:rFonts w:cs="OpenSymbol"/>
+    </w:rPr>
+  </w:style>
+  <w:style w:type="character" w:styleId="ListLabel187">
+    <w:name w:val="ListLabel 187"/>
+    <w:qFormat/>
+    <w:rPr>
+      <w:rFonts w:cs="OpenSymbol"/>
+    </w:rPr>
+  </w:style>
+  <w:style w:type="character" w:styleId="ListLabel188">
+    <w:name w:val="ListLabel 188"/>
+    <w:qFormat/>
+    <w:rPr>
+      <w:rFonts w:cs="OpenSymbol"/>
+    </w:rPr>
+  </w:style>
+  <w:style w:type="character" w:styleId="ListLabel189">
+    <w:name w:val="ListLabel 189"/>
+    <w:qFormat/>
+    <w:rPr>
+      <w:rFonts w:cs="OpenSymbol"/>
+    </w:rPr>
+  </w:style>
+  <w:style w:type="character" w:styleId="ListLabel190">
+    <w:name w:val="ListLabel 190"/>
+    <w:qFormat/>
+    <w:rPr>
+      <w:rFonts w:cs="OpenSymbol"/>
+    </w:rPr>
+  </w:style>
+  <w:style w:type="character" w:styleId="ListLabel191">
+    <w:name w:val="ListLabel 191"/>
+    <w:qFormat/>
+    <w:rPr>
+      <w:rFonts w:cs="OpenSymbol"/>
+    </w:rPr>
+  </w:style>
+  <w:style w:type="character" w:styleId="ListLabel192">
+    <w:name w:val="ListLabel 192"/>
+    <w:qFormat/>
+    <w:rPr>
+      <w:rFonts w:cs="OpenSymbol"/>
+    </w:rPr>
+  </w:style>
+  <w:style w:type="character" w:styleId="ListLabel193">
+    <w:name w:val="ListLabel 193"/>
+    <w:qFormat/>
+    <w:rPr>
+      <w:rFonts w:cs="OpenSymbol"/>
+    </w:rPr>
+  </w:style>
+  <w:style w:type="character" w:styleId="ListLabel194">
+    <w:name w:val="ListLabel 194"/>
+    <w:qFormat/>
+    <w:rPr>
+      <w:rFonts w:cs="Calibri"/>
+    </w:rPr>
+  </w:style>
+  <w:style w:type="character" w:styleId="ListLabel195">
+    <w:name w:val="ListLabel 195"/>
+    <w:qFormat/>
+    <w:rPr>
+      <w:rFonts w:cs="Courier New"/>
+    </w:rPr>
+  </w:style>
+  <w:style w:type="character" w:styleId="ListLabel196">
+    <w:name w:val="ListLabel 196"/>
+    <w:qFormat/>
+    <w:rPr>
+      <w:rFonts w:cs="Wingdings"/>
+    </w:rPr>
+  </w:style>
+  <w:style w:type="character" w:styleId="ListLabel197">
+    <w:name w:val="ListLabel 197"/>
+    <w:qFormat/>
+    <w:rPr>
+      <w:rFonts w:cs="Symbol"/>
+    </w:rPr>
+  </w:style>
+  <w:style w:type="character" w:styleId="ListLabel198">
+    <w:name w:val="ListLabel 198"/>
+    <w:qFormat/>
+    <w:rPr>
+      <w:rFonts w:cs="Courier New"/>
+    </w:rPr>
+  </w:style>
+  <w:style w:type="character" w:styleId="ListLabel199">
+    <w:name w:val="ListLabel 199"/>
+    <w:qFormat/>
+    <w:rPr>
+      <w:rFonts w:cs="Wingdings"/>
+    </w:rPr>
+  </w:style>
+  <w:style w:type="character" w:styleId="ListLabel200">
+    <w:name w:val="ListLabel 200"/>
+    <w:qFormat/>
+    <w:rPr>
+      <w:rFonts w:cs="Symbol"/>
+    </w:rPr>
+  </w:style>
+  <w:style w:type="character" w:styleId="ListLabel201">
+    <w:name w:val="ListLabel 201"/>
+    <w:qFormat/>
+    <w:rPr>
+      <w:rFonts w:cs="Courier New"/>
+    </w:rPr>
+  </w:style>
+  <w:style w:type="character" w:styleId="ListLabel202">
+    <w:name w:val="ListLabel 202"/>
+    <w:qFormat/>
+    <w:rPr>
+      <w:rFonts w:cs="Wingdings"/>
+    </w:rPr>
+  </w:style>
+  <w:style w:type="character" w:styleId="ListLabel203">
+    <w:name w:val="ListLabel 203"/>
+    <w:qFormat/>
+    <w:rPr>
+      <w:rFonts w:cs="Symbol"/>
+    </w:rPr>
+  </w:style>
+  <w:style w:type="character" w:styleId="ListLabel204">
+    <w:name w:val="ListLabel 204"/>
+    <w:qFormat/>
+    <w:rPr>
+      <w:rFonts w:cs="Courier New"/>
+    </w:rPr>
+  </w:style>
+  <w:style w:type="character" w:styleId="ListLabel205">
+    <w:name w:val="ListLabel 205"/>
+    <w:qFormat/>
+    <w:rPr>
+      <w:rFonts w:cs="Wingdings"/>
+    </w:rPr>
+  </w:style>
+  <w:style w:type="character" w:styleId="ListLabel206">
+    <w:name w:val="ListLabel 206"/>
+    <w:qFormat/>
+    <w:rPr>
+      <w:rFonts w:cs="Symbol"/>
+    </w:rPr>
+  </w:style>
+  <w:style w:type="character" w:styleId="ListLabel207">
+    <w:name w:val="ListLabel 207"/>
+    <w:qFormat/>
+    <w:rPr>
+      <w:rFonts w:cs="Courier New"/>
+    </w:rPr>
+  </w:style>
+  <w:style w:type="character" w:styleId="ListLabel208">
+    <w:name w:val="ListLabel 208"/>
+    <w:qFormat/>
+    <w:rPr>
+      <w:rFonts w:cs="Wingdings"/>
+    </w:rPr>
+  </w:style>
+  <w:style w:type="character" w:styleId="ListLabel209">
+    <w:name w:val="ListLabel 209"/>
+    <w:qFormat/>
+    <w:rPr>
+      <w:rFonts w:cs="Symbol"/>
+    </w:rPr>
+  </w:style>
+  <w:style w:type="character" w:styleId="ListLabel210">
+    <w:name w:val="ListLabel 210"/>
+    <w:qFormat/>
+    <w:rPr>
+      <w:rFonts w:cs="Courier New"/>
+    </w:rPr>
+  </w:style>
+  <w:style w:type="character" w:styleId="ListLabel211">
+    <w:name w:val="ListLabel 211"/>
+    <w:qFormat/>
+    <w:rPr>
+      <w:rFonts w:cs="Wingdings"/>
+    </w:rPr>
+  </w:style>
   <w:style w:type="paragraph" w:styleId="Heading" w:customStyle="1">
     <w:name w:val="Heading"/>
     <w:basedOn w:val="Normal"/>

</xml_diff>

<commit_message>
New NPC skill added. Improved vampire hunters rules.
</commit_message>
<xml_diff>
--- a/Mordheim-BorderTownBurning/Dokumente/Szenario PDFs/Border Town Burning Scenarios.docx
+++ b/Mordheim-BorderTownBurning/Dokumente/Szenario PDFs/Border Town Burning Scenarios.docx
@@ -506,23 +506,6 @@
       <w:r>
         <w:rPr/>
         <w:t>. The leader of the winning warband gains +1 extra Experience.</w:t>
-      </w:r>
-    </w:p>
-    <w:p>
-      <w:pPr>
-        <w:pStyle w:val="Normal"/>
-        <w:spacing w:lineRule="auto" w:line="240" w:before="0" w:after="0"/>
-        <w:rPr/>
-      </w:pPr>
-      <w:r>
-        <w:rPr>
-          <w:b/>
-        </w:rPr>
-        <w:t>+1 Per Enemy Out of Action</w:t>
-      </w:r>
-      <w:r>
-        <w:rPr/>
-        <w:t>. Any Hero earns +1 Experience for each enemy he puts out of action.</w:t>
       </w:r>
     </w:p>
     <w:p>
@@ -543,7 +526,14 @@
         <w:rPr/>
       </w:pPr>
       <w:r>
-        <w:rPr/>
+        <w:rPr>
+          <w:b/>
+        </w:rPr>
+        <w:t>+1 Per Enemy Out of Action</w:t>
+      </w:r>
+      <w:r>
+        <w:rPr/>
+        <w:t>. Any Hero earns +1 Experience for each enemy he puts out of action.</w:t>
       </w:r>
     </w:p>
     <w:p>
@@ -9758,14 +9748,14 @@
         <w:tblLook w:noVBand="1" w:val="04a0" w:noHBand="0" w:lastColumn="0" w:firstColumn="1" w:lastRow="0" w:firstRow="1"/>
       </w:tblPr>
       <w:tblGrid>
-        <w:gridCol w:w="1519"/>
-        <w:gridCol w:w="8368"/>
+        <w:gridCol w:w="1518"/>
+        <w:gridCol w:w="8369"/>
       </w:tblGrid>
       <w:tr>
         <w:trPr/>
         <w:tc>
           <w:tcPr>
-            <w:tcW w:w="1519" w:type="dxa"/>
+            <w:tcW w:w="1518" w:type="dxa"/>
             <w:tcBorders>
               <w:top w:val="single" w:sz="8" w:space="0" w:color="000000"/>
               <w:left w:val="single" w:sz="8" w:space="0" w:color="000000"/>
@@ -9797,7 +9787,7 @@
         </w:tc>
         <w:tc>
           <w:tcPr>
-            <w:tcW w:w="8368" w:type="dxa"/>
+            <w:tcW w:w="8369" w:type="dxa"/>
             <w:tcBorders>
               <w:top w:val="single" w:sz="8" w:space="0" w:color="000000"/>
               <w:left w:val="single" w:sz="8" w:space="0" w:color="000000"/>
@@ -9832,7 +9822,7 @@
         <w:trPr/>
         <w:tc>
           <w:tcPr>
-            <w:tcW w:w="1519" w:type="dxa"/>
+            <w:tcW w:w="1518" w:type="dxa"/>
             <w:tcBorders>
               <w:top w:val="single" w:sz="8" w:space="0" w:color="000000"/>
               <w:left w:val="single" w:sz="8" w:space="0" w:color="000000"/>
@@ -9864,7 +9854,7 @@
         </w:tc>
         <w:tc>
           <w:tcPr>
-            <w:tcW w:w="8368" w:type="dxa"/>
+            <w:tcW w:w="8369" w:type="dxa"/>
             <w:tcBorders>
               <w:top w:val="single" w:sz="8" w:space="0" w:color="000000"/>
               <w:left w:val="single" w:sz="8" w:space="0" w:color="000000"/>
@@ -9899,7 +9889,7 @@
         <w:trPr/>
         <w:tc>
           <w:tcPr>
-            <w:tcW w:w="1519" w:type="dxa"/>
+            <w:tcW w:w="1518" w:type="dxa"/>
             <w:tcBorders>
               <w:top w:val="single" w:sz="8" w:space="0" w:color="000000"/>
               <w:left w:val="single" w:sz="8" w:space="0" w:color="000000"/>
@@ -9931,7 +9921,7 @@
         </w:tc>
         <w:tc>
           <w:tcPr>
-            <w:tcW w:w="8368" w:type="dxa"/>
+            <w:tcW w:w="8369" w:type="dxa"/>
             <w:tcBorders>
               <w:top w:val="single" w:sz="8" w:space="0" w:color="000000"/>
               <w:left w:val="single" w:sz="8" w:space="0" w:color="000000"/>
@@ -9966,7 +9956,7 @@
         <w:trPr/>
         <w:tc>
           <w:tcPr>
-            <w:tcW w:w="1519" w:type="dxa"/>
+            <w:tcW w:w="1518" w:type="dxa"/>
             <w:tcBorders>
               <w:top w:val="single" w:sz="8" w:space="0" w:color="000000"/>
               <w:left w:val="single" w:sz="8" w:space="0" w:color="000000"/>
@@ -9998,7 +9988,7 @@
         </w:tc>
         <w:tc>
           <w:tcPr>
-            <w:tcW w:w="8368" w:type="dxa"/>
+            <w:tcW w:w="8369" w:type="dxa"/>
             <w:tcBorders>
               <w:top w:val="single" w:sz="8" w:space="0" w:color="000000"/>
               <w:left w:val="single" w:sz="8" w:space="0" w:color="000000"/>
@@ -10033,7 +10023,7 @@
         <w:trPr/>
         <w:tc>
           <w:tcPr>
-            <w:tcW w:w="1519" w:type="dxa"/>
+            <w:tcW w:w="1518" w:type="dxa"/>
             <w:tcBorders>
               <w:top w:val="single" w:sz="8" w:space="0" w:color="000000"/>
               <w:left w:val="single" w:sz="8" w:space="0" w:color="000000"/>
@@ -10065,7 +10055,7 @@
         </w:tc>
         <w:tc>
           <w:tcPr>
-            <w:tcW w:w="8368" w:type="dxa"/>
+            <w:tcW w:w="8369" w:type="dxa"/>
             <w:tcBorders>
               <w:top w:val="single" w:sz="8" w:space="0" w:color="000000"/>
               <w:left w:val="single" w:sz="8" w:space="0" w:color="000000"/>
@@ -10100,7 +10090,7 @@
         <w:trPr/>
         <w:tc>
           <w:tcPr>
-            <w:tcW w:w="1519" w:type="dxa"/>
+            <w:tcW w:w="1518" w:type="dxa"/>
             <w:tcBorders>
               <w:top w:val="single" w:sz="8" w:space="0" w:color="000000"/>
               <w:left w:val="single" w:sz="8" w:space="0" w:color="000000"/>
@@ -10132,7 +10122,7 @@
         </w:tc>
         <w:tc>
           <w:tcPr>
-            <w:tcW w:w="8368" w:type="dxa"/>
+            <w:tcW w:w="8369" w:type="dxa"/>
             <w:tcBorders>
               <w:top w:val="single" w:sz="8" w:space="0" w:color="000000"/>
               <w:left w:val="single" w:sz="8" w:space="0" w:color="000000"/>
@@ -10146,6 +10136,7 @@
           <w:p>
             <w:pPr>
               <w:pStyle w:val="Normal"/>
+              <w:spacing w:lineRule="auto" w:line="276"/>
               <w:rPr>
                 <w:color w:val="000000"/>
               </w:rPr>
@@ -10160,6 +10151,7 @@
           <w:p>
             <w:pPr>
               <w:pStyle w:val="Normal"/>
+              <w:spacing w:lineRule="auto" w:line="276"/>
               <w:rPr>
                 <w:color w:val="000000"/>
               </w:rPr>
@@ -10208,7 +10200,7 @@
         <w:trPr/>
         <w:tc>
           <w:tcPr>
-            <w:tcW w:w="1519" w:type="dxa"/>
+            <w:tcW w:w="1518" w:type="dxa"/>
             <w:tcBorders>
               <w:top w:val="single" w:sz="8" w:space="0" w:color="000000"/>
               <w:left w:val="single" w:sz="8" w:space="0" w:color="000000"/>
@@ -10240,7 +10232,7 @@
         </w:tc>
         <w:tc>
           <w:tcPr>
-            <w:tcW w:w="8368" w:type="dxa"/>
+            <w:tcW w:w="8369" w:type="dxa"/>
             <w:tcBorders>
               <w:top w:val="single" w:sz="8" w:space="0" w:color="000000"/>
               <w:left w:val="single" w:sz="8" w:space="0" w:color="000000"/>
@@ -10254,6 +10246,7 @@
           <w:p>
             <w:pPr>
               <w:pStyle w:val="Normal"/>
+              <w:spacing w:lineRule="auto" w:line="276"/>
               <w:rPr>
                 <w:color w:val="000000"/>
               </w:rPr>
@@ -10289,7 +10282,7 @@
         <w:trPr/>
         <w:tc>
           <w:tcPr>
-            <w:tcW w:w="1519" w:type="dxa"/>
+            <w:tcW w:w="1518" w:type="dxa"/>
             <w:tcBorders>
               <w:top w:val="single" w:sz="8" w:space="0" w:color="000000"/>
               <w:left w:val="single" w:sz="8" w:space="0" w:color="000000"/>
@@ -10321,7 +10314,7 @@
         </w:tc>
         <w:tc>
           <w:tcPr>
-            <w:tcW w:w="8368" w:type="dxa"/>
+            <w:tcW w:w="8369" w:type="dxa"/>
             <w:tcBorders>
               <w:top w:val="single" w:sz="8" w:space="0" w:color="000000"/>
               <w:left w:val="single" w:sz="8" w:space="0" w:color="000000"/>
@@ -10335,6 +10328,7 @@
           <w:p>
             <w:pPr>
               <w:pStyle w:val="Normal"/>
+              <w:spacing w:lineRule="auto" w:line="276"/>
               <w:rPr>
                 <w:color w:val="000000"/>
               </w:rPr>
@@ -11875,7 +11869,7 @@
         </w:tblBorders>
         <w:tblCellMar>
           <w:top w:w="55" w:type="dxa"/>
-          <w:left w:w="42" w:type="dxa"/>
+          <w:left w:w="41" w:type="dxa"/>
           <w:bottom w:w="55" w:type="dxa"/>
           <w:right w:w="55" w:type="dxa"/>
         </w:tblCellMar>
@@ -13306,7 +13300,7 @@
         </w:tblBorders>
         <w:tblCellMar>
           <w:top w:w="55" w:type="dxa"/>
-          <w:left w:w="42" w:type="dxa"/>
+          <w:left w:w="41" w:type="dxa"/>
           <w:bottom w:w="55" w:type="dxa"/>
           <w:right w:w="55" w:type="dxa"/>
         </w:tblCellMar>
@@ -13964,7 +13958,7 @@
         </w:tblBorders>
         <w:tblCellMar>
           <w:top w:w="55" w:type="dxa"/>
-          <w:left w:w="42" w:type="dxa"/>
+          <w:left w:w="41" w:type="dxa"/>
           <w:bottom w:w="55" w:type="dxa"/>
           <w:right w:w="55" w:type="dxa"/>
         </w:tblCellMar>
@@ -14816,7 +14810,7 @@
         </w:tblBorders>
         <w:tblCellMar>
           <w:top w:w="55" w:type="dxa"/>
-          <w:left w:w="42" w:type="dxa"/>
+          <w:left w:w="41" w:type="dxa"/>
           <w:bottom w:w="55" w:type="dxa"/>
           <w:right w:w="55" w:type="dxa"/>
         </w:tblCellMar>
@@ -15422,7 +15416,7 @@
         </w:tblBorders>
         <w:tblCellMar>
           <w:top w:w="55" w:type="dxa"/>
-          <w:left w:w="42" w:type="dxa"/>
+          <w:left w:w="41" w:type="dxa"/>
           <w:bottom w:w="55" w:type="dxa"/>
           <w:right w:w="55" w:type="dxa"/>
         </w:tblCellMar>
@@ -15843,7 +15837,7 @@
         </w:tblBorders>
         <w:tblCellMar>
           <w:top w:w="55" w:type="dxa"/>
-          <w:left w:w="42" w:type="dxa"/>
+          <w:left w:w="41" w:type="dxa"/>
           <w:bottom w:w="55" w:type="dxa"/>
           <w:right w:w="55" w:type="dxa"/>
         </w:tblCellMar>
@@ -16653,7 +16647,7 @@
         </w:tblBorders>
         <w:tblCellMar>
           <w:top w:w="55" w:type="dxa"/>
-          <w:left w:w="42" w:type="dxa"/>
+          <w:left w:w="41" w:type="dxa"/>
           <w:bottom w:w="55" w:type="dxa"/>
           <w:right w:w="55" w:type="dxa"/>
         </w:tblCellMar>
@@ -18150,7 +18144,7 @@
         </w:tblBorders>
         <w:tblCellMar>
           <w:top w:w="55" w:type="dxa"/>
-          <w:left w:w="42" w:type="dxa"/>
+          <w:left w:w="41" w:type="dxa"/>
           <w:bottom w:w="55" w:type="dxa"/>
           <w:right w:w="55" w:type="dxa"/>
         </w:tblCellMar>
@@ -18834,11 +18828,7 @@
       <w:pPr>
         <w:pStyle w:val="Normal"/>
         <w:spacing w:lineRule="auto" w:line="240" w:before="0" w:after="0"/>
-        <w:rPr>
-          <w:rFonts w:ascii="Z@R437.tmp" w:hAnsi="Z@R437.tmp" w:cs="Z@R437.tmp"/>
-          <w:sz w:val="20"/>
-          <w:szCs w:val="20"/>
-        </w:rPr>
+        <w:rPr/>
       </w:pPr>
       <w:r>
         <w:rPr>
@@ -18856,7 +18846,38 @@
           <w:sz w:val="20"/>
           <w:szCs w:val="20"/>
         </w:rPr>
-        <w:t>The Black Pegasus has a 5+ save that is not modified by strength of attacks against it. Against shooting attacks it has a 3+ save as long as he is on the square.</w:t>
+        <w:t>The Black Pegasus has a 5+ save that is not modified by strength of attacks against it.</w:t>
+      </w:r>
+    </w:p>
+    <w:p>
+      <w:pPr>
+        <w:pStyle w:val="Normal"/>
+        <w:spacing w:lineRule="auto" w:line="240" w:before="0" w:after="0"/>
+        <w:rPr>
+          <w:b/>
+          <w:b/>
+          <w:bCs/>
+        </w:rPr>
+      </w:pPr>
+      <w:r>
+        <w:rPr>
+          <w:rFonts w:cs="Z@R437.tmp" w:ascii="Z@R437.tmp" w:hAnsi="Z@R437.tmp"/>
+          <w:b/>
+          <w:bCs/>
+          <w:sz w:val="20"/>
+          <w:szCs w:val="20"/>
+        </w:rPr>
+        <w:t xml:space="preserve">Treasure guardian: </w:t>
+      </w:r>
+      <w:r>
+        <w:rPr>
+          <w:rFonts w:cs="Z@R437.tmp" w:ascii="Z@R437.tmp" w:hAnsi="Z@R437.tmp"/>
+          <w:b w:val="false"/>
+          <w:bCs w:val="false"/>
+          <w:sz w:val="20"/>
+          <w:szCs w:val="20"/>
+        </w:rPr>
+        <w:t>see houserules</w:t>
       </w:r>
     </w:p>
     <w:p>
@@ -18905,7 +18926,7 @@
         </w:tblBorders>
         <w:tblCellMar>
           <w:top w:w="55" w:type="dxa"/>
-          <w:left w:w="42" w:type="dxa"/>
+          <w:left w:w="41" w:type="dxa"/>
           <w:bottom w:w="55" w:type="dxa"/>
           <w:right w:w="55" w:type="dxa"/>
         </w:tblCellMar>
@@ -19430,7 +19451,7 @@
         </w:tblBorders>
         <w:tblCellMar>
           <w:top w:w="55" w:type="dxa"/>
-          <w:left w:w="42" w:type="dxa"/>
+          <w:left w:w="41" w:type="dxa"/>
           <w:bottom w:w="55" w:type="dxa"/>
           <w:right w:w="55" w:type="dxa"/>
         </w:tblCellMar>
@@ -20450,7 +20471,7 @@
         </w:tblBorders>
         <w:tblCellMar>
           <w:top w:w="55" w:type="dxa"/>
-          <w:left w:w="45" w:type="dxa"/>
+          <w:left w:w="44" w:type="dxa"/>
           <w:bottom w:w="55" w:type="dxa"/>
           <w:right w:w="55" w:type="dxa"/>
         </w:tblCellMar>
@@ -21646,7 +21667,7 @@
         </w:tblBorders>
         <w:tblCellMar>
           <w:top w:w="55" w:type="dxa"/>
-          <w:left w:w="45" w:type="dxa"/>
+          <w:left w:w="44" w:type="dxa"/>
           <w:bottom w:w="55" w:type="dxa"/>
           <w:right w:w="55" w:type="dxa"/>
         </w:tblCellMar>
@@ -24145,10 +24166,17 @@
     <w:p>
       <w:pPr>
         <w:pStyle w:val="Normal"/>
-        <w:rPr/>
-      </w:pPr>
-      <w:r>
-        <w:rPr/>
+        <w:rPr>
+          <w:b/>
+          <w:b/>
+          <w:bCs/>
+        </w:rPr>
+      </w:pPr>
+      <w:r>
+        <w:rPr>
+          <w:b/>
+          <w:bCs/>
+        </w:rPr>
         <w:t>Minor vampire</w:t>
       </w:r>
     </w:p>
@@ -24165,7 +24193,7 @@
         </w:tblBorders>
         <w:tblCellMar>
           <w:top w:w="55" w:type="dxa"/>
-          <w:left w:w="51" w:type="dxa"/>
+          <w:left w:w="50" w:type="dxa"/>
           <w:bottom w:w="55" w:type="dxa"/>
           <w:right w:w="55" w:type="dxa"/>
         </w:tblCellMar>
@@ -24721,7 +24749,15 @@
       </w:pPr>
       <w:r>
         <w:rPr/>
-        <w:t>After the scenario and after the serious injury step, if the warrior is still alive roll 2D6: on 2 the warrior has fallen into damnation, remove him from the roster. On 3-12 nothing bad happen.</w:t>
+        <w:t xml:space="preserve">After the scenario and after the serious injury step, </w:t>
+      </w:r>
+      <w:r>
+        <w:rPr/>
+        <w:t xml:space="preserve">and </w:t>
+      </w:r>
+      <w:r>
+        <w:rPr/>
+        <w:t>if the warrior is still alive roll 2D6: on 2 the warrior has fallen into damnation, remove him from the roster. On 3-12 nothing bad happen.</w:t>
       </w:r>
     </w:p>
     <w:p>
@@ -24757,33 +24793,55 @@
       </w:pPr>
       <w:r>
         <w:rPr/>
-        <w:t xml:space="preserve">Every member of a warband can </w:t>
-      </w:r>
-      <w:r>
-        <w:rPr/>
-        <w:t>search for the vampire in</w:t>
-      </w:r>
-      <w:r>
-        <w:rPr/>
-        <w:t xml:space="preserve"> a marked building. </w:t>
-      </w:r>
-      <w:r>
-        <w:rPr/>
-        <w:t xml:space="preserve">Base contact to the building is required. You can also enter the building. </w:t>
-      </w:r>
-      <w:r>
-        <w:rPr/>
-        <w:t>Roll a D6. On a 6 the old vampire has been found. The vampire spawns in the middle of the building.</w:t>
-      </w:r>
-    </w:p>
-    <w:p>
-      <w:pPr>
-        <w:pStyle w:val="Normal"/>
-        <w:rPr/>
-      </w:pPr>
-      <w:r>
-        <w:rPr/>
-        <w:t>If the vampire is not found by a warband, all players gain +1 for their next roll to search for the vampire.</w:t>
+        <w:t xml:space="preserve">Every </w:t>
+      </w:r>
+      <w:r>
+        <w:rPr/>
+        <w:t xml:space="preserve">non animal </w:t>
+      </w:r>
+      <w:r>
+        <w:rPr/>
+        <w:t xml:space="preserve">member of a warband can search for the vampire in a marked building. </w:t>
+      </w:r>
+      <w:r>
+        <w:rPr/>
+        <w:t>At least b</w:t>
+      </w:r>
+      <w:r>
+        <w:rPr/>
+        <w:t xml:space="preserve">ase contact to the building is required. You can also enter the building. </w:t>
+      </w:r>
+      <w:r>
+        <w:rPr/>
+        <w:t>Every building can only be searched once, after the search remove the marker</w:t>
+      </w:r>
+      <w:r>
+        <w:rPr/>
+        <w:t>.</w:t>
+      </w:r>
+    </w:p>
+    <w:p>
+      <w:pPr>
+        <w:pStyle w:val="Normal"/>
+        <w:rPr/>
+      </w:pPr>
+      <w:r>
+        <w:rPr/>
+        <w:t xml:space="preserve">To search Roll a D6: </w:t>
+      </w:r>
+      <w:r>
+        <w:rPr/>
+        <w:t xml:space="preserve">On a 6 the old vampire has been found. The vampire spawns in the middle of the building. </w:t>
+      </w:r>
+    </w:p>
+    <w:p>
+      <w:pPr>
+        <w:pStyle w:val="Normal"/>
+        <w:rPr/>
+      </w:pPr>
+      <w:r>
+        <w:rPr/>
+        <w:t>If the vampire is not found by, all players gain +1 for their next roll to search for the vampire.</w:t>
       </w:r>
     </w:p>
     <w:p>
@@ -24803,15 +24861,7 @@
       </w:pPr>
       <w:r>
         <w:rPr/>
-        <w:t xml:space="preserve">The warrior who finds the vampire is pushed back D6+2” </w:t>
-      </w:r>
-      <w:r>
-        <w:rPr/>
-        <w:t>in a random direction</w:t>
-      </w:r>
-      <w:r>
-        <w:rPr/>
-        <w:t>.</w:t>
+        <w:t>The warrior who finds the vampire is pushed back D6+2” in a random direction.</w:t>
       </w:r>
     </w:p>
     <w:p>
@@ -24860,19 +24910,31 @@
         <w:rPr>
           <w:color w:val="000000"/>
         </w:rPr>
-        <w:t>The vampire will always run (2xM6) into the direction of the building which hides the treasure.</w:t>
-      </w:r>
-    </w:p>
-    <w:p>
-      <w:pPr>
-        <w:pStyle w:val="Normal"/>
-        <w:rPr/>
-      </w:pPr>
-      <w:r>
-        <w:rPr>
-          <w:color w:val="000000"/>
-        </w:rPr>
-        <w:t>All warriors within 2” of the vampires’ path will be attacked by the vampire. Using it’s WS and S2.</w:t>
+        <w:t>The vampire will always run (2 x M6) into the direction of the building which hides the treasure.</w:t>
+      </w:r>
+    </w:p>
+    <w:p>
+      <w:pPr>
+        <w:pStyle w:val="Normal"/>
+        <w:rPr/>
+      </w:pPr>
+      <w:r>
+        <w:rPr>
+          <w:color w:val="000000"/>
+        </w:rPr>
+        <w:t xml:space="preserve">All warriors within 2” of the vampires’ path will be attacked by the vampire. Using it’s </w:t>
+      </w:r>
+      <w:r>
+        <w:rPr>
+          <w:color w:val="000000"/>
+        </w:rPr>
+        <w:t>B</w:t>
+      </w:r>
+      <w:r>
+        <w:rPr>
+          <w:color w:val="000000"/>
+        </w:rPr>
+        <w:t>S and S2.</w:t>
       </w:r>
     </w:p>
     <w:p>
@@ -24920,7 +24982,19 @@
         <w:rPr>
           <w:color w:val="000000"/>
         </w:rPr>
-        <w:t>He can lose wounds, but he will not go ooA. He ignores the rule to move in half speed if zero wounds left.</w:t>
+        <w:t xml:space="preserve">He can lose wounds, but he will not go ooA. He </w:t>
+      </w:r>
+      <w:r>
+        <w:rPr>
+          <w:color w:val="000000"/>
+        </w:rPr>
+        <w:t>also</w:t>
+      </w:r>
+      <w:r>
+        <w:rPr>
+          <w:color w:val="000000"/>
+        </w:rPr>
+        <w:t xml:space="preserve"> ignores the rule to move in half speed if zero wounds left.</w:t>
       </w:r>
     </w:p>
     <w:p>
@@ -24956,7 +25030,39 @@
         <w:rPr>
           <w:color w:val="000000"/>
         </w:rPr>
-        <w:t>In case that the vampire reaches the building, the treasure appears in its middle. The vampire is in touch of the treasure.</w:t>
+        <w:t xml:space="preserve">In case that the vampire reaches the building, the treasure appears in its middle. The vampire is in touch of the treasure. </w:t>
+      </w:r>
+      <w:r>
+        <w:rPr>
+          <w:color w:val="000000"/>
+        </w:rPr>
+        <w:t xml:space="preserve">The vampire automatically gains the </w:t>
+      </w:r>
+      <w:r>
+        <w:rPr>
+          <w:b/>
+          <w:bCs/>
+          <w:color w:val="000000"/>
+        </w:rPr>
+        <w:t>Treasure guardian</w:t>
+      </w:r>
+      <w:r>
+        <w:rPr>
+          <w:color w:val="000000"/>
+        </w:rPr>
+        <w:t xml:space="preserve"> </w:t>
+      </w:r>
+      <w:r>
+        <w:rPr>
+          <w:color w:val="000000"/>
+        </w:rPr>
+        <w:t xml:space="preserve">NPC </w:t>
+      </w:r>
+      <w:r>
+        <w:rPr>
+          <w:color w:val="000000"/>
+        </w:rPr>
+        <w:t>skill.</w:t>
       </w:r>
     </w:p>
     <w:p>
@@ -24978,6 +25084,52 @@
       </w:pPr>
       <w:r>
         <w:rPr>
+          <w:color w:val="000000"/>
+        </w:rPr>
+        <w:t>T</w:t>
+      </w:r>
+      <w:r>
+        <w:rPr>
+          <w:color w:val="000000"/>
+        </w:rPr>
+        <w:t>here is no way to get the treasure out of the building, without killing the Old vampire.</w:t>
+      </w:r>
+    </w:p>
+    <w:p>
+      <w:pPr>
+        <w:pStyle w:val="Normal"/>
+        <w:rPr>
+          <w:color w:val="000000"/>
+        </w:rPr>
+      </w:pPr>
+      <w:r>
+        <w:rPr/>
+      </w:r>
+    </w:p>
+    <w:p>
+      <w:pPr>
+        <w:pStyle w:val="Normal"/>
+        <w:rPr>
+          <w:color w:val="000000"/>
+        </w:rPr>
+      </w:pPr>
+      <w:r>
+        <w:rPr/>
+      </w:r>
+    </w:p>
+    <w:p>
+      <w:pPr>
+        <w:pStyle w:val="Normal"/>
+        <w:rPr>
+          <w:b/>
+          <w:b/>
+          <w:bCs/>
+        </w:rPr>
+      </w:pPr>
+      <w:r>
+        <w:rPr>
+          <w:b/>
+          <w:bCs/>
           <w:color w:val="000000"/>
         </w:rPr>
         <w:t>Old vampire</w:t>
@@ -24996,7 +25148,7 @@
         </w:tblBorders>
         <w:tblCellMar>
           <w:top w:w="55" w:type="dxa"/>
-          <w:left w:w="51" w:type="dxa"/>
+          <w:left w:w="50" w:type="dxa"/>
           <w:bottom w:w="55" w:type="dxa"/>
           <w:right w:w="55" w:type="dxa"/>
         </w:tblCellMar>
@@ -25697,7 +25849,7 @@
         </w:tblBorders>
         <w:tblCellMar>
           <w:top w:w="55" w:type="dxa"/>
-          <w:left w:w="51" w:type="dxa"/>
+          <w:left w:w="50" w:type="dxa"/>
           <w:bottom w:w="55" w:type="dxa"/>
           <w:right w:w="55" w:type="dxa"/>
         </w:tblCellMar>
@@ -25917,7 +26069,7 @@
         </w:tblBorders>
         <w:tblCellMar>
           <w:top w:w="55" w:type="dxa"/>
-          <w:left w:w="51" w:type="dxa"/>
+          <w:left w:w="50" w:type="dxa"/>
           <w:bottom w:w="55" w:type="dxa"/>
           <w:right w:w="55" w:type="dxa"/>
         </w:tblCellMar>
@@ -30228,6 +30380,332 @@
       <w:rFonts w:cs="OpenSymbol"/>
     </w:rPr>
   </w:style>
+  <w:style w:type="character" w:styleId="ListLabel258">
+    <w:name w:val="ListLabel 258"/>
+    <w:qFormat/>
+    <w:rPr>
+      <w:rFonts w:ascii="Cambria" w:hAnsi="Cambria" w:eastAsia="Cambria" w:cs="Cambria"/>
+      <w:b/>
+      <w:sz w:val="28"/>
+      <w:szCs w:val="28"/>
+    </w:rPr>
+  </w:style>
+  <w:style w:type="character" w:styleId="ListLabel259">
+    <w:name w:val="ListLabel 259"/>
+    <w:qFormat/>
+    <w:rPr>
+      <w:rFonts w:cs="OpenSymbol"/>
+    </w:rPr>
+  </w:style>
+  <w:style w:type="character" w:styleId="ListLabel260">
+    <w:name w:val="ListLabel 260"/>
+    <w:qFormat/>
+    <w:rPr>
+      <w:rFonts w:cs="OpenSymbol"/>
+    </w:rPr>
+  </w:style>
+  <w:style w:type="character" w:styleId="ListLabel261">
+    <w:name w:val="ListLabel 261"/>
+    <w:qFormat/>
+    <w:rPr>
+      <w:rFonts w:cs="OpenSymbol"/>
+    </w:rPr>
+  </w:style>
+  <w:style w:type="character" w:styleId="ListLabel262">
+    <w:name w:val="ListLabel 262"/>
+    <w:qFormat/>
+    <w:rPr>
+      <w:rFonts w:cs="OpenSymbol"/>
+    </w:rPr>
+  </w:style>
+  <w:style w:type="character" w:styleId="ListLabel263">
+    <w:name w:val="ListLabel 263"/>
+    <w:qFormat/>
+    <w:rPr>
+      <w:rFonts w:cs="OpenSymbol"/>
+    </w:rPr>
+  </w:style>
+  <w:style w:type="character" w:styleId="ListLabel264">
+    <w:name w:val="ListLabel 264"/>
+    <w:qFormat/>
+    <w:rPr>
+      <w:rFonts w:cs="OpenSymbol"/>
+    </w:rPr>
+  </w:style>
+  <w:style w:type="character" w:styleId="ListLabel265">
+    <w:name w:val="ListLabel 265"/>
+    <w:qFormat/>
+    <w:rPr>
+      <w:rFonts w:cs="OpenSymbol"/>
+    </w:rPr>
+  </w:style>
+  <w:style w:type="character" w:styleId="ListLabel266">
+    <w:name w:val="ListLabel 266"/>
+    <w:qFormat/>
+    <w:rPr>
+      <w:rFonts w:cs="OpenSymbol"/>
+    </w:rPr>
+  </w:style>
+  <w:style w:type="character" w:styleId="ListLabel267">
+    <w:name w:val="ListLabel 267"/>
+    <w:qFormat/>
+    <w:rPr>
+      <w:rFonts w:cs="OpenSymbol"/>
+    </w:rPr>
+  </w:style>
+  <w:style w:type="character" w:styleId="ListLabel268">
+    <w:name w:val="ListLabel 268"/>
+    <w:qFormat/>
+    <w:rPr>
+      <w:rFonts w:cs="OpenSymbol"/>
+      <w:b w:val="false"/>
+    </w:rPr>
+  </w:style>
+  <w:style w:type="character" w:styleId="ListLabel269">
+    <w:name w:val="ListLabel 269"/>
+    <w:qFormat/>
+    <w:rPr>
+      <w:rFonts w:cs="OpenSymbol"/>
+    </w:rPr>
+  </w:style>
+  <w:style w:type="character" w:styleId="ListLabel270">
+    <w:name w:val="ListLabel 270"/>
+    <w:qFormat/>
+    <w:rPr>
+      <w:rFonts w:cs="OpenSymbol"/>
+    </w:rPr>
+  </w:style>
+  <w:style w:type="character" w:styleId="ListLabel271">
+    <w:name w:val="ListLabel 271"/>
+    <w:qFormat/>
+    <w:rPr>
+      <w:rFonts w:cs="OpenSymbol"/>
+    </w:rPr>
+  </w:style>
+  <w:style w:type="character" w:styleId="ListLabel272">
+    <w:name w:val="ListLabel 272"/>
+    <w:qFormat/>
+    <w:rPr>
+      <w:rFonts w:cs="OpenSymbol"/>
+    </w:rPr>
+  </w:style>
+  <w:style w:type="character" w:styleId="ListLabel273">
+    <w:name w:val="ListLabel 273"/>
+    <w:qFormat/>
+    <w:rPr>
+      <w:rFonts w:cs="OpenSymbol"/>
+    </w:rPr>
+  </w:style>
+  <w:style w:type="character" w:styleId="ListLabel274">
+    <w:name w:val="ListLabel 274"/>
+    <w:qFormat/>
+    <w:rPr>
+      <w:rFonts w:cs="OpenSymbol"/>
+    </w:rPr>
+  </w:style>
+  <w:style w:type="character" w:styleId="ListLabel275">
+    <w:name w:val="ListLabel 275"/>
+    <w:qFormat/>
+    <w:rPr>
+      <w:rFonts w:cs="OpenSymbol"/>
+    </w:rPr>
+  </w:style>
+  <w:style w:type="character" w:styleId="ListLabel276">
+    <w:name w:val="ListLabel 276"/>
+    <w:qFormat/>
+    <w:rPr>
+      <w:rFonts w:cs="OpenSymbol"/>
+    </w:rPr>
+  </w:style>
+  <w:style w:type="character" w:styleId="ListLabel277">
+    <w:name w:val="ListLabel 277"/>
+    <w:qFormat/>
+    <w:rPr>
+      <w:rFonts w:cs="Calibri"/>
+    </w:rPr>
+  </w:style>
+  <w:style w:type="character" w:styleId="ListLabel278">
+    <w:name w:val="ListLabel 278"/>
+    <w:qFormat/>
+    <w:rPr>
+      <w:rFonts w:cs="Courier New"/>
+    </w:rPr>
+  </w:style>
+  <w:style w:type="character" w:styleId="ListLabel279">
+    <w:name w:val="ListLabel 279"/>
+    <w:qFormat/>
+    <w:rPr>
+      <w:rFonts w:cs="Wingdings"/>
+    </w:rPr>
+  </w:style>
+  <w:style w:type="character" w:styleId="ListLabel280">
+    <w:name w:val="ListLabel 280"/>
+    <w:qFormat/>
+    <w:rPr>
+      <w:rFonts w:cs="Symbol"/>
+    </w:rPr>
+  </w:style>
+  <w:style w:type="character" w:styleId="ListLabel281">
+    <w:name w:val="ListLabel 281"/>
+    <w:qFormat/>
+    <w:rPr>
+      <w:rFonts w:cs="Courier New"/>
+    </w:rPr>
+  </w:style>
+  <w:style w:type="character" w:styleId="ListLabel282">
+    <w:name w:val="ListLabel 282"/>
+    <w:qFormat/>
+    <w:rPr>
+      <w:rFonts w:cs="Wingdings"/>
+    </w:rPr>
+  </w:style>
+  <w:style w:type="character" w:styleId="ListLabel283">
+    <w:name w:val="ListLabel 283"/>
+    <w:qFormat/>
+    <w:rPr>
+      <w:rFonts w:cs="Symbol"/>
+    </w:rPr>
+  </w:style>
+  <w:style w:type="character" w:styleId="ListLabel284">
+    <w:name w:val="ListLabel 284"/>
+    <w:qFormat/>
+    <w:rPr>
+      <w:rFonts w:cs="Courier New"/>
+    </w:rPr>
+  </w:style>
+  <w:style w:type="character" w:styleId="ListLabel285">
+    <w:name w:val="ListLabel 285"/>
+    <w:qFormat/>
+    <w:rPr>
+      <w:rFonts w:cs="Wingdings"/>
+    </w:rPr>
+  </w:style>
+  <w:style w:type="character" w:styleId="ListLabel286">
+    <w:name w:val="ListLabel 286"/>
+    <w:qFormat/>
+    <w:rPr>
+      <w:rFonts w:cs="Symbol"/>
+    </w:rPr>
+  </w:style>
+  <w:style w:type="character" w:styleId="ListLabel287">
+    <w:name w:val="ListLabel 287"/>
+    <w:qFormat/>
+    <w:rPr>
+      <w:rFonts w:cs="Courier New"/>
+    </w:rPr>
+  </w:style>
+  <w:style w:type="character" w:styleId="ListLabel288">
+    <w:name w:val="ListLabel 288"/>
+    <w:qFormat/>
+    <w:rPr>
+      <w:rFonts w:cs="Wingdings"/>
+    </w:rPr>
+  </w:style>
+  <w:style w:type="character" w:styleId="ListLabel289">
+    <w:name w:val="ListLabel 289"/>
+    <w:qFormat/>
+    <w:rPr>
+      <w:rFonts w:cs="Symbol"/>
+    </w:rPr>
+  </w:style>
+  <w:style w:type="character" w:styleId="ListLabel290">
+    <w:name w:val="ListLabel 290"/>
+    <w:qFormat/>
+    <w:rPr>
+      <w:rFonts w:cs="Courier New"/>
+    </w:rPr>
+  </w:style>
+  <w:style w:type="character" w:styleId="ListLabel291">
+    <w:name w:val="ListLabel 291"/>
+    <w:qFormat/>
+    <w:rPr>
+      <w:rFonts w:cs="Wingdings"/>
+    </w:rPr>
+  </w:style>
+  <w:style w:type="character" w:styleId="ListLabel292">
+    <w:name w:val="ListLabel 292"/>
+    <w:qFormat/>
+    <w:rPr>
+      <w:rFonts w:cs="Symbol"/>
+    </w:rPr>
+  </w:style>
+  <w:style w:type="character" w:styleId="ListLabel293">
+    <w:name w:val="ListLabel 293"/>
+    <w:qFormat/>
+    <w:rPr>
+      <w:rFonts w:cs="Courier New"/>
+    </w:rPr>
+  </w:style>
+  <w:style w:type="character" w:styleId="ListLabel294">
+    <w:name w:val="ListLabel 294"/>
+    <w:qFormat/>
+    <w:rPr>
+      <w:rFonts w:cs="Wingdings"/>
+    </w:rPr>
+  </w:style>
+  <w:style w:type="character" w:styleId="ListLabel295">
+    <w:name w:val="ListLabel 295"/>
+    <w:qFormat/>
+    <w:rPr>
+      <w:rFonts w:cs="OpenSymbol"/>
+    </w:rPr>
+  </w:style>
+  <w:style w:type="character" w:styleId="ListLabel296">
+    <w:name w:val="ListLabel 296"/>
+    <w:qFormat/>
+    <w:rPr>
+      <w:rFonts w:cs="OpenSymbol"/>
+    </w:rPr>
+  </w:style>
+  <w:style w:type="character" w:styleId="ListLabel297">
+    <w:name w:val="ListLabel 297"/>
+    <w:qFormat/>
+    <w:rPr>
+      <w:rFonts w:cs="OpenSymbol"/>
+    </w:rPr>
+  </w:style>
+  <w:style w:type="character" w:styleId="ListLabel298">
+    <w:name w:val="ListLabel 298"/>
+    <w:qFormat/>
+    <w:rPr>
+      <w:rFonts w:cs="OpenSymbol"/>
+    </w:rPr>
+  </w:style>
+  <w:style w:type="character" w:styleId="ListLabel299">
+    <w:name w:val="ListLabel 299"/>
+    <w:qFormat/>
+    <w:rPr>
+      <w:rFonts w:cs="OpenSymbol"/>
+    </w:rPr>
+  </w:style>
+  <w:style w:type="character" w:styleId="ListLabel300">
+    <w:name w:val="ListLabel 300"/>
+    <w:qFormat/>
+    <w:rPr>
+      <w:rFonts w:cs="OpenSymbol"/>
+    </w:rPr>
+  </w:style>
+  <w:style w:type="character" w:styleId="ListLabel301">
+    <w:name w:val="ListLabel 301"/>
+    <w:qFormat/>
+    <w:rPr>
+      <w:rFonts w:cs="OpenSymbol"/>
+    </w:rPr>
+  </w:style>
+  <w:style w:type="character" w:styleId="ListLabel302">
+    <w:name w:val="ListLabel 302"/>
+    <w:qFormat/>
+    <w:rPr>
+      <w:rFonts w:cs="OpenSymbol"/>
+    </w:rPr>
+  </w:style>
+  <w:style w:type="character" w:styleId="ListLabel303">
+    <w:name w:val="ListLabel 303"/>
+    <w:qFormat/>
+    <w:rPr>
+      <w:rFonts w:cs="OpenSymbol"/>
+    </w:rPr>
+  </w:style>
   <w:style w:type="paragraph" w:styleId="Heading" w:customStyle="1">
     <w:name w:val="Heading"/>
     <w:basedOn w:val="Normal"/>

</xml_diff>

<commit_message>
Another vampire hunter info added
</commit_message>
<xml_diff>
--- a/Mordheim-BorderTownBurning/Dokumente/Szenario PDFs/Border Town Burning Scenarios.docx
+++ b/Mordheim-BorderTownBurning/Dokumente/Szenario PDFs/Border Town Burning Scenarios.docx
@@ -20471,7 +20471,7 @@
         </w:tblBorders>
         <w:tblCellMar>
           <w:top w:w="55" w:type="dxa"/>
-          <w:left w:w="42" w:type="dxa"/>
+          <w:left w:w="41" w:type="dxa"/>
           <w:bottom w:w="55" w:type="dxa"/>
           <w:right w:w="55" w:type="dxa"/>
         </w:tblCellMar>
@@ -21684,7 +21684,7 @@
         </w:tblBorders>
         <w:tblCellMar>
           <w:top w:w="55" w:type="dxa"/>
-          <w:left w:w="42" w:type="dxa"/>
+          <w:left w:w="41" w:type="dxa"/>
           <w:bottom w:w="55" w:type="dxa"/>
           <w:right w:w="55" w:type="dxa"/>
         </w:tblCellMar>
@@ -24210,7 +24210,7 @@
         </w:tblBorders>
         <w:tblCellMar>
           <w:top w:w="55" w:type="dxa"/>
-          <w:left w:w="48" w:type="dxa"/>
+          <w:left w:w="47" w:type="dxa"/>
           <w:bottom w:w="55" w:type="dxa"/>
           <w:right w:w="55" w:type="dxa"/>
         </w:tblCellMar>
@@ -24823,11 +24823,7 @@
       <w:bookmarkStart w:id="4" w:name="__DdeLink__2326_3533698675"/>
       <w:r>
         <w:rPr/>
-        <w:t xml:space="preserve">If the vampire is not found by, all players gain +1 for their next roll to search for the vampire. </w:t>
-      </w:r>
-      <w:r>
-        <w:rPr/>
-        <w:t>For every failed search, directly after the roll.</w:t>
+        <w:t>If the vampire is not found by, all players gain +1 for their next roll to search for the vampire. For every failed search, directly after the roll.</w:t>
       </w:r>
       <w:bookmarkEnd w:id="4"/>
     </w:p>
@@ -24909,19 +24905,7 @@
         <w:rPr>
           <w:color w:val="000000"/>
         </w:rPr>
-        <w:t xml:space="preserve">All warriors within 2” of the vampires’ path will be attacked by the vampire. Using </w:t>
-      </w:r>
-      <w:r>
-        <w:rPr>
-          <w:color w:val="000000"/>
-        </w:rPr>
-        <w:t>hi</w:t>
-      </w:r>
-      <w:r>
-        <w:rPr>
-          <w:color w:val="000000"/>
-        </w:rPr>
-        <w:t>s BS and S2.</w:t>
+        <w:t>All warriors within 2” of the vampires’ path will be attacked by the vampire. Using his BS and S2.</w:t>
       </w:r>
     </w:p>
     <w:p>
@@ -25103,7 +25087,7 @@
         </w:tblBorders>
         <w:tblCellMar>
           <w:top w:w="55" w:type="dxa"/>
-          <w:left w:w="48" w:type="dxa"/>
+          <w:left w:w="47" w:type="dxa"/>
           <w:bottom w:w="55" w:type="dxa"/>
           <w:right w:w="55" w:type="dxa"/>
         </w:tblCellMar>
@@ -25725,6 +25709,16 @@
       </w:pPr>
       <w:r>
         <w:rPr/>
+        <w:t>The treasure chest has to be picked up by moving in base contact with it.</w:t>
+      </w:r>
+    </w:p>
+    <w:p>
+      <w:pPr>
+        <w:pStyle w:val="Normal"/>
+        <w:rPr/>
+      </w:pPr>
+      <w:r>
+        <w:rPr/>
         <w:t>A warrior which carries the treasure can move at its normal movement rate.</w:t>
       </w:r>
     </w:p>
@@ -25804,7 +25798,7 @@
         </w:tblBorders>
         <w:tblCellMar>
           <w:top w:w="55" w:type="dxa"/>
-          <w:left w:w="48" w:type="dxa"/>
+          <w:left w:w="47" w:type="dxa"/>
           <w:bottom w:w="55" w:type="dxa"/>
           <w:right w:w="55" w:type="dxa"/>
         </w:tblCellMar>
@@ -25986,21 +25980,7 @@
                 <w:rFonts w:ascii="Cambria" w:hAnsi="Cambria"/>
                 <w:szCs w:val="26"/>
               </w:rPr>
-              <w:t xml:space="preserve">Roll </w:t>
-            </w:r>
-            <w:r>
-              <w:rPr>
-                <w:rFonts w:ascii="Cambria" w:hAnsi="Cambria"/>
-                <w:szCs w:val="26"/>
-              </w:rPr>
-              <w:t>on</w:t>
-            </w:r>
-            <w:r>
-              <w:rPr>
-                <w:rFonts w:ascii="Cambria" w:hAnsi="Cambria"/>
-                <w:szCs w:val="26"/>
-              </w:rPr>
-              <w:t xml:space="preserve"> special item table below</w:t>
+              <w:t>Roll on special item table below</w:t>
             </w:r>
           </w:p>
         </w:tc>
@@ -26038,7 +26018,7 @@
         </w:tblBorders>
         <w:tblCellMar>
           <w:top w:w="55" w:type="dxa"/>
-          <w:left w:w="48" w:type="dxa"/>
+          <w:left w:w="47" w:type="dxa"/>
           <w:bottom w:w="55" w:type="dxa"/>
           <w:right w:w="55" w:type="dxa"/>
         </w:tblCellMar>
@@ -26406,19 +26386,7 @@
       </w:pPr>
       <w:r>
         <w:rPr/>
-        <w:t>+1 winning leader</w:t>
-      </w:r>
-      <w:r>
-        <w:rPr/>
-        <w:t>(</w:t>
-      </w:r>
-      <w:r>
-        <w:rPr/>
-        <w:t>s</w:t>
-      </w:r>
-      <w:r>
-        <w:rPr/>
-        <w:t>)</w:t>
+        <w:t>+1 winning leader(s)</w:t>
       </w:r>
     </w:p>
     <w:p>
@@ -31349,6 +31317,332 @@
       <w:rFonts w:cs="OpenSymbol"/>
     </w:rPr>
   </w:style>
+  <w:style w:type="character" w:styleId="ListLabel396">
+    <w:name w:val="ListLabel 396"/>
+    <w:qFormat/>
+    <w:rPr>
+      <w:rFonts w:ascii="Cambria" w:hAnsi="Cambria" w:eastAsia="Cambria" w:cs="Cambria"/>
+      <w:b/>
+      <w:sz w:val="28"/>
+      <w:szCs w:val="28"/>
+    </w:rPr>
+  </w:style>
+  <w:style w:type="character" w:styleId="ListLabel397">
+    <w:name w:val="ListLabel 397"/>
+    <w:qFormat/>
+    <w:rPr>
+      <w:rFonts w:cs="OpenSymbol"/>
+    </w:rPr>
+  </w:style>
+  <w:style w:type="character" w:styleId="ListLabel398">
+    <w:name w:val="ListLabel 398"/>
+    <w:qFormat/>
+    <w:rPr>
+      <w:rFonts w:cs="OpenSymbol"/>
+    </w:rPr>
+  </w:style>
+  <w:style w:type="character" w:styleId="ListLabel399">
+    <w:name w:val="ListLabel 399"/>
+    <w:qFormat/>
+    <w:rPr>
+      <w:rFonts w:cs="OpenSymbol"/>
+    </w:rPr>
+  </w:style>
+  <w:style w:type="character" w:styleId="ListLabel400">
+    <w:name w:val="ListLabel 400"/>
+    <w:qFormat/>
+    <w:rPr>
+      <w:rFonts w:cs="OpenSymbol"/>
+    </w:rPr>
+  </w:style>
+  <w:style w:type="character" w:styleId="ListLabel401">
+    <w:name w:val="ListLabel 401"/>
+    <w:qFormat/>
+    <w:rPr>
+      <w:rFonts w:cs="OpenSymbol"/>
+    </w:rPr>
+  </w:style>
+  <w:style w:type="character" w:styleId="ListLabel402">
+    <w:name w:val="ListLabel 402"/>
+    <w:qFormat/>
+    <w:rPr>
+      <w:rFonts w:cs="OpenSymbol"/>
+    </w:rPr>
+  </w:style>
+  <w:style w:type="character" w:styleId="ListLabel403">
+    <w:name w:val="ListLabel 403"/>
+    <w:qFormat/>
+    <w:rPr>
+      <w:rFonts w:cs="OpenSymbol"/>
+    </w:rPr>
+  </w:style>
+  <w:style w:type="character" w:styleId="ListLabel404">
+    <w:name w:val="ListLabel 404"/>
+    <w:qFormat/>
+    <w:rPr>
+      <w:rFonts w:cs="OpenSymbol"/>
+    </w:rPr>
+  </w:style>
+  <w:style w:type="character" w:styleId="ListLabel405">
+    <w:name w:val="ListLabel 405"/>
+    <w:qFormat/>
+    <w:rPr>
+      <w:rFonts w:cs="OpenSymbol"/>
+    </w:rPr>
+  </w:style>
+  <w:style w:type="character" w:styleId="ListLabel406">
+    <w:name w:val="ListLabel 406"/>
+    <w:qFormat/>
+    <w:rPr>
+      <w:rFonts w:cs="OpenSymbol"/>
+      <w:b w:val="false"/>
+    </w:rPr>
+  </w:style>
+  <w:style w:type="character" w:styleId="ListLabel407">
+    <w:name w:val="ListLabel 407"/>
+    <w:qFormat/>
+    <w:rPr>
+      <w:rFonts w:cs="OpenSymbol"/>
+    </w:rPr>
+  </w:style>
+  <w:style w:type="character" w:styleId="ListLabel408">
+    <w:name w:val="ListLabel 408"/>
+    <w:qFormat/>
+    <w:rPr>
+      <w:rFonts w:cs="OpenSymbol"/>
+    </w:rPr>
+  </w:style>
+  <w:style w:type="character" w:styleId="ListLabel409">
+    <w:name w:val="ListLabel 409"/>
+    <w:qFormat/>
+    <w:rPr>
+      <w:rFonts w:cs="OpenSymbol"/>
+    </w:rPr>
+  </w:style>
+  <w:style w:type="character" w:styleId="ListLabel410">
+    <w:name w:val="ListLabel 410"/>
+    <w:qFormat/>
+    <w:rPr>
+      <w:rFonts w:cs="OpenSymbol"/>
+    </w:rPr>
+  </w:style>
+  <w:style w:type="character" w:styleId="ListLabel411">
+    <w:name w:val="ListLabel 411"/>
+    <w:qFormat/>
+    <w:rPr>
+      <w:rFonts w:cs="OpenSymbol"/>
+    </w:rPr>
+  </w:style>
+  <w:style w:type="character" w:styleId="ListLabel412">
+    <w:name w:val="ListLabel 412"/>
+    <w:qFormat/>
+    <w:rPr>
+      <w:rFonts w:cs="OpenSymbol"/>
+    </w:rPr>
+  </w:style>
+  <w:style w:type="character" w:styleId="ListLabel413">
+    <w:name w:val="ListLabel 413"/>
+    <w:qFormat/>
+    <w:rPr>
+      <w:rFonts w:cs="OpenSymbol"/>
+    </w:rPr>
+  </w:style>
+  <w:style w:type="character" w:styleId="ListLabel414">
+    <w:name w:val="ListLabel 414"/>
+    <w:qFormat/>
+    <w:rPr>
+      <w:rFonts w:cs="OpenSymbol"/>
+    </w:rPr>
+  </w:style>
+  <w:style w:type="character" w:styleId="ListLabel415">
+    <w:name w:val="ListLabel 415"/>
+    <w:qFormat/>
+    <w:rPr>
+      <w:rFonts w:cs="Calibri"/>
+    </w:rPr>
+  </w:style>
+  <w:style w:type="character" w:styleId="ListLabel416">
+    <w:name w:val="ListLabel 416"/>
+    <w:qFormat/>
+    <w:rPr>
+      <w:rFonts w:cs="Courier New"/>
+    </w:rPr>
+  </w:style>
+  <w:style w:type="character" w:styleId="ListLabel417">
+    <w:name w:val="ListLabel 417"/>
+    <w:qFormat/>
+    <w:rPr>
+      <w:rFonts w:cs="Wingdings"/>
+    </w:rPr>
+  </w:style>
+  <w:style w:type="character" w:styleId="ListLabel418">
+    <w:name w:val="ListLabel 418"/>
+    <w:qFormat/>
+    <w:rPr>
+      <w:rFonts w:cs="Symbol"/>
+    </w:rPr>
+  </w:style>
+  <w:style w:type="character" w:styleId="ListLabel419">
+    <w:name w:val="ListLabel 419"/>
+    <w:qFormat/>
+    <w:rPr>
+      <w:rFonts w:cs="Courier New"/>
+    </w:rPr>
+  </w:style>
+  <w:style w:type="character" w:styleId="ListLabel420">
+    <w:name w:val="ListLabel 420"/>
+    <w:qFormat/>
+    <w:rPr>
+      <w:rFonts w:cs="Wingdings"/>
+    </w:rPr>
+  </w:style>
+  <w:style w:type="character" w:styleId="ListLabel421">
+    <w:name w:val="ListLabel 421"/>
+    <w:qFormat/>
+    <w:rPr>
+      <w:rFonts w:cs="Symbol"/>
+    </w:rPr>
+  </w:style>
+  <w:style w:type="character" w:styleId="ListLabel422">
+    <w:name w:val="ListLabel 422"/>
+    <w:qFormat/>
+    <w:rPr>
+      <w:rFonts w:cs="Courier New"/>
+    </w:rPr>
+  </w:style>
+  <w:style w:type="character" w:styleId="ListLabel423">
+    <w:name w:val="ListLabel 423"/>
+    <w:qFormat/>
+    <w:rPr>
+      <w:rFonts w:cs="Wingdings"/>
+    </w:rPr>
+  </w:style>
+  <w:style w:type="character" w:styleId="ListLabel424">
+    <w:name w:val="ListLabel 424"/>
+    <w:qFormat/>
+    <w:rPr>
+      <w:rFonts w:cs="Symbol"/>
+    </w:rPr>
+  </w:style>
+  <w:style w:type="character" w:styleId="ListLabel425">
+    <w:name w:val="ListLabel 425"/>
+    <w:qFormat/>
+    <w:rPr>
+      <w:rFonts w:cs="Courier New"/>
+    </w:rPr>
+  </w:style>
+  <w:style w:type="character" w:styleId="ListLabel426">
+    <w:name w:val="ListLabel 426"/>
+    <w:qFormat/>
+    <w:rPr>
+      <w:rFonts w:cs="Wingdings"/>
+    </w:rPr>
+  </w:style>
+  <w:style w:type="character" w:styleId="ListLabel427">
+    <w:name w:val="ListLabel 427"/>
+    <w:qFormat/>
+    <w:rPr>
+      <w:rFonts w:cs="Symbol"/>
+    </w:rPr>
+  </w:style>
+  <w:style w:type="character" w:styleId="ListLabel428">
+    <w:name w:val="ListLabel 428"/>
+    <w:qFormat/>
+    <w:rPr>
+      <w:rFonts w:cs="Courier New"/>
+    </w:rPr>
+  </w:style>
+  <w:style w:type="character" w:styleId="ListLabel429">
+    <w:name w:val="ListLabel 429"/>
+    <w:qFormat/>
+    <w:rPr>
+      <w:rFonts w:cs="Wingdings"/>
+    </w:rPr>
+  </w:style>
+  <w:style w:type="character" w:styleId="ListLabel430">
+    <w:name w:val="ListLabel 430"/>
+    <w:qFormat/>
+    <w:rPr>
+      <w:rFonts w:cs="Symbol"/>
+    </w:rPr>
+  </w:style>
+  <w:style w:type="character" w:styleId="ListLabel431">
+    <w:name w:val="ListLabel 431"/>
+    <w:qFormat/>
+    <w:rPr>
+      <w:rFonts w:cs="Courier New"/>
+    </w:rPr>
+  </w:style>
+  <w:style w:type="character" w:styleId="ListLabel432">
+    <w:name w:val="ListLabel 432"/>
+    <w:qFormat/>
+    <w:rPr>
+      <w:rFonts w:cs="Wingdings"/>
+    </w:rPr>
+  </w:style>
+  <w:style w:type="character" w:styleId="ListLabel433">
+    <w:name w:val="ListLabel 433"/>
+    <w:qFormat/>
+    <w:rPr>
+      <w:rFonts w:cs="OpenSymbol"/>
+    </w:rPr>
+  </w:style>
+  <w:style w:type="character" w:styleId="ListLabel434">
+    <w:name w:val="ListLabel 434"/>
+    <w:qFormat/>
+    <w:rPr>
+      <w:rFonts w:cs="OpenSymbol"/>
+    </w:rPr>
+  </w:style>
+  <w:style w:type="character" w:styleId="ListLabel435">
+    <w:name w:val="ListLabel 435"/>
+    <w:qFormat/>
+    <w:rPr>
+      <w:rFonts w:cs="OpenSymbol"/>
+    </w:rPr>
+  </w:style>
+  <w:style w:type="character" w:styleId="ListLabel436">
+    <w:name w:val="ListLabel 436"/>
+    <w:qFormat/>
+    <w:rPr>
+      <w:rFonts w:cs="OpenSymbol"/>
+    </w:rPr>
+  </w:style>
+  <w:style w:type="character" w:styleId="ListLabel437">
+    <w:name w:val="ListLabel 437"/>
+    <w:qFormat/>
+    <w:rPr>
+      <w:rFonts w:cs="OpenSymbol"/>
+    </w:rPr>
+  </w:style>
+  <w:style w:type="character" w:styleId="ListLabel438">
+    <w:name w:val="ListLabel 438"/>
+    <w:qFormat/>
+    <w:rPr>
+      <w:rFonts w:cs="OpenSymbol"/>
+    </w:rPr>
+  </w:style>
+  <w:style w:type="character" w:styleId="ListLabel439">
+    <w:name w:val="ListLabel 439"/>
+    <w:qFormat/>
+    <w:rPr>
+      <w:rFonts w:cs="OpenSymbol"/>
+    </w:rPr>
+  </w:style>
+  <w:style w:type="character" w:styleId="ListLabel440">
+    <w:name w:val="ListLabel 440"/>
+    <w:qFormat/>
+    <w:rPr>
+      <w:rFonts w:cs="OpenSymbol"/>
+    </w:rPr>
+  </w:style>
+  <w:style w:type="character" w:styleId="ListLabel441">
+    <w:name w:val="ListLabel 441"/>
+    <w:qFormat/>
+    <w:rPr>
+      <w:rFonts w:cs="OpenSymbol"/>
+    </w:rPr>
+  </w:style>
   <w:style w:type="paragraph" w:styleId="Heading" w:customStyle="1">
     <w:name w:val="Heading"/>
     <w:basedOn w:val="Normal"/>

</xml_diff>

<commit_message>
New feature added to simulator
</commit_message>
<xml_diff>
--- a/Mordheim-BorderTownBurning/Dokumente/Szenario PDFs/Border Town Burning Scenarios.docx
+++ b/Mordheim-BorderTownBurning/Dokumente/Szenario PDFs/Border Town Burning Scenarios.docx
@@ -20471,7 +20471,7 @@
         </w:tblBorders>
         <w:tblCellMar>
           <w:top w:w="55" w:type="dxa"/>
-          <w:left w:w="41" w:type="dxa"/>
+          <w:left w:w="40" w:type="dxa"/>
           <w:bottom w:w="55" w:type="dxa"/>
           <w:right w:w="55" w:type="dxa"/>
         </w:tblCellMar>
@@ -21684,7 +21684,7 @@
         </w:tblBorders>
         <w:tblCellMar>
           <w:top w:w="55" w:type="dxa"/>
-          <w:left w:w="41" w:type="dxa"/>
+          <w:left w:w="40" w:type="dxa"/>
           <w:bottom w:w="55" w:type="dxa"/>
           <w:right w:w="55" w:type="dxa"/>
         </w:tblCellMar>
@@ -24210,7 +24210,7 @@
         </w:tblBorders>
         <w:tblCellMar>
           <w:top w:w="55" w:type="dxa"/>
-          <w:left w:w="47" w:type="dxa"/>
+          <w:left w:w="46" w:type="dxa"/>
           <w:bottom w:w="55" w:type="dxa"/>
           <w:right w:w="55" w:type="dxa"/>
         </w:tblCellMar>
@@ -24766,7 +24766,31 @@
       </w:pPr>
       <w:r>
         <w:rPr/>
-        <w:t>After the scenario and after the serious injury step, and if the warrior is still alive roll 2D6: on 2 the warrior has fallen into damnation, remove him from the roster. On 3-12 nothing bad happen.</w:t>
+        <w:t xml:space="preserve">After the scenario and after the serious injury step, and if the warrior is </w:t>
+      </w:r>
+      <w:r>
+        <w:rPr/>
+        <w:t>(</w:t>
+      </w:r>
+      <w:r>
+        <w:rPr/>
+        <w:t>still</w:t>
+      </w:r>
+      <w:r>
+        <w:rPr/>
+        <w:t>)</w:t>
+      </w:r>
+      <w:r>
+        <w:rPr/>
+        <w:t xml:space="preserve"> alive, </w:t>
+      </w:r>
+      <w:r>
+        <w:rPr/>
+        <w:t>even if the warrior was not ooA during the game,</w:t>
+      </w:r>
+      <w:r>
+        <w:rPr/>
+        <w:t xml:space="preserve"> roll 2D6 - on 2 the warrior has fallen into damnation, remove him from the roster. On 3-12 nothing bad happen.</w:t>
       </w:r>
     </w:p>
     <w:p>
@@ -25028,19 +25052,6 @@
           <w:color w:val="000000"/>
         </w:rPr>
         <w:t>There is no way to get the treasure out of the building, without killing the Old vampire.</w:t>
-      </w:r>
-    </w:p>
-    <w:p>
-      <w:pPr>
-        <w:pStyle w:val="Normal"/>
-        <w:rPr>
-          <w:color w:val="000000"/>
-        </w:rPr>
-      </w:pPr>
-      <w:r>
-        <w:rPr>
-          <w:color w:val="000000"/>
-        </w:rPr>
       </w:r>
     </w:p>
     <w:p>
@@ -25087,7 +25098,7 @@
         </w:tblBorders>
         <w:tblCellMar>
           <w:top w:w="55" w:type="dxa"/>
-          <w:left w:w="47" w:type="dxa"/>
+          <w:left w:w="46" w:type="dxa"/>
           <w:bottom w:w="55" w:type="dxa"/>
           <w:right w:w="55" w:type="dxa"/>
         </w:tblCellMar>
@@ -25679,6 +25690,22 @@
     <w:p>
       <w:pPr>
         <w:pStyle w:val="Normal"/>
+        <w:numPr>
+          <w:ilvl w:val="0"/>
+          <w:numId w:val="6"/>
+        </w:numPr>
+        <w:rPr/>
+      </w:pPr>
+      <w:r>
+        <w:rPr>
+          <w:color w:val="000000"/>
+        </w:rPr>
+        <w:t>Treasure guardian (if he is in the house which contains its hidden treasure)</w:t>
+      </w:r>
+    </w:p>
+    <w:p>
+      <w:pPr>
+        <w:pStyle w:val="Normal"/>
         <w:rPr>
           <w:color w:val="000000"/>
         </w:rPr>
@@ -25760,6 +25787,21 @@
       <w:r>
         <w:rPr/>
         <w:t>The treasure cannot be carried by warriors of two different warband.</w:t>
+      </w:r>
+    </w:p>
+    <w:p>
+      <w:pPr>
+        <w:pStyle w:val="Heading2"/>
+        <w:spacing w:lineRule="auto" w:line="240" w:before="240" w:after="0"/>
+        <w:rPr>
+          <w:color w:val="000000"/>
+        </w:rPr>
+      </w:pPr>
+      <w:r>
+        <w:rPr/>
+      </w:r>
+      <w:r>
+        <w:br w:type="page"/>
       </w:r>
     </w:p>
     <w:p>
@@ -25798,7 +25840,7 @@
         </w:tblBorders>
         <w:tblCellMar>
           <w:top w:w="55" w:type="dxa"/>
-          <w:left w:w="47" w:type="dxa"/>
+          <w:left w:w="46" w:type="dxa"/>
           <w:bottom w:w="55" w:type="dxa"/>
           <w:right w:w="55" w:type="dxa"/>
         </w:tblCellMar>
@@ -26018,7 +26060,7 @@
         </w:tblBorders>
         <w:tblCellMar>
           <w:top w:w="55" w:type="dxa"/>
-          <w:left w:w="47" w:type="dxa"/>
+          <w:left w:w="46" w:type="dxa"/>
           <w:bottom w:w="55" w:type="dxa"/>
           <w:right w:w="55" w:type="dxa"/>
         </w:tblCellMar>
@@ -31643,6 +31685,332 @@
       <w:rFonts w:cs="OpenSymbol"/>
     </w:rPr>
   </w:style>
+  <w:style w:type="character" w:styleId="ListLabel442">
+    <w:name w:val="ListLabel 442"/>
+    <w:qFormat/>
+    <w:rPr>
+      <w:rFonts w:ascii="Cambria" w:hAnsi="Cambria" w:eastAsia="Cambria" w:cs="Cambria"/>
+      <w:b/>
+      <w:sz w:val="28"/>
+      <w:szCs w:val="28"/>
+    </w:rPr>
+  </w:style>
+  <w:style w:type="character" w:styleId="ListLabel443">
+    <w:name w:val="ListLabel 443"/>
+    <w:qFormat/>
+    <w:rPr>
+      <w:rFonts w:cs="OpenSymbol"/>
+    </w:rPr>
+  </w:style>
+  <w:style w:type="character" w:styleId="ListLabel444">
+    <w:name w:val="ListLabel 444"/>
+    <w:qFormat/>
+    <w:rPr>
+      <w:rFonts w:cs="OpenSymbol"/>
+    </w:rPr>
+  </w:style>
+  <w:style w:type="character" w:styleId="ListLabel445">
+    <w:name w:val="ListLabel 445"/>
+    <w:qFormat/>
+    <w:rPr>
+      <w:rFonts w:cs="OpenSymbol"/>
+    </w:rPr>
+  </w:style>
+  <w:style w:type="character" w:styleId="ListLabel446">
+    <w:name w:val="ListLabel 446"/>
+    <w:qFormat/>
+    <w:rPr>
+      <w:rFonts w:cs="OpenSymbol"/>
+    </w:rPr>
+  </w:style>
+  <w:style w:type="character" w:styleId="ListLabel447">
+    <w:name w:val="ListLabel 447"/>
+    <w:qFormat/>
+    <w:rPr>
+      <w:rFonts w:cs="OpenSymbol"/>
+    </w:rPr>
+  </w:style>
+  <w:style w:type="character" w:styleId="ListLabel448">
+    <w:name w:val="ListLabel 448"/>
+    <w:qFormat/>
+    <w:rPr>
+      <w:rFonts w:cs="OpenSymbol"/>
+    </w:rPr>
+  </w:style>
+  <w:style w:type="character" w:styleId="ListLabel449">
+    <w:name w:val="ListLabel 449"/>
+    <w:qFormat/>
+    <w:rPr>
+      <w:rFonts w:cs="OpenSymbol"/>
+    </w:rPr>
+  </w:style>
+  <w:style w:type="character" w:styleId="ListLabel450">
+    <w:name w:val="ListLabel 450"/>
+    <w:qFormat/>
+    <w:rPr>
+      <w:rFonts w:cs="OpenSymbol"/>
+    </w:rPr>
+  </w:style>
+  <w:style w:type="character" w:styleId="ListLabel451">
+    <w:name w:val="ListLabel 451"/>
+    <w:qFormat/>
+    <w:rPr>
+      <w:rFonts w:cs="OpenSymbol"/>
+    </w:rPr>
+  </w:style>
+  <w:style w:type="character" w:styleId="ListLabel452">
+    <w:name w:val="ListLabel 452"/>
+    <w:qFormat/>
+    <w:rPr>
+      <w:rFonts w:cs="OpenSymbol"/>
+      <w:b w:val="false"/>
+    </w:rPr>
+  </w:style>
+  <w:style w:type="character" w:styleId="ListLabel453">
+    <w:name w:val="ListLabel 453"/>
+    <w:qFormat/>
+    <w:rPr>
+      <w:rFonts w:cs="OpenSymbol"/>
+    </w:rPr>
+  </w:style>
+  <w:style w:type="character" w:styleId="ListLabel454">
+    <w:name w:val="ListLabel 454"/>
+    <w:qFormat/>
+    <w:rPr>
+      <w:rFonts w:cs="OpenSymbol"/>
+    </w:rPr>
+  </w:style>
+  <w:style w:type="character" w:styleId="ListLabel455">
+    <w:name w:val="ListLabel 455"/>
+    <w:qFormat/>
+    <w:rPr>
+      <w:rFonts w:cs="OpenSymbol"/>
+    </w:rPr>
+  </w:style>
+  <w:style w:type="character" w:styleId="ListLabel456">
+    <w:name w:val="ListLabel 456"/>
+    <w:qFormat/>
+    <w:rPr>
+      <w:rFonts w:cs="OpenSymbol"/>
+    </w:rPr>
+  </w:style>
+  <w:style w:type="character" w:styleId="ListLabel457">
+    <w:name w:val="ListLabel 457"/>
+    <w:qFormat/>
+    <w:rPr>
+      <w:rFonts w:cs="OpenSymbol"/>
+    </w:rPr>
+  </w:style>
+  <w:style w:type="character" w:styleId="ListLabel458">
+    <w:name w:val="ListLabel 458"/>
+    <w:qFormat/>
+    <w:rPr>
+      <w:rFonts w:cs="OpenSymbol"/>
+    </w:rPr>
+  </w:style>
+  <w:style w:type="character" w:styleId="ListLabel459">
+    <w:name w:val="ListLabel 459"/>
+    <w:qFormat/>
+    <w:rPr>
+      <w:rFonts w:cs="OpenSymbol"/>
+    </w:rPr>
+  </w:style>
+  <w:style w:type="character" w:styleId="ListLabel460">
+    <w:name w:val="ListLabel 460"/>
+    <w:qFormat/>
+    <w:rPr>
+      <w:rFonts w:cs="OpenSymbol"/>
+    </w:rPr>
+  </w:style>
+  <w:style w:type="character" w:styleId="ListLabel461">
+    <w:name w:val="ListLabel 461"/>
+    <w:qFormat/>
+    <w:rPr>
+      <w:rFonts w:cs="Calibri"/>
+    </w:rPr>
+  </w:style>
+  <w:style w:type="character" w:styleId="ListLabel462">
+    <w:name w:val="ListLabel 462"/>
+    <w:qFormat/>
+    <w:rPr>
+      <w:rFonts w:cs="Courier New"/>
+    </w:rPr>
+  </w:style>
+  <w:style w:type="character" w:styleId="ListLabel463">
+    <w:name w:val="ListLabel 463"/>
+    <w:qFormat/>
+    <w:rPr>
+      <w:rFonts w:cs="Wingdings"/>
+    </w:rPr>
+  </w:style>
+  <w:style w:type="character" w:styleId="ListLabel464">
+    <w:name w:val="ListLabel 464"/>
+    <w:qFormat/>
+    <w:rPr>
+      <w:rFonts w:cs="Symbol"/>
+    </w:rPr>
+  </w:style>
+  <w:style w:type="character" w:styleId="ListLabel465">
+    <w:name w:val="ListLabel 465"/>
+    <w:qFormat/>
+    <w:rPr>
+      <w:rFonts w:cs="Courier New"/>
+    </w:rPr>
+  </w:style>
+  <w:style w:type="character" w:styleId="ListLabel466">
+    <w:name w:val="ListLabel 466"/>
+    <w:qFormat/>
+    <w:rPr>
+      <w:rFonts w:cs="Wingdings"/>
+    </w:rPr>
+  </w:style>
+  <w:style w:type="character" w:styleId="ListLabel467">
+    <w:name w:val="ListLabel 467"/>
+    <w:qFormat/>
+    <w:rPr>
+      <w:rFonts w:cs="Symbol"/>
+    </w:rPr>
+  </w:style>
+  <w:style w:type="character" w:styleId="ListLabel468">
+    <w:name w:val="ListLabel 468"/>
+    <w:qFormat/>
+    <w:rPr>
+      <w:rFonts w:cs="Courier New"/>
+    </w:rPr>
+  </w:style>
+  <w:style w:type="character" w:styleId="ListLabel469">
+    <w:name w:val="ListLabel 469"/>
+    <w:qFormat/>
+    <w:rPr>
+      <w:rFonts w:cs="Wingdings"/>
+    </w:rPr>
+  </w:style>
+  <w:style w:type="character" w:styleId="ListLabel470">
+    <w:name w:val="ListLabel 470"/>
+    <w:qFormat/>
+    <w:rPr>
+      <w:rFonts w:cs="Symbol"/>
+    </w:rPr>
+  </w:style>
+  <w:style w:type="character" w:styleId="ListLabel471">
+    <w:name w:val="ListLabel 471"/>
+    <w:qFormat/>
+    <w:rPr>
+      <w:rFonts w:cs="Courier New"/>
+    </w:rPr>
+  </w:style>
+  <w:style w:type="character" w:styleId="ListLabel472">
+    <w:name w:val="ListLabel 472"/>
+    <w:qFormat/>
+    <w:rPr>
+      <w:rFonts w:cs="Wingdings"/>
+    </w:rPr>
+  </w:style>
+  <w:style w:type="character" w:styleId="ListLabel473">
+    <w:name w:val="ListLabel 473"/>
+    <w:qFormat/>
+    <w:rPr>
+      <w:rFonts w:cs="Symbol"/>
+    </w:rPr>
+  </w:style>
+  <w:style w:type="character" w:styleId="ListLabel474">
+    <w:name w:val="ListLabel 474"/>
+    <w:qFormat/>
+    <w:rPr>
+      <w:rFonts w:cs="Courier New"/>
+    </w:rPr>
+  </w:style>
+  <w:style w:type="character" w:styleId="ListLabel475">
+    <w:name w:val="ListLabel 475"/>
+    <w:qFormat/>
+    <w:rPr>
+      <w:rFonts w:cs="Wingdings"/>
+    </w:rPr>
+  </w:style>
+  <w:style w:type="character" w:styleId="ListLabel476">
+    <w:name w:val="ListLabel 476"/>
+    <w:qFormat/>
+    <w:rPr>
+      <w:rFonts w:cs="Symbol"/>
+    </w:rPr>
+  </w:style>
+  <w:style w:type="character" w:styleId="ListLabel477">
+    <w:name w:val="ListLabel 477"/>
+    <w:qFormat/>
+    <w:rPr>
+      <w:rFonts w:cs="Courier New"/>
+    </w:rPr>
+  </w:style>
+  <w:style w:type="character" w:styleId="ListLabel478">
+    <w:name w:val="ListLabel 478"/>
+    <w:qFormat/>
+    <w:rPr>
+      <w:rFonts w:cs="Wingdings"/>
+    </w:rPr>
+  </w:style>
+  <w:style w:type="character" w:styleId="ListLabel479">
+    <w:name w:val="ListLabel 479"/>
+    <w:qFormat/>
+    <w:rPr>
+      <w:rFonts w:cs="OpenSymbol"/>
+    </w:rPr>
+  </w:style>
+  <w:style w:type="character" w:styleId="ListLabel480">
+    <w:name w:val="ListLabel 480"/>
+    <w:qFormat/>
+    <w:rPr>
+      <w:rFonts w:cs="OpenSymbol"/>
+    </w:rPr>
+  </w:style>
+  <w:style w:type="character" w:styleId="ListLabel481">
+    <w:name w:val="ListLabel 481"/>
+    <w:qFormat/>
+    <w:rPr>
+      <w:rFonts w:cs="OpenSymbol"/>
+    </w:rPr>
+  </w:style>
+  <w:style w:type="character" w:styleId="ListLabel482">
+    <w:name w:val="ListLabel 482"/>
+    <w:qFormat/>
+    <w:rPr>
+      <w:rFonts w:cs="OpenSymbol"/>
+    </w:rPr>
+  </w:style>
+  <w:style w:type="character" w:styleId="ListLabel483">
+    <w:name w:val="ListLabel 483"/>
+    <w:qFormat/>
+    <w:rPr>
+      <w:rFonts w:cs="OpenSymbol"/>
+    </w:rPr>
+  </w:style>
+  <w:style w:type="character" w:styleId="ListLabel484">
+    <w:name w:val="ListLabel 484"/>
+    <w:qFormat/>
+    <w:rPr>
+      <w:rFonts w:cs="OpenSymbol"/>
+    </w:rPr>
+  </w:style>
+  <w:style w:type="character" w:styleId="ListLabel485">
+    <w:name w:val="ListLabel 485"/>
+    <w:qFormat/>
+    <w:rPr>
+      <w:rFonts w:cs="OpenSymbol"/>
+    </w:rPr>
+  </w:style>
+  <w:style w:type="character" w:styleId="ListLabel486">
+    <w:name w:val="ListLabel 486"/>
+    <w:qFormat/>
+    <w:rPr>
+      <w:rFonts w:cs="OpenSymbol"/>
+    </w:rPr>
+  </w:style>
+  <w:style w:type="character" w:styleId="ListLabel487">
+    <w:name w:val="ListLabel 487"/>
+    <w:qFormat/>
+    <w:rPr>
+      <w:rFonts w:cs="OpenSymbol"/>
+    </w:rPr>
+  </w:style>
   <w:style w:type="paragraph" w:styleId="Heading" w:customStyle="1">
     <w:name w:val="Heading"/>
     <w:basedOn w:val="Normal"/>

</xml_diff>

<commit_message>
Fixed wording. Fixed simu.
</commit_message>
<xml_diff>
--- a/Mordheim-BorderTownBurning/Dokumente/Szenario PDFs/Border Town Burning Scenarios.docx
+++ b/Mordheim-BorderTownBurning/Dokumente/Szenario PDFs/Border Town Burning Scenarios.docx
@@ -24210,7 +24210,7 @@
         </w:tblBorders>
         <w:tblCellMar>
           <w:top w:w="55" w:type="dxa"/>
-          <w:left w:w="46" w:type="dxa"/>
+          <w:left w:w="45" w:type="dxa"/>
           <w:bottom w:w="55" w:type="dxa"/>
           <w:right w:w="55" w:type="dxa"/>
         </w:tblCellMar>
@@ -24742,7 +24742,15 @@
       </w:pPr>
       <w:r>
         <w:rPr/>
-        <w:t>Movement – The are always running 8” per turn to the nearest enemy. If in base contact, it counts as charged.</w:t>
+        <w:t xml:space="preserve">Movement – </w:t>
+      </w:r>
+      <w:r>
+        <w:rPr/>
+        <w:t>A</w:t>
+      </w:r>
+      <w:r>
+        <w:rPr/>
+        <w:t>lways running 8” per turn, to the nearest enemy. If in base contact, it counts as charged.</w:t>
       </w:r>
     </w:p>
     <w:p>
@@ -24756,41 +24764,25 @@
       </w:pPr>
       <w:r>
         <w:rPr/>
-        <w:t>Bloodlust – Once a warrior has suffered a wound from a vampire, the warrior gets a -1 Iniative penalty (not skaven).</w:t>
-      </w:r>
-    </w:p>
-    <w:p>
-      <w:pPr>
-        <w:pStyle w:val="Normal"/>
-        <w:rPr/>
-      </w:pPr>
-      <w:r>
-        <w:rPr/>
-        <w:t xml:space="preserve">After the scenario and after the serious injury step, and if the warrior is </w:t>
-      </w:r>
-      <w:r>
-        <w:rPr/>
-        <w:t>(</w:t>
-      </w:r>
-      <w:r>
-        <w:rPr/>
-        <w:t>still</w:t>
-      </w:r>
-      <w:r>
-        <w:rPr/>
-        <w:t>)</w:t>
-      </w:r>
-      <w:r>
-        <w:rPr/>
-        <w:t xml:space="preserve"> alive, </w:t>
-      </w:r>
-      <w:r>
-        <w:rPr/>
-        <w:t>even if the warrior was not ooA during the game,</w:t>
-      </w:r>
-      <w:r>
-        <w:rPr/>
-        <w:t xml:space="preserve"> roll 2D6 - on 2 the warrior has fallen into damnation, remove him from the roster. On 3-12 nothing bad happen.</w:t>
+        <w:t xml:space="preserve">Bloodlust – Once a warrior has suffered a wound from a vampire, the warrior gets a -1 Iniative penalty (not skaven) </w:t>
+      </w:r>
+      <w:r>
+        <w:rPr/>
+        <w:t>until the scenario ends</w:t>
+      </w:r>
+      <w:r>
+        <w:rPr/>
+        <w:t>.</w:t>
+      </w:r>
+    </w:p>
+    <w:p>
+      <w:pPr>
+        <w:pStyle w:val="Normal"/>
+        <w:rPr/>
+      </w:pPr>
+      <w:r>
+        <w:rPr/>
+        <w:t>After the scenario and after the serious injury step, and if the warrior is (still) alive, even if the warrior was not ooA during the game, roll 2D6 - on 2 the warrior has fallen into damnation, remove him from the roster. On 3-12 nothing bad happen.</w:t>
       </w:r>
     </w:p>
     <w:p>
@@ -25098,7 +25090,7 @@
         </w:tblBorders>
         <w:tblCellMar>
           <w:top w:w="55" w:type="dxa"/>
-          <w:left w:w="46" w:type="dxa"/>
+          <w:left w:w="45" w:type="dxa"/>
           <w:bottom w:w="55" w:type="dxa"/>
           <w:right w:w="55" w:type="dxa"/>
         </w:tblCellMar>
@@ -25798,7 +25790,9 @@
         </w:rPr>
       </w:pPr>
       <w:r>
-        <w:rPr/>
+        <w:rPr>
+          <w:color w:val="000000"/>
+        </w:rPr>
       </w:r>
       <w:r>
         <w:br w:type="page"/>
@@ -25824,7 +25818,15 @@
       </w:pPr>
       <w:r>
         <w:rPr/>
-        <w:t>For the treasure chest will D6:</w:t>
+        <w:t xml:space="preserve">For the treasure chest, </w:t>
+      </w:r>
+      <w:r>
+        <w:rPr/>
+        <w:t>roll</w:t>
+      </w:r>
+      <w:r>
+        <w:rPr/>
+        <w:t xml:space="preserve"> D6:</w:t>
       </w:r>
     </w:p>
     <w:tbl>
@@ -25840,7 +25842,7 @@
         </w:tblBorders>
         <w:tblCellMar>
           <w:top w:w="55" w:type="dxa"/>
-          <w:left w:w="46" w:type="dxa"/>
+          <w:left w:w="45" w:type="dxa"/>
           <w:bottom w:w="55" w:type="dxa"/>
           <w:right w:w="55" w:type="dxa"/>
         </w:tblCellMar>
@@ -26044,7 +26046,15 @@
       </w:pPr>
       <w:r>
         <w:rPr/>
-        <w:t>Special item table:</w:t>
+        <w:t xml:space="preserve">Special item table, </w:t>
+      </w:r>
+      <w:r>
+        <w:rPr/>
+        <w:t>roll D6</w:t>
+      </w:r>
+      <w:r>
+        <w:rPr/>
+        <w:t>:</w:t>
       </w:r>
     </w:p>
     <w:tbl>
@@ -26060,7 +26070,7 @@
         </w:tblBorders>
         <w:tblCellMar>
           <w:top w:w="55" w:type="dxa"/>
-          <w:left w:w="46" w:type="dxa"/>
+          <w:left w:w="45" w:type="dxa"/>
           <w:bottom w:w="55" w:type="dxa"/>
           <w:right w:w="55" w:type="dxa"/>
         </w:tblCellMar>
@@ -32011,6 +32021,332 @@
       <w:rFonts w:cs="OpenSymbol"/>
     </w:rPr>
   </w:style>
+  <w:style w:type="character" w:styleId="ListLabel488">
+    <w:name w:val="ListLabel 488"/>
+    <w:qFormat/>
+    <w:rPr>
+      <w:rFonts w:ascii="Cambria" w:hAnsi="Cambria" w:eastAsia="Cambria" w:cs="Cambria"/>
+      <w:b/>
+      <w:sz w:val="28"/>
+      <w:szCs w:val="28"/>
+    </w:rPr>
+  </w:style>
+  <w:style w:type="character" w:styleId="ListLabel489">
+    <w:name w:val="ListLabel 489"/>
+    <w:qFormat/>
+    <w:rPr>
+      <w:rFonts w:cs="OpenSymbol"/>
+    </w:rPr>
+  </w:style>
+  <w:style w:type="character" w:styleId="ListLabel490">
+    <w:name w:val="ListLabel 490"/>
+    <w:qFormat/>
+    <w:rPr>
+      <w:rFonts w:cs="OpenSymbol"/>
+    </w:rPr>
+  </w:style>
+  <w:style w:type="character" w:styleId="ListLabel491">
+    <w:name w:val="ListLabel 491"/>
+    <w:qFormat/>
+    <w:rPr>
+      <w:rFonts w:cs="OpenSymbol"/>
+    </w:rPr>
+  </w:style>
+  <w:style w:type="character" w:styleId="ListLabel492">
+    <w:name w:val="ListLabel 492"/>
+    <w:qFormat/>
+    <w:rPr>
+      <w:rFonts w:cs="OpenSymbol"/>
+    </w:rPr>
+  </w:style>
+  <w:style w:type="character" w:styleId="ListLabel493">
+    <w:name w:val="ListLabel 493"/>
+    <w:qFormat/>
+    <w:rPr>
+      <w:rFonts w:cs="OpenSymbol"/>
+    </w:rPr>
+  </w:style>
+  <w:style w:type="character" w:styleId="ListLabel494">
+    <w:name w:val="ListLabel 494"/>
+    <w:qFormat/>
+    <w:rPr>
+      <w:rFonts w:cs="OpenSymbol"/>
+    </w:rPr>
+  </w:style>
+  <w:style w:type="character" w:styleId="ListLabel495">
+    <w:name w:val="ListLabel 495"/>
+    <w:qFormat/>
+    <w:rPr>
+      <w:rFonts w:cs="OpenSymbol"/>
+    </w:rPr>
+  </w:style>
+  <w:style w:type="character" w:styleId="ListLabel496">
+    <w:name w:val="ListLabel 496"/>
+    <w:qFormat/>
+    <w:rPr>
+      <w:rFonts w:cs="OpenSymbol"/>
+    </w:rPr>
+  </w:style>
+  <w:style w:type="character" w:styleId="ListLabel497">
+    <w:name w:val="ListLabel 497"/>
+    <w:qFormat/>
+    <w:rPr>
+      <w:rFonts w:cs="OpenSymbol"/>
+    </w:rPr>
+  </w:style>
+  <w:style w:type="character" w:styleId="ListLabel498">
+    <w:name w:val="ListLabel 498"/>
+    <w:qFormat/>
+    <w:rPr>
+      <w:rFonts w:cs="OpenSymbol"/>
+      <w:b w:val="false"/>
+    </w:rPr>
+  </w:style>
+  <w:style w:type="character" w:styleId="ListLabel499">
+    <w:name w:val="ListLabel 499"/>
+    <w:qFormat/>
+    <w:rPr>
+      <w:rFonts w:cs="OpenSymbol"/>
+    </w:rPr>
+  </w:style>
+  <w:style w:type="character" w:styleId="ListLabel500">
+    <w:name w:val="ListLabel 500"/>
+    <w:qFormat/>
+    <w:rPr>
+      <w:rFonts w:cs="OpenSymbol"/>
+    </w:rPr>
+  </w:style>
+  <w:style w:type="character" w:styleId="ListLabel501">
+    <w:name w:val="ListLabel 501"/>
+    <w:qFormat/>
+    <w:rPr>
+      <w:rFonts w:cs="OpenSymbol"/>
+    </w:rPr>
+  </w:style>
+  <w:style w:type="character" w:styleId="ListLabel502">
+    <w:name w:val="ListLabel 502"/>
+    <w:qFormat/>
+    <w:rPr>
+      <w:rFonts w:cs="OpenSymbol"/>
+    </w:rPr>
+  </w:style>
+  <w:style w:type="character" w:styleId="ListLabel503">
+    <w:name w:val="ListLabel 503"/>
+    <w:qFormat/>
+    <w:rPr>
+      <w:rFonts w:cs="OpenSymbol"/>
+    </w:rPr>
+  </w:style>
+  <w:style w:type="character" w:styleId="ListLabel504">
+    <w:name w:val="ListLabel 504"/>
+    <w:qFormat/>
+    <w:rPr>
+      <w:rFonts w:cs="OpenSymbol"/>
+    </w:rPr>
+  </w:style>
+  <w:style w:type="character" w:styleId="ListLabel505">
+    <w:name w:val="ListLabel 505"/>
+    <w:qFormat/>
+    <w:rPr>
+      <w:rFonts w:cs="OpenSymbol"/>
+    </w:rPr>
+  </w:style>
+  <w:style w:type="character" w:styleId="ListLabel506">
+    <w:name w:val="ListLabel 506"/>
+    <w:qFormat/>
+    <w:rPr>
+      <w:rFonts w:cs="OpenSymbol"/>
+    </w:rPr>
+  </w:style>
+  <w:style w:type="character" w:styleId="ListLabel507">
+    <w:name w:val="ListLabel 507"/>
+    <w:qFormat/>
+    <w:rPr>
+      <w:rFonts w:cs="Calibri"/>
+    </w:rPr>
+  </w:style>
+  <w:style w:type="character" w:styleId="ListLabel508">
+    <w:name w:val="ListLabel 508"/>
+    <w:qFormat/>
+    <w:rPr>
+      <w:rFonts w:cs="Courier New"/>
+    </w:rPr>
+  </w:style>
+  <w:style w:type="character" w:styleId="ListLabel509">
+    <w:name w:val="ListLabel 509"/>
+    <w:qFormat/>
+    <w:rPr>
+      <w:rFonts w:cs="Wingdings"/>
+    </w:rPr>
+  </w:style>
+  <w:style w:type="character" w:styleId="ListLabel510">
+    <w:name w:val="ListLabel 510"/>
+    <w:qFormat/>
+    <w:rPr>
+      <w:rFonts w:cs="Symbol"/>
+    </w:rPr>
+  </w:style>
+  <w:style w:type="character" w:styleId="ListLabel511">
+    <w:name w:val="ListLabel 511"/>
+    <w:qFormat/>
+    <w:rPr>
+      <w:rFonts w:cs="Courier New"/>
+    </w:rPr>
+  </w:style>
+  <w:style w:type="character" w:styleId="ListLabel512">
+    <w:name w:val="ListLabel 512"/>
+    <w:qFormat/>
+    <w:rPr>
+      <w:rFonts w:cs="Wingdings"/>
+    </w:rPr>
+  </w:style>
+  <w:style w:type="character" w:styleId="ListLabel513">
+    <w:name w:val="ListLabel 513"/>
+    <w:qFormat/>
+    <w:rPr>
+      <w:rFonts w:cs="Symbol"/>
+    </w:rPr>
+  </w:style>
+  <w:style w:type="character" w:styleId="ListLabel514">
+    <w:name w:val="ListLabel 514"/>
+    <w:qFormat/>
+    <w:rPr>
+      <w:rFonts w:cs="Courier New"/>
+    </w:rPr>
+  </w:style>
+  <w:style w:type="character" w:styleId="ListLabel515">
+    <w:name w:val="ListLabel 515"/>
+    <w:qFormat/>
+    <w:rPr>
+      <w:rFonts w:cs="Wingdings"/>
+    </w:rPr>
+  </w:style>
+  <w:style w:type="character" w:styleId="ListLabel516">
+    <w:name w:val="ListLabel 516"/>
+    <w:qFormat/>
+    <w:rPr>
+      <w:rFonts w:cs="Symbol"/>
+    </w:rPr>
+  </w:style>
+  <w:style w:type="character" w:styleId="ListLabel517">
+    <w:name w:val="ListLabel 517"/>
+    <w:qFormat/>
+    <w:rPr>
+      <w:rFonts w:cs="Courier New"/>
+    </w:rPr>
+  </w:style>
+  <w:style w:type="character" w:styleId="ListLabel518">
+    <w:name w:val="ListLabel 518"/>
+    <w:qFormat/>
+    <w:rPr>
+      <w:rFonts w:cs="Wingdings"/>
+    </w:rPr>
+  </w:style>
+  <w:style w:type="character" w:styleId="ListLabel519">
+    <w:name w:val="ListLabel 519"/>
+    <w:qFormat/>
+    <w:rPr>
+      <w:rFonts w:cs="Symbol"/>
+    </w:rPr>
+  </w:style>
+  <w:style w:type="character" w:styleId="ListLabel520">
+    <w:name w:val="ListLabel 520"/>
+    <w:qFormat/>
+    <w:rPr>
+      <w:rFonts w:cs="Courier New"/>
+    </w:rPr>
+  </w:style>
+  <w:style w:type="character" w:styleId="ListLabel521">
+    <w:name w:val="ListLabel 521"/>
+    <w:qFormat/>
+    <w:rPr>
+      <w:rFonts w:cs="Wingdings"/>
+    </w:rPr>
+  </w:style>
+  <w:style w:type="character" w:styleId="ListLabel522">
+    <w:name w:val="ListLabel 522"/>
+    <w:qFormat/>
+    <w:rPr>
+      <w:rFonts w:cs="Symbol"/>
+    </w:rPr>
+  </w:style>
+  <w:style w:type="character" w:styleId="ListLabel523">
+    <w:name w:val="ListLabel 523"/>
+    <w:qFormat/>
+    <w:rPr>
+      <w:rFonts w:cs="Courier New"/>
+    </w:rPr>
+  </w:style>
+  <w:style w:type="character" w:styleId="ListLabel524">
+    <w:name w:val="ListLabel 524"/>
+    <w:qFormat/>
+    <w:rPr>
+      <w:rFonts w:cs="Wingdings"/>
+    </w:rPr>
+  </w:style>
+  <w:style w:type="character" w:styleId="ListLabel525">
+    <w:name w:val="ListLabel 525"/>
+    <w:qFormat/>
+    <w:rPr>
+      <w:rFonts w:cs="OpenSymbol"/>
+    </w:rPr>
+  </w:style>
+  <w:style w:type="character" w:styleId="ListLabel526">
+    <w:name w:val="ListLabel 526"/>
+    <w:qFormat/>
+    <w:rPr>
+      <w:rFonts w:cs="OpenSymbol"/>
+    </w:rPr>
+  </w:style>
+  <w:style w:type="character" w:styleId="ListLabel527">
+    <w:name w:val="ListLabel 527"/>
+    <w:qFormat/>
+    <w:rPr>
+      <w:rFonts w:cs="OpenSymbol"/>
+    </w:rPr>
+  </w:style>
+  <w:style w:type="character" w:styleId="ListLabel528">
+    <w:name w:val="ListLabel 528"/>
+    <w:qFormat/>
+    <w:rPr>
+      <w:rFonts w:cs="OpenSymbol"/>
+    </w:rPr>
+  </w:style>
+  <w:style w:type="character" w:styleId="ListLabel529">
+    <w:name w:val="ListLabel 529"/>
+    <w:qFormat/>
+    <w:rPr>
+      <w:rFonts w:cs="OpenSymbol"/>
+    </w:rPr>
+  </w:style>
+  <w:style w:type="character" w:styleId="ListLabel530">
+    <w:name w:val="ListLabel 530"/>
+    <w:qFormat/>
+    <w:rPr>
+      <w:rFonts w:cs="OpenSymbol"/>
+    </w:rPr>
+  </w:style>
+  <w:style w:type="character" w:styleId="ListLabel531">
+    <w:name w:val="ListLabel 531"/>
+    <w:qFormat/>
+    <w:rPr>
+      <w:rFonts w:cs="OpenSymbol"/>
+    </w:rPr>
+  </w:style>
+  <w:style w:type="character" w:styleId="ListLabel532">
+    <w:name w:val="ListLabel 532"/>
+    <w:qFormat/>
+    <w:rPr>
+      <w:rFonts w:cs="OpenSymbol"/>
+    </w:rPr>
+  </w:style>
+  <w:style w:type="character" w:styleId="ListLabel533">
+    <w:name w:val="ListLabel 533"/>
+    <w:qFormat/>
+    <w:rPr>
+      <w:rFonts w:cs="OpenSymbol"/>
+    </w:rPr>
+  </w:style>
   <w:style w:type="paragraph" w:styleId="Heading" w:customStyle="1">
     <w:name w:val="Heading"/>
     <w:basedOn w:val="Normal"/>

</xml_diff>